<commit_message>
Added tests for public safety suspension and update test templates.
</commit_message>
<xml_diff>
--- a/tests/resources/Templates/Bond_Hearing_Template.docx
+++ b/tests/resources/Templates/Bond_Hearing_Template.docx
@@ -250,14 +250,34 @@
         </w:rPr>
         <w:t xml:space="preserve">.  </w:t>
       </w:r>
-      <w:r>
-        <w:rPr>
-          <w:rFonts w:ascii="Palatino Linotype" w:hAnsi="Palatino Linotype"/>
-          <w:sz w:val="20"/>
-          <w:szCs w:val="20"/>
-        </w:rPr>
-        <w:t>{{ case_number</w:t>
-      </w:r>
+      <w:proofErr w:type="gramStart"/>
+      <w:r>
+        <w:rPr>
+          <w:rFonts w:ascii="Palatino Linotype" w:hAnsi="Palatino Linotype"/>
+          <w:sz w:val="20"/>
+          <w:szCs w:val="20"/>
+        </w:rPr>
+        <w:t xml:space="preserve">{{ </w:t>
+      </w:r>
+      <w:proofErr w:type="spellStart"/>
+      <w:r>
+        <w:rPr>
+          <w:rFonts w:ascii="Palatino Linotype" w:hAnsi="Palatino Linotype"/>
+          <w:sz w:val="20"/>
+          <w:szCs w:val="20"/>
+        </w:rPr>
+        <w:t>case</w:t>
+      </w:r>
+      <w:proofErr w:type="gramEnd"/>
+      <w:r>
+        <w:rPr>
+          <w:rFonts w:ascii="Palatino Linotype" w:hAnsi="Palatino Linotype"/>
+          <w:sz w:val="20"/>
+          <w:szCs w:val="20"/>
+        </w:rPr>
+        <w:t>_number</w:t>
+      </w:r>
+      <w:proofErr w:type="spellEnd"/>
       <w:r>
         <w:rPr>
           <w:rFonts w:ascii="Palatino Linotype" w:hAnsi="Palatino Linotype"/>
@@ -313,21 +333,49 @@
           <w:szCs w:val="20"/>
         </w:rPr>
       </w:pPr>
-      <w:r>
-        <w:rPr>
-          <w:rFonts w:ascii="Palatino Linotype" w:hAnsi="Palatino Linotype"/>
-          <w:sz w:val="20"/>
-          <w:szCs w:val="20"/>
-        </w:rPr>
-        <w:t>{{ defendant.</w:t>
-      </w:r>
-      <w:r>
-        <w:rPr>
-          <w:rFonts w:ascii="Palatino Linotype" w:hAnsi="Palatino Linotype"/>
-          <w:sz w:val="20"/>
-          <w:szCs w:val="20"/>
-        </w:rPr>
-        <w:t>first_name }}</w:t>
+      <w:proofErr w:type="gramStart"/>
+      <w:r>
+        <w:rPr>
+          <w:rFonts w:ascii="Palatino Linotype" w:hAnsi="Palatino Linotype"/>
+          <w:sz w:val="20"/>
+          <w:szCs w:val="20"/>
+        </w:rPr>
+        <w:t xml:space="preserve">{{ </w:t>
+      </w:r>
+      <w:proofErr w:type="spellStart"/>
+      <w:r>
+        <w:rPr>
+          <w:rFonts w:ascii="Palatino Linotype" w:hAnsi="Palatino Linotype"/>
+          <w:sz w:val="20"/>
+          <w:szCs w:val="20"/>
+        </w:rPr>
+        <w:t>defendant</w:t>
+      </w:r>
+      <w:proofErr w:type="gramEnd"/>
+      <w:r>
+        <w:rPr>
+          <w:rFonts w:ascii="Palatino Linotype" w:hAnsi="Palatino Linotype"/>
+          <w:sz w:val="20"/>
+          <w:szCs w:val="20"/>
+        </w:rPr>
+        <w:t>.</w:t>
+      </w:r>
+      <w:r>
+        <w:rPr>
+          <w:rFonts w:ascii="Palatino Linotype" w:hAnsi="Palatino Linotype"/>
+          <w:sz w:val="20"/>
+          <w:szCs w:val="20"/>
+        </w:rPr>
+        <w:t>first_name</w:t>
+      </w:r>
+      <w:proofErr w:type="spellEnd"/>
+      <w:r>
+        <w:rPr>
+          <w:rFonts w:ascii="Palatino Linotype" w:hAnsi="Palatino Linotype"/>
+          <w:sz w:val="20"/>
+          <w:szCs w:val="20"/>
+        </w:rPr>
+        <w:t xml:space="preserve"> }}</w:t>
       </w:r>
       <w:r>
         <w:rPr>
@@ -343,7 +391,16 @@
           <w:sz w:val="20"/>
           <w:szCs w:val="20"/>
         </w:rPr>
-        <w:t>{{ defendant.</w:t>
+        <w:t xml:space="preserve">{{ </w:t>
+      </w:r>
+      <w:proofErr w:type="spellStart"/>
+      <w:r>
+        <w:rPr>
+          <w:rFonts w:ascii="Palatino Linotype" w:hAnsi="Palatino Linotype"/>
+          <w:sz w:val="20"/>
+          <w:szCs w:val="20"/>
+        </w:rPr>
+        <w:t>defendant.</w:t>
       </w:r>
       <w:r>
         <w:rPr>
@@ -359,7 +416,16 @@
           <w:sz w:val="20"/>
           <w:szCs w:val="20"/>
         </w:rPr>
-        <w:t>name }}</w:t>
+        <w:t>name</w:t>
+      </w:r>
+      <w:proofErr w:type="spellEnd"/>
+      <w:r>
+        <w:rPr>
+          <w:rFonts w:ascii="Palatino Linotype" w:hAnsi="Palatino Linotype"/>
+          <w:sz w:val="20"/>
+          <w:szCs w:val="20"/>
+        </w:rPr>
+        <w:t xml:space="preserve"> }}</w:t>
       </w:r>
       <w:r>
         <w:rPr>
@@ -498,7 +564,37 @@
           <w:sz w:val="20"/>
           <w:szCs w:val="20"/>
         </w:rPr>
-        <w:t>% if judicial_officer.officer_</w:t>
+        <w:t xml:space="preserve">% if </w:t>
+      </w:r>
+      <w:proofErr w:type="spellStart"/>
+      <w:r>
+        <w:rPr>
+          <w:rFonts w:ascii="Palatino Linotype" w:hAnsi="Palatino Linotype"/>
+          <w:bCs/>
+          <w:sz w:val="20"/>
+          <w:szCs w:val="20"/>
+        </w:rPr>
+        <w:t>judicial_</w:t>
+      </w:r>
+      <w:proofErr w:type="gramStart"/>
+      <w:r>
+        <w:rPr>
+          <w:rFonts w:ascii="Palatino Linotype" w:hAnsi="Palatino Linotype"/>
+          <w:bCs/>
+          <w:sz w:val="20"/>
+          <w:szCs w:val="20"/>
+        </w:rPr>
+        <w:t>officer.officer</w:t>
+      </w:r>
+      <w:proofErr w:type="gramEnd"/>
+      <w:r>
+        <w:rPr>
+          <w:rFonts w:ascii="Palatino Linotype" w:hAnsi="Palatino Linotype"/>
+          <w:bCs/>
+          <w:sz w:val="20"/>
+          <w:szCs w:val="20"/>
+        </w:rPr>
+        <w:t>_</w:t>
       </w:r>
       <w:r>
         <w:rPr>
@@ -509,6 +605,7 @@
         </w:rPr>
         <w:t>type</w:t>
       </w:r>
+      <w:proofErr w:type="spellEnd"/>
       <w:r>
         <w:rPr>
           <w:rFonts w:ascii="Palatino Linotype" w:hAnsi="Palatino Linotype"/>
@@ -627,15 +724,69 @@
           <w:sz w:val="20"/>
           <w:szCs w:val="20"/>
         </w:rPr>
-        <w:t>{% elif judicial_officer.officer_</w:t>
-      </w:r>
-      <w:r>
-        <w:rPr>
-          <w:rFonts w:ascii="Palatino Linotype" w:hAnsi="Palatino Linotype"/>
-          <w:sz w:val="20"/>
-          <w:szCs w:val="20"/>
-        </w:rPr>
-        <w:t>type == ‘Judge’ %}</w:t>
+        <w:t xml:space="preserve">{% </w:t>
+      </w:r>
+      <w:proofErr w:type="spellStart"/>
+      <w:r>
+        <w:rPr>
+          <w:rFonts w:ascii="Palatino Linotype" w:hAnsi="Palatino Linotype"/>
+          <w:sz w:val="20"/>
+          <w:szCs w:val="20"/>
+        </w:rPr>
+        <w:t>elif</w:t>
+      </w:r>
+      <w:proofErr w:type="spellEnd"/>
+      <w:r>
+        <w:rPr>
+          <w:rFonts w:ascii="Palatino Linotype" w:hAnsi="Palatino Linotype"/>
+          <w:sz w:val="20"/>
+          <w:szCs w:val="20"/>
+        </w:rPr>
+        <w:t xml:space="preserve"> </w:t>
+      </w:r>
+      <w:proofErr w:type="spellStart"/>
+      <w:r>
+        <w:rPr>
+          <w:rFonts w:ascii="Palatino Linotype" w:hAnsi="Palatino Linotype"/>
+          <w:sz w:val="20"/>
+          <w:szCs w:val="20"/>
+        </w:rPr>
+        <w:t>judicial_</w:t>
+      </w:r>
+      <w:proofErr w:type="gramStart"/>
+      <w:r>
+        <w:rPr>
+          <w:rFonts w:ascii="Palatino Linotype" w:hAnsi="Palatino Linotype"/>
+          <w:sz w:val="20"/>
+          <w:szCs w:val="20"/>
+        </w:rPr>
+        <w:t>officer.officer</w:t>
+      </w:r>
+      <w:proofErr w:type="gramEnd"/>
+      <w:r>
+        <w:rPr>
+          <w:rFonts w:ascii="Palatino Linotype" w:hAnsi="Palatino Linotype"/>
+          <w:sz w:val="20"/>
+          <w:szCs w:val="20"/>
+        </w:rPr>
+        <w:t>_</w:t>
+      </w:r>
+      <w:r>
+        <w:rPr>
+          <w:rFonts w:ascii="Palatino Linotype" w:hAnsi="Palatino Linotype"/>
+          <w:sz w:val="20"/>
+          <w:szCs w:val="20"/>
+        </w:rPr>
+        <w:t>type</w:t>
+      </w:r>
+      <w:proofErr w:type="spellEnd"/>
+      <w:r>
+        <w:rPr>
+          <w:rFonts w:ascii="Palatino Linotype" w:hAnsi="Palatino Linotype"/>
+          <w:sz w:val="20"/>
+          <w:szCs w:val="20"/>
+        </w:rPr>
+        <w:t xml:space="preserve"> == ‘Judge’ %}</w:t>
       </w:r>
     </w:p>
     <w:p>
@@ -793,7 +944,43 @@
           <w:sz w:val="20"/>
           <w:szCs w:val="20"/>
         </w:rPr>
-        <w:t xml:space="preserve"> on {{ plea_trial_date }}</w:t>
+        <w:t xml:space="preserve"> on </w:t>
+      </w:r>
+      <w:proofErr w:type="gramStart"/>
+      <w:r>
+        <w:rPr>
+          <w:rFonts w:ascii="Palatino Linotype" w:hAnsi="Palatino Linotype"/>
+          <w:sz w:val="20"/>
+          <w:szCs w:val="20"/>
+        </w:rPr>
+        <w:t xml:space="preserve">{{ </w:t>
+      </w:r>
+      <w:proofErr w:type="spellStart"/>
+      <w:r>
+        <w:rPr>
+          <w:rFonts w:ascii="Palatino Linotype" w:hAnsi="Palatino Linotype"/>
+          <w:sz w:val="20"/>
+          <w:szCs w:val="20"/>
+        </w:rPr>
+        <w:t>plea</w:t>
+      </w:r>
+      <w:proofErr w:type="gramEnd"/>
+      <w:r>
+        <w:rPr>
+          <w:rFonts w:ascii="Palatino Linotype" w:hAnsi="Palatino Linotype"/>
+          <w:sz w:val="20"/>
+          <w:szCs w:val="20"/>
+        </w:rPr>
+        <w:t>_trial_date</w:t>
+      </w:r>
+      <w:proofErr w:type="spellEnd"/>
+      <w:r>
+        <w:rPr>
+          <w:rFonts w:ascii="Palatino Linotype" w:hAnsi="Palatino Linotype"/>
+          <w:sz w:val="20"/>
+          <w:szCs w:val="20"/>
+        </w:rPr>
+        <w:t xml:space="preserve"> }}</w:t>
       </w:r>
       <w:r>
         <w:rPr>
@@ -825,7 +1012,25 @@
           <w:sz w:val="20"/>
           <w:szCs w:val="20"/>
         </w:rPr>
-        <w:t xml:space="preserve"> {{ appearance_reason }}</w:t>
+        <w:t xml:space="preserve"> {{ </w:t>
+      </w:r>
+      <w:proofErr w:type="spellStart"/>
+      <w:r>
+        <w:rPr>
+          <w:rFonts w:ascii="Palatino Linotype" w:hAnsi="Palatino Linotype"/>
+          <w:sz w:val="20"/>
+          <w:szCs w:val="20"/>
+        </w:rPr>
+        <w:t>appearance_reason</w:t>
+      </w:r>
+      <w:proofErr w:type="spellEnd"/>
+      <w:r>
+        <w:rPr>
+          <w:rFonts w:ascii="Palatino Linotype" w:hAnsi="Palatino Linotype"/>
+          <w:sz w:val="20"/>
+          <w:szCs w:val="20"/>
+        </w:rPr>
+        <w:t xml:space="preserve"> }}</w:t>
       </w:r>
       <w:r>
         <w:rPr>
@@ -850,7 +1055,87 @@
           <w:sz w:val="20"/>
           <w:szCs w:val="20"/>
         </w:rPr>
-        <w:t>{% if defense_counsel_waived is false %}Defendant was represented by {{ defense_counsel }}, {{ defense_counsel_type }}.</w:t>
+        <w:t xml:space="preserve">{% if </w:t>
+      </w:r>
+      <w:proofErr w:type="spellStart"/>
+      <w:r>
+        <w:rPr>
+          <w:rFonts w:ascii="Palatino Linotype" w:hAnsi="Palatino Linotype"/>
+          <w:bCs/>
+          <w:sz w:val="20"/>
+          <w:szCs w:val="20"/>
+        </w:rPr>
+        <w:t>defense_counsel_waived</w:t>
+      </w:r>
+      <w:proofErr w:type="spellEnd"/>
+      <w:r>
+        <w:rPr>
+          <w:rFonts w:ascii="Palatino Linotype" w:hAnsi="Palatino Linotype"/>
+          <w:bCs/>
+          <w:sz w:val="20"/>
+          <w:szCs w:val="20"/>
+        </w:rPr>
+        <w:t xml:space="preserve"> is false </w:t>
+      </w:r>
+      <w:proofErr w:type="gramStart"/>
+      <w:r>
+        <w:rPr>
+          <w:rFonts w:ascii="Palatino Linotype" w:hAnsi="Palatino Linotype"/>
+          <w:bCs/>
+          <w:sz w:val="20"/>
+          <w:szCs w:val="20"/>
+        </w:rPr>
+        <w:t>%}Defendant</w:t>
+      </w:r>
+      <w:proofErr w:type="gramEnd"/>
+      <w:r>
+        <w:rPr>
+          <w:rFonts w:ascii="Palatino Linotype" w:hAnsi="Palatino Linotype"/>
+          <w:bCs/>
+          <w:sz w:val="20"/>
+          <w:szCs w:val="20"/>
+        </w:rPr>
+        <w:t xml:space="preserve"> was represented by {{ </w:t>
+      </w:r>
+      <w:proofErr w:type="spellStart"/>
+      <w:r>
+        <w:rPr>
+          <w:rFonts w:ascii="Palatino Linotype" w:hAnsi="Palatino Linotype"/>
+          <w:bCs/>
+          <w:sz w:val="20"/>
+          <w:szCs w:val="20"/>
+        </w:rPr>
+        <w:t>defense_counsel</w:t>
+      </w:r>
+      <w:proofErr w:type="spellEnd"/>
+      <w:r>
+        <w:rPr>
+          <w:rFonts w:ascii="Palatino Linotype" w:hAnsi="Palatino Linotype"/>
+          <w:bCs/>
+          <w:sz w:val="20"/>
+          <w:szCs w:val="20"/>
+        </w:rPr>
+        <w:t xml:space="preserve"> }}, {{ </w:t>
+      </w:r>
+      <w:proofErr w:type="spellStart"/>
+      <w:r>
+        <w:rPr>
+          <w:rFonts w:ascii="Palatino Linotype" w:hAnsi="Palatino Linotype"/>
+          <w:bCs/>
+          <w:sz w:val="20"/>
+          <w:szCs w:val="20"/>
+        </w:rPr>
+        <w:t>defense_counsel_type</w:t>
+      </w:r>
+      <w:proofErr w:type="spellEnd"/>
+      <w:r>
+        <w:rPr>
+          <w:rFonts w:ascii="Palatino Linotype" w:hAnsi="Palatino Linotype"/>
+          <w:bCs/>
+          <w:sz w:val="20"/>
+          <w:szCs w:val="20"/>
+        </w:rPr>
+        <w:t xml:space="preserve"> }}.</w:t>
       </w:r>
       <w:r>
         <w:rPr>
@@ -868,7 +1153,67 @@
           <w:sz w:val="20"/>
           <w:szCs w:val="20"/>
         </w:rPr>
-        <w:t xml:space="preserve">{% elif defense_counsel_waived is true %}Defendant </w:t>
+        <w:t xml:space="preserve">{% </w:t>
+      </w:r>
+      <w:proofErr w:type="spellStart"/>
+      <w:r>
+        <w:rPr>
+          <w:rFonts w:ascii="Palatino Linotype" w:hAnsi="Palatino Linotype"/>
+          <w:bCs/>
+          <w:sz w:val="20"/>
+          <w:szCs w:val="20"/>
+        </w:rPr>
+        <w:t>elif</w:t>
+      </w:r>
+      <w:proofErr w:type="spellEnd"/>
+      <w:r>
+        <w:rPr>
+          <w:rFonts w:ascii="Palatino Linotype" w:hAnsi="Palatino Linotype"/>
+          <w:bCs/>
+          <w:sz w:val="20"/>
+          <w:szCs w:val="20"/>
+        </w:rPr>
+        <w:t xml:space="preserve"> </w:t>
+      </w:r>
+      <w:proofErr w:type="spellStart"/>
+      <w:r>
+        <w:rPr>
+          <w:rFonts w:ascii="Palatino Linotype" w:hAnsi="Palatino Linotype"/>
+          <w:bCs/>
+          <w:sz w:val="20"/>
+          <w:szCs w:val="20"/>
+        </w:rPr>
+        <w:t>defense_counsel_waived</w:t>
+      </w:r>
+      <w:proofErr w:type="spellEnd"/>
+      <w:r>
+        <w:rPr>
+          <w:rFonts w:ascii="Palatino Linotype" w:hAnsi="Palatino Linotype"/>
+          <w:bCs/>
+          <w:sz w:val="20"/>
+          <w:szCs w:val="20"/>
+        </w:rPr>
+        <w:t xml:space="preserve"> is true </w:t>
+      </w:r>
+      <w:proofErr w:type="gramStart"/>
+      <w:r>
+        <w:rPr>
+          <w:rFonts w:ascii="Palatino Linotype" w:hAnsi="Palatino Linotype"/>
+          <w:bCs/>
+          <w:sz w:val="20"/>
+          <w:szCs w:val="20"/>
+        </w:rPr>
+        <w:t>%}Defendant</w:t>
+      </w:r>
+      <w:proofErr w:type="gramEnd"/>
+      <w:r>
+        <w:rPr>
+          <w:rFonts w:ascii="Palatino Linotype" w:hAnsi="Palatino Linotype"/>
+          <w:bCs/>
+          <w:sz w:val="20"/>
+          <w:szCs w:val="20"/>
+        </w:rPr>
+        <w:t xml:space="preserve"> </w:t>
       </w:r>
       <w:r>
         <w:rPr>
@@ -941,16 +1286,116 @@
           <w:sz w:val="20"/>
           <w:szCs w:val="20"/>
         </w:rPr>
-        <w:t xml:space="preserve">{% if bond_conditions.bond_modification_decision == ‘request to modify bond is denied’ %}The request to modify Defendant's bond in this case is DENIED. The </w:t>
-      </w:r>
-      <w:r>
-        <w:rPr>
-          <w:rFonts w:ascii="Palatino Linotype" w:hAnsi="Palatino Linotype"/>
-          <w:bCs/>
-          <w:sz w:val="20"/>
-          <w:szCs w:val="20"/>
-        </w:rPr>
-        <w:t xml:space="preserve">bond terms and conditions previously imposed in this case shall remain in effect. {% elif bond_conditions.bond_modification_decision == ‘request to </w:t>
+        <w:t xml:space="preserve">{% if </w:t>
+      </w:r>
+      <w:proofErr w:type="spellStart"/>
+      <w:r>
+        <w:rPr>
+          <w:rFonts w:ascii="Palatino Linotype" w:hAnsi="Palatino Linotype"/>
+          <w:bCs/>
+          <w:sz w:val="20"/>
+          <w:szCs w:val="20"/>
+        </w:rPr>
+        <w:t>bond_</w:t>
+      </w:r>
+      <w:proofErr w:type="gramStart"/>
+      <w:r>
+        <w:rPr>
+          <w:rFonts w:ascii="Palatino Linotype" w:hAnsi="Palatino Linotype"/>
+          <w:bCs/>
+          <w:sz w:val="20"/>
+          <w:szCs w:val="20"/>
+        </w:rPr>
+        <w:t>conditions.bond</w:t>
+      </w:r>
+      <w:proofErr w:type="gramEnd"/>
+      <w:r>
+        <w:rPr>
+          <w:rFonts w:ascii="Palatino Linotype" w:hAnsi="Palatino Linotype"/>
+          <w:bCs/>
+          <w:sz w:val="20"/>
+          <w:szCs w:val="20"/>
+        </w:rPr>
+        <w:t>_modification_decision</w:t>
+      </w:r>
+      <w:proofErr w:type="spellEnd"/>
+      <w:r>
+        <w:rPr>
+          <w:rFonts w:ascii="Palatino Linotype" w:hAnsi="Palatino Linotype"/>
+          <w:bCs/>
+          <w:sz w:val="20"/>
+          <w:szCs w:val="20"/>
+        </w:rPr>
+        <w:t xml:space="preserve"> == ‘request to modify bond is denied’ %}The request to modify Defendant's bond in this case is DENIED. The </w:t>
+      </w:r>
+      <w:r>
+        <w:rPr>
+          <w:rFonts w:ascii="Palatino Linotype" w:hAnsi="Palatino Linotype"/>
+          <w:bCs/>
+          <w:sz w:val="20"/>
+          <w:szCs w:val="20"/>
+        </w:rPr>
+        <w:t xml:space="preserve">bond terms and conditions previously imposed in this case shall remain in effect. {% </w:t>
+      </w:r>
+      <w:proofErr w:type="spellStart"/>
+      <w:r>
+        <w:rPr>
+          <w:rFonts w:ascii="Palatino Linotype" w:hAnsi="Palatino Linotype"/>
+          <w:bCs/>
+          <w:sz w:val="20"/>
+          <w:szCs w:val="20"/>
+        </w:rPr>
+        <w:t>elif</w:t>
+      </w:r>
+      <w:proofErr w:type="spellEnd"/>
+      <w:r>
+        <w:rPr>
+          <w:rFonts w:ascii="Palatino Linotype" w:hAnsi="Palatino Linotype"/>
+          <w:bCs/>
+          <w:sz w:val="20"/>
+          <w:szCs w:val="20"/>
+        </w:rPr>
+        <w:t xml:space="preserve"> </w:t>
+      </w:r>
+      <w:proofErr w:type="spellStart"/>
+      <w:r>
+        <w:rPr>
+          <w:rFonts w:ascii="Palatino Linotype" w:hAnsi="Palatino Linotype"/>
+          <w:bCs/>
+          <w:sz w:val="20"/>
+          <w:szCs w:val="20"/>
+        </w:rPr>
+        <w:t>bond_</w:t>
+      </w:r>
+      <w:proofErr w:type="gramStart"/>
+      <w:r>
+        <w:rPr>
+          <w:rFonts w:ascii="Palatino Linotype" w:hAnsi="Palatino Linotype"/>
+          <w:bCs/>
+          <w:sz w:val="20"/>
+          <w:szCs w:val="20"/>
+        </w:rPr>
+        <w:t>conditions.bond</w:t>
+      </w:r>
+      <w:proofErr w:type="gramEnd"/>
+      <w:r>
+        <w:rPr>
+          <w:rFonts w:ascii="Palatino Linotype" w:hAnsi="Palatino Linotype"/>
+          <w:bCs/>
+          <w:sz w:val="20"/>
+          <w:szCs w:val="20"/>
+        </w:rPr>
+        <w:t>_modification_decision</w:t>
+      </w:r>
+      <w:proofErr w:type="spellEnd"/>
+      <w:r>
+        <w:rPr>
+          <w:rFonts w:ascii="Palatino Linotype" w:hAnsi="Palatino Linotype"/>
+          <w:bCs/>
+          <w:sz w:val="20"/>
+          <w:szCs w:val="20"/>
+        </w:rPr>
+        <w:t xml:space="preserve"> == ‘request to </w:t>
       </w:r>
       <w:r>
         <w:rPr>
@@ -968,7 +1413,67 @@
           <w:sz w:val="20"/>
           <w:szCs w:val="20"/>
         </w:rPr>
-        <w:t>{% elif bond_conditions.bond_modification_decision == ‘request to modify bond is granted’ %</w:t>
+        <w:t xml:space="preserve">{% </w:t>
+      </w:r>
+      <w:proofErr w:type="spellStart"/>
+      <w:r>
+        <w:rPr>
+          <w:rFonts w:ascii="Palatino Linotype" w:hAnsi="Palatino Linotype"/>
+          <w:bCs/>
+          <w:sz w:val="20"/>
+          <w:szCs w:val="20"/>
+        </w:rPr>
+        <w:t>elif</w:t>
+      </w:r>
+      <w:proofErr w:type="spellEnd"/>
+      <w:r>
+        <w:rPr>
+          <w:rFonts w:ascii="Palatino Linotype" w:hAnsi="Palatino Linotype"/>
+          <w:bCs/>
+          <w:sz w:val="20"/>
+          <w:szCs w:val="20"/>
+        </w:rPr>
+        <w:t xml:space="preserve"> </w:t>
+      </w:r>
+      <w:proofErr w:type="spellStart"/>
+      <w:r>
+        <w:rPr>
+          <w:rFonts w:ascii="Palatino Linotype" w:hAnsi="Palatino Linotype"/>
+          <w:bCs/>
+          <w:sz w:val="20"/>
+          <w:szCs w:val="20"/>
+        </w:rPr>
+        <w:t>bond_</w:t>
+      </w:r>
+      <w:proofErr w:type="gramStart"/>
+      <w:r>
+        <w:rPr>
+          <w:rFonts w:ascii="Palatino Linotype" w:hAnsi="Palatino Linotype"/>
+          <w:bCs/>
+          <w:sz w:val="20"/>
+          <w:szCs w:val="20"/>
+        </w:rPr>
+        <w:t>conditions.bond</w:t>
+      </w:r>
+      <w:proofErr w:type="gramEnd"/>
+      <w:r>
+        <w:rPr>
+          <w:rFonts w:ascii="Palatino Linotype" w:hAnsi="Palatino Linotype"/>
+          <w:bCs/>
+          <w:sz w:val="20"/>
+          <w:szCs w:val="20"/>
+        </w:rPr>
+        <w:t>_modification_decision</w:t>
+      </w:r>
+      <w:proofErr w:type="spellEnd"/>
+      <w:r>
+        <w:rPr>
+          <w:rFonts w:ascii="Palatino Linotype" w:hAnsi="Palatino Linotype"/>
+          <w:bCs/>
+          <w:sz w:val="20"/>
+          <w:szCs w:val="20"/>
+        </w:rPr>
+        <w:t xml:space="preserve"> == ‘request to modify bond is granted’ %</w:t>
       </w:r>
       <w:r>
         <w:rPr>
@@ -995,16 +1500,96 @@
           <w:sz w:val="20"/>
           <w:szCs w:val="20"/>
         </w:rPr>
-        <w:t xml:space="preserve">{% elif bond_conditions.bond_modification_decision == ‘request to revoke bond is granted’ %}The Court finds that </w:t>
-      </w:r>
-      <w:r>
-        <w:rPr>
-          <w:rFonts w:ascii="Palatino Linotype" w:hAnsi="Palatino Linotype"/>
-          <w:bCs/>
-          <w:sz w:val="20"/>
-          <w:szCs w:val="20"/>
-        </w:rPr>
-        <w:t xml:space="preserve">the Defendant has violated the terms and conditions of the bond previously imposed in this case. Therefore, in order to assure the Defendant’s appearance in Court and the protection and safety of the community, the </w:t>
+        <w:t xml:space="preserve">{% </w:t>
+      </w:r>
+      <w:proofErr w:type="spellStart"/>
+      <w:r>
+        <w:rPr>
+          <w:rFonts w:ascii="Palatino Linotype" w:hAnsi="Palatino Linotype"/>
+          <w:bCs/>
+          <w:sz w:val="20"/>
+          <w:szCs w:val="20"/>
+        </w:rPr>
+        <w:t>elif</w:t>
+      </w:r>
+      <w:proofErr w:type="spellEnd"/>
+      <w:r>
+        <w:rPr>
+          <w:rFonts w:ascii="Palatino Linotype" w:hAnsi="Palatino Linotype"/>
+          <w:bCs/>
+          <w:sz w:val="20"/>
+          <w:szCs w:val="20"/>
+        </w:rPr>
+        <w:t xml:space="preserve"> </w:t>
+      </w:r>
+      <w:proofErr w:type="spellStart"/>
+      <w:r>
+        <w:rPr>
+          <w:rFonts w:ascii="Palatino Linotype" w:hAnsi="Palatino Linotype"/>
+          <w:bCs/>
+          <w:sz w:val="20"/>
+          <w:szCs w:val="20"/>
+        </w:rPr>
+        <w:t>bond_</w:t>
+      </w:r>
+      <w:proofErr w:type="gramStart"/>
+      <w:r>
+        <w:rPr>
+          <w:rFonts w:ascii="Palatino Linotype" w:hAnsi="Palatino Linotype"/>
+          <w:bCs/>
+          <w:sz w:val="20"/>
+          <w:szCs w:val="20"/>
+        </w:rPr>
+        <w:t>conditions.bond</w:t>
+      </w:r>
+      <w:proofErr w:type="gramEnd"/>
+      <w:r>
+        <w:rPr>
+          <w:rFonts w:ascii="Palatino Linotype" w:hAnsi="Palatino Linotype"/>
+          <w:bCs/>
+          <w:sz w:val="20"/>
+          <w:szCs w:val="20"/>
+        </w:rPr>
+        <w:t>_modification_decision</w:t>
+      </w:r>
+      <w:proofErr w:type="spellEnd"/>
+      <w:r>
+        <w:rPr>
+          <w:rFonts w:ascii="Palatino Linotype" w:hAnsi="Palatino Linotype"/>
+          <w:bCs/>
+          <w:sz w:val="20"/>
+          <w:szCs w:val="20"/>
+        </w:rPr>
+        <w:t xml:space="preserve"> == ‘request to revoke bond is granted’ %}The Court finds that </w:t>
+      </w:r>
+      <w:r>
+        <w:rPr>
+          <w:rFonts w:ascii="Palatino Linotype" w:hAnsi="Palatino Linotype"/>
+          <w:bCs/>
+          <w:sz w:val="20"/>
+          <w:szCs w:val="20"/>
+        </w:rPr>
+        <w:t xml:space="preserve">the Defendant has violated the terms and conditions of the bond previously imposed in this case. Therefore, </w:t>
+      </w:r>
+      <w:proofErr w:type="gramStart"/>
+      <w:r>
+        <w:rPr>
+          <w:rFonts w:ascii="Palatino Linotype" w:hAnsi="Palatino Linotype"/>
+          <w:bCs/>
+          <w:sz w:val="20"/>
+          <w:szCs w:val="20"/>
+        </w:rPr>
+        <w:t>in order to</w:t>
+      </w:r>
+      <w:proofErr w:type="gramEnd"/>
+      <w:r>
+        <w:rPr>
+          <w:rFonts w:ascii="Palatino Linotype" w:hAnsi="Palatino Linotype"/>
+          <w:bCs/>
+          <w:sz w:val="20"/>
+          <w:szCs w:val="20"/>
+        </w:rPr>
+        <w:t xml:space="preserve"> assure the Defendant’s appearance in Court and the protection and safety of the community, the </w:t>
       </w:r>
       <w:r>
         <w:rPr>
@@ -1085,7 +1670,47 @@
           <w:sz w:val="20"/>
           <w:szCs w:val="20"/>
         </w:rPr>
-        <w:t>{% if bond_conditions.bond_modification_decision == ‘request to modify bond is granted’ %}</w:t>
+        <w:t xml:space="preserve">{% if </w:t>
+      </w:r>
+      <w:proofErr w:type="spellStart"/>
+      <w:r>
+        <w:rPr>
+          <w:rFonts w:ascii="Palatino Linotype" w:hAnsi="Palatino Linotype"/>
+          <w:bCs/>
+          <w:sz w:val="20"/>
+          <w:szCs w:val="20"/>
+        </w:rPr>
+        <w:t>bond_</w:t>
+      </w:r>
+      <w:proofErr w:type="gramStart"/>
+      <w:r>
+        <w:rPr>
+          <w:rFonts w:ascii="Palatino Linotype" w:hAnsi="Palatino Linotype"/>
+          <w:bCs/>
+          <w:sz w:val="20"/>
+          <w:szCs w:val="20"/>
+        </w:rPr>
+        <w:t>conditions.bond</w:t>
+      </w:r>
+      <w:proofErr w:type="gramEnd"/>
+      <w:r>
+        <w:rPr>
+          <w:rFonts w:ascii="Palatino Linotype" w:hAnsi="Palatino Linotype"/>
+          <w:bCs/>
+          <w:sz w:val="20"/>
+          <w:szCs w:val="20"/>
+        </w:rPr>
+        <w:t>_modification_decision</w:t>
+      </w:r>
+      <w:proofErr w:type="spellEnd"/>
+      <w:r>
+        <w:rPr>
+          <w:rFonts w:ascii="Palatino Linotype" w:hAnsi="Palatino Linotype"/>
+          <w:bCs/>
+          <w:sz w:val="20"/>
+          <w:szCs w:val="20"/>
+        </w:rPr>
+        <w:t xml:space="preserve"> == ‘request to modify bond is granted’ %}</w:t>
       </w:r>
       <w:r>
         <w:rPr>
@@ -1138,27 +1763,70 @@
           <w:sz w:val="20"/>
           <w:szCs w:val="20"/>
         </w:rPr>
-        <w:t xml:space="preserve"> the community.  In determining the type and amount of bail, the Court considered each of the enumerated factors in Crim. R. 46(C)</w:t>
-      </w:r>
-      <w:r>
-        <w:rPr>
-          <w:rFonts w:ascii="Palatino Linotype" w:hAnsi="Palatino Linotype"/>
-          <w:bCs/>
-          <w:color w:val="FF0000"/>
-          <w:sz w:val="20"/>
-          <w:szCs w:val="20"/>
-        </w:rPr>
-        <w:t>{% if domestic_violence_</w:t>
-      </w:r>
-      <w:r>
-        <w:rPr>
-          <w:rFonts w:ascii="Palatino Linotype" w:hAnsi="Palatino Linotype"/>
-          <w:bCs/>
-          <w:color w:val="FF0000"/>
-          <w:sz w:val="20"/>
-          <w:szCs w:val="20"/>
-        </w:rPr>
-        <w:t>conditions.ordered is true %}</w:t>
+        <w:t xml:space="preserve"> the community.  In determining the type and amount of bail, the Court considered each of the enumerated factors in Crim. R. 46(C</w:t>
+      </w:r>
+      <w:proofErr w:type="gramStart"/>
+      <w:r>
+        <w:rPr>
+          <w:rFonts w:ascii="Palatino Linotype" w:hAnsi="Palatino Linotype"/>
+          <w:bCs/>
+          <w:sz w:val="20"/>
+          <w:szCs w:val="20"/>
+        </w:rPr>
+        <w:t>)</w:t>
+      </w:r>
+      <w:r>
+        <w:rPr>
+          <w:rFonts w:ascii="Palatino Linotype" w:hAnsi="Palatino Linotype"/>
+          <w:bCs/>
+          <w:color w:val="FF0000"/>
+          <w:sz w:val="20"/>
+          <w:szCs w:val="20"/>
+        </w:rPr>
+        <w:t>{</w:t>
+      </w:r>
+      <w:proofErr w:type="gramEnd"/>
+      <w:r>
+        <w:rPr>
+          <w:rFonts w:ascii="Palatino Linotype" w:hAnsi="Palatino Linotype"/>
+          <w:bCs/>
+          <w:color w:val="FF0000"/>
+          <w:sz w:val="20"/>
+          <w:szCs w:val="20"/>
+        </w:rPr>
+        <w:t xml:space="preserve">% if </w:t>
+      </w:r>
+      <w:proofErr w:type="spellStart"/>
+      <w:r>
+        <w:rPr>
+          <w:rFonts w:ascii="Palatino Linotype" w:hAnsi="Palatino Linotype"/>
+          <w:bCs/>
+          <w:color w:val="FF0000"/>
+          <w:sz w:val="20"/>
+          <w:szCs w:val="20"/>
+        </w:rPr>
+        <w:t>domestic_violence_</w:t>
+      </w:r>
+      <w:r>
+        <w:rPr>
+          <w:rFonts w:ascii="Palatino Linotype" w:hAnsi="Palatino Linotype"/>
+          <w:bCs/>
+          <w:color w:val="FF0000"/>
+          <w:sz w:val="20"/>
+          <w:szCs w:val="20"/>
+        </w:rPr>
+        <w:t>conditions.ordered</w:t>
+      </w:r>
+      <w:proofErr w:type="spellEnd"/>
+      <w:r>
+        <w:rPr>
+          <w:rFonts w:ascii="Palatino Linotype" w:hAnsi="Palatino Linotype"/>
+          <w:bCs/>
+          <w:color w:val="FF0000"/>
+          <w:sz w:val="20"/>
+          <w:szCs w:val="20"/>
+        </w:rPr>
+        <w:t xml:space="preserve"> is true %}</w:t>
       </w:r>
       <w:r>
         <w:rPr>
@@ -1250,6 +1918,111 @@
         </w:rPr>
         <w:t>(</w:t>
       </w:r>
+      <w:proofErr w:type="spellStart"/>
+      <w:r>
+        <w:rPr>
+          <w:rFonts w:ascii="Palatino Linotype" w:hAnsi="Palatino Linotype"/>
+          <w:bCs/>
+          <w:color w:val="FF0000"/>
+          <w:sz w:val="20"/>
+          <w:szCs w:val="20"/>
+        </w:rPr>
+        <w:t>bond_</w:t>
+      </w:r>
+      <w:proofErr w:type="gramStart"/>
+      <w:r>
+        <w:rPr>
+          <w:rFonts w:ascii="Palatino Linotype" w:hAnsi="Palatino Linotype"/>
+          <w:bCs/>
+          <w:color w:val="FF0000"/>
+          <w:sz w:val="20"/>
+          <w:szCs w:val="20"/>
+        </w:rPr>
+        <w:t>conditions</w:t>
+      </w:r>
+      <w:r>
+        <w:rPr>
+          <w:rFonts w:ascii="Palatino Linotype" w:hAnsi="Palatino Linotype"/>
+          <w:bCs/>
+          <w:color w:val="FF0000"/>
+          <w:sz w:val="20"/>
+          <w:szCs w:val="20"/>
+        </w:rPr>
+        <w:t>.bond</w:t>
+      </w:r>
+      <w:proofErr w:type="gramEnd"/>
+      <w:r>
+        <w:rPr>
+          <w:rFonts w:ascii="Palatino Linotype" w:hAnsi="Palatino Linotype"/>
+          <w:bCs/>
+          <w:color w:val="FF0000"/>
+          <w:sz w:val="20"/>
+          <w:szCs w:val="20"/>
+        </w:rPr>
+        <w:t>_type</w:t>
+      </w:r>
+      <w:proofErr w:type="spellEnd"/>
+      <w:r>
+        <w:rPr>
+          <w:rFonts w:ascii="Palatino Linotype" w:hAnsi="Palatino Linotype"/>
+          <w:bCs/>
+          <w:color w:val="FF0000"/>
+          <w:sz w:val="20"/>
+          <w:szCs w:val="20"/>
+        </w:rPr>
+        <w:t xml:space="preserve"> == ‘10% Deposit, Cash or Surety</w:t>
+      </w:r>
+      <w:r>
+        <w:rPr>
+          <w:rFonts w:ascii="Palatino Linotype" w:hAnsi="Palatino Linotype"/>
+          <w:bCs/>
+          <w:color w:val="FF0000"/>
+          <w:sz w:val="20"/>
+          <w:szCs w:val="20"/>
+        </w:rPr>
+        <w:t xml:space="preserve"> Bond</w:t>
+      </w:r>
+      <w:r>
+        <w:rPr>
+          <w:rFonts w:ascii="Palatino Linotype" w:hAnsi="Palatino Linotype"/>
+          <w:bCs/>
+          <w:color w:val="FF0000"/>
+          <w:sz w:val="20"/>
+          <w:szCs w:val="20"/>
+        </w:rPr>
+        <w:t>’</w:t>
+      </w:r>
+      <w:r>
+        <w:rPr>
+          <w:rFonts w:ascii="Palatino Linotype" w:hAnsi="Palatino Linotype"/>
+          <w:bCs/>
+          <w:color w:val="FF0000"/>
+          <w:sz w:val="20"/>
+          <w:szCs w:val="20"/>
+        </w:rPr>
+        <w:t>)</w:t>
+      </w:r>
+      <w:r>
+        <w:rPr>
+          <w:rFonts w:ascii="Palatino Linotype" w:hAnsi="Palatino Linotype"/>
+          <w:bCs/>
+          <w:color w:val="FF0000"/>
+          <w:sz w:val="20"/>
+          <w:szCs w:val="20"/>
+        </w:rPr>
+        <w:t xml:space="preserve"> </w:t>
+      </w:r>
+      <w:r>
+        <w:rPr>
+          <w:rFonts w:ascii="Palatino Linotype" w:hAnsi="Palatino Linotype"/>
+          <w:bCs/>
+          <w:color w:val="FF0000"/>
+          <w:sz w:val="20"/>
+          <w:szCs w:val="20"/>
+        </w:rPr>
+        <w:t>or (</w:t>
+      </w:r>
+      <w:proofErr w:type="spellStart"/>
       <w:r>
         <w:rPr>
           <w:rFonts w:ascii="Palatino Linotype" w:hAnsi="Palatino Linotype"/>
@@ -1268,77 +2041,18 @@
           <w:sz w:val="20"/>
           <w:szCs w:val="20"/>
         </w:rPr>
-        <w:t>.bond_type == ‘10% Deposit, Cash or Surety</w:t>
-      </w:r>
-      <w:r>
-        <w:rPr>
-          <w:rFonts w:ascii="Palatino Linotype" w:hAnsi="Palatino Linotype"/>
-          <w:bCs/>
-          <w:color w:val="FF0000"/>
-          <w:sz w:val="20"/>
-          <w:szCs w:val="20"/>
-        </w:rPr>
-        <w:t xml:space="preserve"> Bond</w:t>
-      </w:r>
-      <w:r>
-        <w:rPr>
-          <w:rFonts w:ascii="Palatino Linotype" w:hAnsi="Palatino Linotype"/>
-          <w:bCs/>
-          <w:color w:val="FF0000"/>
-          <w:sz w:val="20"/>
-          <w:szCs w:val="20"/>
-        </w:rPr>
-        <w:t>’</w:t>
-      </w:r>
-      <w:r>
-        <w:rPr>
-          <w:rFonts w:ascii="Palatino Linotype" w:hAnsi="Palatino Linotype"/>
-          <w:bCs/>
-          <w:color w:val="FF0000"/>
-          <w:sz w:val="20"/>
-          <w:szCs w:val="20"/>
-        </w:rPr>
-        <w:t>)</w:t>
-      </w:r>
-      <w:r>
-        <w:rPr>
-          <w:rFonts w:ascii="Palatino Linotype" w:hAnsi="Palatino Linotype"/>
-          <w:bCs/>
-          <w:color w:val="FF0000"/>
-          <w:sz w:val="20"/>
-          <w:szCs w:val="20"/>
-        </w:rPr>
-        <w:t xml:space="preserve"> </w:t>
-      </w:r>
-      <w:r>
-        <w:rPr>
-          <w:rFonts w:ascii="Palatino Linotype" w:hAnsi="Palatino Linotype"/>
-          <w:bCs/>
-          <w:color w:val="FF0000"/>
-          <w:sz w:val="20"/>
-          <w:szCs w:val="20"/>
-        </w:rPr>
-        <w:t>or (</w:t>
-      </w:r>
-      <w:r>
-        <w:rPr>
-          <w:rFonts w:ascii="Palatino Linotype" w:hAnsi="Palatino Linotype"/>
-          <w:bCs/>
-          <w:color w:val="FF0000"/>
-          <w:sz w:val="20"/>
-          <w:szCs w:val="20"/>
-        </w:rPr>
-        <w:t>bond_conditions</w:t>
-      </w:r>
-      <w:r>
-        <w:rPr>
-          <w:rFonts w:ascii="Palatino Linotype" w:hAnsi="Palatino Linotype"/>
-          <w:bCs/>
-          <w:color w:val="FF0000"/>
-          <w:sz w:val="20"/>
-          <w:szCs w:val="20"/>
-        </w:rPr>
-        <w:t>.bond_type == ‘</w:t>
+        <w:t>.bond_type</w:t>
+      </w:r>
+      <w:proofErr w:type="spellEnd"/>
+      <w:r>
+        <w:rPr>
+          <w:rFonts w:ascii="Palatino Linotype" w:hAnsi="Palatino Linotype"/>
+          <w:bCs/>
+          <w:color w:val="FF0000"/>
+          <w:sz w:val="20"/>
+          <w:szCs w:val="20"/>
+        </w:rPr>
+        <w:t xml:space="preserve"> == ‘</w:t>
       </w:r>
       <w:r>
         <w:rPr>
@@ -1438,8 +2152,9 @@
           <w:szCs w:val="20"/>
           <w:u w:val="single"/>
         </w:rPr>
-        <w:t xml:space="preserve">Defendant shall post a {{ </w:t>
-      </w:r>
+        <w:t xml:space="preserve">Defendant shall post a </w:t>
+      </w:r>
+      <w:proofErr w:type="gramStart"/>
       <w:r>
         <w:rPr>
           <w:rFonts w:ascii="Palatino Linotype" w:hAnsi="Palatino Linotype"/>
@@ -1448,59 +2163,116 @@
           <w:szCs w:val="20"/>
           <w:u w:val="single"/>
         </w:rPr>
+        <w:t xml:space="preserve">{{ </w:t>
+      </w:r>
+      <w:proofErr w:type="spellStart"/>
+      <w:r>
+        <w:rPr>
+          <w:rFonts w:ascii="Palatino Linotype" w:hAnsi="Palatino Linotype"/>
+          <w:bCs/>
+          <w:sz w:val="20"/>
+          <w:szCs w:val="20"/>
+          <w:u w:val="single"/>
+        </w:rPr>
+        <w:t>bond</w:t>
+      </w:r>
+      <w:proofErr w:type="gramEnd"/>
+      <w:r>
+        <w:rPr>
+          <w:rFonts w:ascii="Palatino Linotype" w:hAnsi="Palatino Linotype"/>
+          <w:bCs/>
+          <w:sz w:val="20"/>
+          <w:szCs w:val="20"/>
+          <w:u w:val="single"/>
+        </w:rPr>
+        <w:t>_conditions</w:t>
+      </w:r>
+      <w:r>
+        <w:rPr>
+          <w:rFonts w:ascii="Palatino Linotype" w:hAnsi="Palatino Linotype"/>
+          <w:bCs/>
+          <w:sz w:val="20"/>
+          <w:szCs w:val="20"/>
+          <w:u w:val="single"/>
+        </w:rPr>
+        <w:t>.bond_amount</w:t>
+      </w:r>
+      <w:proofErr w:type="spellEnd"/>
+      <w:r>
+        <w:rPr>
+          <w:rFonts w:ascii="Palatino Linotype" w:hAnsi="Palatino Linotype"/>
+          <w:bCs/>
+          <w:sz w:val="20"/>
+          <w:szCs w:val="20"/>
+          <w:u w:val="single"/>
+        </w:rPr>
+        <w:t xml:space="preserve"> }}</w:t>
+      </w:r>
+      <w:r>
+        <w:rPr>
+          <w:rFonts w:ascii="Palatino Linotype" w:hAnsi="Palatino Linotype"/>
+          <w:bCs/>
+          <w:sz w:val="20"/>
+          <w:szCs w:val="20"/>
+          <w:u w:val="single"/>
+        </w:rPr>
+        <w:t xml:space="preserve"> bond secured by</w:t>
+      </w:r>
+      <w:r>
+        <w:rPr>
+          <w:rFonts w:ascii="Palatino Linotype" w:hAnsi="Palatino Linotype"/>
+          <w:bCs/>
+          <w:sz w:val="20"/>
+          <w:szCs w:val="20"/>
+          <w:u w:val="single"/>
+        </w:rPr>
+        <w:t xml:space="preserve"> </w:t>
+      </w:r>
+      <w:r>
+        <w:rPr>
+          <w:rFonts w:ascii="Palatino Linotype" w:hAnsi="Palatino Linotype"/>
+          <w:bCs/>
+          <w:color w:val="FF0000"/>
+          <w:sz w:val="20"/>
+          <w:szCs w:val="20"/>
+          <w:u w:val="single"/>
+        </w:rPr>
+        <w:t xml:space="preserve">{% if </w:t>
+      </w:r>
+      <w:proofErr w:type="spellStart"/>
+      <w:r>
+        <w:rPr>
+          <w:rFonts w:ascii="Palatino Linotype" w:hAnsi="Palatino Linotype"/>
+          <w:bCs/>
+          <w:color w:val="FF0000"/>
+          <w:sz w:val="20"/>
+          <w:szCs w:val="20"/>
+          <w:u w:val="single"/>
+        </w:rPr>
         <w:t>bond_conditions</w:t>
       </w:r>
       <w:r>
         <w:rPr>
           <w:rFonts w:ascii="Palatino Linotype" w:hAnsi="Palatino Linotype"/>
           <w:bCs/>
+          <w:color w:val="FF0000"/>
           <w:sz w:val="20"/>
           <w:szCs w:val="20"/>
           <w:u w:val="single"/>
         </w:rPr>
-        <w:t>.bond_amount }}</w:t>
-      </w:r>
-      <w:r>
-        <w:rPr>
-          <w:rFonts w:ascii="Palatino Linotype" w:hAnsi="Palatino Linotype"/>
-          <w:bCs/>
+        <w:t>.bond_type</w:t>
+      </w:r>
+      <w:proofErr w:type="spellEnd"/>
+      <w:r>
+        <w:rPr>
+          <w:rFonts w:ascii="Palatino Linotype" w:hAnsi="Palatino Linotype"/>
+          <w:bCs/>
+          <w:color w:val="FF0000"/>
           <w:sz w:val="20"/>
           <w:szCs w:val="20"/>
           <w:u w:val="single"/>
         </w:rPr>
-        <w:t xml:space="preserve"> bond secured by</w:t>
-      </w:r>
-      <w:r>
-        <w:rPr>
-          <w:rFonts w:ascii="Palatino Linotype" w:hAnsi="Palatino Linotype"/>
-          <w:bCs/>
-          <w:sz w:val="20"/>
-          <w:szCs w:val="20"/>
-          <w:u w:val="single"/>
-        </w:rPr>
-        <w:t xml:space="preserve"> </w:t>
-      </w:r>
-      <w:r>
-        <w:rPr>
-          <w:rFonts w:ascii="Palatino Linotype" w:hAnsi="Palatino Linotype"/>
-          <w:bCs/>
-          <w:color w:val="FF0000"/>
-          <w:sz w:val="20"/>
-          <w:szCs w:val="20"/>
-          <w:u w:val="single"/>
-        </w:rPr>
-        <w:t>{% if bond_conditions</w:t>
-      </w:r>
-      <w:r>
-        <w:rPr>
-          <w:rFonts w:ascii="Palatino Linotype" w:hAnsi="Palatino Linotype"/>
-          <w:bCs/>
-          <w:color w:val="FF0000"/>
-          <w:sz w:val="20"/>
-          <w:szCs w:val="20"/>
-          <w:u w:val="single"/>
-        </w:rPr>
-        <w:t>.bond_type == ‘10% Deposit, Cash or Surety</w:t>
+        <w:t xml:space="preserve"> == ‘10% Deposit, Cash or Surety</w:t>
       </w:r>
       <w:r>
         <w:rPr>
@@ -1637,25 +2409,59 @@
         </w:rPr>
         <w:t xml:space="preserve">{% if </w:t>
       </w:r>
-      <w:r>
-        <w:rPr>
-          <w:rFonts w:ascii="Palatino Linotype" w:hAnsi="Palatino Linotype"/>
-          <w:bCs/>
-          <w:color w:val="FF0000"/>
-          <w:sz w:val="20"/>
-          <w:szCs w:val="20"/>
-        </w:rPr>
-        <w:t>bond_conditions</w:t>
-      </w:r>
-      <w:r>
-        <w:rPr>
-          <w:rFonts w:ascii="Palatino Linotype" w:hAnsi="Palatino Linotype"/>
-          <w:bCs/>
-          <w:color w:val="FF0000"/>
-          <w:sz w:val="20"/>
-          <w:szCs w:val="20"/>
-        </w:rPr>
-        <w:t>.bond_type == ‘Recognizance (OR) Bond’ %}</w:t>
+      <w:proofErr w:type="spellStart"/>
+      <w:r>
+        <w:rPr>
+          <w:rFonts w:ascii="Palatino Linotype" w:hAnsi="Palatino Linotype"/>
+          <w:bCs/>
+          <w:color w:val="FF0000"/>
+          <w:sz w:val="20"/>
+          <w:szCs w:val="20"/>
+        </w:rPr>
+        <w:t>bond_</w:t>
+      </w:r>
+      <w:proofErr w:type="gramStart"/>
+      <w:r>
+        <w:rPr>
+          <w:rFonts w:ascii="Palatino Linotype" w:hAnsi="Palatino Linotype"/>
+          <w:bCs/>
+          <w:color w:val="FF0000"/>
+          <w:sz w:val="20"/>
+          <w:szCs w:val="20"/>
+        </w:rPr>
+        <w:t>conditions</w:t>
+      </w:r>
+      <w:r>
+        <w:rPr>
+          <w:rFonts w:ascii="Palatino Linotype" w:hAnsi="Palatino Linotype"/>
+          <w:bCs/>
+          <w:color w:val="FF0000"/>
+          <w:sz w:val="20"/>
+          <w:szCs w:val="20"/>
+        </w:rPr>
+        <w:t>.bond</w:t>
+      </w:r>
+      <w:proofErr w:type="gramEnd"/>
+      <w:r>
+        <w:rPr>
+          <w:rFonts w:ascii="Palatino Linotype" w:hAnsi="Palatino Linotype"/>
+          <w:bCs/>
+          <w:color w:val="FF0000"/>
+          <w:sz w:val="20"/>
+          <w:szCs w:val="20"/>
+        </w:rPr>
+        <w:t>_type</w:t>
+      </w:r>
+      <w:proofErr w:type="spellEnd"/>
+      <w:r>
+        <w:rPr>
+          <w:rFonts w:ascii="Palatino Linotype" w:hAnsi="Palatino Linotype"/>
+          <w:bCs/>
+          <w:color w:val="FF0000"/>
+          <w:sz w:val="20"/>
+          <w:szCs w:val="20"/>
+        </w:rPr>
+        <w:t xml:space="preserve"> == ‘Recognizance (OR) Bond’ %}</w:t>
       </w:r>
     </w:p>
     <w:p>
@@ -1685,7 +2491,18 @@
           <w:szCs w:val="20"/>
           <w:u w:val="single"/>
         </w:rPr>
-        <w:t>The defendant shall execute a personal recognizance bond</w:t>
+        <w:t xml:space="preserve">The defendant shall execute a personal recognizance </w:t>
+      </w:r>
+      <w:proofErr w:type="gramStart"/>
+      <w:r>
+        <w:rPr>
+          <w:rFonts w:ascii="Palatino Linotype" w:hAnsi="Palatino Linotype"/>
+          <w:bCs/>
+          <w:sz w:val="20"/>
+          <w:szCs w:val="20"/>
+          <w:u w:val="single"/>
+        </w:rPr>
+        <w:t>bond</w:t>
       </w:r>
       <w:r>
         <w:rPr>
@@ -1704,7 +2521,18 @@
           <w:sz w:val="20"/>
           <w:szCs w:val="20"/>
         </w:rPr>
-        <w:t>{% endif %}</w:t>
+        <w:t>{</w:t>
+      </w:r>
+      <w:proofErr w:type="gramEnd"/>
+      <w:r>
+        <w:rPr>
+          <w:rFonts w:ascii="Palatino Linotype" w:hAnsi="Palatino Linotype"/>
+          <w:bCs/>
+          <w:color w:val="FF0000"/>
+          <w:sz w:val="20"/>
+          <w:szCs w:val="20"/>
+        </w:rPr>
+        <w:t>% endif %}</w:t>
       </w:r>
     </w:p>
     <w:p>
@@ -1821,17 +2649,60 @@
           <w:sz w:val="20"/>
           <w:szCs w:val="20"/>
         </w:rPr>
-        <w:t>Defendant shall provide written notice to the Clerk of Court at least 10 days prior to any change of address.</w:t>
-      </w:r>
-      <w:r>
-        <w:rPr>
-          <w:rFonts w:ascii="Palatino Linotype" w:hAnsi="Palatino Linotype"/>
-          <w:bCs/>
-          <w:color w:val="FF0000"/>
-          <w:sz w:val="20"/>
-          <w:szCs w:val="20"/>
-        </w:rPr>
-        <w:t>{% if bond_conditions.comply_protection_order is true %}</w:t>
+        <w:t xml:space="preserve">Defendant shall provide written notice to the Clerk of Court at least 10 days prior to any change of </w:t>
+      </w:r>
+      <w:proofErr w:type="gramStart"/>
+      <w:r>
+        <w:rPr>
+          <w:rFonts w:ascii="Palatino Linotype" w:hAnsi="Palatino Linotype"/>
+          <w:bCs/>
+          <w:sz w:val="20"/>
+          <w:szCs w:val="20"/>
+        </w:rPr>
+        <w:t>address.</w:t>
+      </w:r>
+      <w:r>
+        <w:rPr>
+          <w:rFonts w:ascii="Palatino Linotype" w:hAnsi="Palatino Linotype"/>
+          <w:bCs/>
+          <w:color w:val="FF0000"/>
+          <w:sz w:val="20"/>
+          <w:szCs w:val="20"/>
+        </w:rPr>
+        <w:t>{</w:t>
+      </w:r>
+      <w:proofErr w:type="gramEnd"/>
+      <w:r>
+        <w:rPr>
+          <w:rFonts w:ascii="Palatino Linotype" w:hAnsi="Palatino Linotype"/>
+          <w:bCs/>
+          <w:color w:val="FF0000"/>
+          <w:sz w:val="20"/>
+          <w:szCs w:val="20"/>
+        </w:rPr>
+        <w:t xml:space="preserve">% if </w:t>
+      </w:r>
+      <w:proofErr w:type="spellStart"/>
+      <w:r>
+        <w:rPr>
+          <w:rFonts w:ascii="Palatino Linotype" w:hAnsi="Palatino Linotype"/>
+          <w:bCs/>
+          <w:color w:val="FF0000"/>
+          <w:sz w:val="20"/>
+          <w:szCs w:val="20"/>
+        </w:rPr>
+        <w:t>bond_conditions.comply_protection_order</w:t>
+      </w:r>
+      <w:proofErr w:type="spellEnd"/>
+      <w:r>
+        <w:rPr>
+          <w:rFonts w:ascii="Palatino Linotype" w:hAnsi="Palatino Linotype"/>
+          <w:bCs/>
+          <w:color w:val="FF0000"/>
+          <w:sz w:val="20"/>
+          <w:szCs w:val="20"/>
+        </w:rPr>
+        <w:t xml:space="preserve"> is true %}</w:t>
       </w:r>
     </w:p>
     <w:p>
@@ -1878,27 +2749,70 @@
           <w:sz w:val="20"/>
           <w:szCs w:val="20"/>
         </w:rPr>
-        <w:t xml:space="preserve"> in this case.</w:t>
-      </w:r>
-      <w:r>
-        <w:rPr>
-          <w:rFonts w:ascii="Palatino Linotype" w:hAnsi="Palatino Linotype"/>
-          <w:bCs/>
-          <w:color w:val="FF0000"/>
-          <w:sz w:val="20"/>
-          <w:szCs w:val="20"/>
-        </w:rPr>
-        <w:t>{% endif %}</w:t>
-      </w:r>
-      <w:r>
-        <w:rPr>
-          <w:rFonts w:ascii="Palatino Linotype" w:hAnsi="Palatino Linotype"/>
-          <w:bCs/>
-          <w:color w:val="FF0000"/>
-          <w:sz w:val="20"/>
-          <w:szCs w:val="20"/>
-        </w:rPr>
-        <w:t>{% if no_contact.ordered is true %}</w:t>
+        <w:t xml:space="preserve"> in this </w:t>
+      </w:r>
+      <w:proofErr w:type="gramStart"/>
+      <w:r>
+        <w:rPr>
+          <w:rFonts w:ascii="Palatino Linotype" w:hAnsi="Palatino Linotype"/>
+          <w:bCs/>
+          <w:sz w:val="20"/>
+          <w:szCs w:val="20"/>
+        </w:rPr>
+        <w:t>case.</w:t>
+      </w:r>
+      <w:r>
+        <w:rPr>
+          <w:rFonts w:ascii="Palatino Linotype" w:hAnsi="Palatino Linotype"/>
+          <w:bCs/>
+          <w:color w:val="FF0000"/>
+          <w:sz w:val="20"/>
+          <w:szCs w:val="20"/>
+        </w:rPr>
+        <w:t>{</w:t>
+      </w:r>
+      <w:proofErr w:type="gramEnd"/>
+      <w:r>
+        <w:rPr>
+          <w:rFonts w:ascii="Palatino Linotype" w:hAnsi="Palatino Linotype"/>
+          <w:bCs/>
+          <w:color w:val="FF0000"/>
+          <w:sz w:val="20"/>
+          <w:szCs w:val="20"/>
+        </w:rPr>
+        <w:t>% endif %}</w:t>
+      </w:r>
+      <w:r>
+        <w:rPr>
+          <w:rFonts w:ascii="Palatino Linotype" w:hAnsi="Palatino Linotype"/>
+          <w:bCs/>
+          <w:color w:val="FF0000"/>
+          <w:sz w:val="20"/>
+          <w:szCs w:val="20"/>
+        </w:rPr>
+        <w:t xml:space="preserve">{% if </w:t>
+      </w:r>
+      <w:proofErr w:type="spellStart"/>
+      <w:r>
+        <w:rPr>
+          <w:rFonts w:ascii="Palatino Linotype" w:hAnsi="Palatino Linotype"/>
+          <w:bCs/>
+          <w:color w:val="FF0000"/>
+          <w:sz w:val="20"/>
+          <w:szCs w:val="20"/>
+        </w:rPr>
+        <w:t>no_contact.ordered</w:t>
+      </w:r>
+      <w:proofErr w:type="spellEnd"/>
+      <w:r>
+        <w:rPr>
+          <w:rFonts w:ascii="Palatino Linotype" w:hAnsi="Palatino Linotype"/>
+          <w:bCs/>
+          <w:color w:val="FF0000"/>
+          <w:sz w:val="20"/>
+          <w:szCs w:val="20"/>
+        </w:rPr>
+        <w:t xml:space="preserve"> is true %}</w:t>
       </w:r>
     </w:p>
     <w:p>
@@ -1937,6 +2851,7 @@
         </w:rPr>
         <w:t xml:space="preserve"> </w:t>
       </w:r>
+      <w:proofErr w:type="gramStart"/>
       <w:r>
         <w:rPr>
           <w:rFonts w:ascii="Palatino Linotype" w:hAnsi="Palatino Linotype"/>
@@ -1946,7 +2861,19 @@
           <w:szCs w:val="20"/>
           <w:u w:val="single"/>
         </w:rPr>
-        <w:t>{{ no_contact.name }}</w:t>
+        <w:t>{{ no_contact.name</w:t>
+      </w:r>
+      <w:proofErr w:type="gramEnd"/>
+      <w:r>
+        <w:rPr>
+          <w:rFonts w:ascii="Palatino Linotype" w:hAnsi="Palatino Linotype"/>
+          <w:b/>
+          <w:bCs/>
+          <w:sz w:val="20"/>
+          <w:szCs w:val="20"/>
+          <w:u w:val="single"/>
+        </w:rPr>
+        <w:t xml:space="preserve"> }}</w:t>
       </w:r>
       <w:r>
         <w:rPr>
@@ -1965,27 +2892,59 @@
           <w:szCs w:val="20"/>
         </w:rPr>
         <w:lastRenderedPageBreak/>
-        <w:t>landline, cordless, cellular or digital telephone; text; instant messaging; fax; e-mail; voicemail; delivery service; social media; blogging; writings; electronic communications; posting a message; or communications by any other means directly or through another person.</w:t>
-      </w:r>
-      <w:r>
-        <w:rPr>
-          <w:rFonts w:ascii="Palatino Linotype" w:hAnsi="Palatino Linotype"/>
-          <w:bCs/>
-          <w:color w:val="FF0000"/>
-          <w:sz w:val="20"/>
-          <w:szCs w:val="20"/>
-        </w:rPr>
-        <w:t>{% endif %}</w:t>
-      </w:r>
-      <w:r>
-        <w:rPr>
-          <w:rFonts w:ascii="Palatino Linotype" w:hAnsi="Palatino Linotype"/>
-          <w:bCs/>
-          <w:color w:val="FF0000"/>
-          <w:sz w:val="20"/>
-          <w:szCs w:val="20"/>
-        </w:rPr>
-        <w:t>{% if domestic_violence_conditions.</w:t>
+        <w:t xml:space="preserve">landline, cordless, cellular or digital telephone; text; instant messaging; fax; e-mail; voicemail; delivery service; social media; blogging; writings; electronic communications; posting a message; or communications by any other means directly or through another </w:t>
+      </w:r>
+      <w:proofErr w:type="gramStart"/>
+      <w:r>
+        <w:rPr>
+          <w:rFonts w:ascii="Palatino Linotype" w:hAnsi="Palatino Linotype"/>
+          <w:bCs/>
+          <w:sz w:val="20"/>
+          <w:szCs w:val="20"/>
+        </w:rPr>
+        <w:t>person.</w:t>
+      </w:r>
+      <w:r>
+        <w:rPr>
+          <w:rFonts w:ascii="Palatino Linotype" w:hAnsi="Palatino Linotype"/>
+          <w:bCs/>
+          <w:color w:val="FF0000"/>
+          <w:sz w:val="20"/>
+          <w:szCs w:val="20"/>
+        </w:rPr>
+        <w:t>{</w:t>
+      </w:r>
+      <w:proofErr w:type="gramEnd"/>
+      <w:r>
+        <w:rPr>
+          <w:rFonts w:ascii="Palatino Linotype" w:hAnsi="Palatino Linotype"/>
+          <w:bCs/>
+          <w:color w:val="FF0000"/>
+          <w:sz w:val="20"/>
+          <w:szCs w:val="20"/>
+        </w:rPr>
+        <w:t>% endif %}</w:t>
+      </w:r>
+      <w:r>
+        <w:rPr>
+          <w:rFonts w:ascii="Palatino Linotype" w:hAnsi="Palatino Linotype"/>
+          <w:bCs/>
+          <w:color w:val="FF0000"/>
+          <w:sz w:val="20"/>
+          <w:szCs w:val="20"/>
+        </w:rPr>
+        <w:t xml:space="preserve">{% if </w:t>
+      </w:r>
+      <w:proofErr w:type="spellStart"/>
+      <w:r>
+        <w:rPr>
+          <w:rFonts w:ascii="Palatino Linotype" w:hAnsi="Palatino Linotype"/>
+          <w:bCs/>
+          <w:color w:val="FF0000"/>
+          <w:sz w:val="20"/>
+          <w:szCs w:val="20"/>
+        </w:rPr>
+        <w:t>domestic_violence_conditions.</w:t>
       </w:r>
       <w:r>
         <w:rPr>
@@ -1997,6 +2956,7 @@
         </w:rPr>
         <w:t>ordered</w:t>
       </w:r>
+      <w:proofErr w:type="spellEnd"/>
       <w:r>
         <w:rPr>
           <w:rFonts w:ascii="Palatino Linotype" w:hAnsi="Palatino Linotype"/>
@@ -2015,17 +2975,39 @@
           <w:sz w:val="20"/>
           <w:szCs w:val="20"/>
         </w:rPr>
-        <w:t>{% if domestic_violence_conditions.</w:t>
-      </w:r>
-      <w:r>
-        <w:rPr>
-          <w:rFonts w:ascii="Palatino Linotype" w:hAnsi="Palatino Linotype"/>
-          <w:bCs/>
-          <w:color w:val="FF0000"/>
-          <w:sz w:val="20"/>
-          <w:szCs w:val="20"/>
-        </w:rPr>
-        <w:t xml:space="preserve">vacate_residence </w:t>
+        <w:t xml:space="preserve">{% if </w:t>
+      </w:r>
+      <w:proofErr w:type="spellStart"/>
+      <w:r>
+        <w:rPr>
+          <w:rFonts w:ascii="Palatino Linotype" w:hAnsi="Palatino Linotype"/>
+          <w:bCs/>
+          <w:color w:val="FF0000"/>
+          <w:sz w:val="20"/>
+          <w:szCs w:val="20"/>
+        </w:rPr>
+        <w:t>domestic_violence_conditions.</w:t>
+      </w:r>
+      <w:r>
+        <w:rPr>
+          <w:rFonts w:ascii="Palatino Linotype" w:hAnsi="Palatino Linotype"/>
+          <w:bCs/>
+          <w:color w:val="FF0000"/>
+          <w:sz w:val="20"/>
+          <w:szCs w:val="20"/>
+        </w:rPr>
+        <w:t>vacate_residence</w:t>
+      </w:r>
+      <w:proofErr w:type="spellEnd"/>
+      <w:r>
+        <w:rPr>
+          <w:rFonts w:ascii="Palatino Linotype" w:hAnsi="Palatino Linotype"/>
+          <w:bCs/>
+          <w:color w:val="FF0000"/>
+          <w:sz w:val="20"/>
+          <w:szCs w:val="20"/>
+        </w:rPr>
+        <w:t xml:space="preserve"> </w:t>
       </w:r>
       <w:r>
         <w:rPr>
@@ -2074,6 +3056,7 @@
         </w:rPr>
         <w:t xml:space="preserve"> </w:t>
       </w:r>
+      <w:proofErr w:type="gramStart"/>
       <w:r>
         <w:rPr>
           <w:rFonts w:ascii="Palatino Linotype" w:hAnsi="Palatino Linotype"/>
@@ -2083,7 +3066,43 @@
           <w:szCs w:val="20"/>
           <w:u w:val="single"/>
         </w:rPr>
-        <w:t>{{ domestic_violence_conditions.residence_address }}</w:t>
+        <w:t xml:space="preserve">{{ </w:t>
+      </w:r>
+      <w:proofErr w:type="spellStart"/>
+      <w:r>
+        <w:rPr>
+          <w:rFonts w:ascii="Palatino Linotype" w:hAnsi="Palatino Linotype"/>
+          <w:b/>
+          <w:bCs/>
+          <w:sz w:val="20"/>
+          <w:szCs w:val="20"/>
+          <w:u w:val="single"/>
+        </w:rPr>
+        <w:t>domestic</w:t>
+      </w:r>
+      <w:proofErr w:type="gramEnd"/>
+      <w:r>
+        <w:rPr>
+          <w:rFonts w:ascii="Palatino Linotype" w:hAnsi="Palatino Linotype"/>
+          <w:b/>
+          <w:bCs/>
+          <w:sz w:val="20"/>
+          <w:szCs w:val="20"/>
+          <w:u w:val="single"/>
+        </w:rPr>
+        <w:t>_violence_conditions.residence_address</w:t>
+      </w:r>
+      <w:proofErr w:type="spellEnd"/>
+      <w:r>
+        <w:rPr>
+          <w:rFonts w:ascii="Palatino Linotype" w:hAnsi="Palatino Linotype"/>
+          <w:b/>
+          <w:bCs/>
+          <w:sz w:val="20"/>
+          <w:szCs w:val="20"/>
+          <w:u w:val="single"/>
+        </w:rPr>
+        <w:t xml:space="preserve"> }}</w:t>
       </w:r>
       <w:r>
         <w:rPr>
@@ -2112,7 +3131,31 @@
           <w:szCs w:val="20"/>
           <w:u w:val="single"/>
         </w:rPr>
-        <w:t>{{ domestic_violence_conditions.exclusive_possession_to }}</w:t>
+        <w:t xml:space="preserve">{{ </w:t>
+      </w:r>
+      <w:proofErr w:type="spellStart"/>
+      <w:r>
+        <w:rPr>
+          <w:rFonts w:ascii="Palatino Linotype" w:hAnsi="Palatino Linotype"/>
+          <w:b/>
+          <w:bCs/>
+          <w:sz w:val="20"/>
+          <w:szCs w:val="20"/>
+          <w:u w:val="single"/>
+        </w:rPr>
+        <w:t>domestic_violence_conditions.exclusive_possession_to</w:t>
+      </w:r>
+      <w:proofErr w:type="spellEnd"/>
+      <w:r>
+        <w:rPr>
+          <w:rFonts w:ascii="Palatino Linotype" w:hAnsi="Palatino Linotype"/>
+          <w:b/>
+          <w:bCs/>
+          <w:sz w:val="20"/>
+          <w:szCs w:val="20"/>
+          <w:u w:val="single"/>
+        </w:rPr>
+        <w:t xml:space="preserve"> }}</w:t>
       </w:r>
       <w:r>
         <w:rPr>
@@ -2194,7 +3237,27 @@
           <w:sz w:val="20"/>
           <w:szCs w:val="20"/>
         </w:rPr>
-        <w:t>Defendant shall not interfere with the named person’s right to occupy the residence including, but not limited to cancelling utilities or insurance or interrupting telecommunications (e.g. telephone, internet, or cable) service, mail delivery, or the delivery of any other documents or items.</w:t>
+        <w:t>Defendant shall not interfere with the named person’s right to occupy the residence including, but not limited to cancelling utilities or insurance or interrupting telecommunications (</w:t>
+      </w:r>
+      <w:proofErr w:type="gramStart"/>
+      <w:r>
+        <w:rPr>
+          <w:rFonts w:ascii="Palatino Linotype" w:hAnsi="Palatino Linotype"/>
+          <w:bCs/>
+          <w:sz w:val="20"/>
+          <w:szCs w:val="20"/>
+        </w:rPr>
+        <w:t>e.g.</w:t>
+      </w:r>
+      <w:proofErr w:type="gramEnd"/>
+      <w:r>
+        <w:rPr>
+          <w:rFonts w:ascii="Palatino Linotype" w:hAnsi="Palatino Linotype"/>
+          <w:bCs/>
+          <w:sz w:val="20"/>
+          <w:szCs w:val="20"/>
+        </w:rPr>
+        <w:t xml:space="preserve"> telephone, internet, or cable) service, mail delivery, or the delivery of any other documents or items.</w:t>
       </w:r>
       <w:r>
         <w:rPr>
@@ -2231,7 +3294,17 @@
           <w:sz w:val="20"/>
           <w:szCs w:val="20"/>
         </w:rPr>
-        <w:t>Defendant shall surrender all keys and garage door openers to the above residence within 24 hours of service of this Order to the arresting agency.</w:t>
+        <w:t xml:space="preserve">Defendant shall surrender all keys and garage door openers to the above residence within 24 hours of service of this Order to the arresting </w:t>
+      </w:r>
+      <w:proofErr w:type="gramStart"/>
+      <w:r>
+        <w:rPr>
+          <w:rFonts w:ascii="Palatino Linotype" w:hAnsi="Palatino Linotype"/>
+          <w:bCs/>
+          <w:sz w:val="20"/>
+          <w:szCs w:val="20"/>
+        </w:rPr>
+        <w:t>agency.</w:t>
       </w:r>
       <w:r>
         <w:rPr>
@@ -2243,6 +3316,7 @@
         </w:rPr>
         <w:t>{</w:t>
       </w:r>
+      <w:proofErr w:type="gramEnd"/>
       <w:r>
         <w:rPr>
           <w:rFonts w:ascii="Palatino Linotype" w:hAnsi="Palatino Linotype"/>
@@ -2261,7 +3335,29 @@
           <w:sz w:val="20"/>
           <w:szCs w:val="20"/>
         </w:rPr>
-        <w:t>% if domestic_violence_conditions.surrender_weapons is true %}</w:t>
+        <w:t xml:space="preserve">% if </w:t>
+      </w:r>
+      <w:proofErr w:type="spellStart"/>
+      <w:r>
+        <w:rPr>
+          <w:rFonts w:ascii="Palatino Linotype" w:hAnsi="Palatino Linotype"/>
+          <w:bCs/>
+          <w:color w:val="FF0000"/>
+          <w:sz w:val="20"/>
+          <w:szCs w:val="20"/>
+        </w:rPr>
+        <w:t>domestic_violence_conditions.surrender_weapons</w:t>
+      </w:r>
+      <w:proofErr w:type="spellEnd"/>
+      <w:r>
+        <w:rPr>
+          <w:rFonts w:ascii="Palatino Linotype" w:hAnsi="Palatino Linotype"/>
+          <w:bCs/>
+          <w:color w:val="FF0000"/>
+          <w:sz w:val="20"/>
+          <w:szCs w:val="20"/>
+        </w:rPr>
+        <w:t xml:space="preserve"> is true %}</w:t>
       </w:r>
       <w:r>
         <w:rPr>
@@ -2318,6 +3414,7 @@
         </w:rPr>
         <w:t xml:space="preserve"> to the arresting agency no later than </w:t>
       </w:r>
+      <w:proofErr w:type="gramStart"/>
       <w:r>
         <w:rPr>
           <w:rFonts w:ascii="Palatino Linotype" w:hAnsi="Palatino Linotype"/>
@@ -2327,7 +3424,43 @@
           <w:szCs w:val="20"/>
           <w:u w:val="single"/>
         </w:rPr>
-        <w:t>{{ domestic_violence_conditions.surrender_weapons_date }}</w:t>
+        <w:t xml:space="preserve">{{ </w:t>
+      </w:r>
+      <w:proofErr w:type="spellStart"/>
+      <w:r>
+        <w:rPr>
+          <w:rFonts w:ascii="Palatino Linotype" w:hAnsi="Palatino Linotype"/>
+          <w:b/>
+          <w:bCs/>
+          <w:sz w:val="20"/>
+          <w:szCs w:val="20"/>
+          <w:u w:val="single"/>
+        </w:rPr>
+        <w:t>domestic</w:t>
+      </w:r>
+      <w:proofErr w:type="gramEnd"/>
+      <w:r>
+        <w:rPr>
+          <w:rFonts w:ascii="Palatino Linotype" w:hAnsi="Palatino Linotype"/>
+          <w:b/>
+          <w:bCs/>
+          <w:sz w:val="20"/>
+          <w:szCs w:val="20"/>
+          <w:u w:val="single"/>
+        </w:rPr>
+        <w:t>_violence_conditions.surrender_weapons_date</w:t>
+      </w:r>
+      <w:proofErr w:type="spellEnd"/>
+      <w:r>
+        <w:rPr>
+          <w:rFonts w:ascii="Palatino Linotype" w:hAnsi="Palatino Linotype"/>
+          <w:b/>
+          <w:bCs/>
+          <w:sz w:val="20"/>
+          <w:szCs w:val="20"/>
+          <w:u w:val="single"/>
+        </w:rPr>
+        <w:t xml:space="preserve"> }}</w:t>
       </w:r>
       <w:r>
         <w:rPr>
@@ -2372,7 +3505,38 @@
           <w:sz w:val="20"/>
           <w:szCs w:val="20"/>
         </w:rPr>
-        <w:t xml:space="preserve"> accepted by the arresting agency shall be held in protective custody for the duration of this Order.</w:t>
+        <w:t xml:space="preserve"> accepted by the arresting agency shall be held in protective custody for the duration of this </w:t>
+      </w:r>
+      <w:proofErr w:type="gramStart"/>
+      <w:r>
+        <w:rPr>
+          <w:rFonts w:ascii="Palatino Linotype" w:hAnsi="Palatino Linotype"/>
+          <w:bCs/>
+          <w:sz w:val="20"/>
+          <w:szCs w:val="20"/>
+        </w:rPr>
+        <w:t>Order.</w:t>
+      </w:r>
+      <w:r>
+        <w:rPr>
+          <w:rFonts w:ascii="Palatino Linotype" w:hAnsi="Palatino Linotype"/>
+          <w:bCs/>
+          <w:color w:val="FF0000"/>
+          <w:sz w:val="20"/>
+          <w:szCs w:val="20"/>
+        </w:rPr>
+        <w:t>{</w:t>
+      </w:r>
+      <w:proofErr w:type="gramEnd"/>
+      <w:r>
+        <w:rPr>
+          <w:rFonts w:ascii="Palatino Linotype" w:hAnsi="Palatino Linotype"/>
+          <w:bCs/>
+          <w:color w:val="FF0000"/>
+          <w:sz w:val="20"/>
+          <w:szCs w:val="20"/>
+        </w:rPr>
+        <w:t>% endif %}</w:t>
       </w:r>
       <w:r>
         <w:rPr>
@@ -2392,18 +3556,9 @@
           <w:sz w:val="20"/>
           <w:szCs w:val="20"/>
         </w:rPr>
-        <w:t>{% endif %}</w:t>
-      </w:r>
-      <w:r>
-        <w:rPr>
-          <w:rFonts w:ascii="Palatino Linotype" w:hAnsi="Palatino Linotype"/>
-          <w:bCs/>
-          <w:color w:val="FF0000"/>
-          <w:sz w:val="20"/>
-          <w:szCs w:val="20"/>
-        </w:rPr>
         <w:t xml:space="preserve">{% if </w:t>
       </w:r>
+      <w:proofErr w:type="spellStart"/>
       <w:r>
         <w:rPr>
           <w:rFonts w:ascii="Palatino Linotype" w:hAnsi="Palatino Linotype"/>
@@ -2422,7 +3577,18 @@
           <w:sz w:val="20"/>
           <w:szCs w:val="20"/>
         </w:rPr>
-        <w:t>.no_alcohol_drugs is true %}</w:t>
+        <w:t>.no_alcohol_drugs</w:t>
+      </w:r>
+      <w:proofErr w:type="spellEnd"/>
+      <w:r>
+        <w:rPr>
+          <w:rFonts w:ascii="Palatino Linotype" w:hAnsi="Palatino Linotype"/>
+          <w:bCs/>
+          <w:color w:val="FF0000"/>
+          <w:sz w:val="20"/>
+          <w:szCs w:val="20"/>
+        </w:rPr>
+        <w:t xml:space="preserve"> is true %}</w:t>
       </w:r>
     </w:p>
     <w:p>
@@ -2452,17 +3618,38 @@
           <w:sz w:val="20"/>
           <w:szCs w:val="20"/>
         </w:rPr>
-        <w:t>Defendant shall maintain sobriety while on bond, and shall not possess, consume, or purchase alcohol or drugs of abuse.</w:t>
-      </w:r>
-      <w:r>
-        <w:rPr>
-          <w:rFonts w:ascii="Palatino Linotype" w:hAnsi="Palatino Linotype"/>
-          <w:bCs/>
-          <w:color w:val="FF0000"/>
-          <w:sz w:val="20"/>
-          <w:szCs w:val="20"/>
-        </w:rPr>
-        <w:t>{% endif %}</w:t>
+        <w:t xml:space="preserve">Defendant shall maintain sobriety while on bond, and shall not possess, consume, or purchase alcohol or drugs of </w:t>
+      </w:r>
+      <w:proofErr w:type="gramStart"/>
+      <w:r>
+        <w:rPr>
+          <w:rFonts w:ascii="Palatino Linotype" w:hAnsi="Palatino Linotype"/>
+          <w:bCs/>
+          <w:sz w:val="20"/>
+          <w:szCs w:val="20"/>
+        </w:rPr>
+        <w:t>abuse.</w:t>
+      </w:r>
+      <w:r>
+        <w:rPr>
+          <w:rFonts w:ascii="Palatino Linotype" w:hAnsi="Palatino Linotype"/>
+          <w:bCs/>
+          <w:color w:val="FF0000"/>
+          <w:sz w:val="20"/>
+          <w:szCs w:val="20"/>
+        </w:rPr>
+        <w:t>{</w:t>
+      </w:r>
+      <w:proofErr w:type="gramEnd"/>
+      <w:r>
+        <w:rPr>
+          <w:rFonts w:ascii="Palatino Linotype" w:hAnsi="Palatino Linotype"/>
+          <w:bCs/>
+          <w:color w:val="FF0000"/>
+          <w:sz w:val="20"/>
+          <w:szCs w:val="20"/>
+        </w:rPr>
+        <w:t>% endif %}</w:t>
       </w:r>
       <w:r>
         <w:rPr>
@@ -2474,6 +3661,7 @@
         </w:rPr>
         <w:t xml:space="preserve">{% if </w:t>
       </w:r>
+      <w:proofErr w:type="spellStart"/>
       <w:r>
         <w:rPr>
           <w:rFonts w:ascii="Palatino Linotype" w:hAnsi="Palatino Linotype"/>
@@ -2492,7 +3680,18 @@
           <w:sz w:val="20"/>
           <w:szCs w:val="20"/>
         </w:rPr>
-        <w:t>.alcohol_drugs_assessment is true %}</w:t>
+        <w:t>.alcohol_drugs_assessment</w:t>
+      </w:r>
+      <w:proofErr w:type="spellEnd"/>
+      <w:r>
+        <w:rPr>
+          <w:rFonts w:ascii="Palatino Linotype" w:hAnsi="Palatino Linotype"/>
+          <w:bCs/>
+          <w:color w:val="FF0000"/>
+          <w:sz w:val="20"/>
+          <w:szCs w:val="20"/>
+        </w:rPr>
+        <w:t xml:space="preserve"> is true %}</w:t>
       </w:r>
     </w:p>
     <w:p>
@@ -2520,17 +3719,49 @@
           <w:sz w:val="20"/>
           <w:szCs w:val="20"/>
         </w:rPr>
-        <w:t>Defendant shall forthwith report to the Office of Community Control to obtain an alcohol and drug assessment and comply with any treatment recommendations.</w:t>
-      </w:r>
-      <w:r>
-        <w:rPr>
-          <w:rFonts w:ascii="Palatino Linotype" w:hAnsi="Palatino Linotype"/>
-          <w:bCs/>
-          <w:color w:val="FF0000"/>
-          <w:sz w:val="20"/>
-          <w:szCs w:val="20"/>
-        </w:rPr>
-        <w:t>{% endif %}{% if bond_conditions</w:t>
+        <w:t xml:space="preserve">Defendant shall forthwith report to the Office of Community Control to obtain an alcohol and drug assessment and comply with any treatment </w:t>
+      </w:r>
+      <w:proofErr w:type="gramStart"/>
+      <w:r>
+        <w:rPr>
+          <w:rFonts w:ascii="Palatino Linotype" w:hAnsi="Palatino Linotype"/>
+          <w:bCs/>
+          <w:sz w:val="20"/>
+          <w:szCs w:val="20"/>
+        </w:rPr>
+        <w:t>recommendations.</w:t>
+      </w:r>
+      <w:r>
+        <w:rPr>
+          <w:rFonts w:ascii="Palatino Linotype" w:hAnsi="Palatino Linotype"/>
+          <w:bCs/>
+          <w:color w:val="FF0000"/>
+          <w:sz w:val="20"/>
+          <w:szCs w:val="20"/>
+        </w:rPr>
+        <w:t>{</w:t>
+      </w:r>
+      <w:proofErr w:type="gramEnd"/>
+      <w:r>
+        <w:rPr>
+          <w:rFonts w:ascii="Palatino Linotype" w:hAnsi="Palatino Linotype"/>
+          <w:bCs/>
+          <w:color w:val="FF0000"/>
+          <w:sz w:val="20"/>
+          <w:szCs w:val="20"/>
+        </w:rPr>
+        <w:t xml:space="preserve">% endif %}{% if </w:t>
+      </w:r>
+      <w:proofErr w:type="spellStart"/>
+      <w:r>
+        <w:rPr>
+          <w:rFonts w:ascii="Palatino Linotype" w:hAnsi="Palatino Linotype"/>
+          <w:bCs/>
+          <w:color w:val="FF0000"/>
+          <w:sz w:val="20"/>
+          <w:szCs w:val="20"/>
+        </w:rPr>
+        <w:t>bond_conditions</w:t>
       </w:r>
       <w:r>
         <w:rPr>
@@ -2550,7 +3781,18 @@
           <w:sz w:val="20"/>
           <w:szCs w:val="20"/>
         </w:rPr>
-        <w:t>_assessment is true %}</w:t>
+        <w:t>_assessment</w:t>
+      </w:r>
+      <w:proofErr w:type="spellEnd"/>
+      <w:r>
+        <w:rPr>
+          <w:rFonts w:ascii="Palatino Linotype" w:hAnsi="Palatino Linotype"/>
+          <w:bCs/>
+          <w:color w:val="FF0000"/>
+          <w:sz w:val="20"/>
+          <w:szCs w:val="20"/>
+        </w:rPr>
+        <w:t xml:space="preserve"> is true %}</w:t>
       </w:r>
     </w:p>
     <w:p>
@@ -2596,18 +3838,40 @@
           <w:sz w:val="20"/>
           <w:szCs w:val="20"/>
         </w:rPr>
-        <w:t xml:space="preserve"> assessment and comply with any treatment recommendations.</w:t>
-      </w:r>
-      <w:r>
-        <w:rPr>
-          <w:rFonts w:ascii="Palatino Linotype" w:hAnsi="Palatino Linotype"/>
-          <w:bCs/>
-          <w:color w:val="FF0000"/>
-          <w:sz w:val="20"/>
-          <w:szCs w:val="20"/>
-        </w:rPr>
-        <w:t xml:space="preserve">{% endif %}{% if </w:t>
-      </w:r>
+        <w:t xml:space="preserve"> assessment and comply with any treatment </w:t>
+      </w:r>
+      <w:proofErr w:type="gramStart"/>
+      <w:r>
+        <w:rPr>
+          <w:rFonts w:ascii="Palatino Linotype" w:hAnsi="Palatino Linotype"/>
+          <w:bCs/>
+          <w:sz w:val="20"/>
+          <w:szCs w:val="20"/>
+        </w:rPr>
+        <w:t>recommendations.</w:t>
+      </w:r>
+      <w:r>
+        <w:rPr>
+          <w:rFonts w:ascii="Palatino Linotype" w:hAnsi="Palatino Linotype"/>
+          <w:bCs/>
+          <w:color w:val="FF0000"/>
+          <w:sz w:val="20"/>
+          <w:szCs w:val="20"/>
+        </w:rPr>
+        <w:t>{</w:t>
+      </w:r>
+      <w:proofErr w:type="gramEnd"/>
+      <w:r>
+        <w:rPr>
+          <w:rFonts w:ascii="Palatino Linotype" w:hAnsi="Palatino Linotype"/>
+          <w:bCs/>
+          <w:color w:val="FF0000"/>
+          <w:sz w:val="20"/>
+          <w:szCs w:val="20"/>
+        </w:rPr>
+        <w:t xml:space="preserve">% endif %}{% if </w:t>
+      </w:r>
+      <w:proofErr w:type="spellStart"/>
       <w:r>
         <w:rPr>
           <w:rFonts w:ascii="Palatino Linotype" w:hAnsi="Palatino Linotype"/>
@@ -2626,7 +3890,18 @@
           <w:sz w:val="20"/>
           <w:szCs w:val="20"/>
         </w:rPr>
-        <w:t>.alcohol_test_kiosk is true %}</w:t>
+        <w:t>.alcohol_test_kiosk</w:t>
+      </w:r>
+      <w:proofErr w:type="spellEnd"/>
+      <w:r>
+        <w:rPr>
+          <w:rFonts w:ascii="Palatino Linotype" w:hAnsi="Palatino Linotype"/>
+          <w:bCs/>
+          <w:color w:val="FF0000"/>
+          <w:sz w:val="20"/>
+          <w:szCs w:val="20"/>
+        </w:rPr>
+        <w:t xml:space="preserve"> is true %}</w:t>
       </w:r>
     </w:p>
     <w:p>
@@ -2654,18 +3929,51 @@
           <w:sz w:val="20"/>
           <w:szCs w:val="20"/>
         </w:rPr>
-        <w:t>Defendant shall report to the Office of Community Control forthwith to determine a schedule for alcohol tests with the AB (Alcohol) Kisok.</w:t>
-      </w:r>
-      <w:r>
-        <w:rPr>
-          <w:rFonts w:ascii="Palatino Linotype" w:hAnsi="Palatino Linotype"/>
-          <w:bCs/>
-          <w:color w:val="FF0000"/>
-          <w:sz w:val="20"/>
-          <w:szCs w:val="20"/>
-        </w:rPr>
-        <w:t xml:space="preserve">{% endif %}{% if </w:t>
-      </w:r>
+        <w:t xml:space="preserve">Defendant shall report to the Office of Community Control forthwith to determine a schedule for alcohol tests with the AB (Alcohol) </w:t>
+      </w:r>
+      <w:proofErr w:type="spellStart"/>
+      <w:proofErr w:type="gramStart"/>
+      <w:r>
+        <w:rPr>
+          <w:rFonts w:ascii="Palatino Linotype" w:hAnsi="Palatino Linotype"/>
+          <w:bCs/>
+          <w:sz w:val="20"/>
+          <w:szCs w:val="20"/>
+        </w:rPr>
+        <w:t>Kisok</w:t>
+      </w:r>
+      <w:proofErr w:type="spellEnd"/>
+      <w:r>
+        <w:rPr>
+          <w:rFonts w:ascii="Palatino Linotype" w:hAnsi="Palatino Linotype"/>
+          <w:bCs/>
+          <w:sz w:val="20"/>
+          <w:szCs w:val="20"/>
+        </w:rPr>
+        <w:t>.</w:t>
+      </w:r>
+      <w:r>
+        <w:rPr>
+          <w:rFonts w:ascii="Palatino Linotype" w:hAnsi="Palatino Linotype"/>
+          <w:bCs/>
+          <w:color w:val="FF0000"/>
+          <w:sz w:val="20"/>
+          <w:szCs w:val="20"/>
+        </w:rPr>
+        <w:t>{</w:t>
+      </w:r>
+      <w:proofErr w:type="gramEnd"/>
+      <w:r>
+        <w:rPr>
+          <w:rFonts w:ascii="Palatino Linotype" w:hAnsi="Palatino Linotype"/>
+          <w:bCs/>
+          <w:color w:val="FF0000"/>
+          <w:sz w:val="20"/>
+          <w:szCs w:val="20"/>
+        </w:rPr>
+        <w:t xml:space="preserve">% endif %}{% if </w:t>
+      </w:r>
+      <w:proofErr w:type="spellStart"/>
       <w:r>
         <w:rPr>
           <w:rFonts w:ascii="Palatino Linotype" w:hAnsi="Palatino Linotype"/>
@@ -2684,7 +3992,18 @@
           <w:sz w:val="20"/>
           <w:szCs w:val="20"/>
         </w:rPr>
-        <w:t>.specialized_docket is true %}</w:t>
+        <w:t>.specialized_docket</w:t>
+      </w:r>
+      <w:proofErr w:type="spellEnd"/>
+      <w:r>
+        <w:rPr>
+          <w:rFonts w:ascii="Palatino Linotype" w:hAnsi="Palatino Linotype"/>
+          <w:bCs/>
+          <w:color w:val="FF0000"/>
+          <w:sz w:val="20"/>
+          <w:szCs w:val="20"/>
+        </w:rPr>
+        <w:t xml:space="preserve"> is true %}</w:t>
       </w:r>
     </w:p>
     <w:p>
@@ -2714,6 +4033,7 @@
         </w:rPr>
         <w:t xml:space="preserve">Defendant shall report to the Specialized Docket Coordinator to complete screening for admission to </w:t>
       </w:r>
+      <w:proofErr w:type="gramStart"/>
       <w:r>
         <w:rPr>
           <w:rFonts w:ascii="Palatino Linotype" w:hAnsi="Palatino Linotype"/>
@@ -2733,10 +4053,71 @@
         </w:rPr>
         <w:t xml:space="preserve"> </w:t>
       </w:r>
-      <w:r>
-        <w:rPr>
-          <w:rFonts w:ascii="Palatino Linotype" w:hAnsi="Palatino Linotype"/>
-          <w:bCs/>
+      <w:proofErr w:type="spellStart"/>
+      <w:r>
+        <w:rPr>
+          <w:rFonts w:ascii="Palatino Linotype" w:hAnsi="Palatino Linotype"/>
+          <w:bCs/>
+          <w:sz w:val="20"/>
+          <w:szCs w:val="20"/>
+        </w:rPr>
+        <w:t>bond</w:t>
+      </w:r>
+      <w:proofErr w:type="gramEnd"/>
+      <w:r>
+        <w:rPr>
+          <w:rFonts w:ascii="Palatino Linotype" w:hAnsi="Palatino Linotype"/>
+          <w:bCs/>
+          <w:sz w:val="20"/>
+          <w:szCs w:val="20"/>
+        </w:rPr>
+        <w:t>_conditions</w:t>
+      </w:r>
+      <w:r>
+        <w:rPr>
+          <w:rFonts w:ascii="Palatino Linotype" w:hAnsi="Palatino Linotype"/>
+          <w:bCs/>
+          <w:sz w:val="20"/>
+          <w:szCs w:val="20"/>
+        </w:rPr>
+        <w:t>.specialized_docket_type</w:t>
+      </w:r>
+      <w:proofErr w:type="spellEnd"/>
+      <w:r>
+        <w:rPr>
+          <w:rFonts w:ascii="Palatino Linotype" w:hAnsi="Palatino Linotype"/>
+          <w:bCs/>
+          <w:sz w:val="20"/>
+          <w:szCs w:val="20"/>
+        </w:rPr>
+        <w:t xml:space="preserve"> }}.</w:t>
+      </w:r>
+      <w:r>
+        <w:rPr>
+          <w:rFonts w:ascii="Palatino Linotype" w:hAnsi="Palatino Linotype"/>
+          <w:bCs/>
+          <w:color w:val="FF0000"/>
+          <w:sz w:val="20"/>
+          <w:szCs w:val="20"/>
+        </w:rPr>
+        <w:t>{% endif %}</w:t>
+      </w:r>
+      <w:r>
+        <w:rPr>
+          <w:rFonts w:ascii="Palatino Linotype" w:hAnsi="Palatino Linotype"/>
+          <w:bCs/>
+          <w:color w:val="FF0000"/>
+          <w:sz w:val="20"/>
+          <w:szCs w:val="20"/>
+        </w:rPr>
+        <w:t xml:space="preserve">{% if </w:t>
+      </w:r>
+      <w:proofErr w:type="spellStart"/>
+      <w:r>
+        <w:rPr>
+          <w:rFonts w:ascii="Palatino Linotype" w:hAnsi="Palatino Linotype"/>
+          <w:bCs/>
+          <w:color w:val="FF0000"/>
           <w:sz w:val="20"/>
           <w:szCs w:val="20"/>
         </w:rPr>
@@ -2746,50 +4127,22 @@
         <w:rPr>
           <w:rFonts w:ascii="Palatino Linotype" w:hAnsi="Palatino Linotype"/>
           <w:bCs/>
-          <w:sz w:val="20"/>
-          <w:szCs w:val="20"/>
-        </w:rPr>
-        <w:t>.specialized_docket_type }}.</w:t>
-      </w:r>
-      <w:r>
-        <w:rPr>
-          <w:rFonts w:ascii="Palatino Linotype" w:hAnsi="Palatino Linotype"/>
-          <w:bCs/>
-          <w:color w:val="FF0000"/>
-          <w:sz w:val="20"/>
-          <w:szCs w:val="20"/>
-        </w:rPr>
-        <w:t>{% endif %}</w:t>
-      </w:r>
-      <w:r>
-        <w:rPr>
-          <w:rFonts w:ascii="Palatino Linotype" w:hAnsi="Palatino Linotype"/>
-          <w:bCs/>
-          <w:color w:val="FF0000"/>
-          <w:sz w:val="20"/>
-          <w:szCs w:val="20"/>
-        </w:rPr>
-        <w:t xml:space="preserve">{% if </w:t>
-      </w:r>
-      <w:r>
-        <w:rPr>
-          <w:rFonts w:ascii="Palatino Linotype" w:hAnsi="Palatino Linotype"/>
-          <w:bCs/>
-          <w:color w:val="FF0000"/>
-          <w:sz w:val="20"/>
-          <w:szCs w:val="20"/>
-        </w:rPr>
-        <w:t>bond_conditions</w:t>
-      </w:r>
-      <w:r>
-        <w:rPr>
-          <w:rFonts w:ascii="Palatino Linotype" w:hAnsi="Palatino Linotype"/>
-          <w:bCs/>
-          <w:color w:val="FF0000"/>
-          <w:sz w:val="20"/>
-          <w:szCs w:val="20"/>
-        </w:rPr>
-        <w:t>.monitoring is true %}</w:t>
+          <w:color w:val="FF0000"/>
+          <w:sz w:val="20"/>
+          <w:szCs w:val="20"/>
+        </w:rPr>
+        <w:t>.monitoring</w:t>
+      </w:r>
+      <w:proofErr w:type="spellEnd"/>
+      <w:r>
+        <w:rPr>
+          <w:rFonts w:ascii="Palatino Linotype" w:hAnsi="Palatino Linotype"/>
+          <w:bCs/>
+          <w:color w:val="FF0000"/>
+          <w:sz w:val="20"/>
+          <w:szCs w:val="20"/>
+        </w:rPr>
+        <w:t xml:space="preserve"> is true %}</w:t>
       </w:r>
     </w:p>
     <w:p>
@@ -2898,45 +4251,76 @@
           <w:sz w:val="20"/>
           <w:szCs w:val="20"/>
         </w:rPr>
-        <w:t xml:space="preserve"> {{</w:t>
-      </w:r>
-      <w:r>
-        <w:rPr>
-          <w:rFonts w:ascii="Palatino Linotype" w:hAnsi="Palatino Linotype"/>
-          <w:bCs/>
-          <w:color w:val="FF0000"/>
-          <w:sz w:val="20"/>
-          <w:szCs w:val="20"/>
-        </w:rPr>
         <w:t xml:space="preserve"> </w:t>
       </w:r>
-      <w:r>
-        <w:rPr>
-          <w:rFonts w:ascii="Palatino Linotype" w:hAnsi="Palatino Linotype"/>
-          <w:bCs/>
-          <w:sz w:val="20"/>
-          <w:szCs w:val="20"/>
-        </w:rPr>
-        <w:t>bond_conditions</w:t>
-      </w:r>
-      <w:r>
-        <w:rPr>
-          <w:rFonts w:ascii="Palatino Linotype" w:hAnsi="Palatino Linotype"/>
-          <w:bCs/>
-          <w:sz w:val="20"/>
-          <w:szCs w:val="20"/>
-        </w:rPr>
-        <w:t>.monitoring_type }}.</w:t>
-      </w:r>
-      <w:r>
-        <w:rPr>
-          <w:rFonts w:ascii="Palatino Linotype" w:hAnsi="Palatino Linotype"/>
-          <w:bCs/>
+      <w:proofErr w:type="gramStart"/>
+      <w:r>
+        <w:rPr>
+          <w:rFonts w:ascii="Palatino Linotype" w:hAnsi="Palatino Linotype"/>
+          <w:bCs/>
+          <w:sz w:val="20"/>
+          <w:szCs w:val="20"/>
+        </w:rPr>
+        <w:t>{{</w:t>
+      </w:r>
+      <w:r>
+        <w:rPr>
+          <w:rFonts w:ascii="Palatino Linotype" w:hAnsi="Palatino Linotype"/>
+          <w:bCs/>
+          <w:color w:val="FF0000"/>
           <w:sz w:val="20"/>
           <w:szCs w:val="20"/>
         </w:rPr>
         <w:t xml:space="preserve"> </w:t>
       </w:r>
+      <w:proofErr w:type="spellStart"/>
+      <w:r>
+        <w:rPr>
+          <w:rFonts w:ascii="Palatino Linotype" w:hAnsi="Palatino Linotype"/>
+          <w:bCs/>
+          <w:sz w:val="20"/>
+          <w:szCs w:val="20"/>
+        </w:rPr>
+        <w:t>bond</w:t>
+      </w:r>
+      <w:proofErr w:type="gramEnd"/>
+      <w:r>
+        <w:rPr>
+          <w:rFonts w:ascii="Palatino Linotype" w:hAnsi="Palatino Linotype"/>
+          <w:bCs/>
+          <w:sz w:val="20"/>
+          <w:szCs w:val="20"/>
+        </w:rPr>
+        <w:t>_conditions</w:t>
+      </w:r>
+      <w:r>
+        <w:rPr>
+          <w:rFonts w:ascii="Palatino Linotype" w:hAnsi="Palatino Linotype"/>
+          <w:bCs/>
+          <w:sz w:val="20"/>
+          <w:szCs w:val="20"/>
+        </w:rPr>
+        <w:t>.monitoring_type</w:t>
+      </w:r>
+      <w:proofErr w:type="spellEnd"/>
+      <w:r>
+        <w:rPr>
+          <w:rFonts w:ascii="Palatino Linotype" w:hAnsi="Palatino Linotype"/>
+          <w:bCs/>
+          <w:sz w:val="20"/>
+          <w:szCs w:val="20"/>
+        </w:rPr>
+        <w:t xml:space="preserve"> }}.</w:t>
+      </w:r>
+      <w:r>
+        <w:rPr>
+          <w:rFonts w:ascii="Palatino Linotype" w:hAnsi="Palatino Linotype"/>
+          <w:bCs/>
+          <w:sz w:val="20"/>
+          <w:szCs w:val="20"/>
+        </w:rPr>
+        <w:t xml:space="preserve"> </w:t>
+      </w:r>
       <w:r>
         <w:rPr>
           <w:rFonts w:ascii="Palatino Linotype" w:hAnsi="Palatino Linotype"/>
@@ -2955,7 +4339,51 @@
           <w:sz w:val="20"/>
           <w:szCs w:val="20"/>
         </w:rPr>
-        <w:t>% if bond_conditions.monitoring_type == ‘</w:t>
+        <w:t xml:space="preserve">% if </w:t>
+      </w:r>
+      <w:proofErr w:type="spellStart"/>
+      <w:r>
+        <w:rPr>
+          <w:rFonts w:ascii="Palatino Linotype" w:hAnsi="Palatino Linotype"/>
+          <w:bCs/>
+          <w:color w:val="FF0000"/>
+          <w:sz w:val="20"/>
+          <w:szCs w:val="20"/>
+        </w:rPr>
+        <w:t>bond_</w:t>
+      </w:r>
+      <w:proofErr w:type="gramStart"/>
+      <w:r>
+        <w:rPr>
+          <w:rFonts w:ascii="Palatino Linotype" w:hAnsi="Palatino Linotype"/>
+          <w:bCs/>
+          <w:color w:val="FF0000"/>
+          <w:sz w:val="20"/>
+          <w:szCs w:val="20"/>
+        </w:rPr>
+        <w:t>conditions.monitoring</w:t>
+      </w:r>
+      <w:proofErr w:type="gramEnd"/>
+      <w:r>
+        <w:rPr>
+          <w:rFonts w:ascii="Palatino Linotype" w:hAnsi="Palatino Linotype"/>
+          <w:bCs/>
+          <w:color w:val="FF0000"/>
+          <w:sz w:val="20"/>
+          <w:szCs w:val="20"/>
+        </w:rPr>
+        <w:t>_type</w:t>
+      </w:r>
+      <w:proofErr w:type="spellEnd"/>
+      <w:r>
+        <w:rPr>
+          <w:rFonts w:ascii="Palatino Linotype" w:hAnsi="Palatino Linotype"/>
+          <w:bCs/>
+          <w:color w:val="FF0000"/>
+          <w:sz w:val="20"/>
+          <w:szCs w:val="20"/>
+        </w:rPr>
+        <w:t xml:space="preserve"> == ‘</w:t>
       </w:r>
       <w:r>
         <w:rPr>
@@ -3032,6 +4460,38 @@
           <w:sz w:val="20"/>
           <w:szCs w:val="20"/>
         </w:rPr>
+        <w:t xml:space="preserve">% endif </w:t>
+      </w:r>
+      <w:proofErr w:type="gramStart"/>
+      <w:r>
+        <w:rPr>
+          <w:rFonts w:ascii="Palatino Linotype" w:hAnsi="Palatino Linotype"/>
+          <w:bCs/>
+          <w:color w:val="FF0000"/>
+          <w:sz w:val="20"/>
+          <w:szCs w:val="20"/>
+        </w:rPr>
+        <w:t>%}</w:t>
+      </w:r>
+      <w:r>
+        <w:rPr>
+          <w:rFonts w:ascii="Palatino Linotype" w:hAnsi="Palatino Linotype"/>
+          <w:bCs/>
+          <w:color w:val="FF0000"/>
+          <w:sz w:val="20"/>
+          <w:szCs w:val="20"/>
+        </w:rPr>
+        <w:t>{</w:t>
+      </w:r>
+      <w:proofErr w:type="gramEnd"/>
+      <w:r>
+        <w:rPr>
+          <w:rFonts w:ascii="Palatino Linotype" w:hAnsi="Palatino Linotype"/>
+          <w:bCs/>
+          <w:color w:val="FF0000"/>
+          <w:sz w:val="20"/>
+          <w:szCs w:val="20"/>
+        </w:rPr>
         <w:t>% endif %}</w:t>
       </w:r>
       <w:r>
@@ -3042,17 +4502,29 @@
           <w:sz w:val="20"/>
           <w:szCs w:val="20"/>
         </w:rPr>
-        <w:t>{% endif %}</w:t>
-      </w:r>
-      <w:r>
-        <w:rPr>
-          <w:rFonts w:ascii="Palatino Linotype" w:hAnsi="Palatino Linotype"/>
-          <w:bCs/>
-          <w:color w:val="FF0000"/>
-          <w:sz w:val="20"/>
-          <w:szCs w:val="20"/>
-        </w:rPr>
-        <w:t>{% if custodial_supervision.ordered is true %}</w:t>
+        <w:t xml:space="preserve">{% if </w:t>
+      </w:r>
+      <w:proofErr w:type="spellStart"/>
+      <w:r>
+        <w:rPr>
+          <w:rFonts w:ascii="Palatino Linotype" w:hAnsi="Palatino Linotype"/>
+          <w:bCs/>
+          <w:color w:val="FF0000"/>
+          <w:sz w:val="20"/>
+          <w:szCs w:val="20"/>
+        </w:rPr>
+        <w:t>custodial_supervision.ordered</w:t>
+      </w:r>
+      <w:proofErr w:type="spellEnd"/>
+      <w:r>
+        <w:rPr>
+          <w:rFonts w:ascii="Palatino Linotype" w:hAnsi="Palatino Linotype"/>
+          <w:bCs/>
+          <w:color w:val="FF0000"/>
+          <w:sz w:val="20"/>
+          <w:szCs w:val="20"/>
+        </w:rPr>
+        <w:t xml:space="preserve"> is true %}</w:t>
       </w:r>
     </w:p>
     <w:p>
@@ -3091,6 +4563,7 @@
         </w:rPr>
         <w:t xml:space="preserve"> </w:t>
       </w:r>
+      <w:proofErr w:type="gramStart"/>
       <w:r>
         <w:rPr>
           <w:rFonts w:ascii="Palatino Linotype" w:hAnsi="Palatino Linotype"/>
@@ -3100,7 +4573,43 @@
           <w:szCs w:val="20"/>
           <w:u w:val="single"/>
         </w:rPr>
-        <w:t>{{ custodial_supervision.supervisor }}</w:t>
+        <w:t xml:space="preserve">{{ </w:t>
+      </w:r>
+      <w:proofErr w:type="spellStart"/>
+      <w:r>
+        <w:rPr>
+          <w:rFonts w:ascii="Palatino Linotype" w:hAnsi="Palatino Linotype"/>
+          <w:b/>
+          <w:bCs/>
+          <w:sz w:val="20"/>
+          <w:szCs w:val="20"/>
+          <w:u w:val="single"/>
+        </w:rPr>
+        <w:t>custodial</w:t>
+      </w:r>
+      <w:proofErr w:type="gramEnd"/>
+      <w:r>
+        <w:rPr>
+          <w:rFonts w:ascii="Palatino Linotype" w:hAnsi="Palatino Linotype"/>
+          <w:b/>
+          <w:bCs/>
+          <w:sz w:val="20"/>
+          <w:szCs w:val="20"/>
+          <w:u w:val="single"/>
+        </w:rPr>
+        <w:t>_supervision.supervisor</w:t>
+      </w:r>
+      <w:proofErr w:type="spellEnd"/>
+      <w:r>
+        <w:rPr>
+          <w:rFonts w:ascii="Palatino Linotype" w:hAnsi="Palatino Linotype"/>
+          <w:b/>
+          <w:bCs/>
+          <w:sz w:val="20"/>
+          <w:szCs w:val="20"/>
+          <w:u w:val="single"/>
+        </w:rPr>
+        <w:t xml:space="preserve"> }}</w:t>
       </w:r>
       <w:r>
         <w:rPr>
@@ -3129,17 +4638,29 @@
           <w:sz w:val="20"/>
           <w:szCs w:val="20"/>
         </w:rPr>
-        <w:t xml:space="preserve">{% </w:t>
-      </w:r>
-      <w:r>
-        <w:rPr>
-          <w:rFonts w:ascii="Palatino Linotype" w:hAnsi="Palatino Linotype"/>
-          <w:bCs/>
-          <w:color w:val="FF0000"/>
-          <w:sz w:val="20"/>
-          <w:szCs w:val="20"/>
-        </w:rPr>
-        <w:t>if other_conditions.ordered is true %}</w:t>
+        <w:t xml:space="preserve">{% if </w:t>
+      </w:r>
+      <w:proofErr w:type="spellStart"/>
+      <w:r>
+        <w:rPr>
+          <w:rFonts w:ascii="Palatino Linotype" w:hAnsi="Palatino Linotype"/>
+          <w:bCs/>
+          <w:color w:val="FF0000"/>
+          <w:sz w:val="20"/>
+          <w:szCs w:val="20"/>
+        </w:rPr>
+        <w:t>admin_license_suspension.ordered</w:t>
+      </w:r>
+      <w:proofErr w:type="spellEnd"/>
+      <w:r>
+        <w:rPr>
+          <w:rFonts w:ascii="Palatino Linotype" w:hAnsi="Palatino Linotype"/>
+          <w:bCs/>
+          <w:color w:val="FF0000"/>
+          <w:sz w:val="20"/>
+          <w:szCs w:val="20"/>
+        </w:rPr>
+        <w:t xml:space="preserve"> is true %}</w:t>
       </w:r>
       <w:r>
         <w:rPr>
@@ -3176,7 +4697,17 @@
           <w:szCs w:val="20"/>
           <w:u w:val="single"/>
         </w:rPr>
-        <w:t>Other Conditions</w:t>
+        <w:t>Administrative License Suspension</w:t>
+      </w:r>
+      <w:r>
+        <w:rPr>
+          <w:rFonts w:ascii="Palatino Linotype" w:hAnsi="Palatino Linotype"/>
+          <w:b/>
+          <w:bCs/>
+          <w:sz w:val="20"/>
+          <w:szCs w:val="20"/>
+        </w:rPr>
+        <w:t xml:space="preserve"> </w:t>
       </w:r>
     </w:p>
     <w:p>
@@ -3200,7 +4731,1170 @@
           <w:sz w:val="20"/>
           <w:szCs w:val="20"/>
         </w:rPr>
-        <w:t>{{ other_conditions.terms }}</w:t>
+        <w:t xml:space="preserve">Defendant’s operator’s license is subject to an administrative license suspension.  Defendant requested a stay of the administrative license suspension during the pendency of this case. </w:t>
+      </w:r>
+      <w:r>
+        <w:rPr>
+          <w:rFonts w:ascii="Palatino Linotype" w:hAnsi="Palatino Linotype"/>
+          <w:bCs/>
+          <w:color w:val="FF0000"/>
+          <w:sz w:val="20"/>
+          <w:szCs w:val="20"/>
+        </w:rPr>
+        <w:t xml:space="preserve">{% if </w:t>
+      </w:r>
+      <w:proofErr w:type="spellStart"/>
+      <w:r>
+        <w:rPr>
+          <w:rFonts w:ascii="Palatino Linotype" w:hAnsi="Palatino Linotype"/>
+          <w:bCs/>
+          <w:color w:val="FF0000"/>
+          <w:sz w:val="20"/>
+          <w:szCs w:val="20"/>
+        </w:rPr>
+        <w:t>admin_license_</w:t>
+      </w:r>
+      <w:proofErr w:type="gramStart"/>
+      <w:r>
+        <w:rPr>
+          <w:rFonts w:ascii="Palatino Linotype" w:hAnsi="Palatino Linotype"/>
+          <w:bCs/>
+          <w:color w:val="FF0000"/>
+          <w:sz w:val="20"/>
+          <w:szCs w:val="20"/>
+        </w:rPr>
+        <w:t>suspension.objection</w:t>
+      </w:r>
+      <w:proofErr w:type="spellEnd"/>
+      <w:proofErr w:type="gramEnd"/>
+      <w:r>
+        <w:rPr>
+          <w:rFonts w:ascii="Palatino Linotype" w:hAnsi="Palatino Linotype"/>
+          <w:bCs/>
+          <w:color w:val="FF0000"/>
+          <w:sz w:val="20"/>
+          <w:szCs w:val="20"/>
+        </w:rPr>
+        <w:t xml:space="preserve"> == ‘Yes’ %}</w:t>
+      </w:r>
+      <w:r>
+        <w:rPr>
+          <w:rFonts w:ascii="Palatino Linotype" w:hAnsi="Palatino Linotype"/>
+          <w:bCs/>
+          <w:sz w:val="20"/>
+          <w:szCs w:val="20"/>
+        </w:rPr>
+        <w:t xml:space="preserve">The State objected to the stay. </w:t>
+      </w:r>
+      <w:r>
+        <w:rPr>
+          <w:rFonts w:ascii="Palatino Linotype" w:hAnsi="Palatino Linotype"/>
+          <w:bCs/>
+          <w:color w:val="FF0000"/>
+          <w:sz w:val="20"/>
+          <w:szCs w:val="20"/>
+        </w:rPr>
+        <w:t xml:space="preserve">{% </w:t>
+      </w:r>
+      <w:proofErr w:type="spellStart"/>
+      <w:r>
+        <w:rPr>
+          <w:rFonts w:ascii="Palatino Linotype" w:hAnsi="Palatino Linotype"/>
+          <w:bCs/>
+          <w:color w:val="FF0000"/>
+          <w:sz w:val="20"/>
+          <w:szCs w:val="20"/>
+        </w:rPr>
+        <w:t>elif</w:t>
+      </w:r>
+      <w:proofErr w:type="spellEnd"/>
+      <w:r>
+        <w:rPr>
+          <w:rFonts w:ascii="Palatino Linotype" w:hAnsi="Palatino Linotype"/>
+          <w:bCs/>
+          <w:color w:val="FF0000"/>
+          <w:sz w:val="20"/>
+          <w:szCs w:val="20"/>
+        </w:rPr>
+        <w:t xml:space="preserve"> </w:t>
+      </w:r>
+      <w:proofErr w:type="spellStart"/>
+      <w:r>
+        <w:rPr>
+          <w:rFonts w:ascii="Palatino Linotype" w:hAnsi="Palatino Linotype"/>
+          <w:bCs/>
+          <w:color w:val="FF0000"/>
+          <w:sz w:val="20"/>
+          <w:szCs w:val="20"/>
+        </w:rPr>
+        <w:t>admin_license_</w:t>
+      </w:r>
+      <w:proofErr w:type="gramStart"/>
+      <w:r>
+        <w:rPr>
+          <w:rFonts w:ascii="Palatino Linotype" w:hAnsi="Palatino Linotype"/>
+          <w:bCs/>
+          <w:color w:val="FF0000"/>
+          <w:sz w:val="20"/>
+          <w:szCs w:val="20"/>
+        </w:rPr>
+        <w:t>suspension.objection</w:t>
+      </w:r>
+      <w:proofErr w:type="spellEnd"/>
+      <w:proofErr w:type="gramEnd"/>
+      <w:r>
+        <w:rPr>
+          <w:rFonts w:ascii="Palatino Linotype" w:hAnsi="Palatino Linotype"/>
+          <w:bCs/>
+          <w:color w:val="FF0000"/>
+          <w:sz w:val="20"/>
+          <w:szCs w:val="20"/>
+        </w:rPr>
+        <w:t xml:space="preserve"> == ‘No’ %}</w:t>
+      </w:r>
+      <w:r>
+        <w:rPr>
+          <w:rFonts w:ascii="Palatino Linotype" w:hAnsi="Palatino Linotype"/>
+          <w:bCs/>
+          <w:sz w:val="20"/>
+          <w:szCs w:val="20"/>
+        </w:rPr>
+        <w:t xml:space="preserve">The State did not object to the stay. </w:t>
+      </w:r>
+      <w:r>
+        <w:rPr>
+          <w:rFonts w:ascii="Palatino Linotype" w:hAnsi="Palatino Linotype"/>
+          <w:bCs/>
+          <w:color w:val="FF0000"/>
+          <w:sz w:val="20"/>
+          <w:szCs w:val="20"/>
+        </w:rPr>
+        <w:t xml:space="preserve">{% endif </w:t>
+      </w:r>
+      <w:proofErr w:type="gramStart"/>
+      <w:r>
+        <w:rPr>
+          <w:rFonts w:ascii="Palatino Linotype" w:hAnsi="Palatino Linotype"/>
+          <w:bCs/>
+          <w:color w:val="FF0000"/>
+          <w:sz w:val="20"/>
+          <w:szCs w:val="20"/>
+        </w:rPr>
+        <w:t>%}{</w:t>
+      </w:r>
+      <w:proofErr w:type="gramEnd"/>
+      <w:r>
+        <w:rPr>
+          <w:rFonts w:ascii="Palatino Linotype" w:hAnsi="Palatino Linotype"/>
+          <w:bCs/>
+          <w:color w:val="FF0000"/>
+          <w:sz w:val="20"/>
+          <w:szCs w:val="20"/>
+        </w:rPr>
+        <w:t xml:space="preserve">% if </w:t>
+      </w:r>
+      <w:proofErr w:type="spellStart"/>
+      <w:r>
+        <w:rPr>
+          <w:rFonts w:ascii="Palatino Linotype" w:hAnsi="Palatino Linotype"/>
+          <w:bCs/>
+          <w:color w:val="FF0000"/>
+          <w:sz w:val="20"/>
+          <w:szCs w:val="20"/>
+        </w:rPr>
+        <w:t>admin_license_suspension.disposition</w:t>
+      </w:r>
+      <w:proofErr w:type="spellEnd"/>
+      <w:r>
+        <w:rPr>
+          <w:rFonts w:ascii="Palatino Linotype" w:hAnsi="Palatino Linotype"/>
+          <w:bCs/>
+          <w:color w:val="FF0000"/>
+          <w:sz w:val="20"/>
+          <w:szCs w:val="20"/>
+        </w:rPr>
+        <w:t xml:space="preserve"> == ‘Granted’ %}</w:t>
+      </w:r>
+      <w:r>
+        <w:rPr>
+          <w:rFonts w:ascii="Palatino Linotype" w:hAnsi="Palatino Linotype"/>
+          <w:bCs/>
+          <w:sz w:val="20"/>
+          <w:szCs w:val="20"/>
+        </w:rPr>
+        <w:t xml:space="preserve">The Court GRANTED the administrative license suspension and the administrative license suspension is STAYED. </w:t>
+      </w:r>
+      <w:r>
+        <w:rPr>
+          <w:rFonts w:ascii="Palatino Linotype" w:hAnsi="Palatino Linotype"/>
+          <w:bCs/>
+          <w:color w:val="FF0000"/>
+          <w:sz w:val="20"/>
+          <w:szCs w:val="20"/>
+        </w:rPr>
+        <w:t xml:space="preserve">{% </w:t>
+      </w:r>
+      <w:proofErr w:type="spellStart"/>
+      <w:r>
+        <w:rPr>
+          <w:rFonts w:ascii="Palatino Linotype" w:hAnsi="Palatino Linotype"/>
+          <w:bCs/>
+          <w:color w:val="FF0000"/>
+          <w:sz w:val="20"/>
+          <w:szCs w:val="20"/>
+        </w:rPr>
+        <w:t>elif</w:t>
+      </w:r>
+      <w:proofErr w:type="spellEnd"/>
+      <w:r>
+        <w:rPr>
+          <w:rFonts w:ascii="Palatino Linotype" w:hAnsi="Palatino Linotype"/>
+          <w:bCs/>
+          <w:color w:val="FF0000"/>
+          <w:sz w:val="20"/>
+          <w:szCs w:val="20"/>
+        </w:rPr>
+        <w:t xml:space="preserve"> </w:t>
+      </w:r>
+      <w:proofErr w:type="spellStart"/>
+      <w:r>
+        <w:rPr>
+          <w:rFonts w:ascii="Palatino Linotype" w:hAnsi="Palatino Linotype"/>
+          <w:bCs/>
+          <w:color w:val="FF0000"/>
+          <w:sz w:val="20"/>
+          <w:szCs w:val="20"/>
+        </w:rPr>
+        <w:t>admin_license_</w:t>
+      </w:r>
+      <w:proofErr w:type="gramStart"/>
+      <w:r>
+        <w:rPr>
+          <w:rFonts w:ascii="Palatino Linotype" w:hAnsi="Palatino Linotype"/>
+          <w:bCs/>
+          <w:color w:val="FF0000"/>
+          <w:sz w:val="20"/>
+          <w:szCs w:val="20"/>
+        </w:rPr>
+        <w:t>suspension.disposition</w:t>
+      </w:r>
+      <w:proofErr w:type="spellEnd"/>
+      <w:proofErr w:type="gramEnd"/>
+      <w:r>
+        <w:rPr>
+          <w:rFonts w:ascii="Palatino Linotype" w:hAnsi="Palatino Linotype"/>
+          <w:bCs/>
+          <w:color w:val="FF0000"/>
+          <w:sz w:val="20"/>
+          <w:szCs w:val="20"/>
+        </w:rPr>
+        <w:t xml:space="preserve"> == ‘Denied’ %}</w:t>
+      </w:r>
+      <w:r>
+        <w:rPr>
+          <w:rFonts w:ascii="Palatino Linotype" w:hAnsi="Palatino Linotype"/>
+          <w:bCs/>
+          <w:sz w:val="20"/>
+          <w:szCs w:val="20"/>
+        </w:rPr>
+        <w:t xml:space="preserve">The Court DENIED the administrative license suspension and the administrative license suspension IS NOT STAYED. </w:t>
+      </w:r>
+      <w:r>
+        <w:rPr>
+          <w:rFonts w:ascii="Palatino Linotype" w:hAnsi="Palatino Linotype"/>
+          <w:bCs/>
+          <w:color w:val="FF0000"/>
+          <w:sz w:val="20"/>
+          <w:szCs w:val="20"/>
+        </w:rPr>
+        <w:t xml:space="preserve">{% endif </w:t>
+      </w:r>
+      <w:proofErr w:type="gramStart"/>
+      <w:r>
+        <w:rPr>
+          <w:rFonts w:ascii="Palatino Linotype" w:hAnsi="Palatino Linotype"/>
+          <w:bCs/>
+          <w:color w:val="FF0000"/>
+          <w:sz w:val="20"/>
+          <w:szCs w:val="20"/>
+        </w:rPr>
+        <w:t>%}{</w:t>
+      </w:r>
+      <w:proofErr w:type="gramEnd"/>
+      <w:r>
+        <w:rPr>
+          <w:rFonts w:ascii="Palatino Linotype" w:hAnsi="Palatino Linotype"/>
+          <w:bCs/>
+          <w:color w:val="FF0000"/>
+          <w:sz w:val="20"/>
+          <w:szCs w:val="20"/>
+        </w:rPr>
+        <w:t xml:space="preserve">% if </w:t>
+      </w:r>
+      <w:proofErr w:type="spellStart"/>
+      <w:r>
+        <w:rPr>
+          <w:rFonts w:ascii="Palatino Linotype" w:hAnsi="Palatino Linotype"/>
+          <w:bCs/>
+          <w:color w:val="FF0000"/>
+          <w:sz w:val="20"/>
+          <w:szCs w:val="20"/>
+        </w:rPr>
+        <w:lastRenderedPageBreak/>
+        <w:t>admin_license_suspension.explanation</w:t>
+      </w:r>
+      <w:proofErr w:type="spellEnd"/>
+      <w:r>
+        <w:rPr>
+          <w:rFonts w:ascii="Palatino Linotype" w:hAnsi="Palatino Linotype"/>
+          <w:bCs/>
+          <w:color w:val="FF0000"/>
+          <w:sz w:val="20"/>
+          <w:szCs w:val="20"/>
+        </w:rPr>
+        <w:t xml:space="preserve"> is not none %}</w:t>
+      </w:r>
+      <w:r>
+        <w:rPr>
+          <w:rFonts w:ascii="Palatino Linotype" w:hAnsi="Palatino Linotype"/>
+          <w:bCs/>
+          <w:sz w:val="20"/>
+          <w:szCs w:val="20"/>
+        </w:rPr>
+        <w:t xml:space="preserve">{{ </w:t>
+      </w:r>
+      <w:proofErr w:type="spellStart"/>
+      <w:r>
+        <w:rPr>
+          <w:rFonts w:ascii="Palatino Linotype" w:hAnsi="Palatino Linotype"/>
+          <w:bCs/>
+          <w:sz w:val="20"/>
+          <w:szCs w:val="20"/>
+        </w:rPr>
+        <w:t>admin_license_suspension.explanation</w:t>
+      </w:r>
+      <w:proofErr w:type="spellEnd"/>
+      <w:r>
+        <w:rPr>
+          <w:rFonts w:ascii="Palatino Linotype" w:hAnsi="Palatino Linotype"/>
+          <w:bCs/>
+          <w:sz w:val="20"/>
+          <w:szCs w:val="20"/>
+        </w:rPr>
+        <w:t xml:space="preserve"> }}</w:t>
+      </w:r>
+      <w:r>
+        <w:rPr>
+          <w:rFonts w:ascii="Palatino Linotype" w:hAnsi="Palatino Linotype"/>
+          <w:bCs/>
+          <w:sz w:val="20"/>
+          <w:szCs w:val="20"/>
+        </w:rPr>
+        <w:t>.</w:t>
+      </w:r>
+      <w:r>
+        <w:rPr>
+          <w:rFonts w:ascii="Palatino Linotype" w:hAnsi="Palatino Linotype"/>
+          <w:bCs/>
+          <w:color w:val="FF0000"/>
+          <w:sz w:val="20"/>
+          <w:szCs w:val="20"/>
+        </w:rPr>
+        <w:t xml:space="preserve">{% endif %}{% endif %}{% if </w:t>
+      </w:r>
+      <w:proofErr w:type="spellStart"/>
+      <w:r>
+        <w:rPr>
+          <w:rFonts w:ascii="Palatino Linotype" w:hAnsi="Palatino Linotype"/>
+          <w:bCs/>
+          <w:color w:val="FF0000"/>
+          <w:sz w:val="20"/>
+          <w:szCs w:val="20"/>
+        </w:rPr>
+        <w:t>bond_conditions.public_safety_suspension</w:t>
+      </w:r>
+      <w:proofErr w:type="spellEnd"/>
+      <w:r>
+        <w:rPr>
+          <w:rFonts w:ascii="Palatino Linotype" w:hAnsi="Palatino Linotype"/>
+          <w:bCs/>
+          <w:color w:val="FF0000"/>
+          <w:sz w:val="20"/>
+          <w:szCs w:val="20"/>
+        </w:rPr>
+        <w:t xml:space="preserve"> is true %}</w:t>
+      </w:r>
+      <w:r>
+        <w:rPr>
+          <w:rFonts w:ascii="Palatino Linotype" w:hAnsi="Palatino Linotype"/>
+          <w:bCs/>
+          <w:color w:val="FF0000"/>
+          <w:sz w:val="20"/>
+          <w:szCs w:val="20"/>
+        </w:rPr>
+        <w:t>{{‘\n’}}</w:t>
+      </w:r>
+    </w:p>
+    <w:p>
+      <w:pPr>
+        <w:tabs>
+          <w:tab w:val="center" w:pos="4680"/>
+        </w:tabs>
+        <w:jc w:val="both"/>
+        <w:rPr>
+          <w:rFonts w:ascii="Palatino Linotype" w:hAnsi="Palatino Linotype"/>
+          <w:b/>
+          <w:sz w:val="20"/>
+          <w:szCs w:val="20"/>
+          <w:u w:val="single"/>
+        </w:rPr>
+      </w:pPr>
+      <w:r>
+        <w:rPr>
+          <w:rFonts w:ascii="Palatino Linotype" w:hAnsi="Palatino Linotype"/>
+          <w:b/>
+          <w:sz w:val="20"/>
+          <w:szCs w:val="20"/>
+          <w:u w:val="single"/>
+        </w:rPr>
+        <w:t>Public Safety Suspension</w:t>
+      </w:r>
+    </w:p>
+    <w:p>
+      <w:pPr>
+        <w:tabs>
+          <w:tab w:val="center" w:pos="4680"/>
+        </w:tabs>
+        <w:jc w:val="both"/>
+        <w:rPr>
+          <w:rFonts w:ascii="Palatino Linotype" w:hAnsi="Palatino Linotype"/>
+          <w:bCs/>
+          <w:color w:val="FF0000"/>
+          <w:sz w:val="20"/>
+          <w:szCs w:val="20"/>
+        </w:rPr>
+      </w:pPr>
+      <w:r>
+        <w:rPr>
+          <w:rFonts w:ascii="Palatino Linotype" w:hAnsi="Palatino Linotype"/>
+          <w:bCs/>
+          <w:sz w:val="20"/>
+          <w:szCs w:val="20"/>
+        </w:rPr>
+        <w:t xml:space="preserve">The Court imposes a public safety suspension pursuant to R.C. 4511.196(B). Defendant shall not operate any vehicle until further order of this </w:t>
+      </w:r>
+      <w:proofErr w:type="gramStart"/>
+      <w:r>
+        <w:rPr>
+          <w:rFonts w:ascii="Palatino Linotype" w:hAnsi="Palatino Linotype"/>
+          <w:bCs/>
+          <w:sz w:val="20"/>
+          <w:szCs w:val="20"/>
+        </w:rPr>
+        <w:t>Court.</w:t>
+      </w:r>
+      <w:r>
+        <w:rPr>
+          <w:rFonts w:ascii="Palatino Linotype" w:hAnsi="Palatino Linotype"/>
+          <w:bCs/>
+          <w:color w:val="FF0000"/>
+          <w:sz w:val="20"/>
+          <w:szCs w:val="20"/>
+        </w:rPr>
+        <w:t>{</w:t>
+      </w:r>
+      <w:proofErr w:type="gramEnd"/>
+      <w:r>
+        <w:rPr>
+          <w:rFonts w:ascii="Palatino Linotype" w:hAnsi="Palatino Linotype"/>
+          <w:bCs/>
+          <w:color w:val="FF0000"/>
+          <w:sz w:val="20"/>
+          <w:szCs w:val="20"/>
+        </w:rPr>
+        <w:t xml:space="preserve">% endif %}{% if </w:t>
+      </w:r>
+      <w:proofErr w:type="spellStart"/>
+      <w:r>
+        <w:rPr>
+          <w:rFonts w:ascii="Palatino Linotype" w:hAnsi="Palatino Linotype"/>
+          <w:bCs/>
+          <w:color w:val="FF0000"/>
+          <w:sz w:val="20"/>
+          <w:szCs w:val="20"/>
+        </w:rPr>
+        <w:t>vehicle_seizure.ordered</w:t>
+      </w:r>
+      <w:proofErr w:type="spellEnd"/>
+      <w:r>
+        <w:rPr>
+          <w:rFonts w:ascii="Palatino Linotype" w:hAnsi="Palatino Linotype"/>
+          <w:bCs/>
+          <w:color w:val="FF0000"/>
+          <w:sz w:val="20"/>
+          <w:szCs w:val="20"/>
+        </w:rPr>
+        <w:t xml:space="preserve"> is true %}</w:t>
+      </w:r>
+      <w:r>
+        <w:rPr>
+          <w:rFonts w:ascii="Palatino Linotype" w:hAnsi="Palatino Linotype"/>
+          <w:bCs/>
+          <w:color w:val="FF0000"/>
+          <w:sz w:val="20"/>
+          <w:szCs w:val="20"/>
+        </w:rPr>
+        <w:t>{{‘\n’}}</w:t>
+      </w:r>
+    </w:p>
+    <w:p>
+      <w:pPr>
+        <w:tabs>
+          <w:tab w:val="center" w:pos="4680"/>
+        </w:tabs>
+        <w:jc w:val="both"/>
+        <w:rPr>
+          <w:rFonts w:ascii="Palatino Linotype" w:hAnsi="Palatino Linotype"/>
+          <w:b/>
+          <w:sz w:val="20"/>
+          <w:szCs w:val="20"/>
+          <w:u w:val="single"/>
+        </w:rPr>
+      </w:pPr>
+      <w:r>
+        <w:rPr>
+          <w:rFonts w:ascii="Palatino Linotype" w:hAnsi="Palatino Linotype"/>
+          <w:b/>
+          <w:sz w:val="20"/>
+          <w:szCs w:val="20"/>
+          <w:u w:val="single"/>
+        </w:rPr>
+        <w:t>Vehicle Seizure/Immobilization</w:t>
+      </w:r>
+    </w:p>
+    <w:p>
+      <w:pPr>
+        <w:tabs>
+          <w:tab w:val="center" w:pos="4680"/>
+        </w:tabs>
+        <w:jc w:val="both"/>
+        <w:rPr>
+          <w:rFonts w:ascii="Palatino Linotype" w:hAnsi="Palatino Linotype"/>
+          <w:bCs/>
+          <w:sz w:val="20"/>
+          <w:szCs w:val="20"/>
+        </w:rPr>
+      </w:pPr>
+      <w:r>
+        <w:rPr>
+          <w:rFonts w:ascii="Palatino Linotype" w:hAnsi="Palatino Linotype"/>
+          <w:bCs/>
+          <w:sz w:val="20"/>
+          <w:szCs w:val="20"/>
+        </w:rPr>
+        <w:t xml:space="preserve">A </w:t>
+      </w:r>
+      <w:proofErr w:type="gramStart"/>
+      <w:r>
+        <w:rPr>
+          <w:rFonts w:ascii="Palatino Linotype" w:hAnsi="Palatino Linotype"/>
+          <w:bCs/>
+          <w:sz w:val="20"/>
+          <w:szCs w:val="20"/>
+        </w:rPr>
+        <w:t xml:space="preserve">{{ </w:t>
+      </w:r>
+      <w:proofErr w:type="spellStart"/>
+      <w:r>
+        <w:rPr>
+          <w:rFonts w:ascii="Palatino Linotype" w:hAnsi="Palatino Linotype"/>
+          <w:bCs/>
+          <w:sz w:val="20"/>
+          <w:szCs w:val="20"/>
+        </w:rPr>
+        <w:t>vehicle</w:t>
+      </w:r>
+      <w:proofErr w:type="gramEnd"/>
+      <w:r>
+        <w:rPr>
+          <w:rFonts w:ascii="Palatino Linotype" w:hAnsi="Palatino Linotype"/>
+          <w:bCs/>
+          <w:sz w:val="20"/>
+          <w:szCs w:val="20"/>
+        </w:rPr>
+        <w:t>_seizure.vehicle_make_model</w:t>
+      </w:r>
+      <w:proofErr w:type="spellEnd"/>
+      <w:r>
+        <w:rPr>
+          <w:rFonts w:ascii="Palatino Linotype" w:hAnsi="Palatino Linotype"/>
+          <w:bCs/>
+          <w:sz w:val="20"/>
+          <w:szCs w:val="20"/>
+        </w:rPr>
+        <w:t xml:space="preserve"> }}, license plate {{ </w:t>
+      </w:r>
+      <w:proofErr w:type="spellStart"/>
+      <w:r>
+        <w:rPr>
+          <w:rFonts w:ascii="Palatino Linotype" w:hAnsi="Palatino Linotype"/>
+          <w:bCs/>
+          <w:sz w:val="20"/>
+          <w:szCs w:val="20"/>
+        </w:rPr>
+        <w:t>vehicle_seizure.vehicle_license_plate</w:t>
+      </w:r>
+      <w:proofErr w:type="spellEnd"/>
+      <w:r>
+        <w:rPr>
+          <w:rFonts w:ascii="Palatino Linotype" w:hAnsi="Palatino Linotype"/>
+          <w:bCs/>
+          <w:sz w:val="20"/>
+          <w:szCs w:val="20"/>
+        </w:rPr>
+        <w:t xml:space="preserve"> }}, was seized by law enforcement pursuant to R.C. 4511.195 or 4510.41. </w:t>
+      </w:r>
+      <w:proofErr w:type="gramStart"/>
+      <w:r>
+        <w:rPr>
+          <w:rFonts w:ascii="Palatino Linotype" w:hAnsi="Palatino Linotype"/>
+          <w:sz w:val="20"/>
+          <w:szCs w:val="20"/>
+        </w:rPr>
+        <w:t xml:space="preserve">{{ </w:t>
+      </w:r>
+      <w:proofErr w:type="spellStart"/>
+      <w:r>
+        <w:rPr>
+          <w:rFonts w:ascii="Palatino Linotype" w:hAnsi="Palatino Linotype"/>
+          <w:sz w:val="20"/>
+          <w:szCs w:val="20"/>
+        </w:rPr>
+        <w:t>defendant</w:t>
+      </w:r>
+      <w:proofErr w:type="gramEnd"/>
+      <w:r>
+        <w:rPr>
+          <w:rFonts w:ascii="Palatino Linotype" w:hAnsi="Palatino Linotype"/>
+          <w:sz w:val="20"/>
+          <w:szCs w:val="20"/>
+        </w:rPr>
+        <w:t>.first_name</w:t>
+      </w:r>
+      <w:proofErr w:type="spellEnd"/>
+      <w:r>
+        <w:rPr>
+          <w:rFonts w:ascii="Palatino Linotype" w:hAnsi="Palatino Linotype"/>
+          <w:sz w:val="20"/>
+          <w:szCs w:val="20"/>
+        </w:rPr>
+        <w:t xml:space="preserve"> }} {{ </w:t>
+      </w:r>
+      <w:proofErr w:type="spellStart"/>
+      <w:r>
+        <w:rPr>
+          <w:rFonts w:ascii="Palatino Linotype" w:hAnsi="Palatino Linotype"/>
+          <w:sz w:val="20"/>
+          <w:szCs w:val="20"/>
+        </w:rPr>
+        <w:t>defendant.last_name</w:t>
+      </w:r>
+      <w:proofErr w:type="spellEnd"/>
+      <w:r>
+        <w:rPr>
+          <w:rFonts w:ascii="Palatino Linotype" w:hAnsi="Palatino Linotype"/>
+          <w:sz w:val="20"/>
+          <w:szCs w:val="20"/>
+        </w:rPr>
+        <w:t xml:space="preserve"> }}</w:t>
+      </w:r>
+      <w:r>
+        <w:rPr>
+          <w:rFonts w:ascii="Palatino Linotype" w:hAnsi="Palatino Linotype"/>
+          <w:bCs/>
+          <w:sz w:val="20"/>
+          <w:szCs w:val="20"/>
+        </w:rPr>
+        <w:t xml:space="preserve"> is the owner of the vehicle.  Owner is subject to tow and storage fees.  The law enforcement agency shall permit the owner/authorized agent to recover vehicle contents.</w:t>
+      </w:r>
+      <w:r>
+        <w:rPr>
+          <w:rFonts w:ascii="Palatino Linotype" w:hAnsi="Palatino Linotype"/>
+          <w:bCs/>
+          <w:color w:val="FF0000"/>
+          <w:sz w:val="20"/>
+          <w:szCs w:val="20"/>
+        </w:rPr>
+        <w:t xml:space="preserve"> {% if </w:t>
+      </w:r>
+      <w:proofErr w:type="spellStart"/>
+      <w:r>
+        <w:rPr>
+          <w:rFonts w:ascii="Palatino Linotype" w:hAnsi="Palatino Linotype"/>
+          <w:bCs/>
+          <w:color w:val="FF0000"/>
+          <w:sz w:val="20"/>
+          <w:szCs w:val="20"/>
+        </w:rPr>
+        <w:t>vehicle_seizure.tow_to_residence</w:t>
+      </w:r>
+      <w:proofErr w:type="spellEnd"/>
+      <w:r>
+        <w:rPr>
+          <w:rFonts w:ascii="Palatino Linotype" w:hAnsi="Palatino Linotype"/>
+          <w:bCs/>
+          <w:color w:val="FF0000"/>
+          <w:sz w:val="20"/>
+          <w:szCs w:val="20"/>
+        </w:rPr>
+        <w:t xml:space="preserve"> is true </w:t>
+      </w:r>
+      <w:proofErr w:type="gramStart"/>
+      <w:r>
+        <w:rPr>
+          <w:rFonts w:ascii="Palatino Linotype" w:hAnsi="Palatino Linotype"/>
+          <w:bCs/>
+          <w:color w:val="FF0000"/>
+          <w:sz w:val="20"/>
+          <w:szCs w:val="20"/>
+        </w:rPr>
+        <w:t>%}</w:t>
+      </w:r>
+      <w:r>
+        <w:rPr>
+          <w:rFonts w:ascii="Palatino Linotype" w:hAnsi="Palatino Linotype"/>
+          <w:bCs/>
+          <w:color w:val="FF0000"/>
+          <w:sz w:val="20"/>
+          <w:szCs w:val="20"/>
+        </w:rPr>
+        <w:t>{</w:t>
+      </w:r>
+      <w:proofErr w:type="gramEnd"/>
+      <w:r>
+        <w:rPr>
+          <w:rFonts w:ascii="Palatino Linotype" w:hAnsi="Palatino Linotype"/>
+          <w:bCs/>
+          <w:color w:val="FF0000"/>
+          <w:sz w:val="20"/>
+          <w:szCs w:val="20"/>
+        </w:rPr>
+        <w:t>{ ‘\n’ }}</w:t>
+      </w:r>
+      <w:r>
+        <w:rPr>
+          <w:rFonts w:ascii="Palatino Linotype" w:hAnsi="Palatino Linotype"/>
+          <w:bCs/>
+          <w:sz w:val="20"/>
+          <w:szCs w:val="20"/>
+        </w:rPr>
+        <w:t xml:space="preserve">    </w:t>
+      </w:r>
+    </w:p>
+    <w:p>
+      <w:pPr>
+        <w:tabs>
+          <w:tab w:val="center" w:pos="4680"/>
+        </w:tabs>
+        <w:jc w:val="both"/>
+        <w:rPr>
+          <w:rFonts w:ascii="Palatino Linotype" w:hAnsi="Palatino Linotype"/>
+          <w:bCs/>
+          <w:sz w:val="20"/>
+          <w:szCs w:val="20"/>
+        </w:rPr>
+      </w:pPr>
+      <w:r>
+        <w:rPr>
+          <w:rFonts w:ascii="Palatino Linotype" w:hAnsi="Palatino Linotype"/>
+          <w:bCs/>
+          <w:sz w:val="20"/>
+          <w:szCs w:val="20"/>
+        </w:rPr>
+        <w:t>Defendant requested that the vehicle be immobilized at Defendant’s residence; the State did not object. Upon landowner’s written consent, and after Defendant pays all towing and storage costs, the vehicle shall be immobilized at Defendant’s residence.  If the vehicle is towed to owner’s home, the law enforcement agency shall keep the license plates.</w:t>
+      </w:r>
+      <w:r>
+        <w:rPr>
+          <w:rFonts w:ascii="Palatino Linotype" w:hAnsi="Palatino Linotype"/>
+          <w:bCs/>
+          <w:color w:val="FF0000"/>
+          <w:sz w:val="20"/>
+          <w:szCs w:val="20"/>
+        </w:rPr>
+        <w:t xml:space="preserve"> {% endif </w:t>
+      </w:r>
+      <w:proofErr w:type="gramStart"/>
+      <w:r>
+        <w:rPr>
+          <w:rFonts w:ascii="Palatino Linotype" w:hAnsi="Palatino Linotype"/>
+          <w:bCs/>
+          <w:color w:val="FF0000"/>
+          <w:sz w:val="20"/>
+          <w:szCs w:val="20"/>
+        </w:rPr>
+        <w:t>%}{</w:t>
+      </w:r>
+      <w:proofErr w:type="gramEnd"/>
+      <w:r>
+        <w:rPr>
+          <w:rFonts w:ascii="Palatino Linotype" w:hAnsi="Palatino Linotype"/>
+          <w:bCs/>
+          <w:color w:val="FF0000"/>
+          <w:sz w:val="20"/>
+          <w:szCs w:val="20"/>
+        </w:rPr>
+        <w:t xml:space="preserve">% if </w:t>
+      </w:r>
+      <w:proofErr w:type="spellStart"/>
+      <w:r>
+        <w:rPr>
+          <w:rFonts w:ascii="Palatino Linotype" w:hAnsi="Palatino Linotype"/>
+          <w:bCs/>
+          <w:color w:val="FF0000"/>
+          <w:sz w:val="20"/>
+          <w:szCs w:val="20"/>
+        </w:rPr>
+        <w:t>vehicle_seizure.motion_to_return_vehicle</w:t>
+      </w:r>
+      <w:proofErr w:type="spellEnd"/>
+      <w:r>
+        <w:rPr>
+          <w:rFonts w:ascii="Palatino Linotype" w:hAnsi="Palatino Linotype"/>
+          <w:bCs/>
+          <w:color w:val="FF0000"/>
+          <w:sz w:val="20"/>
+          <w:szCs w:val="20"/>
+        </w:rPr>
+        <w:t xml:space="preserve"> is true %}</w:t>
+      </w:r>
+      <w:r>
+        <w:rPr>
+          <w:rFonts w:ascii="Palatino Linotype" w:hAnsi="Palatino Linotype"/>
+          <w:bCs/>
+          <w:color w:val="FF0000"/>
+          <w:sz w:val="20"/>
+          <w:szCs w:val="20"/>
+        </w:rPr>
+        <w:t>{{ ‘\n’ }}</w:t>
+      </w:r>
+      <w:r>
+        <w:rPr>
+          <w:rFonts w:ascii="Palatino Linotype" w:hAnsi="Palatino Linotype"/>
+          <w:bCs/>
+          <w:sz w:val="20"/>
+          <w:szCs w:val="20"/>
+        </w:rPr>
+        <w:t xml:space="preserve">  </w:t>
+      </w:r>
+    </w:p>
+    <w:p>
+      <w:pPr>
+        <w:tabs>
+          <w:tab w:val="center" w:pos="4680"/>
+        </w:tabs>
+        <w:jc w:val="both"/>
+        <w:rPr>
+          <w:rFonts w:ascii="Palatino Linotype" w:hAnsi="Palatino Linotype"/>
+          <w:bCs/>
+          <w:sz w:val="20"/>
+          <w:szCs w:val="20"/>
+        </w:rPr>
+      </w:pPr>
+      <w:r>
+        <w:rPr>
+          <w:rFonts w:ascii="Palatino Linotype" w:hAnsi="Palatino Linotype"/>
+          <w:bCs/>
+          <w:sz w:val="20"/>
+          <w:szCs w:val="20"/>
+        </w:rPr>
+        <w:t xml:space="preserve">Defendant submitted a motion for return of the vehicle pending trial. The State </w:t>
+      </w:r>
+      <w:proofErr w:type="gramStart"/>
+      <w:r>
+        <w:rPr>
+          <w:rFonts w:ascii="Palatino Linotype" w:hAnsi="Palatino Linotype"/>
+          <w:bCs/>
+          <w:sz w:val="20"/>
+          <w:szCs w:val="20"/>
+        </w:rPr>
+        <w:t xml:space="preserve">{{ </w:t>
+      </w:r>
+      <w:proofErr w:type="spellStart"/>
+      <w:r>
+        <w:rPr>
+          <w:rFonts w:ascii="Palatino Linotype" w:hAnsi="Palatino Linotype"/>
+          <w:bCs/>
+          <w:sz w:val="20"/>
+          <w:szCs w:val="20"/>
+        </w:rPr>
+        <w:t>vehicle</w:t>
+      </w:r>
+      <w:proofErr w:type="gramEnd"/>
+      <w:r>
+        <w:rPr>
+          <w:rFonts w:ascii="Palatino Linotype" w:hAnsi="Palatino Linotype"/>
+          <w:bCs/>
+          <w:sz w:val="20"/>
+          <w:szCs w:val="20"/>
+        </w:rPr>
+        <w:t>_seizure.state_opposes</w:t>
+      </w:r>
+      <w:proofErr w:type="spellEnd"/>
+      <w:r>
+        <w:rPr>
+          <w:rFonts w:ascii="Palatino Linotype" w:hAnsi="Palatino Linotype"/>
+          <w:bCs/>
+          <w:sz w:val="20"/>
+          <w:szCs w:val="20"/>
+        </w:rPr>
+        <w:t xml:space="preserve"> }} to the motion. Defendant’s motion is </w:t>
+      </w:r>
+      <w:proofErr w:type="gramStart"/>
+      <w:r>
+        <w:rPr>
+          <w:rFonts w:ascii="Palatino Linotype" w:hAnsi="Palatino Linotype"/>
+          <w:bCs/>
+          <w:sz w:val="20"/>
+          <w:szCs w:val="20"/>
+        </w:rPr>
+        <w:t xml:space="preserve">{{ </w:t>
+      </w:r>
+      <w:proofErr w:type="spellStart"/>
+      <w:r>
+        <w:rPr>
+          <w:rFonts w:ascii="Palatino Linotype" w:hAnsi="Palatino Linotype"/>
+          <w:bCs/>
+          <w:sz w:val="20"/>
+          <w:szCs w:val="20"/>
+        </w:rPr>
+        <w:t>vehicle</w:t>
+      </w:r>
+      <w:proofErr w:type="gramEnd"/>
+      <w:r>
+        <w:rPr>
+          <w:rFonts w:ascii="Palatino Linotype" w:hAnsi="Palatino Linotype"/>
+          <w:bCs/>
+          <w:sz w:val="20"/>
+          <w:szCs w:val="20"/>
+        </w:rPr>
+        <w:t>_seizure.disposition_motion_to_return</w:t>
+      </w:r>
+      <w:proofErr w:type="spellEnd"/>
+      <w:r>
+        <w:rPr>
+          <w:rFonts w:ascii="Palatino Linotype" w:hAnsi="Palatino Linotype"/>
+          <w:bCs/>
+          <w:sz w:val="20"/>
+          <w:szCs w:val="20"/>
+        </w:rPr>
+        <w:t xml:space="preserve"> }}. </w:t>
+      </w:r>
+      <w:r>
+        <w:rPr>
+          <w:rFonts w:ascii="Palatino Linotype" w:hAnsi="Palatino Linotype"/>
+          <w:bCs/>
+          <w:color w:val="FF0000"/>
+          <w:sz w:val="20"/>
+          <w:szCs w:val="20"/>
+        </w:rPr>
+        <w:t xml:space="preserve">{% if </w:t>
+      </w:r>
+      <w:proofErr w:type="spellStart"/>
+      <w:r>
+        <w:rPr>
+          <w:rFonts w:ascii="Palatino Linotype" w:hAnsi="Palatino Linotype"/>
+          <w:bCs/>
+          <w:color w:val="FF0000"/>
+          <w:sz w:val="20"/>
+          <w:szCs w:val="20"/>
+        </w:rPr>
+        <w:t>vehicle_</w:t>
+      </w:r>
+      <w:proofErr w:type="gramStart"/>
+      <w:r>
+        <w:rPr>
+          <w:rFonts w:ascii="Palatino Linotype" w:hAnsi="Palatino Linotype"/>
+          <w:bCs/>
+          <w:color w:val="FF0000"/>
+          <w:sz w:val="20"/>
+          <w:szCs w:val="20"/>
+        </w:rPr>
+        <w:t>seizure.disposition</w:t>
+      </w:r>
+      <w:proofErr w:type="gramEnd"/>
+      <w:r>
+        <w:rPr>
+          <w:rFonts w:ascii="Palatino Linotype" w:hAnsi="Palatino Linotype"/>
+          <w:bCs/>
+          <w:color w:val="FF0000"/>
+          <w:sz w:val="20"/>
+          <w:szCs w:val="20"/>
+        </w:rPr>
+        <w:t>_motion_to_return</w:t>
+      </w:r>
+      <w:proofErr w:type="spellEnd"/>
+      <w:r>
+        <w:rPr>
+          <w:rFonts w:ascii="Palatino Linotype" w:hAnsi="Palatino Linotype"/>
+          <w:bCs/>
+          <w:color w:val="FF0000"/>
+          <w:sz w:val="20"/>
+          <w:szCs w:val="20"/>
+        </w:rPr>
+        <w:t xml:space="preserve"> == ‘Granted’ %}</w:t>
+      </w:r>
+      <w:r>
+        <w:rPr>
+          <w:rFonts w:ascii="Palatino Linotype" w:hAnsi="Palatino Linotype"/>
+          <w:bCs/>
+          <w:sz w:val="20"/>
+          <w:szCs w:val="20"/>
+        </w:rPr>
+        <w:t xml:space="preserve"> The agency in possession shall forthwith release the vehicle and license plates to the owner.</w:t>
+      </w:r>
+      <w:r>
+        <w:rPr>
+          <w:rFonts w:ascii="Palatino Linotype" w:hAnsi="Palatino Linotype"/>
+          <w:bCs/>
+          <w:color w:val="FF0000"/>
+          <w:sz w:val="20"/>
+          <w:szCs w:val="20"/>
+        </w:rPr>
+        <w:t>{% endif %}{% endif %}{% endif %}</w:t>
+      </w:r>
+      <w:r>
+        <w:rPr>
+          <w:rFonts w:ascii="Palatino Linotype" w:hAnsi="Palatino Linotype"/>
+          <w:bCs/>
+          <w:color w:val="FF0000"/>
+          <w:sz w:val="20"/>
+          <w:szCs w:val="20"/>
+        </w:rPr>
+        <w:t xml:space="preserve">{% </w:t>
+      </w:r>
+      <w:r>
+        <w:rPr>
+          <w:rFonts w:ascii="Palatino Linotype" w:hAnsi="Palatino Linotype"/>
+          <w:bCs/>
+          <w:color w:val="FF0000"/>
+          <w:sz w:val="20"/>
+          <w:szCs w:val="20"/>
+        </w:rPr>
+        <w:t xml:space="preserve">if </w:t>
+      </w:r>
+      <w:proofErr w:type="spellStart"/>
+      <w:r>
+        <w:rPr>
+          <w:rFonts w:ascii="Palatino Linotype" w:hAnsi="Palatino Linotype"/>
+          <w:bCs/>
+          <w:color w:val="FF0000"/>
+          <w:sz w:val="20"/>
+          <w:szCs w:val="20"/>
+        </w:rPr>
+        <w:t>other_conditions.ordered</w:t>
+      </w:r>
+      <w:proofErr w:type="spellEnd"/>
+      <w:r>
+        <w:rPr>
+          <w:rFonts w:ascii="Palatino Linotype" w:hAnsi="Palatino Linotype"/>
+          <w:bCs/>
+          <w:color w:val="FF0000"/>
+          <w:sz w:val="20"/>
+          <w:szCs w:val="20"/>
+        </w:rPr>
+        <w:t xml:space="preserve"> is true %}</w:t>
+      </w:r>
+      <w:r>
+        <w:rPr>
+          <w:rFonts w:ascii="Palatino Linotype" w:hAnsi="Palatino Linotype"/>
+          <w:bCs/>
+          <w:color w:val="FF0000"/>
+          <w:sz w:val="20"/>
+          <w:szCs w:val="20"/>
+        </w:rPr>
+        <w:t>{{‘\n’}}</w:t>
+      </w:r>
+    </w:p>
+    <w:p>
+      <w:pPr>
+        <w:tabs>
+          <w:tab w:val="center" w:pos="4680"/>
+        </w:tabs>
+        <w:jc w:val="both"/>
+        <w:rPr>
+          <w:rFonts w:ascii="Palatino Linotype" w:hAnsi="Palatino Linotype"/>
+          <w:b/>
+          <w:bCs/>
+          <w:sz w:val="20"/>
+          <w:szCs w:val="20"/>
+          <w:u w:val="single"/>
+        </w:rPr>
+      </w:pPr>
+      <w:r>
+        <w:rPr>
+          <w:rFonts w:ascii="Palatino Linotype" w:hAnsi="Palatino Linotype"/>
+          <w:b/>
+          <w:bCs/>
+          <w:sz w:val="20"/>
+          <w:szCs w:val="20"/>
+          <w:u w:val="single"/>
+        </w:rPr>
+        <w:t>Other Conditions</w:t>
+      </w:r>
+    </w:p>
+    <w:p>
+      <w:pPr>
+        <w:tabs>
+          <w:tab w:val="center" w:pos="4680"/>
+        </w:tabs>
+        <w:jc w:val="both"/>
+        <w:rPr>
+          <w:rFonts w:ascii="Palatino Linotype" w:hAnsi="Palatino Linotype"/>
+          <w:bCs/>
+          <w:color w:val="FF0000"/>
+          <w:sz w:val="20"/>
+          <w:szCs w:val="20"/>
+        </w:rPr>
+      </w:pPr>
+      <w:proofErr w:type="gramStart"/>
+      <w:r>
+        <w:rPr>
+          <w:rFonts w:ascii="Palatino Linotype" w:hAnsi="Palatino Linotype"/>
+          <w:bCs/>
+          <w:sz w:val="20"/>
+          <w:szCs w:val="20"/>
+        </w:rPr>
+        <w:t xml:space="preserve">{{ </w:t>
+      </w:r>
+      <w:proofErr w:type="spellStart"/>
+      <w:r>
+        <w:rPr>
+          <w:rFonts w:ascii="Palatino Linotype" w:hAnsi="Palatino Linotype"/>
+          <w:bCs/>
+          <w:sz w:val="20"/>
+          <w:szCs w:val="20"/>
+        </w:rPr>
+        <w:t>other</w:t>
+      </w:r>
+      <w:proofErr w:type="gramEnd"/>
+      <w:r>
+        <w:rPr>
+          <w:rFonts w:ascii="Palatino Linotype" w:hAnsi="Palatino Linotype"/>
+          <w:bCs/>
+          <w:sz w:val="20"/>
+          <w:szCs w:val="20"/>
+        </w:rPr>
+        <w:t>_conditions.terms</w:t>
+      </w:r>
+      <w:proofErr w:type="spellEnd"/>
+      <w:r>
+        <w:rPr>
+          <w:rFonts w:ascii="Palatino Linotype" w:hAnsi="Palatino Linotype"/>
+          <w:bCs/>
+          <w:sz w:val="20"/>
+          <w:szCs w:val="20"/>
+        </w:rPr>
+        <w:t xml:space="preserve"> }}</w:t>
       </w:r>
       <w:r>
         <w:rPr>
@@ -3358,29 +6052,66 @@
         </w:rPr>
         <w:tab/>
       </w:r>
-      <w:r>
-        <w:rPr>
-          <w:rFonts w:ascii="Palatino Linotype" w:hAnsi="Palatino Linotype"/>
-          <w:sz w:val="20"/>
-          <w:szCs w:val="20"/>
-        </w:rPr>
-        <w:t>{{ judicial_officer.officer_</w:t>
-      </w:r>
-      <w:r>
-        <w:rPr>
-          <w:rFonts w:ascii="Palatino Linotype" w:hAnsi="Palatino Linotype"/>
-          <w:sz w:val="20"/>
-          <w:szCs w:val="20"/>
-        </w:rPr>
-        <w:t xml:space="preserve">type }} </w:t>
-      </w:r>
-      <w:r>
-        <w:rPr>
-          <w:rFonts w:ascii="Palatino Linotype" w:hAnsi="Palatino Linotype"/>
-          <w:sz w:val="20"/>
-          <w:szCs w:val="20"/>
-        </w:rPr>
-        <w:t>{{ judicial_officer</w:t>
+      <w:proofErr w:type="gramStart"/>
+      <w:r>
+        <w:rPr>
+          <w:rFonts w:ascii="Palatino Linotype" w:hAnsi="Palatino Linotype"/>
+          <w:sz w:val="20"/>
+          <w:szCs w:val="20"/>
+        </w:rPr>
+        <w:t xml:space="preserve">{{ </w:t>
+      </w:r>
+      <w:proofErr w:type="spellStart"/>
+      <w:r>
+        <w:rPr>
+          <w:rFonts w:ascii="Palatino Linotype" w:hAnsi="Palatino Linotype"/>
+          <w:sz w:val="20"/>
+          <w:szCs w:val="20"/>
+        </w:rPr>
+        <w:t>judicial</w:t>
+      </w:r>
+      <w:proofErr w:type="gramEnd"/>
+      <w:r>
+        <w:rPr>
+          <w:rFonts w:ascii="Palatino Linotype" w:hAnsi="Palatino Linotype"/>
+          <w:sz w:val="20"/>
+          <w:szCs w:val="20"/>
+        </w:rPr>
+        <w:t>_officer.officer_</w:t>
+      </w:r>
+      <w:r>
+        <w:rPr>
+          <w:rFonts w:ascii="Palatino Linotype" w:hAnsi="Palatino Linotype"/>
+          <w:sz w:val="20"/>
+          <w:szCs w:val="20"/>
+        </w:rPr>
+        <w:t>type</w:t>
+      </w:r>
+      <w:proofErr w:type="spellEnd"/>
+      <w:r>
+        <w:rPr>
+          <w:rFonts w:ascii="Palatino Linotype" w:hAnsi="Palatino Linotype"/>
+          <w:sz w:val="20"/>
+          <w:szCs w:val="20"/>
+        </w:rPr>
+        <w:t xml:space="preserve"> }} </w:t>
+      </w:r>
+      <w:r>
+        <w:rPr>
+          <w:rFonts w:ascii="Palatino Linotype" w:hAnsi="Palatino Linotype"/>
+          <w:sz w:val="20"/>
+          <w:szCs w:val="20"/>
+        </w:rPr>
+        <w:t xml:space="preserve">{{ </w:t>
+      </w:r>
+      <w:proofErr w:type="spellStart"/>
+      <w:r>
+        <w:rPr>
+          <w:rFonts w:ascii="Palatino Linotype" w:hAnsi="Palatino Linotype"/>
+          <w:sz w:val="20"/>
+          <w:szCs w:val="20"/>
+        </w:rPr>
+        <w:t>judicial_officer</w:t>
       </w:r>
       <w:r>
         <w:rPr>
@@ -3390,6 +6121,7 @@
         </w:rPr>
         <w:t>.first_name</w:t>
       </w:r>
+      <w:proofErr w:type="spellEnd"/>
       <w:r>
         <w:rPr>
           <w:rFonts w:ascii="Palatino Linotype" w:hAnsi="Palatino Linotype"/>
@@ -3412,7 +6144,25 @@
           <w:sz w:val="20"/>
           <w:szCs w:val="20"/>
         </w:rPr>
-        <w:t>{{ judicial_officer.last_name }}</w:t>
+        <w:t xml:space="preserve">{{ </w:t>
+      </w:r>
+      <w:proofErr w:type="spellStart"/>
+      <w:r>
+        <w:rPr>
+          <w:rFonts w:ascii="Palatino Linotype" w:hAnsi="Palatino Linotype"/>
+          <w:sz w:val="20"/>
+          <w:szCs w:val="20"/>
+        </w:rPr>
+        <w:t>judicial_officer.last_name</w:t>
+      </w:r>
+      <w:proofErr w:type="spellEnd"/>
+      <w:r>
+        <w:rPr>
+          <w:rFonts w:ascii="Palatino Linotype" w:hAnsi="Palatino Linotype"/>
+          <w:sz w:val="20"/>
+          <w:szCs w:val="20"/>
+        </w:rPr>
+        <w:t xml:space="preserve"> }}</w:t>
       </w:r>
     </w:p>
     <w:p>
@@ -3475,7 +6225,29 @@
           <w:sz w:val="20"/>
           <w:szCs w:val="20"/>
         </w:rPr>
-        <w:t>% if judicial_of</w:t>
+        <w:t xml:space="preserve">% if </w:t>
+      </w:r>
+      <w:proofErr w:type="spellStart"/>
+      <w:r>
+        <w:rPr>
+          <w:rFonts w:ascii="Palatino Linotype" w:hAnsi="Palatino Linotype"/>
+          <w:bCs/>
+          <w:color w:val="FF0000"/>
+          <w:sz w:val="20"/>
+          <w:szCs w:val="20"/>
+        </w:rPr>
+        <w:t>judicial_</w:t>
+      </w:r>
+      <w:proofErr w:type="gramStart"/>
+      <w:r>
+        <w:rPr>
+          <w:rFonts w:ascii="Palatino Linotype" w:hAnsi="Palatino Linotype"/>
+          <w:bCs/>
+          <w:color w:val="FF0000"/>
+          <w:sz w:val="20"/>
+          <w:szCs w:val="20"/>
+        </w:rPr>
+        <w:t>of</w:t>
       </w:r>
       <w:r>
         <w:rPr>
@@ -3497,15 +6269,27 @@
         </w:rPr>
         <w:t>.officer</w:t>
       </w:r>
-      <w:r>
-        <w:rPr>
-          <w:rFonts w:ascii="Palatino Linotype" w:hAnsi="Palatino Linotype"/>
-          <w:bCs/>
-          <w:color w:val="FF0000"/>
-          <w:sz w:val="20"/>
-          <w:szCs w:val="20"/>
-        </w:rPr>
-        <w:t>_type  ==  ‘Magistrate’ %}</w:t>
+      <w:proofErr w:type="gramEnd"/>
+      <w:r>
+        <w:rPr>
+          <w:rFonts w:ascii="Palatino Linotype" w:hAnsi="Palatino Linotype"/>
+          <w:bCs/>
+          <w:color w:val="FF0000"/>
+          <w:sz w:val="20"/>
+          <w:szCs w:val="20"/>
+        </w:rPr>
+        <w:t>_type</w:t>
+      </w:r>
+      <w:proofErr w:type="spellEnd"/>
+      <w:r>
+        <w:rPr>
+          <w:rFonts w:ascii="Palatino Linotype" w:hAnsi="Palatino Linotype"/>
+          <w:bCs/>
+          <w:color w:val="FF0000"/>
+          <w:sz w:val="20"/>
+          <w:szCs w:val="20"/>
+        </w:rPr>
+        <w:t xml:space="preserve">  ==  ‘Magistrate’ %}</w:t>
       </w:r>
     </w:p>
     <w:p>
@@ -3565,19 +6349,7 @@
           <w:sz w:val="19"/>
           <w:szCs w:val="19"/>
         </w:rPr>
-        <w:t xml:space="preserve">A </w:t>
-      </w:r>
-      <w:r>
-        <w:rPr>
-          <w:rFonts w:ascii="Palatino Linotype" w:hAnsi="Palatino Linotype"/>
-          <w:b/>
-          <w:bCs/>
-          <w:i/>
-          <w:sz w:val="19"/>
-          <w:szCs w:val="19"/>
-        </w:rPr>
-        <w:lastRenderedPageBreak/>
-        <w:t xml:space="preserve">party shall not assign as error on appeal the court’s adoption of this decision unless the party timely </w:t>
+        <w:t xml:space="preserve">A party shall not assign as error on appeal the court’s adoption of this decision unless the party timely </w:t>
       </w:r>
       <w:r>
         <w:rPr>
@@ -3677,7 +6449,61 @@
           <w:sz w:val="16"/>
           <w:szCs w:val="16"/>
         </w:rPr>
-        <w:t>Prosecutor’s Office: PS    OM     EM; Defendant’s Attorney: PS     OM     EM; {{ defendant.first_name }} {{ defendant.last_name}}: PS     OM     EM;</w:t>
+        <w:t xml:space="preserve">Prosecutor’s Office: PS    OM     EM; Defendant’s Attorney: PS     OM     EM; </w:t>
+      </w:r>
+      <w:proofErr w:type="gramStart"/>
+      <w:r>
+        <w:rPr>
+          <w:rFonts w:ascii="Palatino Linotype" w:hAnsi="Palatino Linotype"/>
+          <w:sz w:val="16"/>
+          <w:szCs w:val="16"/>
+        </w:rPr>
+        <w:t xml:space="preserve">{{ </w:t>
+      </w:r>
+      <w:proofErr w:type="spellStart"/>
+      <w:r>
+        <w:rPr>
+          <w:rFonts w:ascii="Palatino Linotype" w:hAnsi="Palatino Linotype"/>
+          <w:sz w:val="16"/>
+          <w:szCs w:val="16"/>
+        </w:rPr>
+        <w:t>defendant</w:t>
+      </w:r>
+      <w:proofErr w:type="gramEnd"/>
+      <w:r>
+        <w:rPr>
+          <w:rFonts w:ascii="Palatino Linotype" w:hAnsi="Palatino Linotype"/>
+          <w:sz w:val="16"/>
+          <w:szCs w:val="16"/>
+        </w:rPr>
+        <w:t>.first_name</w:t>
+      </w:r>
+      <w:proofErr w:type="spellEnd"/>
+      <w:r>
+        <w:rPr>
+          <w:rFonts w:ascii="Palatino Linotype" w:hAnsi="Palatino Linotype"/>
+          <w:sz w:val="16"/>
+          <w:szCs w:val="16"/>
+        </w:rPr>
+        <w:t xml:space="preserve"> }} {{ </w:t>
+      </w:r>
+      <w:proofErr w:type="spellStart"/>
+      <w:r>
+        <w:rPr>
+          <w:rFonts w:ascii="Palatino Linotype" w:hAnsi="Palatino Linotype"/>
+          <w:sz w:val="16"/>
+          <w:szCs w:val="16"/>
+        </w:rPr>
+        <w:t>defendant.last_name</w:t>
+      </w:r>
+      <w:proofErr w:type="spellEnd"/>
+      <w:r>
+        <w:rPr>
+          <w:rFonts w:ascii="Palatino Linotype" w:hAnsi="Palatino Linotype"/>
+          <w:sz w:val="16"/>
+          <w:szCs w:val="16"/>
+        </w:rPr>
+        <w:t>}}: PS     OM     EM;</w:t>
       </w:r>
       <w:r>
         <w:rPr>
@@ -3788,7 +6614,6 @@
           <w:docPartUnique/>
         </w:docPartObj>
       </w:sdtPr>
-      <w:sdtEndPr/>
       <w:sdtContent>
         <w:r>
           <w:rPr>
@@ -3933,8 +6758,9 @@
         <w:sz w:val="20"/>
         <w:szCs w:val="20"/>
       </w:rPr>
-      <w:t>% if judicial_officer.officer_type  ==  ‘Magistrate’ %}Magistrate Decision –</w:t>
+      <w:t xml:space="preserve">% if </w:t>
     </w:r>
+    <w:proofErr w:type="spellStart"/>
     <w:r>
       <w:rPr>
         <w:rFonts w:ascii="Palatino Linotype" w:hAnsi="Palatino Linotype"/>
@@ -3942,8 +6768,9 @@
         <w:sz w:val="20"/>
         <w:szCs w:val="20"/>
       </w:rPr>
-      <w:t xml:space="preserve"> </w:t>
+      <w:t>judicial_</w:t>
     </w:r>
+    <w:proofErr w:type="gramStart"/>
     <w:r>
       <w:rPr>
         <w:rFonts w:ascii="Palatino Linotype" w:hAnsi="Palatino Linotype"/>
@@ -3951,8 +6778,9 @@
         <w:sz w:val="20"/>
         <w:szCs w:val="20"/>
       </w:rPr>
-      <w:t>Bond</w:t>
+      <w:t>officer.officer</w:t>
     </w:r>
+    <w:proofErr w:type="gramEnd"/>
     <w:r>
       <w:rPr>
         <w:rFonts w:ascii="Palatino Linotype" w:hAnsi="Palatino Linotype"/>
@@ -3960,8 +6788,9 @@
         <w:sz w:val="20"/>
         <w:szCs w:val="20"/>
       </w:rPr>
-      <w:t xml:space="preserve"> Hearing</w:t>
+      <w:t>_type</w:t>
     </w:r>
+    <w:proofErr w:type="spellEnd"/>
     <w:r>
       <w:rPr>
         <w:rFonts w:ascii="Palatino Linotype" w:hAnsi="Palatino Linotype"/>
@@ -3969,6 +6798,42 @@
         <w:sz w:val="20"/>
         <w:szCs w:val="20"/>
       </w:rPr>
+      <w:t xml:space="preserve">  ==  ‘Magistrate’ %}Magistrate Decision –</w:t>
+    </w:r>
+    <w:r>
+      <w:rPr>
+        <w:rFonts w:ascii="Palatino Linotype" w:hAnsi="Palatino Linotype"/>
+        <w:bCs/>
+        <w:sz w:val="20"/>
+        <w:szCs w:val="20"/>
+      </w:rPr>
+      <w:t xml:space="preserve"> </w:t>
+    </w:r>
+    <w:r>
+      <w:rPr>
+        <w:rFonts w:ascii="Palatino Linotype" w:hAnsi="Palatino Linotype"/>
+        <w:bCs/>
+        <w:sz w:val="20"/>
+        <w:szCs w:val="20"/>
+      </w:rPr>
+      <w:t>Bond</w:t>
+    </w:r>
+    <w:r>
+      <w:rPr>
+        <w:rFonts w:ascii="Palatino Linotype" w:hAnsi="Palatino Linotype"/>
+        <w:bCs/>
+        <w:sz w:val="20"/>
+        <w:szCs w:val="20"/>
+      </w:rPr>
+      <w:t xml:space="preserve"> Hearing</w:t>
+    </w:r>
+    <w:r>
+      <w:rPr>
+        <w:rFonts w:ascii="Palatino Linotype" w:hAnsi="Palatino Linotype"/>
+        <w:bCs/>
+        <w:sz w:val="20"/>
+        <w:szCs w:val="20"/>
+      </w:rPr>
       <w:t xml:space="preserve"> Entry</w:t>
     </w:r>
     <w:r>
@@ -3977,14 +6842,50 @@
         <w:sz w:val="20"/>
         <w:szCs w:val="20"/>
       </w:rPr>
-      <w:t>{% elif judicial_officer.officer_type == ‘Judge’ %}</w:t>
+      <w:t xml:space="preserve">{% </w:t>
     </w:r>
+    <w:proofErr w:type="spellStart"/>
     <w:r>
       <w:rPr>
         <w:rFonts w:ascii="Palatino Linotype" w:hAnsi="Palatino Linotype"/>
         <w:sz w:val="20"/>
         <w:szCs w:val="20"/>
       </w:rPr>
+      <w:t>elif</w:t>
+    </w:r>
+    <w:proofErr w:type="spellEnd"/>
+    <w:r>
+      <w:rPr>
+        <w:rFonts w:ascii="Palatino Linotype" w:hAnsi="Palatino Linotype"/>
+        <w:sz w:val="20"/>
+        <w:szCs w:val="20"/>
+      </w:rPr>
+      <w:t xml:space="preserve"> </w:t>
+    </w:r>
+    <w:proofErr w:type="spellStart"/>
+    <w:r>
+      <w:rPr>
+        <w:rFonts w:ascii="Palatino Linotype" w:hAnsi="Palatino Linotype"/>
+        <w:sz w:val="20"/>
+        <w:szCs w:val="20"/>
+      </w:rPr>
+      <w:t>judicial_officer.officer_type</w:t>
+    </w:r>
+    <w:proofErr w:type="spellEnd"/>
+    <w:r>
+      <w:rPr>
+        <w:rFonts w:ascii="Palatino Linotype" w:hAnsi="Palatino Linotype"/>
+        <w:sz w:val="20"/>
+        <w:szCs w:val="20"/>
+      </w:rPr>
+      <w:t xml:space="preserve"> == ‘Judge’ %}</w:t>
+    </w:r>
+    <w:r>
+      <w:rPr>
+        <w:rFonts w:ascii="Palatino Linotype" w:hAnsi="Palatino Linotype"/>
+        <w:sz w:val="20"/>
+        <w:szCs w:val="20"/>
+      </w:rPr>
       <w:t>Bond Hearing</w:t>
     </w:r>
     <w:r>
@@ -3993,7 +6894,25 @@
         <w:sz w:val="20"/>
         <w:szCs w:val="20"/>
       </w:rPr>
-      <w:t xml:space="preserve"> Judgment Entry{% endif %} {{ case_number </w:t>
+      <w:t xml:space="preserve"> Judgment Entry{% endif %} {{ </w:t>
+    </w:r>
+    <w:proofErr w:type="spellStart"/>
+    <w:r>
+      <w:rPr>
+        <w:rFonts w:ascii="Palatino Linotype" w:hAnsi="Palatino Linotype"/>
+        <w:sz w:val="20"/>
+        <w:szCs w:val="20"/>
+      </w:rPr>
+      <w:t>case_number</w:t>
+    </w:r>
+    <w:proofErr w:type="spellEnd"/>
+    <w:r>
+      <w:rPr>
+        <w:rFonts w:ascii="Palatino Linotype" w:hAnsi="Palatino Linotype"/>
+        <w:sz w:val="20"/>
+        <w:szCs w:val="20"/>
+      </w:rPr>
+      <w:t xml:space="preserve"> </w:t>
     </w:r>
     <w:r>
       <w:rPr>

</xml_diff>

<commit_message>
Replaced resources file for tests.
</commit_message>
<xml_diff>
--- a/tests/resources/Templates/Bond_Hearing_Template.docx
+++ b/tests/resources/Templates/Bond_Hearing_Template.docx
@@ -250,34 +250,14 @@
         </w:rPr>
         <w:t xml:space="preserve">.  </w:t>
       </w:r>
-      <w:proofErr w:type="gramStart"/>
-      <w:r>
-        <w:rPr>
-          <w:rFonts w:ascii="Palatino Linotype" w:hAnsi="Palatino Linotype"/>
-          <w:sz w:val="20"/>
-          <w:szCs w:val="20"/>
-        </w:rPr>
-        <w:t xml:space="preserve">{{ </w:t>
-      </w:r>
-      <w:proofErr w:type="spellStart"/>
-      <w:r>
-        <w:rPr>
-          <w:rFonts w:ascii="Palatino Linotype" w:hAnsi="Palatino Linotype"/>
-          <w:sz w:val="20"/>
-          <w:szCs w:val="20"/>
-        </w:rPr>
-        <w:t>case</w:t>
-      </w:r>
-      <w:proofErr w:type="gramEnd"/>
-      <w:r>
-        <w:rPr>
-          <w:rFonts w:ascii="Palatino Linotype" w:hAnsi="Palatino Linotype"/>
-          <w:sz w:val="20"/>
-          <w:szCs w:val="20"/>
-        </w:rPr>
-        <w:t>_number</w:t>
-      </w:r>
-      <w:proofErr w:type="spellEnd"/>
+      <w:r>
+        <w:rPr>
+          <w:rFonts w:ascii="Palatino Linotype" w:hAnsi="Palatino Linotype"/>
+          <w:sz w:val="20"/>
+          <w:szCs w:val="20"/>
+        </w:rPr>
+        <w:t>{{ case_number</w:t>
+      </w:r>
       <w:r>
         <w:rPr>
           <w:rFonts w:ascii="Palatino Linotype" w:hAnsi="Palatino Linotype"/>
@@ -333,49 +313,21 @@
           <w:szCs w:val="20"/>
         </w:rPr>
       </w:pPr>
-      <w:proofErr w:type="gramStart"/>
-      <w:r>
-        <w:rPr>
-          <w:rFonts w:ascii="Palatino Linotype" w:hAnsi="Palatino Linotype"/>
-          <w:sz w:val="20"/>
-          <w:szCs w:val="20"/>
-        </w:rPr>
-        <w:t xml:space="preserve">{{ </w:t>
-      </w:r>
-      <w:proofErr w:type="spellStart"/>
-      <w:r>
-        <w:rPr>
-          <w:rFonts w:ascii="Palatino Linotype" w:hAnsi="Palatino Linotype"/>
-          <w:sz w:val="20"/>
-          <w:szCs w:val="20"/>
-        </w:rPr>
-        <w:t>defendant</w:t>
-      </w:r>
-      <w:proofErr w:type="gramEnd"/>
-      <w:r>
-        <w:rPr>
-          <w:rFonts w:ascii="Palatino Linotype" w:hAnsi="Palatino Linotype"/>
-          <w:sz w:val="20"/>
-          <w:szCs w:val="20"/>
-        </w:rPr>
-        <w:t>.</w:t>
-      </w:r>
-      <w:r>
-        <w:rPr>
-          <w:rFonts w:ascii="Palatino Linotype" w:hAnsi="Palatino Linotype"/>
-          <w:sz w:val="20"/>
-          <w:szCs w:val="20"/>
-        </w:rPr>
-        <w:t>first_name</w:t>
-      </w:r>
-      <w:proofErr w:type="spellEnd"/>
-      <w:r>
-        <w:rPr>
-          <w:rFonts w:ascii="Palatino Linotype" w:hAnsi="Palatino Linotype"/>
-          <w:sz w:val="20"/>
-          <w:szCs w:val="20"/>
-        </w:rPr>
-        <w:t xml:space="preserve"> }}</w:t>
+      <w:r>
+        <w:rPr>
+          <w:rFonts w:ascii="Palatino Linotype" w:hAnsi="Palatino Linotype"/>
+          <w:sz w:val="20"/>
+          <w:szCs w:val="20"/>
+        </w:rPr>
+        <w:t>{{ defendant.</w:t>
+      </w:r>
+      <w:r>
+        <w:rPr>
+          <w:rFonts w:ascii="Palatino Linotype" w:hAnsi="Palatino Linotype"/>
+          <w:sz w:val="20"/>
+          <w:szCs w:val="20"/>
+        </w:rPr>
+        <w:t>first_name }}</w:t>
       </w:r>
       <w:r>
         <w:rPr>
@@ -391,16 +343,7 @@
           <w:sz w:val="20"/>
           <w:szCs w:val="20"/>
         </w:rPr>
-        <w:t xml:space="preserve">{{ </w:t>
-      </w:r>
-      <w:proofErr w:type="spellStart"/>
-      <w:r>
-        <w:rPr>
-          <w:rFonts w:ascii="Palatino Linotype" w:hAnsi="Palatino Linotype"/>
-          <w:sz w:val="20"/>
-          <w:szCs w:val="20"/>
-        </w:rPr>
-        <w:t>defendant.</w:t>
+        <w:t>{{ defendant.</w:t>
       </w:r>
       <w:r>
         <w:rPr>
@@ -416,16 +359,7 @@
           <w:sz w:val="20"/>
           <w:szCs w:val="20"/>
         </w:rPr>
-        <w:t>name</w:t>
-      </w:r>
-      <w:proofErr w:type="spellEnd"/>
-      <w:r>
-        <w:rPr>
-          <w:rFonts w:ascii="Palatino Linotype" w:hAnsi="Palatino Linotype"/>
-          <w:sz w:val="20"/>
-          <w:szCs w:val="20"/>
-        </w:rPr>
-        <w:t xml:space="preserve"> }}</w:t>
+        <w:t>name }}</w:t>
       </w:r>
       <w:r>
         <w:rPr>
@@ -564,37 +498,7 @@
           <w:sz w:val="20"/>
           <w:szCs w:val="20"/>
         </w:rPr>
-        <w:t xml:space="preserve">% if </w:t>
-      </w:r>
-      <w:proofErr w:type="spellStart"/>
-      <w:r>
-        <w:rPr>
-          <w:rFonts w:ascii="Palatino Linotype" w:hAnsi="Palatino Linotype"/>
-          <w:bCs/>
-          <w:sz w:val="20"/>
-          <w:szCs w:val="20"/>
-        </w:rPr>
-        <w:t>judicial_</w:t>
-      </w:r>
-      <w:proofErr w:type="gramStart"/>
-      <w:r>
-        <w:rPr>
-          <w:rFonts w:ascii="Palatino Linotype" w:hAnsi="Palatino Linotype"/>
-          <w:bCs/>
-          <w:sz w:val="20"/>
-          <w:szCs w:val="20"/>
-        </w:rPr>
-        <w:t>officer.officer</w:t>
-      </w:r>
-      <w:proofErr w:type="gramEnd"/>
-      <w:r>
-        <w:rPr>
-          <w:rFonts w:ascii="Palatino Linotype" w:hAnsi="Palatino Linotype"/>
-          <w:bCs/>
-          <w:sz w:val="20"/>
-          <w:szCs w:val="20"/>
-        </w:rPr>
-        <w:t>_</w:t>
+        <w:t>% if judicial_officer.officer_</w:t>
       </w:r>
       <w:r>
         <w:rPr>
@@ -605,7 +509,6 @@
         </w:rPr>
         <w:t>type</w:t>
       </w:r>
-      <w:proofErr w:type="spellEnd"/>
       <w:r>
         <w:rPr>
           <w:rFonts w:ascii="Palatino Linotype" w:hAnsi="Palatino Linotype"/>
@@ -671,7 +574,7 @@
           <w:szCs w:val="20"/>
           <w:u w:val="single"/>
         </w:rPr>
-        <w:t>DECISION</w:t>
+        <w:t>ORDER</w:t>
       </w:r>
       <w:r>
         <w:rPr>
@@ -724,69 +627,15 @@
           <w:sz w:val="20"/>
           <w:szCs w:val="20"/>
         </w:rPr>
-        <w:t xml:space="preserve">{% </w:t>
-      </w:r>
-      <w:proofErr w:type="spellStart"/>
-      <w:r>
-        <w:rPr>
-          <w:rFonts w:ascii="Palatino Linotype" w:hAnsi="Palatino Linotype"/>
-          <w:sz w:val="20"/>
-          <w:szCs w:val="20"/>
-        </w:rPr>
-        <w:t>elif</w:t>
-      </w:r>
-      <w:proofErr w:type="spellEnd"/>
-      <w:r>
-        <w:rPr>
-          <w:rFonts w:ascii="Palatino Linotype" w:hAnsi="Palatino Linotype"/>
-          <w:sz w:val="20"/>
-          <w:szCs w:val="20"/>
-        </w:rPr>
-        <w:t xml:space="preserve"> </w:t>
-      </w:r>
-      <w:proofErr w:type="spellStart"/>
-      <w:r>
-        <w:rPr>
-          <w:rFonts w:ascii="Palatino Linotype" w:hAnsi="Palatino Linotype"/>
-          <w:sz w:val="20"/>
-          <w:szCs w:val="20"/>
-        </w:rPr>
-        <w:t>judicial_</w:t>
-      </w:r>
-      <w:proofErr w:type="gramStart"/>
-      <w:r>
-        <w:rPr>
-          <w:rFonts w:ascii="Palatino Linotype" w:hAnsi="Palatino Linotype"/>
-          <w:sz w:val="20"/>
-          <w:szCs w:val="20"/>
-        </w:rPr>
-        <w:t>officer.officer</w:t>
-      </w:r>
-      <w:proofErr w:type="gramEnd"/>
-      <w:r>
-        <w:rPr>
-          <w:rFonts w:ascii="Palatino Linotype" w:hAnsi="Palatino Linotype"/>
-          <w:sz w:val="20"/>
-          <w:szCs w:val="20"/>
-        </w:rPr>
-        <w:t>_</w:t>
-      </w:r>
-      <w:r>
-        <w:rPr>
-          <w:rFonts w:ascii="Palatino Linotype" w:hAnsi="Palatino Linotype"/>
-          <w:sz w:val="20"/>
-          <w:szCs w:val="20"/>
-        </w:rPr>
-        <w:t>type</w:t>
-      </w:r>
-      <w:proofErr w:type="spellEnd"/>
-      <w:r>
-        <w:rPr>
-          <w:rFonts w:ascii="Palatino Linotype" w:hAnsi="Palatino Linotype"/>
-          <w:sz w:val="20"/>
-          <w:szCs w:val="20"/>
-        </w:rPr>
-        <w:t xml:space="preserve"> == ‘Judge’ %}</w:t>
+        <w:t>{% elif judicial_officer.officer_</w:t>
+      </w:r>
+      <w:r>
+        <w:rPr>
+          <w:rFonts w:ascii="Palatino Linotype" w:hAnsi="Palatino Linotype"/>
+          <w:sz w:val="20"/>
+          <w:szCs w:val="20"/>
+        </w:rPr>
+        <w:t>type == ‘Judge’ %}</w:t>
       </w:r>
     </w:p>
     <w:p>
@@ -944,43 +793,7 @@
           <w:sz w:val="20"/>
           <w:szCs w:val="20"/>
         </w:rPr>
-        <w:t xml:space="preserve"> on </w:t>
-      </w:r>
-      <w:proofErr w:type="gramStart"/>
-      <w:r>
-        <w:rPr>
-          <w:rFonts w:ascii="Palatino Linotype" w:hAnsi="Palatino Linotype"/>
-          <w:sz w:val="20"/>
-          <w:szCs w:val="20"/>
-        </w:rPr>
-        <w:t xml:space="preserve">{{ </w:t>
-      </w:r>
-      <w:proofErr w:type="spellStart"/>
-      <w:r>
-        <w:rPr>
-          <w:rFonts w:ascii="Palatino Linotype" w:hAnsi="Palatino Linotype"/>
-          <w:sz w:val="20"/>
-          <w:szCs w:val="20"/>
-        </w:rPr>
-        <w:t>plea</w:t>
-      </w:r>
-      <w:proofErr w:type="gramEnd"/>
-      <w:r>
-        <w:rPr>
-          <w:rFonts w:ascii="Palatino Linotype" w:hAnsi="Palatino Linotype"/>
-          <w:sz w:val="20"/>
-          <w:szCs w:val="20"/>
-        </w:rPr>
-        <w:t>_trial_date</w:t>
-      </w:r>
-      <w:proofErr w:type="spellEnd"/>
-      <w:r>
-        <w:rPr>
-          <w:rFonts w:ascii="Palatino Linotype" w:hAnsi="Palatino Linotype"/>
-          <w:sz w:val="20"/>
-          <w:szCs w:val="20"/>
-        </w:rPr>
-        <w:t xml:space="preserve"> }}</w:t>
+        <w:t xml:space="preserve"> on {{ plea_trial_date }}</w:t>
       </w:r>
       <w:r>
         <w:rPr>
@@ -1012,25 +825,7 @@
           <w:sz w:val="20"/>
           <w:szCs w:val="20"/>
         </w:rPr>
-        <w:t xml:space="preserve"> {{ </w:t>
-      </w:r>
-      <w:proofErr w:type="spellStart"/>
-      <w:r>
-        <w:rPr>
-          <w:rFonts w:ascii="Palatino Linotype" w:hAnsi="Palatino Linotype"/>
-          <w:sz w:val="20"/>
-          <w:szCs w:val="20"/>
-        </w:rPr>
-        <w:t>appearance_reason</w:t>
-      </w:r>
-      <w:proofErr w:type="spellEnd"/>
-      <w:r>
-        <w:rPr>
-          <w:rFonts w:ascii="Palatino Linotype" w:hAnsi="Palatino Linotype"/>
-          <w:sz w:val="20"/>
-          <w:szCs w:val="20"/>
-        </w:rPr>
-        <w:t xml:space="preserve"> }}</w:t>
+        <w:t xml:space="preserve"> {{ appearance_reason }}</w:t>
       </w:r>
       <w:r>
         <w:rPr>
@@ -1055,87 +850,7 @@
           <w:sz w:val="20"/>
           <w:szCs w:val="20"/>
         </w:rPr>
-        <w:t xml:space="preserve">{% if </w:t>
-      </w:r>
-      <w:proofErr w:type="spellStart"/>
-      <w:r>
-        <w:rPr>
-          <w:rFonts w:ascii="Palatino Linotype" w:hAnsi="Palatino Linotype"/>
-          <w:bCs/>
-          <w:sz w:val="20"/>
-          <w:szCs w:val="20"/>
-        </w:rPr>
-        <w:t>defense_counsel_waived</w:t>
-      </w:r>
-      <w:proofErr w:type="spellEnd"/>
-      <w:r>
-        <w:rPr>
-          <w:rFonts w:ascii="Palatino Linotype" w:hAnsi="Palatino Linotype"/>
-          <w:bCs/>
-          <w:sz w:val="20"/>
-          <w:szCs w:val="20"/>
-        </w:rPr>
-        <w:t xml:space="preserve"> is false </w:t>
-      </w:r>
-      <w:proofErr w:type="gramStart"/>
-      <w:r>
-        <w:rPr>
-          <w:rFonts w:ascii="Palatino Linotype" w:hAnsi="Palatino Linotype"/>
-          <w:bCs/>
-          <w:sz w:val="20"/>
-          <w:szCs w:val="20"/>
-        </w:rPr>
-        <w:t>%}Defendant</w:t>
-      </w:r>
-      <w:proofErr w:type="gramEnd"/>
-      <w:r>
-        <w:rPr>
-          <w:rFonts w:ascii="Palatino Linotype" w:hAnsi="Palatino Linotype"/>
-          <w:bCs/>
-          <w:sz w:val="20"/>
-          <w:szCs w:val="20"/>
-        </w:rPr>
-        <w:t xml:space="preserve"> was represented by {{ </w:t>
-      </w:r>
-      <w:proofErr w:type="spellStart"/>
-      <w:r>
-        <w:rPr>
-          <w:rFonts w:ascii="Palatino Linotype" w:hAnsi="Palatino Linotype"/>
-          <w:bCs/>
-          <w:sz w:val="20"/>
-          <w:szCs w:val="20"/>
-        </w:rPr>
-        <w:t>defense_counsel</w:t>
-      </w:r>
-      <w:proofErr w:type="spellEnd"/>
-      <w:r>
-        <w:rPr>
-          <w:rFonts w:ascii="Palatino Linotype" w:hAnsi="Palatino Linotype"/>
-          <w:bCs/>
-          <w:sz w:val="20"/>
-          <w:szCs w:val="20"/>
-        </w:rPr>
-        <w:t xml:space="preserve"> }}, {{ </w:t>
-      </w:r>
-      <w:proofErr w:type="spellStart"/>
-      <w:r>
-        <w:rPr>
-          <w:rFonts w:ascii="Palatino Linotype" w:hAnsi="Palatino Linotype"/>
-          <w:bCs/>
-          <w:sz w:val="20"/>
-          <w:szCs w:val="20"/>
-        </w:rPr>
-        <w:t>defense_counsel_type</w:t>
-      </w:r>
-      <w:proofErr w:type="spellEnd"/>
-      <w:r>
-        <w:rPr>
-          <w:rFonts w:ascii="Palatino Linotype" w:hAnsi="Palatino Linotype"/>
-          <w:bCs/>
-          <w:sz w:val="20"/>
-          <w:szCs w:val="20"/>
-        </w:rPr>
-        <w:t xml:space="preserve"> }}.</w:t>
+        <w:t>{% if defense_counsel_waived is false %}Defendant was represented by {{ defense_counsel }}, {{ defense_counsel_type }}.</w:t>
       </w:r>
       <w:r>
         <w:rPr>
@@ -1153,67 +868,7 @@
           <w:sz w:val="20"/>
           <w:szCs w:val="20"/>
         </w:rPr>
-        <w:t xml:space="preserve">{% </w:t>
-      </w:r>
-      <w:proofErr w:type="spellStart"/>
-      <w:r>
-        <w:rPr>
-          <w:rFonts w:ascii="Palatino Linotype" w:hAnsi="Palatino Linotype"/>
-          <w:bCs/>
-          <w:sz w:val="20"/>
-          <w:szCs w:val="20"/>
-        </w:rPr>
-        <w:t>elif</w:t>
-      </w:r>
-      <w:proofErr w:type="spellEnd"/>
-      <w:r>
-        <w:rPr>
-          <w:rFonts w:ascii="Palatino Linotype" w:hAnsi="Palatino Linotype"/>
-          <w:bCs/>
-          <w:sz w:val="20"/>
-          <w:szCs w:val="20"/>
-        </w:rPr>
-        <w:t xml:space="preserve"> </w:t>
-      </w:r>
-      <w:proofErr w:type="spellStart"/>
-      <w:r>
-        <w:rPr>
-          <w:rFonts w:ascii="Palatino Linotype" w:hAnsi="Palatino Linotype"/>
-          <w:bCs/>
-          <w:sz w:val="20"/>
-          <w:szCs w:val="20"/>
-        </w:rPr>
-        <w:t>defense_counsel_waived</w:t>
-      </w:r>
-      <w:proofErr w:type="spellEnd"/>
-      <w:r>
-        <w:rPr>
-          <w:rFonts w:ascii="Palatino Linotype" w:hAnsi="Palatino Linotype"/>
-          <w:bCs/>
-          <w:sz w:val="20"/>
-          <w:szCs w:val="20"/>
-        </w:rPr>
-        <w:t xml:space="preserve"> is true </w:t>
-      </w:r>
-      <w:proofErr w:type="gramStart"/>
-      <w:r>
-        <w:rPr>
-          <w:rFonts w:ascii="Palatino Linotype" w:hAnsi="Palatino Linotype"/>
-          <w:bCs/>
-          <w:sz w:val="20"/>
-          <w:szCs w:val="20"/>
-        </w:rPr>
-        <w:t>%}Defendant</w:t>
-      </w:r>
-      <w:proofErr w:type="gramEnd"/>
-      <w:r>
-        <w:rPr>
-          <w:rFonts w:ascii="Palatino Linotype" w:hAnsi="Palatino Linotype"/>
-          <w:bCs/>
-          <w:sz w:val="20"/>
-          <w:szCs w:val="20"/>
-        </w:rPr>
-        <w:t xml:space="preserve"> </w:t>
+        <w:t xml:space="preserve">{% elif defense_counsel_waived is true %}Defendant </w:t>
       </w:r>
       <w:r>
         <w:rPr>
@@ -1286,116 +941,16 @@
           <w:sz w:val="20"/>
           <w:szCs w:val="20"/>
         </w:rPr>
-        <w:t xml:space="preserve">{% if </w:t>
-      </w:r>
-      <w:proofErr w:type="spellStart"/>
-      <w:r>
-        <w:rPr>
-          <w:rFonts w:ascii="Palatino Linotype" w:hAnsi="Palatino Linotype"/>
-          <w:bCs/>
-          <w:sz w:val="20"/>
-          <w:szCs w:val="20"/>
-        </w:rPr>
-        <w:t>bond_</w:t>
-      </w:r>
-      <w:proofErr w:type="gramStart"/>
-      <w:r>
-        <w:rPr>
-          <w:rFonts w:ascii="Palatino Linotype" w:hAnsi="Palatino Linotype"/>
-          <w:bCs/>
-          <w:sz w:val="20"/>
-          <w:szCs w:val="20"/>
-        </w:rPr>
-        <w:t>conditions.bond</w:t>
-      </w:r>
-      <w:proofErr w:type="gramEnd"/>
-      <w:r>
-        <w:rPr>
-          <w:rFonts w:ascii="Palatino Linotype" w:hAnsi="Palatino Linotype"/>
-          <w:bCs/>
-          <w:sz w:val="20"/>
-          <w:szCs w:val="20"/>
-        </w:rPr>
-        <w:t>_modification_decision</w:t>
-      </w:r>
-      <w:proofErr w:type="spellEnd"/>
-      <w:r>
-        <w:rPr>
-          <w:rFonts w:ascii="Palatino Linotype" w:hAnsi="Palatino Linotype"/>
-          <w:bCs/>
-          <w:sz w:val="20"/>
-          <w:szCs w:val="20"/>
-        </w:rPr>
-        <w:t xml:space="preserve"> == ‘request to modify bond is denied’ %}The request to modify Defendant's bond in this case is DENIED. The </w:t>
-      </w:r>
-      <w:r>
-        <w:rPr>
-          <w:rFonts w:ascii="Palatino Linotype" w:hAnsi="Palatino Linotype"/>
-          <w:bCs/>
-          <w:sz w:val="20"/>
-          <w:szCs w:val="20"/>
-        </w:rPr>
-        <w:t xml:space="preserve">bond terms and conditions previously imposed in this case shall remain in effect. {% </w:t>
-      </w:r>
-      <w:proofErr w:type="spellStart"/>
-      <w:r>
-        <w:rPr>
-          <w:rFonts w:ascii="Palatino Linotype" w:hAnsi="Palatino Linotype"/>
-          <w:bCs/>
-          <w:sz w:val="20"/>
-          <w:szCs w:val="20"/>
-        </w:rPr>
-        <w:t>elif</w:t>
-      </w:r>
-      <w:proofErr w:type="spellEnd"/>
-      <w:r>
-        <w:rPr>
-          <w:rFonts w:ascii="Palatino Linotype" w:hAnsi="Palatino Linotype"/>
-          <w:bCs/>
-          <w:sz w:val="20"/>
-          <w:szCs w:val="20"/>
-        </w:rPr>
-        <w:t xml:space="preserve"> </w:t>
-      </w:r>
-      <w:proofErr w:type="spellStart"/>
-      <w:r>
-        <w:rPr>
-          <w:rFonts w:ascii="Palatino Linotype" w:hAnsi="Palatino Linotype"/>
-          <w:bCs/>
-          <w:sz w:val="20"/>
-          <w:szCs w:val="20"/>
-        </w:rPr>
-        <w:t>bond_</w:t>
-      </w:r>
-      <w:proofErr w:type="gramStart"/>
-      <w:r>
-        <w:rPr>
-          <w:rFonts w:ascii="Palatino Linotype" w:hAnsi="Palatino Linotype"/>
-          <w:bCs/>
-          <w:sz w:val="20"/>
-          <w:szCs w:val="20"/>
-        </w:rPr>
-        <w:t>conditions.bond</w:t>
-      </w:r>
-      <w:proofErr w:type="gramEnd"/>
-      <w:r>
-        <w:rPr>
-          <w:rFonts w:ascii="Palatino Linotype" w:hAnsi="Palatino Linotype"/>
-          <w:bCs/>
-          <w:sz w:val="20"/>
-          <w:szCs w:val="20"/>
-        </w:rPr>
-        <w:t>_modification_decision</w:t>
-      </w:r>
-      <w:proofErr w:type="spellEnd"/>
-      <w:r>
-        <w:rPr>
-          <w:rFonts w:ascii="Palatino Linotype" w:hAnsi="Palatino Linotype"/>
-          <w:bCs/>
-          <w:sz w:val="20"/>
-          <w:szCs w:val="20"/>
-        </w:rPr>
-        <w:t xml:space="preserve"> == ‘request to </w:t>
+        <w:t xml:space="preserve">{% if bond_conditions.bond_modification_decision == ‘request to modify bond is denied’ %}The request to modify Defendant's bond in this case is DENIED. The </w:t>
+      </w:r>
+      <w:r>
+        <w:rPr>
+          <w:rFonts w:ascii="Palatino Linotype" w:hAnsi="Palatino Linotype"/>
+          <w:bCs/>
+          <w:sz w:val="20"/>
+          <w:szCs w:val="20"/>
+        </w:rPr>
+        <w:t xml:space="preserve">bond terms and conditions previously imposed in this case shall remain in effect. {% elif bond_conditions.bond_modification_decision == ‘request to </w:t>
       </w:r>
       <w:r>
         <w:rPr>
@@ -1413,67 +968,7 @@
           <w:sz w:val="20"/>
           <w:szCs w:val="20"/>
         </w:rPr>
-        <w:t xml:space="preserve">{% </w:t>
-      </w:r>
-      <w:proofErr w:type="spellStart"/>
-      <w:r>
-        <w:rPr>
-          <w:rFonts w:ascii="Palatino Linotype" w:hAnsi="Palatino Linotype"/>
-          <w:bCs/>
-          <w:sz w:val="20"/>
-          <w:szCs w:val="20"/>
-        </w:rPr>
-        <w:t>elif</w:t>
-      </w:r>
-      <w:proofErr w:type="spellEnd"/>
-      <w:r>
-        <w:rPr>
-          <w:rFonts w:ascii="Palatino Linotype" w:hAnsi="Palatino Linotype"/>
-          <w:bCs/>
-          <w:sz w:val="20"/>
-          <w:szCs w:val="20"/>
-        </w:rPr>
-        <w:t xml:space="preserve"> </w:t>
-      </w:r>
-      <w:proofErr w:type="spellStart"/>
-      <w:r>
-        <w:rPr>
-          <w:rFonts w:ascii="Palatino Linotype" w:hAnsi="Palatino Linotype"/>
-          <w:bCs/>
-          <w:sz w:val="20"/>
-          <w:szCs w:val="20"/>
-        </w:rPr>
-        <w:t>bond_</w:t>
-      </w:r>
-      <w:proofErr w:type="gramStart"/>
-      <w:r>
-        <w:rPr>
-          <w:rFonts w:ascii="Palatino Linotype" w:hAnsi="Palatino Linotype"/>
-          <w:bCs/>
-          <w:sz w:val="20"/>
-          <w:szCs w:val="20"/>
-        </w:rPr>
-        <w:t>conditions.bond</w:t>
-      </w:r>
-      <w:proofErr w:type="gramEnd"/>
-      <w:r>
-        <w:rPr>
-          <w:rFonts w:ascii="Palatino Linotype" w:hAnsi="Palatino Linotype"/>
-          <w:bCs/>
-          <w:sz w:val="20"/>
-          <w:szCs w:val="20"/>
-        </w:rPr>
-        <w:t>_modification_decision</w:t>
-      </w:r>
-      <w:proofErr w:type="spellEnd"/>
-      <w:r>
-        <w:rPr>
-          <w:rFonts w:ascii="Palatino Linotype" w:hAnsi="Palatino Linotype"/>
-          <w:bCs/>
-          <w:sz w:val="20"/>
-          <w:szCs w:val="20"/>
-        </w:rPr>
-        <w:t xml:space="preserve"> == ‘request to modify bond is granted’ %</w:t>
+        <w:t>{% elif bond_conditions.bond_modification_decision == ‘request to modify bond is granted’ %</w:t>
       </w:r>
       <w:r>
         <w:rPr>
@@ -1500,96 +995,16 @@
           <w:sz w:val="20"/>
           <w:szCs w:val="20"/>
         </w:rPr>
-        <w:t xml:space="preserve">{% </w:t>
-      </w:r>
-      <w:proofErr w:type="spellStart"/>
-      <w:r>
-        <w:rPr>
-          <w:rFonts w:ascii="Palatino Linotype" w:hAnsi="Palatino Linotype"/>
-          <w:bCs/>
-          <w:sz w:val="20"/>
-          <w:szCs w:val="20"/>
-        </w:rPr>
-        <w:t>elif</w:t>
-      </w:r>
-      <w:proofErr w:type="spellEnd"/>
-      <w:r>
-        <w:rPr>
-          <w:rFonts w:ascii="Palatino Linotype" w:hAnsi="Palatino Linotype"/>
-          <w:bCs/>
-          <w:sz w:val="20"/>
-          <w:szCs w:val="20"/>
-        </w:rPr>
-        <w:t xml:space="preserve"> </w:t>
-      </w:r>
-      <w:proofErr w:type="spellStart"/>
-      <w:r>
-        <w:rPr>
-          <w:rFonts w:ascii="Palatino Linotype" w:hAnsi="Palatino Linotype"/>
-          <w:bCs/>
-          <w:sz w:val="20"/>
-          <w:szCs w:val="20"/>
-        </w:rPr>
-        <w:t>bond_</w:t>
-      </w:r>
-      <w:proofErr w:type="gramStart"/>
-      <w:r>
-        <w:rPr>
-          <w:rFonts w:ascii="Palatino Linotype" w:hAnsi="Palatino Linotype"/>
-          <w:bCs/>
-          <w:sz w:val="20"/>
-          <w:szCs w:val="20"/>
-        </w:rPr>
-        <w:t>conditions.bond</w:t>
-      </w:r>
-      <w:proofErr w:type="gramEnd"/>
-      <w:r>
-        <w:rPr>
-          <w:rFonts w:ascii="Palatino Linotype" w:hAnsi="Palatino Linotype"/>
-          <w:bCs/>
-          <w:sz w:val="20"/>
-          <w:szCs w:val="20"/>
-        </w:rPr>
-        <w:t>_modification_decision</w:t>
-      </w:r>
-      <w:proofErr w:type="spellEnd"/>
-      <w:r>
-        <w:rPr>
-          <w:rFonts w:ascii="Palatino Linotype" w:hAnsi="Palatino Linotype"/>
-          <w:bCs/>
-          <w:sz w:val="20"/>
-          <w:szCs w:val="20"/>
-        </w:rPr>
-        <w:t xml:space="preserve"> == ‘request to revoke bond is granted’ %}The Court finds that </w:t>
-      </w:r>
-      <w:r>
-        <w:rPr>
-          <w:rFonts w:ascii="Palatino Linotype" w:hAnsi="Palatino Linotype"/>
-          <w:bCs/>
-          <w:sz w:val="20"/>
-          <w:szCs w:val="20"/>
-        </w:rPr>
-        <w:t xml:space="preserve">the Defendant has violated the terms and conditions of the bond previously imposed in this case. Therefore, </w:t>
-      </w:r>
-      <w:proofErr w:type="gramStart"/>
-      <w:r>
-        <w:rPr>
-          <w:rFonts w:ascii="Palatino Linotype" w:hAnsi="Palatino Linotype"/>
-          <w:bCs/>
-          <w:sz w:val="20"/>
-          <w:szCs w:val="20"/>
-        </w:rPr>
-        <w:t>in order to</w:t>
-      </w:r>
-      <w:proofErr w:type="gramEnd"/>
-      <w:r>
-        <w:rPr>
-          <w:rFonts w:ascii="Palatino Linotype" w:hAnsi="Palatino Linotype"/>
-          <w:bCs/>
-          <w:sz w:val="20"/>
-          <w:szCs w:val="20"/>
-        </w:rPr>
-        <w:t xml:space="preserve"> assure the Defendant’s appearance in Court and the protection and safety of the community, the </w:t>
+        <w:t xml:space="preserve">{% elif bond_conditions.bond_modification_decision == ‘request to revoke bond is granted’ %}The Court finds that </w:t>
+      </w:r>
+      <w:r>
+        <w:rPr>
+          <w:rFonts w:ascii="Palatino Linotype" w:hAnsi="Palatino Linotype"/>
+          <w:bCs/>
+          <w:sz w:val="20"/>
+          <w:szCs w:val="20"/>
+        </w:rPr>
+        <w:t xml:space="preserve">the Defendant has violated the terms and conditions of the bond previously imposed in this case. Therefore, in order to assure the Defendant’s appearance in Court and the protection and safety of the community, the </w:t>
       </w:r>
       <w:r>
         <w:rPr>
@@ -1670,47 +1085,7 @@
           <w:sz w:val="20"/>
           <w:szCs w:val="20"/>
         </w:rPr>
-        <w:t xml:space="preserve">{% if </w:t>
-      </w:r>
-      <w:proofErr w:type="spellStart"/>
-      <w:r>
-        <w:rPr>
-          <w:rFonts w:ascii="Palatino Linotype" w:hAnsi="Palatino Linotype"/>
-          <w:bCs/>
-          <w:sz w:val="20"/>
-          <w:szCs w:val="20"/>
-        </w:rPr>
-        <w:t>bond_</w:t>
-      </w:r>
-      <w:proofErr w:type="gramStart"/>
-      <w:r>
-        <w:rPr>
-          <w:rFonts w:ascii="Palatino Linotype" w:hAnsi="Palatino Linotype"/>
-          <w:bCs/>
-          <w:sz w:val="20"/>
-          <w:szCs w:val="20"/>
-        </w:rPr>
-        <w:t>conditions.bond</w:t>
-      </w:r>
-      <w:proofErr w:type="gramEnd"/>
-      <w:r>
-        <w:rPr>
-          <w:rFonts w:ascii="Palatino Linotype" w:hAnsi="Palatino Linotype"/>
-          <w:bCs/>
-          <w:sz w:val="20"/>
-          <w:szCs w:val="20"/>
-        </w:rPr>
-        <w:t>_modification_decision</w:t>
-      </w:r>
-      <w:proofErr w:type="spellEnd"/>
-      <w:r>
-        <w:rPr>
-          <w:rFonts w:ascii="Palatino Linotype" w:hAnsi="Palatino Linotype"/>
-          <w:bCs/>
-          <w:sz w:val="20"/>
-          <w:szCs w:val="20"/>
-        </w:rPr>
-        <w:t xml:space="preserve"> == ‘request to modify bond is granted’ %}</w:t>
+        <w:t>{% if bond_conditions.bond_modification_decision == ‘request to modify bond is granted’ %}</w:t>
       </w:r>
       <w:r>
         <w:rPr>
@@ -1763,70 +1138,27 @@
           <w:sz w:val="20"/>
           <w:szCs w:val="20"/>
         </w:rPr>
-        <w:t xml:space="preserve"> the community.  In determining the type and amount of bail, the Court considered each of the enumerated factors in Crim. R. 46(C</w:t>
-      </w:r>
-      <w:proofErr w:type="gramStart"/>
-      <w:r>
-        <w:rPr>
-          <w:rFonts w:ascii="Palatino Linotype" w:hAnsi="Palatino Linotype"/>
-          <w:bCs/>
-          <w:sz w:val="20"/>
-          <w:szCs w:val="20"/>
-        </w:rPr>
-        <w:t>)</w:t>
-      </w:r>
-      <w:r>
-        <w:rPr>
-          <w:rFonts w:ascii="Palatino Linotype" w:hAnsi="Palatino Linotype"/>
-          <w:bCs/>
-          <w:color w:val="FF0000"/>
-          <w:sz w:val="20"/>
-          <w:szCs w:val="20"/>
-        </w:rPr>
-        <w:t>{</w:t>
-      </w:r>
-      <w:proofErr w:type="gramEnd"/>
-      <w:r>
-        <w:rPr>
-          <w:rFonts w:ascii="Palatino Linotype" w:hAnsi="Palatino Linotype"/>
-          <w:bCs/>
-          <w:color w:val="FF0000"/>
-          <w:sz w:val="20"/>
-          <w:szCs w:val="20"/>
-        </w:rPr>
-        <w:t xml:space="preserve">% if </w:t>
-      </w:r>
-      <w:proofErr w:type="spellStart"/>
-      <w:r>
-        <w:rPr>
-          <w:rFonts w:ascii="Palatino Linotype" w:hAnsi="Palatino Linotype"/>
-          <w:bCs/>
-          <w:color w:val="FF0000"/>
-          <w:sz w:val="20"/>
-          <w:szCs w:val="20"/>
-        </w:rPr>
-        <w:t>domestic_violence_</w:t>
-      </w:r>
-      <w:r>
-        <w:rPr>
-          <w:rFonts w:ascii="Palatino Linotype" w:hAnsi="Palatino Linotype"/>
-          <w:bCs/>
-          <w:color w:val="FF0000"/>
-          <w:sz w:val="20"/>
-          <w:szCs w:val="20"/>
-        </w:rPr>
-        <w:t>conditions.ordered</w:t>
-      </w:r>
-      <w:proofErr w:type="spellEnd"/>
-      <w:r>
-        <w:rPr>
-          <w:rFonts w:ascii="Palatino Linotype" w:hAnsi="Palatino Linotype"/>
-          <w:bCs/>
-          <w:color w:val="FF0000"/>
-          <w:sz w:val="20"/>
-          <w:szCs w:val="20"/>
-        </w:rPr>
-        <w:t xml:space="preserve"> is true %}</w:t>
+        <w:t xml:space="preserve"> the community.  In determining the type and amount of bail, the Court considered each of the enumerated factors in Crim. R. 46(C)</w:t>
+      </w:r>
+      <w:r>
+        <w:rPr>
+          <w:rFonts w:ascii="Palatino Linotype" w:hAnsi="Palatino Linotype"/>
+          <w:bCs/>
+          <w:color w:val="FF0000"/>
+          <w:sz w:val="20"/>
+          <w:szCs w:val="20"/>
+        </w:rPr>
+        <w:t>{% if domestic_violence_</w:t>
+      </w:r>
+      <w:r>
+        <w:rPr>
+          <w:rFonts w:ascii="Palatino Linotype" w:hAnsi="Palatino Linotype"/>
+          <w:bCs/>
+          <w:color w:val="FF0000"/>
+          <w:sz w:val="20"/>
+          <w:szCs w:val="20"/>
+        </w:rPr>
+        <w:t>conditions.ordered is true %}</w:t>
       </w:r>
       <w:r>
         <w:rPr>
@@ -1918,59 +1250,25 @@
         </w:rPr>
         <w:t>(</w:t>
       </w:r>
-      <w:proofErr w:type="spellStart"/>
-      <w:r>
-        <w:rPr>
-          <w:rFonts w:ascii="Palatino Linotype" w:hAnsi="Palatino Linotype"/>
-          <w:bCs/>
-          <w:color w:val="FF0000"/>
-          <w:sz w:val="20"/>
-          <w:szCs w:val="20"/>
-        </w:rPr>
-        <w:t>bond_</w:t>
-      </w:r>
-      <w:proofErr w:type="gramStart"/>
-      <w:r>
-        <w:rPr>
-          <w:rFonts w:ascii="Palatino Linotype" w:hAnsi="Palatino Linotype"/>
-          <w:bCs/>
-          <w:color w:val="FF0000"/>
-          <w:sz w:val="20"/>
-          <w:szCs w:val="20"/>
-        </w:rPr>
-        <w:t>conditions</w:t>
-      </w:r>
-      <w:r>
-        <w:rPr>
-          <w:rFonts w:ascii="Palatino Linotype" w:hAnsi="Palatino Linotype"/>
-          <w:bCs/>
-          <w:color w:val="FF0000"/>
-          <w:sz w:val="20"/>
-          <w:szCs w:val="20"/>
-        </w:rPr>
-        <w:t>.bond</w:t>
-      </w:r>
-      <w:proofErr w:type="gramEnd"/>
-      <w:r>
-        <w:rPr>
-          <w:rFonts w:ascii="Palatino Linotype" w:hAnsi="Palatino Linotype"/>
-          <w:bCs/>
-          <w:color w:val="FF0000"/>
-          <w:sz w:val="20"/>
-          <w:szCs w:val="20"/>
-        </w:rPr>
-        <w:t>_type</w:t>
-      </w:r>
-      <w:proofErr w:type="spellEnd"/>
-      <w:r>
-        <w:rPr>
-          <w:rFonts w:ascii="Palatino Linotype" w:hAnsi="Palatino Linotype"/>
-          <w:bCs/>
-          <w:color w:val="FF0000"/>
-          <w:sz w:val="20"/>
-          <w:szCs w:val="20"/>
-        </w:rPr>
-        <w:t xml:space="preserve"> == ‘10% Deposit, Cash or Surety</w:t>
+      <w:r>
+        <w:rPr>
+          <w:rFonts w:ascii="Palatino Linotype" w:hAnsi="Palatino Linotype"/>
+          <w:bCs/>
+          <w:color w:val="FF0000"/>
+          <w:sz w:val="20"/>
+          <w:szCs w:val="20"/>
+        </w:rPr>
+        <w:t>bond_conditions</w:t>
+      </w:r>
+      <w:r>
+        <w:rPr>
+          <w:rFonts w:ascii="Palatino Linotype" w:hAnsi="Palatino Linotype"/>
+          <w:bCs/>
+          <w:color w:val="FF0000"/>
+          <w:sz w:val="20"/>
+          <w:szCs w:val="20"/>
+        </w:rPr>
+        <w:t>.bond_type == ‘10% Deposit, Cash or Surety</w:t>
       </w:r>
       <w:r>
         <w:rPr>
@@ -2022,7 +1320,6 @@
         </w:rPr>
         <w:t>or (</w:t>
       </w:r>
-      <w:proofErr w:type="spellStart"/>
       <w:r>
         <w:rPr>
           <w:rFonts w:ascii="Palatino Linotype" w:hAnsi="Palatino Linotype"/>
@@ -2041,18 +1338,7 @@
           <w:sz w:val="20"/>
           <w:szCs w:val="20"/>
         </w:rPr>
-        <w:t>.bond_type</w:t>
-      </w:r>
-      <w:proofErr w:type="spellEnd"/>
-      <w:r>
-        <w:rPr>
-          <w:rFonts w:ascii="Palatino Linotype" w:hAnsi="Palatino Linotype"/>
-          <w:bCs/>
-          <w:color w:val="FF0000"/>
-          <w:sz w:val="20"/>
-          <w:szCs w:val="20"/>
-        </w:rPr>
-        <w:t xml:space="preserve"> == ‘</w:t>
+        <w:t>.bond_type == ‘</w:t>
       </w:r>
       <w:r>
         <w:rPr>
@@ -2152,9 +1438,8 @@
           <w:szCs w:val="20"/>
           <w:u w:val="single"/>
         </w:rPr>
-        <w:t xml:space="preserve">Defendant shall post a </w:t>
-      </w:r>
-      <w:proofErr w:type="gramStart"/>
+        <w:t xml:space="preserve">Defendant shall post a {{ </w:t>
+      </w:r>
       <w:r>
         <w:rPr>
           <w:rFonts w:ascii="Palatino Linotype" w:hAnsi="Palatino Linotype"/>
@@ -2163,9 +1448,8 @@
           <w:szCs w:val="20"/>
           <w:u w:val="single"/>
         </w:rPr>
-        <w:t xml:space="preserve">{{ </w:t>
-      </w:r>
-      <w:proofErr w:type="spellStart"/>
+        <w:t>bond_conditions</w:t>
+      </w:r>
       <w:r>
         <w:rPr>
           <w:rFonts w:ascii="Palatino Linotype" w:hAnsi="Palatino Linotype"/>
@@ -2174,9 +1458,8 @@
           <w:szCs w:val="20"/>
           <w:u w:val="single"/>
         </w:rPr>
-        <w:t>bond</w:t>
-      </w:r>
-      <w:proofErr w:type="gramEnd"/>
+        <w:t>.bond_amount }}</w:t>
+      </w:r>
       <w:r>
         <w:rPr>
           <w:rFonts w:ascii="Palatino Linotype" w:hAnsi="Palatino Linotype"/>
@@ -2185,7 +1468,7 @@
           <w:szCs w:val="20"/>
           <w:u w:val="single"/>
         </w:rPr>
-        <w:t>_conditions</w:t>
+        <w:t xml:space="preserve"> bond secured by</w:t>
       </w:r>
       <w:r>
         <w:rPr>
@@ -2195,84 +1478,29 @@
           <w:szCs w:val="20"/>
           <w:u w:val="single"/>
         </w:rPr>
-        <w:t>.bond_amount</w:t>
-      </w:r>
-      <w:proofErr w:type="spellEnd"/>
-      <w:r>
-        <w:rPr>
-          <w:rFonts w:ascii="Palatino Linotype" w:hAnsi="Palatino Linotype"/>
-          <w:bCs/>
+        <w:t xml:space="preserve"> </w:t>
+      </w:r>
+      <w:r>
+        <w:rPr>
+          <w:rFonts w:ascii="Palatino Linotype" w:hAnsi="Palatino Linotype"/>
+          <w:bCs/>
+          <w:color w:val="FF0000"/>
           <w:sz w:val="20"/>
           <w:szCs w:val="20"/>
           <w:u w:val="single"/>
         </w:rPr>
-        <w:t xml:space="preserve"> }}</w:t>
-      </w:r>
-      <w:r>
-        <w:rPr>
-          <w:rFonts w:ascii="Palatino Linotype" w:hAnsi="Palatino Linotype"/>
-          <w:bCs/>
+        <w:t>{% if bond_conditions</w:t>
+      </w:r>
+      <w:r>
+        <w:rPr>
+          <w:rFonts w:ascii="Palatino Linotype" w:hAnsi="Palatino Linotype"/>
+          <w:bCs/>
+          <w:color w:val="FF0000"/>
           <w:sz w:val="20"/>
           <w:szCs w:val="20"/>
           <w:u w:val="single"/>
         </w:rPr>
-        <w:t xml:space="preserve"> bond secured by</w:t>
-      </w:r>
-      <w:r>
-        <w:rPr>
-          <w:rFonts w:ascii="Palatino Linotype" w:hAnsi="Palatino Linotype"/>
-          <w:bCs/>
-          <w:sz w:val="20"/>
-          <w:szCs w:val="20"/>
-          <w:u w:val="single"/>
-        </w:rPr>
-        <w:t xml:space="preserve"> </w:t>
-      </w:r>
-      <w:r>
-        <w:rPr>
-          <w:rFonts w:ascii="Palatino Linotype" w:hAnsi="Palatino Linotype"/>
-          <w:bCs/>
-          <w:color w:val="FF0000"/>
-          <w:sz w:val="20"/>
-          <w:szCs w:val="20"/>
-          <w:u w:val="single"/>
-        </w:rPr>
-        <w:t xml:space="preserve">{% if </w:t>
-      </w:r>
-      <w:proofErr w:type="spellStart"/>
-      <w:r>
-        <w:rPr>
-          <w:rFonts w:ascii="Palatino Linotype" w:hAnsi="Palatino Linotype"/>
-          <w:bCs/>
-          <w:color w:val="FF0000"/>
-          <w:sz w:val="20"/>
-          <w:szCs w:val="20"/>
-          <w:u w:val="single"/>
-        </w:rPr>
-        <w:t>bond_conditions</w:t>
-      </w:r>
-      <w:r>
-        <w:rPr>
-          <w:rFonts w:ascii="Palatino Linotype" w:hAnsi="Palatino Linotype"/>
-          <w:bCs/>
-          <w:color w:val="FF0000"/>
-          <w:sz w:val="20"/>
-          <w:szCs w:val="20"/>
-          <w:u w:val="single"/>
-        </w:rPr>
-        <w:t>.bond_type</w:t>
-      </w:r>
-      <w:proofErr w:type="spellEnd"/>
-      <w:r>
-        <w:rPr>
-          <w:rFonts w:ascii="Palatino Linotype" w:hAnsi="Palatino Linotype"/>
-          <w:bCs/>
-          <w:color w:val="FF0000"/>
-          <w:sz w:val="20"/>
-          <w:szCs w:val="20"/>
-          <w:u w:val="single"/>
-        </w:rPr>
-        <w:t xml:space="preserve"> == ‘10% Deposit, Cash or Surety</w:t>
+        <w:t>.bond_type == ‘10% Deposit, Cash or Surety</w:t>
       </w:r>
       <w:r>
         <w:rPr>
@@ -2409,59 +1637,25 @@
         </w:rPr>
         <w:t xml:space="preserve">{% if </w:t>
       </w:r>
-      <w:proofErr w:type="spellStart"/>
-      <w:r>
-        <w:rPr>
-          <w:rFonts w:ascii="Palatino Linotype" w:hAnsi="Palatino Linotype"/>
-          <w:bCs/>
-          <w:color w:val="FF0000"/>
-          <w:sz w:val="20"/>
-          <w:szCs w:val="20"/>
-        </w:rPr>
-        <w:t>bond_</w:t>
-      </w:r>
-      <w:proofErr w:type="gramStart"/>
-      <w:r>
-        <w:rPr>
-          <w:rFonts w:ascii="Palatino Linotype" w:hAnsi="Palatino Linotype"/>
-          <w:bCs/>
-          <w:color w:val="FF0000"/>
-          <w:sz w:val="20"/>
-          <w:szCs w:val="20"/>
-        </w:rPr>
-        <w:t>conditions</w:t>
-      </w:r>
-      <w:r>
-        <w:rPr>
-          <w:rFonts w:ascii="Palatino Linotype" w:hAnsi="Palatino Linotype"/>
-          <w:bCs/>
-          <w:color w:val="FF0000"/>
-          <w:sz w:val="20"/>
-          <w:szCs w:val="20"/>
-        </w:rPr>
-        <w:t>.bond</w:t>
-      </w:r>
-      <w:proofErr w:type="gramEnd"/>
-      <w:r>
-        <w:rPr>
-          <w:rFonts w:ascii="Palatino Linotype" w:hAnsi="Palatino Linotype"/>
-          <w:bCs/>
-          <w:color w:val="FF0000"/>
-          <w:sz w:val="20"/>
-          <w:szCs w:val="20"/>
-        </w:rPr>
-        <w:t>_type</w:t>
-      </w:r>
-      <w:proofErr w:type="spellEnd"/>
-      <w:r>
-        <w:rPr>
-          <w:rFonts w:ascii="Palatino Linotype" w:hAnsi="Palatino Linotype"/>
-          <w:bCs/>
-          <w:color w:val="FF0000"/>
-          <w:sz w:val="20"/>
-          <w:szCs w:val="20"/>
-        </w:rPr>
-        <w:t xml:space="preserve"> == ‘Recognizance (OR) Bond’ %}</w:t>
+      <w:r>
+        <w:rPr>
+          <w:rFonts w:ascii="Palatino Linotype" w:hAnsi="Palatino Linotype"/>
+          <w:bCs/>
+          <w:color w:val="FF0000"/>
+          <w:sz w:val="20"/>
+          <w:szCs w:val="20"/>
+        </w:rPr>
+        <w:t>bond_conditions</w:t>
+      </w:r>
+      <w:r>
+        <w:rPr>
+          <w:rFonts w:ascii="Palatino Linotype" w:hAnsi="Palatino Linotype"/>
+          <w:bCs/>
+          <w:color w:val="FF0000"/>
+          <w:sz w:val="20"/>
+          <w:szCs w:val="20"/>
+        </w:rPr>
+        <w:t>.bond_type == ‘Recognizance (OR) Bond’ %}</w:t>
       </w:r>
     </w:p>
     <w:p>
@@ -2491,18 +1685,7 @@
           <w:szCs w:val="20"/>
           <w:u w:val="single"/>
         </w:rPr>
-        <w:t xml:space="preserve">The defendant shall execute a personal recognizance </w:t>
-      </w:r>
-      <w:proofErr w:type="gramStart"/>
-      <w:r>
-        <w:rPr>
-          <w:rFonts w:ascii="Palatino Linotype" w:hAnsi="Palatino Linotype"/>
-          <w:bCs/>
-          <w:sz w:val="20"/>
-          <w:szCs w:val="20"/>
-          <w:u w:val="single"/>
-        </w:rPr>
-        <w:t>bond</w:t>
+        <w:t>The defendant shall execute a personal recognizance bond</w:t>
       </w:r>
       <w:r>
         <w:rPr>
@@ -2521,18 +1704,7 @@
           <w:sz w:val="20"/>
           <w:szCs w:val="20"/>
         </w:rPr>
-        <w:t>{</w:t>
-      </w:r>
-      <w:proofErr w:type="gramEnd"/>
-      <w:r>
-        <w:rPr>
-          <w:rFonts w:ascii="Palatino Linotype" w:hAnsi="Palatino Linotype"/>
-          <w:bCs/>
-          <w:color w:val="FF0000"/>
-          <w:sz w:val="20"/>
-          <w:szCs w:val="20"/>
-        </w:rPr>
-        <w:t>% endif %}</w:t>
+        <w:t>{% endif %}</w:t>
       </w:r>
     </w:p>
     <w:p>
@@ -2649,60 +1821,17 @@
           <w:sz w:val="20"/>
           <w:szCs w:val="20"/>
         </w:rPr>
-        <w:t xml:space="preserve">Defendant shall provide written notice to the Clerk of Court at least 10 days prior to any change of </w:t>
-      </w:r>
-      <w:proofErr w:type="gramStart"/>
-      <w:r>
-        <w:rPr>
-          <w:rFonts w:ascii="Palatino Linotype" w:hAnsi="Palatino Linotype"/>
-          <w:bCs/>
-          <w:sz w:val="20"/>
-          <w:szCs w:val="20"/>
-        </w:rPr>
-        <w:t>address.</w:t>
-      </w:r>
-      <w:r>
-        <w:rPr>
-          <w:rFonts w:ascii="Palatino Linotype" w:hAnsi="Palatino Linotype"/>
-          <w:bCs/>
-          <w:color w:val="FF0000"/>
-          <w:sz w:val="20"/>
-          <w:szCs w:val="20"/>
-        </w:rPr>
-        <w:t>{</w:t>
-      </w:r>
-      <w:proofErr w:type="gramEnd"/>
-      <w:r>
-        <w:rPr>
-          <w:rFonts w:ascii="Palatino Linotype" w:hAnsi="Palatino Linotype"/>
-          <w:bCs/>
-          <w:color w:val="FF0000"/>
-          <w:sz w:val="20"/>
-          <w:szCs w:val="20"/>
-        </w:rPr>
-        <w:t xml:space="preserve">% if </w:t>
-      </w:r>
-      <w:proofErr w:type="spellStart"/>
-      <w:r>
-        <w:rPr>
-          <w:rFonts w:ascii="Palatino Linotype" w:hAnsi="Palatino Linotype"/>
-          <w:bCs/>
-          <w:color w:val="FF0000"/>
-          <w:sz w:val="20"/>
-          <w:szCs w:val="20"/>
-        </w:rPr>
-        <w:t>bond_conditions.comply_protection_order</w:t>
-      </w:r>
-      <w:proofErr w:type="spellEnd"/>
-      <w:r>
-        <w:rPr>
-          <w:rFonts w:ascii="Palatino Linotype" w:hAnsi="Palatino Linotype"/>
-          <w:bCs/>
-          <w:color w:val="FF0000"/>
-          <w:sz w:val="20"/>
-          <w:szCs w:val="20"/>
-        </w:rPr>
-        <w:t xml:space="preserve"> is true %}</w:t>
+        <w:t>Defendant shall provide written notice to the Clerk of Court at least 10 days prior to any change of address.</w:t>
+      </w:r>
+      <w:r>
+        <w:rPr>
+          <w:rFonts w:ascii="Palatino Linotype" w:hAnsi="Palatino Linotype"/>
+          <w:bCs/>
+          <w:color w:val="FF0000"/>
+          <w:sz w:val="20"/>
+          <w:szCs w:val="20"/>
+        </w:rPr>
+        <w:t>{% if bond_conditions.comply_protection_order is true %}</w:t>
       </w:r>
     </w:p>
     <w:p>
@@ -2749,70 +1878,27 @@
           <w:sz w:val="20"/>
           <w:szCs w:val="20"/>
         </w:rPr>
-        <w:t xml:space="preserve"> in this </w:t>
-      </w:r>
-      <w:proofErr w:type="gramStart"/>
-      <w:r>
-        <w:rPr>
-          <w:rFonts w:ascii="Palatino Linotype" w:hAnsi="Palatino Linotype"/>
-          <w:bCs/>
-          <w:sz w:val="20"/>
-          <w:szCs w:val="20"/>
-        </w:rPr>
-        <w:t>case.</w:t>
-      </w:r>
-      <w:r>
-        <w:rPr>
-          <w:rFonts w:ascii="Palatino Linotype" w:hAnsi="Palatino Linotype"/>
-          <w:bCs/>
-          <w:color w:val="FF0000"/>
-          <w:sz w:val="20"/>
-          <w:szCs w:val="20"/>
-        </w:rPr>
-        <w:t>{</w:t>
-      </w:r>
-      <w:proofErr w:type="gramEnd"/>
-      <w:r>
-        <w:rPr>
-          <w:rFonts w:ascii="Palatino Linotype" w:hAnsi="Palatino Linotype"/>
-          <w:bCs/>
-          <w:color w:val="FF0000"/>
-          <w:sz w:val="20"/>
-          <w:szCs w:val="20"/>
-        </w:rPr>
-        <w:t>% endif %}</w:t>
-      </w:r>
-      <w:r>
-        <w:rPr>
-          <w:rFonts w:ascii="Palatino Linotype" w:hAnsi="Palatino Linotype"/>
-          <w:bCs/>
-          <w:color w:val="FF0000"/>
-          <w:sz w:val="20"/>
-          <w:szCs w:val="20"/>
-        </w:rPr>
-        <w:t xml:space="preserve">{% if </w:t>
-      </w:r>
-      <w:proofErr w:type="spellStart"/>
-      <w:r>
-        <w:rPr>
-          <w:rFonts w:ascii="Palatino Linotype" w:hAnsi="Palatino Linotype"/>
-          <w:bCs/>
-          <w:color w:val="FF0000"/>
-          <w:sz w:val="20"/>
-          <w:szCs w:val="20"/>
-        </w:rPr>
-        <w:t>no_contact.ordered</w:t>
-      </w:r>
-      <w:proofErr w:type="spellEnd"/>
-      <w:r>
-        <w:rPr>
-          <w:rFonts w:ascii="Palatino Linotype" w:hAnsi="Palatino Linotype"/>
-          <w:bCs/>
-          <w:color w:val="FF0000"/>
-          <w:sz w:val="20"/>
-          <w:szCs w:val="20"/>
-        </w:rPr>
-        <w:t xml:space="preserve"> is true %}</w:t>
+        <w:t xml:space="preserve"> in this case.</w:t>
+      </w:r>
+      <w:r>
+        <w:rPr>
+          <w:rFonts w:ascii="Palatino Linotype" w:hAnsi="Palatino Linotype"/>
+          <w:bCs/>
+          <w:color w:val="FF0000"/>
+          <w:sz w:val="20"/>
+          <w:szCs w:val="20"/>
+        </w:rPr>
+        <w:t>{% endif %}</w:t>
+      </w:r>
+      <w:r>
+        <w:rPr>
+          <w:rFonts w:ascii="Palatino Linotype" w:hAnsi="Palatino Linotype"/>
+          <w:bCs/>
+          <w:color w:val="FF0000"/>
+          <w:sz w:val="20"/>
+          <w:szCs w:val="20"/>
+        </w:rPr>
+        <w:t>{% if no_contact.ordered is true %}</w:t>
       </w:r>
     </w:p>
     <w:p>
@@ -2851,7 +1937,6 @@
         </w:rPr>
         <w:t xml:space="preserve"> </w:t>
       </w:r>
-      <w:proofErr w:type="gramStart"/>
       <w:r>
         <w:rPr>
           <w:rFonts w:ascii="Palatino Linotype" w:hAnsi="Palatino Linotype"/>
@@ -2861,19 +1946,7 @@
           <w:szCs w:val="20"/>
           <w:u w:val="single"/>
         </w:rPr>
-        <w:t>{{ no_contact.name</w:t>
-      </w:r>
-      <w:proofErr w:type="gramEnd"/>
-      <w:r>
-        <w:rPr>
-          <w:rFonts w:ascii="Palatino Linotype" w:hAnsi="Palatino Linotype"/>
-          <w:b/>
-          <w:bCs/>
-          <w:sz w:val="20"/>
-          <w:szCs w:val="20"/>
-          <w:u w:val="single"/>
-        </w:rPr>
-        <w:t xml:space="preserve"> }}</w:t>
+        <w:t>{{ no_contact.name }}</w:t>
       </w:r>
       <w:r>
         <w:rPr>
@@ -2892,59 +1965,27 @@
           <w:szCs w:val="20"/>
         </w:rPr>
         <w:lastRenderedPageBreak/>
-        <w:t xml:space="preserve">landline, cordless, cellular or digital telephone; text; instant messaging; fax; e-mail; voicemail; delivery service; social media; blogging; writings; electronic communications; posting a message; or communications by any other means directly or through another </w:t>
-      </w:r>
-      <w:proofErr w:type="gramStart"/>
-      <w:r>
-        <w:rPr>
-          <w:rFonts w:ascii="Palatino Linotype" w:hAnsi="Palatino Linotype"/>
-          <w:bCs/>
-          <w:sz w:val="20"/>
-          <w:szCs w:val="20"/>
-        </w:rPr>
-        <w:t>person.</w:t>
-      </w:r>
-      <w:r>
-        <w:rPr>
-          <w:rFonts w:ascii="Palatino Linotype" w:hAnsi="Palatino Linotype"/>
-          <w:bCs/>
-          <w:color w:val="FF0000"/>
-          <w:sz w:val="20"/>
-          <w:szCs w:val="20"/>
-        </w:rPr>
-        <w:t>{</w:t>
-      </w:r>
-      <w:proofErr w:type="gramEnd"/>
-      <w:r>
-        <w:rPr>
-          <w:rFonts w:ascii="Palatino Linotype" w:hAnsi="Palatino Linotype"/>
-          <w:bCs/>
-          <w:color w:val="FF0000"/>
-          <w:sz w:val="20"/>
-          <w:szCs w:val="20"/>
-        </w:rPr>
-        <w:t>% endif %}</w:t>
-      </w:r>
-      <w:r>
-        <w:rPr>
-          <w:rFonts w:ascii="Palatino Linotype" w:hAnsi="Palatino Linotype"/>
-          <w:bCs/>
-          <w:color w:val="FF0000"/>
-          <w:sz w:val="20"/>
-          <w:szCs w:val="20"/>
-        </w:rPr>
-        <w:t xml:space="preserve">{% if </w:t>
-      </w:r>
-      <w:proofErr w:type="spellStart"/>
-      <w:r>
-        <w:rPr>
-          <w:rFonts w:ascii="Palatino Linotype" w:hAnsi="Palatino Linotype"/>
-          <w:bCs/>
-          <w:color w:val="FF0000"/>
-          <w:sz w:val="20"/>
-          <w:szCs w:val="20"/>
-        </w:rPr>
-        <w:t>domestic_violence_conditions.</w:t>
+        <w:t>landline, cordless, cellular or digital telephone; text; instant messaging; fax; e-mail; voicemail; delivery service; social media; blogging; writings; electronic communications; posting a message; or communications by any other means directly or through another person.</w:t>
+      </w:r>
+      <w:r>
+        <w:rPr>
+          <w:rFonts w:ascii="Palatino Linotype" w:hAnsi="Palatino Linotype"/>
+          <w:bCs/>
+          <w:color w:val="FF0000"/>
+          <w:sz w:val="20"/>
+          <w:szCs w:val="20"/>
+        </w:rPr>
+        <w:t>{% endif %}</w:t>
+      </w:r>
+      <w:r>
+        <w:rPr>
+          <w:rFonts w:ascii="Palatino Linotype" w:hAnsi="Palatino Linotype"/>
+          <w:bCs/>
+          <w:color w:val="FF0000"/>
+          <w:sz w:val="20"/>
+          <w:szCs w:val="20"/>
+        </w:rPr>
+        <w:t>{% if domestic_violence_conditions.</w:t>
       </w:r>
       <w:r>
         <w:rPr>
@@ -2956,7 +1997,6 @@
         </w:rPr>
         <w:t>ordered</w:t>
       </w:r>
-      <w:proofErr w:type="spellEnd"/>
       <w:r>
         <w:rPr>
           <w:rFonts w:ascii="Palatino Linotype" w:hAnsi="Palatino Linotype"/>
@@ -2975,39 +2015,17 @@
           <w:sz w:val="20"/>
           <w:szCs w:val="20"/>
         </w:rPr>
-        <w:t xml:space="preserve">{% if </w:t>
-      </w:r>
-      <w:proofErr w:type="spellStart"/>
-      <w:r>
-        <w:rPr>
-          <w:rFonts w:ascii="Palatino Linotype" w:hAnsi="Palatino Linotype"/>
-          <w:bCs/>
-          <w:color w:val="FF0000"/>
-          <w:sz w:val="20"/>
-          <w:szCs w:val="20"/>
-        </w:rPr>
-        <w:t>domestic_violence_conditions.</w:t>
-      </w:r>
-      <w:r>
-        <w:rPr>
-          <w:rFonts w:ascii="Palatino Linotype" w:hAnsi="Palatino Linotype"/>
-          <w:bCs/>
-          <w:color w:val="FF0000"/>
-          <w:sz w:val="20"/>
-          <w:szCs w:val="20"/>
-        </w:rPr>
-        <w:t>vacate_residence</w:t>
-      </w:r>
-      <w:proofErr w:type="spellEnd"/>
-      <w:r>
-        <w:rPr>
-          <w:rFonts w:ascii="Palatino Linotype" w:hAnsi="Palatino Linotype"/>
-          <w:bCs/>
-          <w:color w:val="FF0000"/>
-          <w:sz w:val="20"/>
-          <w:szCs w:val="20"/>
-        </w:rPr>
-        <w:t xml:space="preserve"> </w:t>
+        <w:t>{% if domestic_violence_conditions.</w:t>
+      </w:r>
+      <w:r>
+        <w:rPr>
+          <w:rFonts w:ascii="Palatino Linotype" w:hAnsi="Palatino Linotype"/>
+          <w:bCs/>
+          <w:color w:val="FF0000"/>
+          <w:sz w:val="20"/>
+          <w:szCs w:val="20"/>
+        </w:rPr>
+        <w:t xml:space="preserve">vacate_residence </w:t>
       </w:r>
       <w:r>
         <w:rPr>
@@ -3056,7 +2074,6 @@
         </w:rPr>
         <w:t xml:space="preserve"> </w:t>
       </w:r>
-      <w:proofErr w:type="gramStart"/>
       <w:r>
         <w:rPr>
           <w:rFonts w:ascii="Palatino Linotype" w:hAnsi="Palatino Linotype"/>
@@ -3066,9 +2083,26 @@
           <w:szCs w:val="20"/>
           <w:u w:val="single"/>
         </w:rPr>
-        <w:t xml:space="preserve">{{ </w:t>
-      </w:r>
-      <w:proofErr w:type="spellStart"/>
+        <w:t>{{ domestic_violence_conditions.residence_address }}</w:t>
+      </w:r>
+      <w:r>
+        <w:rPr>
+          <w:rFonts w:ascii="Palatino Linotype" w:hAnsi="Palatino Linotype"/>
+          <w:bCs/>
+          <w:sz w:val="20"/>
+          <w:szCs w:val="20"/>
+        </w:rPr>
+        <w:t xml:space="preserve"> to</w:t>
+      </w:r>
+      <w:r>
+        <w:rPr>
+          <w:rFonts w:ascii="Palatino Linotype" w:hAnsi="Palatino Linotype"/>
+          <w:bCs/>
+          <w:sz w:val="20"/>
+          <w:szCs w:val="20"/>
+        </w:rPr>
+        <w:t xml:space="preserve"> </w:t>
+      </w:r>
       <w:r>
         <w:rPr>
           <w:rFonts w:ascii="Palatino Linotype" w:hAnsi="Palatino Linotype"/>
@@ -3078,84 +2112,7 @@
           <w:szCs w:val="20"/>
           <w:u w:val="single"/>
         </w:rPr>
-        <w:t>domestic</w:t>
-      </w:r>
-      <w:proofErr w:type="gramEnd"/>
-      <w:r>
-        <w:rPr>
-          <w:rFonts w:ascii="Palatino Linotype" w:hAnsi="Palatino Linotype"/>
-          <w:b/>
-          <w:bCs/>
-          <w:sz w:val="20"/>
-          <w:szCs w:val="20"/>
-          <w:u w:val="single"/>
-        </w:rPr>
-        <w:t>_violence_conditions.residence_address</w:t>
-      </w:r>
-      <w:proofErr w:type="spellEnd"/>
-      <w:r>
-        <w:rPr>
-          <w:rFonts w:ascii="Palatino Linotype" w:hAnsi="Palatino Linotype"/>
-          <w:b/>
-          <w:bCs/>
-          <w:sz w:val="20"/>
-          <w:szCs w:val="20"/>
-          <w:u w:val="single"/>
-        </w:rPr>
-        <w:t xml:space="preserve"> }}</w:t>
-      </w:r>
-      <w:r>
-        <w:rPr>
-          <w:rFonts w:ascii="Palatino Linotype" w:hAnsi="Palatino Linotype"/>
-          <w:bCs/>
-          <w:sz w:val="20"/>
-          <w:szCs w:val="20"/>
-        </w:rPr>
-        <w:t xml:space="preserve"> to</w:t>
-      </w:r>
-      <w:r>
-        <w:rPr>
-          <w:rFonts w:ascii="Palatino Linotype" w:hAnsi="Palatino Linotype"/>
-          <w:bCs/>
-          <w:sz w:val="20"/>
-          <w:szCs w:val="20"/>
-        </w:rPr>
-        <w:t xml:space="preserve"> </w:t>
-      </w:r>
-      <w:r>
-        <w:rPr>
-          <w:rFonts w:ascii="Palatino Linotype" w:hAnsi="Palatino Linotype"/>
-          <w:b/>
-          <w:bCs/>
-          <w:sz w:val="20"/>
-          <w:szCs w:val="20"/>
-          <w:u w:val="single"/>
-        </w:rPr>
-        <w:t xml:space="preserve">{{ </w:t>
-      </w:r>
-      <w:proofErr w:type="spellStart"/>
-      <w:r>
-        <w:rPr>
-          <w:rFonts w:ascii="Palatino Linotype" w:hAnsi="Palatino Linotype"/>
-          <w:b/>
-          <w:bCs/>
-          <w:sz w:val="20"/>
-          <w:szCs w:val="20"/>
-          <w:u w:val="single"/>
-        </w:rPr>
-        <w:t>domestic_violence_conditions.exclusive_possession_to</w:t>
-      </w:r>
-      <w:proofErr w:type="spellEnd"/>
-      <w:r>
-        <w:rPr>
-          <w:rFonts w:ascii="Palatino Linotype" w:hAnsi="Palatino Linotype"/>
-          <w:b/>
-          <w:bCs/>
-          <w:sz w:val="20"/>
-          <w:szCs w:val="20"/>
-          <w:u w:val="single"/>
-        </w:rPr>
-        <w:t xml:space="preserve"> }}</w:t>
+        <w:t>{{ domestic_violence_conditions.exclusive_possession_to }}</w:t>
       </w:r>
       <w:r>
         <w:rPr>
@@ -3237,27 +2194,7 @@
           <w:sz w:val="20"/>
           <w:szCs w:val="20"/>
         </w:rPr>
-        <w:t>Defendant shall not interfere with the named person’s right to occupy the residence including, but not limited to cancelling utilities or insurance or interrupting telecommunications (</w:t>
-      </w:r>
-      <w:proofErr w:type="gramStart"/>
-      <w:r>
-        <w:rPr>
-          <w:rFonts w:ascii="Palatino Linotype" w:hAnsi="Palatino Linotype"/>
-          <w:bCs/>
-          <w:sz w:val="20"/>
-          <w:szCs w:val="20"/>
-        </w:rPr>
-        <w:t>e.g.</w:t>
-      </w:r>
-      <w:proofErr w:type="gramEnd"/>
-      <w:r>
-        <w:rPr>
-          <w:rFonts w:ascii="Palatino Linotype" w:hAnsi="Palatino Linotype"/>
-          <w:bCs/>
-          <w:sz w:val="20"/>
-          <w:szCs w:val="20"/>
-        </w:rPr>
-        <w:t xml:space="preserve"> telephone, internet, or cable) service, mail delivery, or the delivery of any other documents or items.</w:t>
+        <w:t>Defendant shall not interfere with the named person’s right to occupy the residence including, but not limited to cancelling utilities or insurance or interrupting telecommunications (e.g. telephone, internet, or cable) service, mail delivery, or the delivery of any other documents or items.</w:t>
       </w:r>
       <w:r>
         <w:rPr>
@@ -3294,17 +2231,7 @@
           <w:sz w:val="20"/>
           <w:szCs w:val="20"/>
         </w:rPr>
-        <w:t xml:space="preserve">Defendant shall surrender all keys and garage door openers to the above residence within 24 hours of service of this Order to the arresting </w:t>
-      </w:r>
-      <w:proofErr w:type="gramStart"/>
-      <w:r>
-        <w:rPr>
-          <w:rFonts w:ascii="Palatino Linotype" w:hAnsi="Palatino Linotype"/>
-          <w:bCs/>
-          <w:sz w:val="20"/>
-          <w:szCs w:val="20"/>
-        </w:rPr>
-        <w:t>agency.</w:t>
+        <w:t>Defendant shall surrender all keys and garage door openers to the above residence within 24 hours of service of this Order to the arresting agency.</w:t>
       </w:r>
       <w:r>
         <w:rPr>
@@ -3316,7 +2243,6 @@
         </w:rPr>
         <w:t>{</w:t>
       </w:r>
-      <w:proofErr w:type="gramEnd"/>
       <w:r>
         <w:rPr>
           <w:rFonts w:ascii="Palatino Linotype" w:hAnsi="Palatino Linotype"/>
@@ -3335,29 +2261,7 @@
           <w:sz w:val="20"/>
           <w:szCs w:val="20"/>
         </w:rPr>
-        <w:t xml:space="preserve">% if </w:t>
-      </w:r>
-      <w:proofErr w:type="spellStart"/>
-      <w:r>
-        <w:rPr>
-          <w:rFonts w:ascii="Palatino Linotype" w:hAnsi="Palatino Linotype"/>
-          <w:bCs/>
-          <w:color w:val="FF0000"/>
-          <w:sz w:val="20"/>
-          <w:szCs w:val="20"/>
-        </w:rPr>
-        <w:t>domestic_violence_conditions.surrender_weapons</w:t>
-      </w:r>
-      <w:proofErr w:type="spellEnd"/>
-      <w:r>
-        <w:rPr>
-          <w:rFonts w:ascii="Palatino Linotype" w:hAnsi="Palatino Linotype"/>
-          <w:bCs/>
-          <w:color w:val="FF0000"/>
-          <w:sz w:val="20"/>
-          <w:szCs w:val="20"/>
-        </w:rPr>
-        <w:t xml:space="preserve"> is true %}</w:t>
+        <w:t>% if domestic_violence_conditions.surrender_weapons is true %}</w:t>
       </w:r>
       <w:r>
         <w:rPr>
@@ -3414,7 +2318,6 @@
         </w:rPr>
         <w:t xml:space="preserve"> to the arresting agency no later than </w:t>
       </w:r>
-      <w:proofErr w:type="gramStart"/>
       <w:r>
         <w:rPr>
           <w:rFonts w:ascii="Palatino Linotype" w:hAnsi="Palatino Linotype"/>
@@ -3424,43 +2327,7 @@
           <w:szCs w:val="20"/>
           <w:u w:val="single"/>
         </w:rPr>
-        <w:t xml:space="preserve">{{ </w:t>
-      </w:r>
-      <w:proofErr w:type="spellStart"/>
-      <w:r>
-        <w:rPr>
-          <w:rFonts w:ascii="Palatino Linotype" w:hAnsi="Palatino Linotype"/>
-          <w:b/>
-          <w:bCs/>
-          <w:sz w:val="20"/>
-          <w:szCs w:val="20"/>
-          <w:u w:val="single"/>
-        </w:rPr>
-        <w:t>domestic</w:t>
-      </w:r>
-      <w:proofErr w:type="gramEnd"/>
-      <w:r>
-        <w:rPr>
-          <w:rFonts w:ascii="Palatino Linotype" w:hAnsi="Palatino Linotype"/>
-          <w:b/>
-          <w:bCs/>
-          <w:sz w:val="20"/>
-          <w:szCs w:val="20"/>
-          <w:u w:val="single"/>
-        </w:rPr>
-        <w:t>_violence_conditions.surrender_weapons_date</w:t>
-      </w:r>
-      <w:proofErr w:type="spellEnd"/>
-      <w:r>
-        <w:rPr>
-          <w:rFonts w:ascii="Palatino Linotype" w:hAnsi="Palatino Linotype"/>
-          <w:b/>
-          <w:bCs/>
-          <w:sz w:val="20"/>
-          <w:szCs w:val="20"/>
-          <w:u w:val="single"/>
-        </w:rPr>
-        <w:t xml:space="preserve"> }}</w:t>
+        <w:t>{{ domestic_violence_conditions.surrender_weapons_date }}</w:t>
       </w:r>
       <w:r>
         <w:rPr>
@@ -3505,38 +2372,7 @@
           <w:sz w:val="20"/>
           <w:szCs w:val="20"/>
         </w:rPr>
-        <w:t xml:space="preserve"> accepted by the arresting agency shall be held in protective custody for the duration of this </w:t>
-      </w:r>
-      <w:proofErr w:type="gramStart"/>
-      <w:r>
-        <w:rPr>
-          <w:rFonts w:ascii="Palatino Linotype" w:hAnsi="Palatino Linotype"/>
-          <w:bCs/>
-          <w:sz w:val="20"/>
-          <w:szCs w:val="20"/>
-        </w:rPr>
-        <w:t>Order.</w:t>
-      </w:r>
-      <w:r>
-        <w:rPr>
-          <w:rFonts w:ascii="Palatino Linotype" w:hAnsi="Palatino Linotype"/>
-          <w:bCs/>
-          <w:color w:val="FF0000"/>
-          <w:sz w:val="20"/>
-          <w:szCs w:val="20"/>
-        </w:rPr>
-        <w:t>{</w:t>
-      </w:r>
-      <w:proofErr w:type="gramEnd"/>
-      <w:r>
-        <w:rPr>
-          <w:rFonts w:ascii="Palatino Linotype" w:hAnsi="Palatino Linotype"/>
-          <w:bCs/>
-          <w:color w:val="FF0000"/>
-          <w:sz w:val="20"/>
-          <w:szCs w:val="20"/>
-        </w:rPr>
-        <w:t>% endif %}</w:t>
+        <w:t xml:space="preserve"> accepted by the arresting agency shall be held in protective custody for the duration of this Order.</w:t>
       </w:r>
       <w:r>
         <w:rPr>
@@ -3556,9 +2392,18 @@
           <w:sz w:val="20"/>
           <w:szCs w:val="20"/>
         </w:rPr>
+        <w:t>{% endif %}</w:t>
+      </w:r>
+      <w:r>
+        <w:rPr>
+          <w:rFonts w:ascii="Palatino Linotype" w:hAnsi="Palatino Linotype"/>
+          <w:bCs/>
+          <w:color w:val="FF0000"/>
+          <w:sz w:val="20"/>
+          <w:szCs w:val="20"/>
+        </w:rPr>
         <w:t xml:space="preserve">{% if </w:t>
       </w:r>
-      <w:proofErr w:type="spellStart"/>
       <w:r>
         <w:rPr>
           <w:rFonts w:ascii="Palatino Linotype" w:hAnsi="Palatino Linotype"/>
@@ -3577,18 +2422,7 @@
           <w:sz w:val="20"/>
           <w:szCs w:val="20"/>
         </w:rPr>
-        <w:t>.no_alcohol_drugs</w:t>
-      </w:r>
-      <w:proofErr w:type="spellEnd"/>
-      <w:r>
-        <w:rPr>
-          <w:rFonts w:ascii="Palatino Linotype" w:hAnsi="Palatino Linotype"/>
-          <w:bCs/>
-          <w:color w:val="FF0000"/>
-          <w:sz w:val="20"/>
-          <w:szCs w:val="20"/>
-        </w:rPr>
-        <w:t xml:space="preserve"> is true %}</w:t>
+        <w:t>.no_alcohol_drugs is true %}</w:t>
       </w:r>
     </w:p>
     <w:p>
@@ -3618,38 +2452,17 @@
           <w:sz w:val="20"/>
           <w:szCs w:val="20"/>
         </w:rPr>
-        <w:t xml:space="preserve">Defendant shall maintain sobriety while on bond, and shall not possess, consume, or purchase alcohol or drugs of </w:t>
-      </w:r>
-      <w:proofErr w:type="gramStart"/>
-      <w:r>
-        <w:rPr>
-          <w:rFonts w:ascii="Palatino Linotype" w:hAnsi="Palatino Linotype"/>
-          <w:bCs/>
-          <w:sz w:val="20"/>
-          <w:szCs w:val="20"/>
-        </w:rPr>
-        <w:t>abuse.</w:t>
-      </w:r>
-      <w:r>
-        <w:rPr>
-          <w:rFonts w:ascii="Palatino Linotype" w:hAnsi="Palatino Linotype"/>
-          <w:bCs/>
-          <w:color w:val="FF0000"/>
-          <w:sz w:val="20"/>
-          <w:szCs w:val="20"/>
-        </w:rPr>
-        <w:t>{</w:t>
-      </w:r>
-      <w:proofErr w:type="gramEnd"/>
-      <w:r>
-        <w:rPr>
-          <w:rFonts w:ascii="Palatino Linotype" w:hAnsi="Palatino Linotype"/>
-          <w:bCs/>
-          <w:color w:val="FF0000"/>
-          <w:sz w:val="20"/>
-          <w:szCs w:val="20"/>
-        </w:rPr>
-        <w:t>% endif %}</w:t>
+        <w:t>Defendant shall maintain sobriety while on bond, and shall not possess, consume, or purchase alcohol or drugs of abuse.</w:t>
+      </w:r>
+      <w:r>
+        <w:rPr>
+          <w:rFonts w:ascii="Palatino Linotype" w:hAnsi="Palatino Linotype"/>
+          <w:bCs/>
+          <w:color w:val="FF0000"/>
+          <w:sz w:val="20"/>
+          <w:szCs w:val="20"/>
+        </w:rPr>
+        <w:t>{% endif %}</w:t>
       </w:r>
       <w:r>
         <w:rPr>
@@ -3661,7 +2474,6 @@
         </w:rPr>
         <w:t xml:space="preserve">{% if </w:t>
       </w:r>
-      <w:proofErr w:type="spellStart"/>
       <w:r>
         <w:rPr>
           <w:rFonts w:ascii="Palatino Linotype" w:hAnsi="Palatino Linotype"/>
@@ -3680,18 +2492,7 @@
           <w:sz w:val="20"/>
           <w:szCs w:val="20"/>
         </w:rPr>
-        <w:t>.alcohol_drugs_assessment</w:t>
-      </w:r>
-      <w:proofErr w:type="spellEnd"/>
-      <w:r>
-        <w:rPr>
-          <w:rFonts w:ascii="Palatino Linotype" w:hAnsi="Palatino Linotype"/>
-          <w:bCs/>
-          <w:color w:val="FF0000"/>
-          <w:sz w:val="20"/>
-          <w:szCs w:val="20"/>
-        </w:rPr>
-        <w:t xml:space="preserve"> is true %}</w:t>
+        <w:t>.alcohol_drugs_assessment is true %}</w:t>
       </w:r>
     </w:p>
     <w:p>
@@ -3719,49 +2520,17 @@
           <w:sz w:val="20"/>
           <w:szCs w:val="20"/>
         </w:rPr>
-        <w:t xml:space="preserve">Defendant shall forthwith report to the Office of Community Control to obtain an alcohol and drug assessment and comply with any treatment </w:t>
-      </w:r>
-      <w:proofErr w:type="gramStart"/>
-      <w:r>
-        <w:rPr>
-          <w:rFonts w:ascii="Palatino Linotype" w:hAnsi="Palatino Linotype"/>
-          <w:bCs/>
-          <w:sz w:val="20"/>
-          <w:szCs w:val="20"/>
-        </w:rPr>
-        <w:t>recommendations.</w:t>
-      </w:r>
-      <w:r>
-        <w:rPr>
-          <w:rFonts w:ascii="Palatino Linotype" w:hAnsi="Palatino Linotype"/>
-          <w:bCs/>
-          <w:color w:val="FF0000"/>
-          <w:sz w:val="20"/>
-          <w:szCs w:val="20"/>
-        </w:rPr>
-        <w:t>{</w:t>
-      </w:r>
-      <w:proofErr w:type="gramEnd"/>
-      <w:r>
-        <w:rPr>
-          <w:rFonts w:ascii="Palatino Linotype" w:hAnsi="Palatino Linotype"/>
-          <w:bCs/>
-          <w:color w:val="FF0000"/>
-          <w:sz w:val="20"/>
-          <w:szCs w:val="20"/>
-        </w:rPr>
-        <w:t xml:space="preserve">% endif %}{% if </w:t>
-      </w:r>
-      <w:proofErr w:type="spellStart"/>
-      <w:r>
-        <w:rPr>
-          <w:rFonts w:ascii="Palatino Linotype" w:hAnsi="Palatino Linotype"/>
-          <w:bCs/>
-          <w:color w:val="FF0000"/>
-          <w:sz w:val="20"/>
-          <w:szCs w:val="20"/>
-        </w:rPr>
-        <w:t>bond_conditions</w:t>
+        <w:t>Defendant shall forthwith report to the Office of Community Control to obtain an alcohol and drug assessment and comply with any treatment recommendations.</w:t>
+      </w:r>
+      <w:r>
+        <w:rPr>
+          <w:rFonts w:ascii="Palatino Linotype" w:hAnsi="Palatino Linotype"/>
+          <w:bCs/>
+          <w:color w:val="FF0000"/>
+          <w:sz w:val="20"/>
+          <w:szCs w:val="20"/>
+        </w:rPr>
+        <w:t>{% endif %}{% if bond_conditions</w:t>
       </w:r>
       <w:r>
         <w:rPr>
@@ -3781,18 +2550,7 @@
           <w:sz w:val="20"/>
           <w:szCs w:val="20"/>
         </w:rPr>
-        <w:t>_assessment</w:t>
-      </w:r>
-      <w:proofErr w:type="spellEnd"/>
-      <w:r>
-        <w:rPr>
-          <w:rFonts w:ascii="Palatino Linotype" w:hAnsi="Palatino Linotype"/>
-          <w:bCs/>
-          <w:color w:val="FF0000"/>
-          <w:sz w:val="20"/>
-          <w:szCs w:val="20"/>
-        </w:rPr>
-        <w:t xml:space="preserve"> is true %}</w:t>
+        <w:t>_assessment is true %}</w:t>
       </w:r>
     </w:p>
     <w:p>
@@ -3838,40 +2596,18 @@
           <w:sz w:val="20"/>
           <w:szCs w:val="20"/>
         </w:rPr>
-        <w:t xml:space="preserve"> assessment and comply with any treatment </w:t>
-      </w:r>
-      <w:proofErr w:type="gramStart"/>
-      <w:r>
-        <w:rPr>
-          <w:rFonts w:ascii="Palatino Linotype" w:hAnsi="Palatino Linotype"/>
-          <w:bCs/>
-          <w:sz w:val="20"/>
-          <w:szCs w:val="20"/>
-        </w:rPr>
-        <w:t>recommendations.</w:t>
-      </w:r>
-      <w:r>
-        <w:rPr>
-          <w:rFonts w:ascii="Palatino Linotype" w:hAnsi="Palatino Linotype"/>
-          <w:bCs/>
-          <w:color w:val="FF0000"/>
-          <w:sz w:val="20"/>
-          <w:szCs w:val="20"/>
-        </w:rPr>
-        <w:t>{</w:t>
-      </w:r>
-      <w:proofErr w:type="gramEnd"/>
-      <w:r>
-        <w:rPr>
-          <w:rFonts w:ascii="Palatino Linotype" w:hAnsi="Palatino Linotype"/>
-          <w:bCs/>
-          <w:color w:val="FF0000"/>
-          <w:sz w:val="20"/>
-          <w:szCs w:val="20"/>
-        </w:rPr>
-        <w:t xml:space="preserve">% endif %}{% if </w:t>
-      </w:r>
-      <w:proofErr w:type="spellStart"/>
+        <w:t xml:space="preserve"> assessment and comply with any treatment recommendations.</w:t>
+      </w:r>
+      <w:r>
+        <w:rPr>
+          <w:rFonts w:ascii="Palatino Linotype" w:hAnsi="Palatino Linotype"/>
+          <w:bCs/>
+          <w:color w:val="FF0000"/>
+          <w:sz w:val="20"/>
+          <w:szCs w:val="20"/>
+        </w:rPr>
+        <w:t xml:space="preserve">{% endif %}{% if </w:t>
+      </w:r>
       <w:r>
         <w:rPr>
           <w:rFonts w:ascii="Palatino Linotype" w:hAnsi="Palatino Linotype"/>
@@ -3890,18 +2626,7 @@
           <w:sz w:val="20"/>
           <w:szCs w:val="20"/>
         </w:rPr>
-        <w:t>.alcohol_test_kiosk</w:t>
-      </w:r>
-      <w:proofErr w:type="spellEnd"/>
-      <w:r>
-        <w:rPr>
-          <w:rFonts w:ascii="Palatino Linotype" w:hAnsi="Palatino Linotype"/>
-          <w:bCs/>
-          <w:color w:val="FF0000"/>
-          <w:sz w:val="20"/>
-          <w:szCs w:val="20"/>
-        </w:rPr>
-        <w:t xml:space="preserve"> is true %}</w:t>
+        <w:t>.alcohol_test_kiosk is true %}</w:t>
       </w:r>
     </w:p>
     <w:p>
@@ -3929,51 +2654,18 @@
           <w:sz w:val="20"/>
           <w:szCs w:val="20"/>
         </w:rPr>
-        <w:t xml:space="preserve">Defendant shall report to the Office of Community Control forthwith to determine a schedule for alcohol tests with the AB (Alcohol) </w:t>
-      </w:r>
-      <w:proofErr w:type="spellStart"/>
-      <w:proofErr w:type="gramStart"/>
-      <w:r>
-        <w:rPr>
-          <w:rFonts w:ascii="Palatino Linotype" w:hAnsi="Palatino Linotype"/>
-          <w:bCs/>
-          <w:sz w:val="20"/>
-          <w:szCs w:val="20"/>
-        </w:rPr>
-        <w:t>Kisok</w:t>
-      </w:r>
-      <w:proofErr w:type="spellEnd"/>
-      <w:r>
-        <w:rPr>
-          <w:rFonts w:ascii="Palatino Linotype" w:hAnsi="Palatino Linotype"/>
-          <w:bCs/>
-          <w:sz w:val="20"/>
-          <w:szCs w:val="20"/>
-        </w:rPr>
-        <w:t>.</w:t>
-      </w:r>
-      <w:r>
-        <w:rPr>
-          <w:rFonts w:ascii="Palatino Linotype" w:hAnsi="Palatino Linotype"/>
-          <w:bCs/>
-          <w:color w:val="FF0000"/>
-          <w:sz w:val="20"/>
-          <w:szCs w:val="20"/>
-        </w:rPr>
-        <w:t>{</w:t>
-      </w:r>
-      <w:proofErr w:type="gramEnd"/>
-      <w:r>
-        <w:rPr>
-          <w:rFonts w:ascii="Palatino Linotype" w:hAnsi="Palatino Linotype"/>
-          <w:bCs/>
-          <w:color w:val="FF0000"/>
-          <w:sz w:val="20"/>
-          <w:szCs w:val="20"/>
-        </w:rPr>
-        <w:t xml:space="preserve">% endif %}{% if </w:t>
-      </w:r>
-      <w:proofErr w:type="spellStart"/>
+        <w:t>Defendant shall report to the Office of Community Control forthwith to determine a schedule for alcohol tests with the AB (Alcohol) Kisok.</w:t>
+      </w:r>
+      <w:r>
+        <w:rPr>
+          <w:rFonts w:ascii="Palatino Linotype" w:hAnsi="Palatino Linotype"/>
+          <w:bCs/>
+          <w:color w:val="FF0000"/>
+          <w:sz w:val="20"/>
+          <w:szCs w:val="20"/>
+        </w:rPr>
+        <w:t xml:space="preserve">{% endif %}{% if </w:t>
+      </w:r>
       <w:r>
         <w:rPr>
           <w:rFonts w:ascii="Palatino Linotype" w:hAnsi="Palatino Linotype"/>
@@ -3992,18 +2684,7 @@
           <w:sz w:val="20"/>
           <w:szCs w:val="20"/>
         </w:rPr>
-        <w:t>.specialized_docket</w:t>
-      </w:r>
-      <w:proofErr w:type="spellEnd"/>
-      <w:r>
-        <w:rPr>
-          <w:rFonts w:ascii="Palatino Linotype" w:hAnsi="Palatino Linotype"/>
-          <w:bCs/>
-          <w:color w:val="FF0000"/>
-          <w:sz w:val="20"/>
-          <w:szCs w:val="20"/>
-        </w:rPr>
-        <w:t xml:space="preserve"> is true %}</w:t>
+        <w:t>.specialized_docket is true %}</w:t>
       </w:r>
     </w:p>
     <w:p>
@@ -4033,7 +2714,6 @@
         </w:rPr>
         <w:t xml:space="preserve">Defendant shall report to the Specialized Docket Coordinator to complete screening for admission to </w:t>
       </w:r>
-      <w:proofErr w:type="gramStart"/>
       <w:r>
         <w:rPr>
           <w:rFonts w:ascii="Palatino Linotype" w:hAnsi="Palatino Linotype"/>
@@ -4053,44 +2733,23 @@
         </w:rPr>
         <w:t xml:space="preserve"> </w:t>
       </w:r>
-      <w:proofErr w:type="spellStart"/>
-      <w:r>
-        <w:rPr>
-          <w:rFonts w:ascii="Palatino Linotype" w:hAnsi="Palatino Linotype"/>
-          <w:bCs/>
-          <w:sz w:val="20"/>
-          <w:szCs w:val="20"/>
-        </w:rPr>
-        <w:t>bond</w:t>
-      </w:r>
-      <w:proofErr w:type="gramEnd"/>
-      <w:r>
-        <w:rPr>
-          <w:rFonts w:ascii="Palatino Linotype" w:hAnsi="Palatino Linotype"/>
-          <w:bCs/>
-          <w:sz w:val="20"/>
-          <w:szCs w:val="20"/>
-        </w:rPr>
-        <w:t>_conditions</w:t>
-      </w:r>
-      <w:r>
-        <w:rPr>
-          <w:rFonts w:ascii="Palatino Linotype" w:hAnsi="Palatino Linotype"/>
-          <w:bCs/>
-          <w:sz w:val="20"/>
-          <w:szCs w:val="20"/>
-        </w:rPr>
-        <w:t>.specialized_docket_type</w:t>
-      </w:r>
-      <w:proofErr w:type="spellEnd"/>
-      <w:r>
-        <w:rPr>
-          <w:rFonts w:ascii="Palatino Linotype" w:hAnsi="Palatino Linotype"/>
-          <w:bCs/>
-          <w:sz w:val="20"/>
-          <w:szCs w:val="20"/>
-        </w:rPr>
-        <w:t xml:space="preserve"> }}.</w:t>
+      <w:r>
+        <w:rPr>
+          <w:rFonts w:ascii="Palatino Linotype" w:hAnsi="Palatino Linotype"/>
+          <w:bCs/>
+          <w:sz w:val="20"/>
+          <w:szCs w:val="20"/>
+        </w:rPr>
+        <w:t>bond_conditions</w:t>
+      </w:r>
+      <w:r>
+        <w:rPr>
+          <w:rFonts w:ascii="Palatino Linotype" w:hAnsi="Palatino Linotype"/>
+          <w:bCs/>
+          <w:sz w:val="20"/>
+          <w:szCs w:val="20"/>
+        </w:rPr>
+        <w:t>.specialized_docket_type }}.</w:t>
       </w:r>
       <w:r>
         <w:rPr>
@@ -4112,7 +2771,6 @@
         </w:rPr>
         <w:t xml:space="preserve">{% if </w:t>
       </w:r>
-      <w:proofErr w:type="spellStart"/>
       <w:r>
         <w:rPr>
           <w:rFonts w:ascii="Palatino Linotype" w:hAnsi="Palatino Linotype"/>
@@ -4131,18 +2789,7 @@
           <w:sz w:val="20"/>
           <w:szCs w:val="20"/>
         </w:rPr>
-        <w:t>.monitoring</w:t>
-      </w:r>
-      <w:proofErr w:type="spellEnd"/>
-      <w:r>
-        <w:rPr>
-          <w:rFonts w:ascii="Palatino Linotype" w:hAnsi="Palatino Linotype"/>
-          <w:bCs/>
-          <w:color w:val="FF0000"/>
-          <w:sz w:val="20"/>
-          <w:szCs w:val="20"/>
-        </w:rPr>
-        <w:t xml:space="preserve"> is true %}</w:t>
+        <w:t>.monitoring is true %}</w:t>
       </w:r>
     </w:p>
     <w:p>
@@ -4251,66 +2898,112 @@
           <w:sz w:val="20"/>
           <w:szCs w:val="20"/>
         </w:rPr>
+        <w:t xml:space="preserve"> {{</w:t>
+      </w:r>
+      <w:r>
+        <w:rPr>
+          <w:rFonts w:ascii="Palatino Linotype" w:hAnsi="Palatino Linotype"/>
+          <w:bCs/>
+          <w:color w:val="FF0000"/>
+          <w:sz w:val="20"/>
+          <w:szCs w:val="20"/>
+        </w:rPr>
         <w:t xml:space="preserve"> </w:t>
       </w:r>
-      <w:proofErr w:type="gramStart"/>
-      <w:r>
-        <w:rPr>
-          <w:rFonts w:ascii="Palatino Linotype" w:hAnsi="Palatino Linotype"/>
-          <w:bCs/>
-          <w:sz w:val="20"/>
-          <w:szCs w:val="20"/>
-        </w:rPr>
-        <w:t>{{</w:t>
-      </w:r>
-      <w:r>
-        <w:rPr>
-          <w:rFonts w:ascii="Palatino Linotype" w:hAnsi="Palatino Linotype"/>
-          <w:bCs/>
-          <w:color w:val="FF0000"/>
+      <w:r>
+        <w:rPr>
+          <w:rFonts w:ascii="Palatino Linotype" w:hAnsi="Palatino Linotype"/>
+          <w:bCs/>
+          <w:sz w:val="20"/>
+          <w:szCs w:val="20"/>
+        </w:rPr>
+        <w:t>bond_conditions</w:t>
+      </w:r>
+      <w:r>
+        <w:rPr>
+          <w:rFonts w:ascii="Palatino Linotype" w:hAnsi="Palatino Linotype"/>
+          <w:bCs/>
+          <w:sz w:val="20"/>
+          <w:szCs w:val="20"/>
+        </w:rPr>
+        <w:t>.monitoring_type }}.</w:t>
+      </w:r>
+      <w:r>
+        <w:rPr>
+          <w:rFonts w:ascii="Palatino Linotype" w:hAnsi="Palatino Linotype"/>
+          <w:bCs/>
           <w:sz w:val="20"/>
           <w:szCs w:val="20"/>
         </w:rPr>
         <w:t xml:space="preserve"> </w:t>
       </w:r>
-      <w:proofErr w:type="spellStart"/>
-      <w:r>
-        <w:rPr>
-          <w:rFonts w:ascii="Palatino Linotype" w:hAnsi="Palatino Linotype"/>
-          <w:bCs/>
-          <w:sz w:val="20"/>
-          <w:szCs w:val="20"/>
-        </w:rPr>
-        <w:t>bond</w:t>
-      </w:r>
-      <w:proofErr w:type="gramEnd"/>
-      <w:r>
-        <w:rPr>
-          <w:rFonts w:ascii="Palatino Linotype" w:hAnsi="Palatino Linotype"/>
-          <w:bCs/>
-          <w:sz w:val="20"/>
-          <w:szCs w:val="20"/>
-        </w:rPr>
-        <w:t>_conditions</w:t>
-      </w:r>
-      <w:r>
-        <w:rPr>
-          <w:rFonts w:ascii="Palatino Linotype" w:hAnsi="Palatino Linotype"/>
-          <w:bCs/>
-          <w:sz w:val="20"/>
-          <w:szCs w:val="20"/>
-        </w:rPr>
-        <w:t>.monitoring_type</w:t>
-      </w:r>
-      <w:proofErr w:type="spellEnd"/>
-      <w:r>
-        <w:rPr>
-          <w:rFonts w:ascii="Palatino Linotype" w:hAnsi="Palatino Linotype"/>
-          <w:bCs/>
-          <w:sz w:val="20"/>
-          <w:szCs w:val="20"/>
-        </w:rPr>
-        <w:t xml:space="preserve"> }}.</w:t>
+      <w:r>
+        <w:rPr>
+          <w:rFonts w:ascii="Palatino Linotype" w:hAnsi="Palatino Linotype"/>
+          <w:bCs/>
+          <w:color w:val="FF0000"/>
+          <w:sz w:val="20"/>
+          <w:szCs w:val="20"/>
+        </w:rPr>
+        <w:t>{</w:t>
+      </w:r>
+      <w:r>
+        <w:rPr>
+          <w:rFonts w:ascii="Palatino Linotype" w:hAnsi="Palatino Linotype"/>
+          <w:bCs/>
+          <w:color w:val="FF0000"/>
+          <w:sz w:val="20"/>
+          <w:szCs w:val="20"/>
+        </w:rPr>
+        <w:t>% if bond_conditions.monitoring_type == ‘</w:t>
+      </w:r>
+      <w:r>
+        <w:rPr>
+          <w:rFonts w:ascii="Palatino Linotype" w:hAnsi="Palatino Linotype"/>
+          <w:bCs/>
+          <w:color w:val="FF0000"/>
+          <w:sz w:val="20"/>
+          <w:szCs w:val="20"/>
+        </w:rPr>
+        <w:t>SCRAM</w:t>
+      </w:r>
+      <w:r>
+        <w:rPr>
+          <w:rFonts w:ascii="Palatino Linotype" w:hAnsi="Palatino Linotype"/>
+          <w:bCs/>
+          <w:color w:val="FF0000"/>
+          <w:sz w:val="20"/>
+          <w:szCs w:val="20"/>
+        </w:rPr>
+        <w:t xml:space="preserve"> -</w:t>
+      </w:r>
+      <w:r>
+        <w:rPr>
+          <w:rFonts w:ascii="Palatino Linotype" w:hAnsi="Palatino Linotype"/>
+          <w:bCs/>
+          <w:color w:val="FF0000"/>
+          <w:sz w:val="20"/>
+          <w:szCs w:val="20"/>
+        </w:rPr>
+        <w:t xml:space="preserve"> Court Pay’ %}</w:t>
+      </w:r>
+      <w:r>
+        <w:rPr>
+          <w:rFonts w:ascii="Palatino Linotype" w:hAnsi="Palatino Linotype"/>
+          <w:bCs/>
+          <w:sz w:val="20"/>
+          <w:szCs w:val="20"/>
+        </w:rPr>
+        <w:t xml:space="preserve">The Defendant indicated an inability to pay for the SCRAM unit and the Court orders that the cost of the SCRAM unit shall be paid for through the Court’s Indigent Alcohol Monitoring </w:t>
+      </w:r>
+      <w:r>
+        <w:rPr>
+          <w:rFonts w:ascii="Palatino Linotype" w:hAnsi="Palatino Linotype"/>
+          <w:bCs/>
+          <w:sz w:val="20"/>
+          <w:szCs w:val="20"/>
+        </w:rPr>
+        <w:t>Fund.</w:t>
       </w:r>
       <w:r>
         <w:rPr>
@@ -4339,159 +3032,6 @@
           <w:sz w:val="20"/>
           <w:szCs w:val="20"/>
         </w:rPr>
-        <w:t xml:space="preserve">% if </w:t>
-      </w:r>
-      <w:proofErr w:type="spellStart"/>
-      <w:r>
-        <w:rPr>
-          <w:rFonts w:ascii="Palatino Linotype" w:hAnsi="Palatino Linotype"/>
-          <w:bCs/>
-          <w:color w:val="FF0000"/>
-          <w:sz w:val="20"/>
-          <w:szCs w:val="20"/>
-        </w:rPr>
-        <w:t>bond_</w:t>
-      </w:r>
-      <w:proofErr w:type="gramStart"/>
-      <w:r>
-        <w:rPr>
-          <w:rFonts w:ascii="Palatino Linotype" w:hAnsi="Palatino Linotype"/>
-          <w:bCs/>
-          <w:color w:val="FF0000"/>
-          <w:sz w:val="20"/>
-          <w:szCs w:val="20"/>
-        </w:rPr>
-        <w:t>conditions.monitoring</w:t>
-      </w:r>
-      <w:proofErr w:type="gramEnd"/>
-      <w:r>
-        <w:rPr>
-          <w:rFonts w:ascii="Palatino Linotype" w:hAnsi="Palatino Linotype"/>
-          <w:bCs/>
-          <w:color w:val="FF0000"/>
-          <w:sz w:val="20"/>
-          <w:szCs w:val="20"/>
-        </w:rPr>
-        <w:t>_type</w:t>
-      </w:r>
-      <w:proofErr w:type="spellEnd"/>
-      <w:r>
-        <w:rPr>
-          <w:rFonts w:ascii="Palatino Linotype" w:hAnsi="Palatino Linotype"/>
-          <w:bCs/>
-          <w:color w:val="FF0000"/>
-          <w:sz w:val="20"/>
-          <w:szCs w:val="20"/>
-        </w:rPr>
-        <w:t xml:space="preserve"> == ‘</w:t>
-      </w:r>
-      <w:r>
-        <w:rPr>
-          <w:rFonts w:ascii="Palatino Linotype" w:hAnsi="Palatino Linotype"/>
-          <w:bCs/>
-          <w:color w:val="FF0000"/>
-          <w:sz w:val="20"/>
-          <w:szCs w:val="20"/>
-        </w:rPr>
-        <w:t>SCRAM</w:t>
-      </w:r>
-      <w:r>
-        <w:rPr>
-          <w:rFonts w:ascii="Palatino Linotype" w:hAnsi="Palatino Linotype"/>
-          <w:bCs/>
-          <w:color w:val="FF0000"/>
-          <w:sz w:val="20"/>
-          <w:szCs w:val="20"/>
-        </w:rPr>
-        <w:t xml:space="preserve"> -</w:t>
-      </w:r>
-      <w:r>
-        <w:rPr>
-          <w:rFonts w:ascii="Palatino Linotype" w:hAnsi="Palatino Linotype"/>
-          <w:bCs/>
-          <w:color w:val="FF0000"/>
-          <w:sz w:val="20"/>
-          <w:szCs w:val="20"/>
-        </w:rPr>
-        <w:t xml:space="preserve"> Court Pay’ %}</w:t>
-      </w:r>
-      <w:r>
-        <w:rPr>
-          <w:rFonts w:ascii="Palatino Linotype" w:hAnsi="Palatino Linotype"/>
-          <w:bCs/>
-          <w:sz w:val="20"/>
-          <w:szCs w:val="20"/>
-        </w:rPr>
-        <w:t xml:space="preserve">The Defendant indicated an inability to pay for the SCRAM unit and the Court orders that the cost of the SCRAM unit shall be paid for through the Court’s Indigent Alcohol Monitoring </w:t>
-      </w:r>
-      <w:r>
-        <w:rPr>
-          <w:rFonts w:ascii="Palatino Linotype" w:hAnsi="Palatino Linotype"/>
-          <w:bCs/>
-          <w:sz w:val="20"/>
-          <w:szCs w:val="20"/>
-        </w:rPr>
-        <w:t>Fund.</w:t>
-      </w:r>
-      <w:r>
-        <w:rPr>
-          <w:rFonts w:ascii="Palatino Linotype" w:hAnsi="Palatino Linotype"/>
-          <w:bCs/>
-          <w:sz w:val="20"/>
-          <w:szCs w:val="20"/>
-        </w:rPr>
-        <w:t xml:space="preserve"> </w:t>
-      </w:r>
-      <w:r>
-        <w:rPr>
-          <w:rFonts w:ascii="Palatino Linotype" w:hAnsi="Palatino Linotype"/>
-          <w:bCs/>
-          <w:color w:val="FF0000"/>
-          <w:sz w:val="20"/>
-          <w:szCs w:val="20"/>
-        </w:rPr>
-        <w:t>{</w:t>
-      </w:r>
-      <w:r>
-        <w:rPr>
-          <w:rFonts w:ascii="Palatino Linotype" w:hAnsi="Palatino Linotype"/>
-          <w:bCs/>
-          <w:color w:val="FF0000"/>
-          <w:sz w:val="20"/>
-          <w:szCs w:val="20"/>
-        </w:rPr>
-        <w:t xml:space="preserve">% endif </w:t>
-      </w:r>
-      <w:proofErr w:type="gramStart"/>
-      <w:r>
-        <w:rPr>
-          <w:rFonts w:ascii="Palatino Linotype" w:hAnsi="Palatino Linotype"/>
-          <w:bCs/>
-          <w:color w:val="FF0000"/>
-          <w:sz w:val="20"/>
-          <w:szCs w:val="20"/>
-        </w:rPr>
-        <w:t>%}</w:t>
-      </w:r>
-      <w:r>
-        <w:rPr>
-          <w:rFonts w:ascii="Palatino Linotype" w:hAnsi="Palatino Linotype"/>
-          <w:bCs/>
-          <w:color w:val="FF0000"/>
-          <w:sz w:val="20"/>
-          <w:szCs w:val="20"/>
-        </w:rPr>
-        <w:t>{</w:t>
-      </w:r>
-      <w:proofErr w:type="gramEnd"/>
-      <w:r>
-        <w:rPr>
-          <w:rFonts w:ascii="Palatino Linotype" w:hAnsi="Palatino Linotype"/>
-          <w:bCs/>
-          <w:color w:val="FF0000"/>
-          <w:sz w:val="20"/>
-          <w:szCs w:val="20"/>
-        </w:rPr>
         <w:t>% endif %}</w:t>
       </w:r>
       <w:r>
@@ -4502,29 +3042,17 @@
           <w:sz w:val="20"/>
           <w:szCs w:val="20"/>
         </w:rPr>
-        <w:t xml:space="preserve">{% if </w:t>
-      </w:r>
-      <w:proofErr w:type="spellStart"/>
-      <w:r>
-        <w:rPr>
-          <w:rFonts w:ascii="Palatino Linotype" w:hAnsi="Palatino Linotype"/>
-          <w:bCs/>
-          <w:color w:val="FF0000"/>
-          <w:sz w:val="20"/>
-          <w:szCs w:val="20"/>
-        </w:rPr>
-        <w:t>custodial_supervision.ordered</w:t>
-      </w:r>
-      <w:proofErr w:type="spellEnd"/>
-      <w:r>
-        <w:rPr>
-          <w:rFonts w:ascii="Palatino Linotype" w:hAnsi="Palatino Linotype"/>
-          <w:bCs/>
-          <w:color w:val="FF0000"/>
-          <w:sz w:val="20"/>
-          <w:szCs w:val="20"/>
-        </w:rPr>
-        <w:t xml:space="preserve"> is true %}</w:t>
+        <w:t>{% endif %}</w:t>
+      </w:r>
+      <w:r>
+        <w:rPr>
+          <w:rFonts w:ascii="Palatino Linotype" w:hAnsi="Palatino Linotype"/>
+          <w:bCs/>
+          <w:color w:val="FF0000"/>
+          <w:sz w:val="20"/>
+          <w:szCs w:val="20"/>
+        </w:rPr>
+        <w:t>{% if custodial_supervision.ordered is true %}</w:t>
       </w:r>
     </w:p>
     <w:p>
@@ -4563,7 +3091,6 @@
         </w:rPr>
         <w:t xml:space="preserve"> </w:t>
       </w:r>
-      <w:proofErr w:type="gramStart"/>
       <w:r>
         <w:rPr>
           <w:rFonts w:ascii="Palatino Linotype" w:hAnsi="Palatino Linotype"/>
@@ -4573,43 +3100,7 @@
           <w:szCs w:val="20"/>
           <w:u w:val="single"/>
         </w:rPr>
-        <w:t xml:space="preserve">{{ </w:t>
-      </w:r>
-      <w:proofErr w:type="spellStart"/>
-      <w:r>
-        <w:rPr>
-          <w:rFonts w:ascii="Palatino Linotype" w:hAnsi="Palatino Linotype"/>
-          <w:b/>
-          <w:bCs/>
-          <w:sz w:val="20"/>
-          <w:szCs w:val="20"/>
-          <w:u w:val="single"/>
-        </w:rPr>
-        <w:t>custodial</w:t>
-      </w:r>
-      <w:proofErr w:type="gramEnd"/>
-      <w:r>
-        <w:rPr>
-          <w:rFonts w:ascii="Palatino Linotype" w:hAnsi="Palatino Linotype"/>
-          <w:b/>
-          <w:bCs/>
-          <w:sz w:val="20"/>
-          <w:szCs w:val="20"/>
-          <w:u w:val="single"/>
-        </w:rPr>
-        <w:t>_supervision.supervisor</w:t>
-      </w:r>
-      <w:proofErr w:type="spellEnd"/>
-      <w:r>
-        <w:rPr>
-          <w:rFonts w:ascii="Palatino Linotype" w:hAnsi="Palatino Linotype"/>
-          <w:b/>
-          <w:bCs/>
-          <w:sz w:val="20"/>
-          <w:szCs w:val="20"/>
-          <w:u w:val="single"/>
-        </w:rPr>
-        <w:t xml:space="preserve"> }}</w:t>
+        <w:t>{{ custodial_supervision.supervisor }}</w:t>
       </w:r>
       <w:r>
         <w:rPr>
@@ -4638,29 +3129,7 @@
           <w:sz w:val="20"/>
           <w:szCs w:val="20"/>
         </w:rPr>
-        <w:t xml:space="preserve">{% if </w:t>
-      </w:r>
-      <w:proofErr w:type="spellStart"/>
-      <w:r>
-        <w:rPr>
-          <w:rFonts w:ascii="Palatino Linotype" w:hAnsi="Palatino Linotype"/>
-          <w:bCs/>
-          <w:color w:val="FF0000"/>
-          <w:sz w:val="20"/>
-          <w:szCs w:val="20"/>
-        </w:rPr>
-        <w:t>admin_license_suspension.ordered</w:t>
-      </w:r>
-      <w:proofErr w:type="spellEnd"/>
-      <w:r>
-        <w:rPr>
-          <w:rFonts w:ascii="Palatino Linotype" w:hAnsi="Palatino Linotype"/>
-          <w:bCs/>
-          <w:color w:val="FF0000"/>
-          <w:sz w:val="20"/>
-          <w:szCs w:val="20"/>
-        </w:rPr>
-        <w:t xml:space="preserve"> is true %}</w:t>
+        <w:t>{% if admin_license_suspension.ordered is true %}</w:t>
       </w:r>
       <w:r>
         <w:rPr>
@@ -4741,41 +3210,7 @@
           <w:sz w:val="20"/>
           <w:szCs w:val="20"/>
         </w:rPr>
-        <w:t xml:space="preserve">{% if </w:t>
-      </w:r>
-      <w:proofErr w:type="spellStart"/>
-      <w:r>
-        <w:rPr>
-          <w:rFonts w:ascii="Palatino Linotype" w:hAnsi="Palatino Linotype"/>
-          <w:bCs/>
-          <w:color w:val="FF0000"/>
-          <w:sz w:val="20"/>
-          <w:szCs w:val="20"/>
-        </w:rPr>
-        <w:t>admin_license_</w:t>
-      </w:r>
-      <w:proofErr w:type="gramStart"/>
-      <w:r>
-        <w:rPr>
-          <w:rFonts w:ascii="Palatino Linotype" w:hAnsi="Palatino Linotype"/>
-          <w:bCs/>
-          <w:color w:val="FF0000"/>
-          <w:sz w:val="20"/>
-          <w:szCs w:val="20"/>
-        </w:rPr>
-        <w:t>suspension.objection</w:t>
-      </w:r>
-      <w:proofErr w:type="spellEnd"/>
-      <w:proofErr w:type="gramEnd"/>
-      <w:r>
-        <w:rPr>
-          <w:rFonts w:ascii="Palatino Linotype" w:hAnsi="Palatino Linotype"/>
-          <w:bCs/>
-          <w:color w:val="FF0000"/>
-          <w:sz w:val="20"/>
-          <w:szCs w:val="20"/>
-        </w:rPr>
-        <w:t xml:space="preserve"> == ‘Yes’ %}</w:t>
+        <w:t>{% if admin_license_suspension.objection == ‘Yes’ %}</w:t>
       </w:r>
       <w:r>
         <w:rPr>
@@ -4794,63 +3229,7 @@
           <w:sz w:val="20"/>
           <w:szCs w:val="20"/>
         </w:rPr>
-        <w:t xml:space="preserve">{% </w:t>
-      </w:r>
-      <w:proofErr w:type="spellStart"/>
-      <w:r>
-        <w:rPr>
-          <w:rFonts w:ascii="Palatino Linotype" w:hAnsi="Palatino Linotype"/>
-          <w:bCs/>
-          <w:color w:val="FF0000"/>
-          <w:sz w:val="20"/>
-          <w:szCs w:val="20"/>
-        </w:rPr>
-        <w:t>elif</w:t>
-      </w:r>
-      <w:proofErr w:type="spellEnd"/>
-      <w:r>
-        <w:rPr>
-          <w:rFonts w:ascii="Palatino Linotype" w:hAnsi="Palatino Linotype"/>
-          <w:bCs/>
-          <w:color w:val="FF0000"/>
-          <w:sz w:val="20"/>
-          <w:szCs w:val="20"/>
-        </w:rPr>
-        <w:t xml:space="preserve"> </w:t>
-      </w:r>
-      <w:proofErr w:type="spellStart"/>
-      <w:r>
-        <w:rPr>
-          <w:rFonts w:ascii="Palatino Linotype" w:hAnsi="Palatino Linotype"/>
-          <w:bCs/>
-          <w:color w:val="FF0000"/>
-          <w:sz w:val="20"/>
-          <w:szCs w:val="20"/>
-        </w:rPr>
-        <w:t>admin_license_</w:t>
-      </w:r>
-      <w:proofErr w:type="gramStart"/>
-      <w:r>
-        <w:rPr>
-          <w:rFonts w:ascii="Palatino Linotype" w:hAnsi="Palatino Linotype"/>
-          <w:bCs/>
-          <w:color w:val="FF0000"/>
-          <w:sz w:val="20"/>
-          <w:szCs w:val="20"/>
-        </w:rPr>
-        <w:t>suspension.objection</w:t>
-      </w:r>
-      <w:proofErr w:type="spellEnd"/>
-      <w:proofErr w:type="gramEnd"/>
-      <w:r>
-        <w:rPr>
-          <w:rFonts w:ascii="Palatino Linotype" w:hAnsi="Palatino Linotype"/>
-          <w:bCs/>
-          <w:color w:val="FF0000"/>
-          <w:sz w:val="20"/>
-          <w:szCs w:val="20"/>
-        </w:rPr>
-        <w:t xml:space="preserve"> == ‘No’ %}</w:t>
+        <w:t>{% elif admin_license_suspension.objection == ‘No’ %}</w:t>
       </w:r>
       <w:r>
         <w:rPr>
@@ -4869,51 +3248,7 @@
           <w:sz w:val="20"/>
           <w:szCs w:val="20"/>
         </w:rPr>
-        <w:t xml:space="preserve">{% endif </w:t>
-      </w:r>
-      <w:proofErr w:type="gramStart"/>
-      <w:r>
-        <w:rPr>
-          <w:rFonts w:ascii="Palatino Linotype" w:hAnsi="Palatino Linotype"/>
-          <w:bCs/>
-          <w:color w:val="FF0000"/>
-          <w:sz w:val="20"/>
-          <w:szCs w:val="20"/>
-        </w:rPr>
-        <w:t>%}{</w:t>
-      </w:r>
-      <w:proofErr w:type="gramEnd"/>
-      <w:r>
-        <w:rPr>
-          <w:rFonts w:ascii="Palatino Linotype" w:hAnsi="Palatino Linotype"/>
-          <w:bCs/>
-          <w:color w:val="FF0000"/>
-          <w:sz w:val="20"/>
-          <w:szCs w:val="20"/>
-        </w:rPr>
-        <w:t xml:space="preserve">% if </w:t>
-      </w:r>
-      <w:proofErr w:type="spellStart"/>
-      <w:r>
-        <w:rPr>
-          <w:rFonts w:ascii="Palatino Linotype" w:hAnsi="Palatino Linotype"/>
-          <w:bCs/>
-          <w:color w:val="FF0000"/>
-          <w:sz w:val="20"/>
-          <w:szCs w:val="20"/>
-        </w:rPr>
-        <w:t>admin_license_suspension.disposition</w:t>
-      </w:r>
-      <w:proofErr w:type="spellEnd"/>
-      <w:r>
-        <w:rPr>
-          <w:rFonts w:ascii="Palatino Linotype" w:hAnsi="Palatino Linotype"/>
-          <w:bCs/>
-          <w:color w:val="FF0000"/>
-          <w:sz w:val="20"/>
-          <w:szCs w:val="20"/>
-        </w:rPr>
-        <w:t xml:space="preserve"> == ‘Granted’ %}</w:t>
+        <w:t>{% endif %}{% if admin_license_suspension.disposition == ‘Granted’ %}</w:t>
       </w:r>
       <w:r>
         <w:rPr>
@@ -4932,63 +3267,7 @@
           <w:sz w:val="20"/>
           <w:szCs w:val="20"/>
         </w:rPr>
-        <w:t xml:space="preserve">{% </w:t>
-      </w:r>
-      <w:proofErr w:type="spellStart"/>
-      <w:r>
-        <w:rPr>
-          <w:rFonts w:ascii="Palatino Linotype" w:hAnsi="Palatino Linotype"/>
-          <w:bCs/>
-          <w:color w:val="FF0000"/>
-          <w:sz w:val="20"/>
-          <w:szCs w:val="20"/>
-        </w:rPr>
-        <w:t>elif</w:t>
-      </w:r>
-      <w:proofErr w:type="spellEnd"/>
-      <w:r>
-        <w:rPr>
-          <w:rFonts w:ascii="Palatino Linotype" w:hAnsi="Palatino Linotype"/>
-          <w:bCs/>
-          <w:color w:val="FF0000"/>
-          <w:sz w:val="20"/>
-          <w:szCs w:val="20"/>
-        </w:rPr>
-        <w:t xml:space="preserve"> </w:t>
-      </w:r>
-      <w:proofErr w:type="spellStart"/>
-      <w:r>
-        <w:rPr>
-          <w:rFonts w:ascii="Palatino Linotype" w:hAnsi="Palatino Linotype"/>
-          <w:bCs/>
-          <w:color w:val="FF0000"/>
-          <w:sz w:val="20"/>
-          <w:szCs w:val="20"/>
-        </w:rPr>
-        <w:t>admin_license_</w:t>
-      </w:r>
-      <w:proofErr w:type="gramStart"/>
-      <w:r>
-        <w:rPr>
-          <w:rFonts w:ascii="Palatino Linotype" w:hAnsi="Palatino Linotype"/>
-          <w:bCs/>
-          <w:color w:val="FF0000"/>
-          <w:sz w:val="20"/>
-          <w:szCs w:val="20"/>
-        </w:rPr>
-        <w:t>suspension.disposition</w:t>
-      </w:r>
-      <w:proofErr w:type="spellEnd"/>
-      <w:proofErr w:type="gramEnd"/>
-      <w:r>
-        <w:rPr>
-          <w:rFonts w:ascii="Palatino Linotype" w:hAnsi="Palatino Linotype"/>
-          <w:bCs/>
-          <w:color w:val="FF0000"/>
-          <w:sz w:val="20"/>
-          <w:szCs w:val="20"/>
-        </w:rPr>
-        <w:t xml:space="preserve"> == ‘Denied’ %}</w:t>
+        <w:t>{% elif admin_license_suspension.disposition == ‘Denied’ %}</w:t>
       </w:r>
       <w:r>
         <w:rPr>
@@ -5007,31 +3286,8 @@
           <w:sz w:val="20"/>
           <w:szCs w:val="20"/>
         </w:rPr>
-        <w:t xml:space="preserve">{% endif </w:t>
-      </w:r>
-      <w:proofErr w:type="gramStart"/>
-      <w:r>
-        <w:rPr>
-          <w:rFonts w:ascii="Palatino Linotype" w:hAnsi="Palatino Linotype"/>
-          <w:bCs/>
-          <w:color w:val="FF0000"/>
-          <w:sz w:val="20"/>
-          <w:szCs w:val="20"/>
-        </w:rPr>
-        <w:t>%}{</w:t>
-      </w:r>
-      <w:proofErr w:type="gramEnd"/>
-      <w:r>
-        <w:rPr>
-          <w:rFonts w:ascii="Palatino Linotype" w:hAnsi="Palatino Linotype"/>
-          <w:bCs/>
-          <w:color w:val="FF0000"/>
-          <w:sz w:val="20"/>
-          <w:szCs w:val="20"/>
-        </w:rPr>
-        <w:t xml:space="preserve">% if </w:t>
-      </w:r>
-      <w:proofErr w:type="spellStart"/>
+        <w:t xml:space="preserve">{% endif %}{% if </w:t>
+      </w:r>
       <w:r>
         <w:rPr>
           <w:rFonts w:ascii="Palatino Linotype" w:hAnsi="Palatino Linotype"/>
@@ -5041,47 +3297,16 @@
           <w:szCs w:val="20"/>
         </w:rPr>
         <w:lastRenderedPageBreak/>
-        <w:t>admin_license_suspension.explanation</w:t>
-      </w:r>
-      <w:proofErr w:type="spellEnd"/>
-      <w:r>
-        <w:rPr>
-          <w:rFonts w:ascii="Palatino Linotype" w:hAnsi="Palatino Linotype"/>
-          <w:bCs/>
-          <w:color w:val="FF0000"/>
-          <w:sz w:val="20"/>
-          <w:szCs w:val="20"/>
-        </w:rPr>
-        <w:t xml:space="preserve"> is not none %}</w:t>
-      </w:r>
-      <w:r>
-        <w:rPr>
-          <w:rFonts w:ascii="Palatino Linotype" w:hAnsi="Palatino Linotype"/>
-          <w:bCs/>
-          <w:sz w:val="20"/>
-          <w:szCs w:val="20"/>
-        </w:rPr>
-        <w:t xml:space="preserve">{{ </w:t>
-      </w:r>
-      <w:proofErr w:type="spellStart"/>
-      <w:r>
-        <w:rPr>
-          <w:rFonts w:ascii="Palatino Linotype" w:hAnsi="Palatino Linotype"/>
-          <w:bCs/>
-          <w:sz w:val="20"/>
-          <w:szCs w:val="20"/>
-        </w:rPr>
-        <w:t>admin_license_suspension.explanation</w:t>
-      </w:r>
-      <w:proofErr w:type="spellEnd"/>
-      <w:r>
-        <w:rPr>
-          <w:rFonts w:ascii="Palatino Linotype" w:hAnsi="Palatino Linotype"/>
-          <w:bCs/>
-          <w:sz w:val="20"/>
-          <w:szCs w:val="20"/>
-        </w:rPr>
-        <w:t xml:space="preserve"> }}</w:t>
+        <w:t>admin_license_suspension.explanation is not none %}</w:t>
+      </w:r>
+      <w:r>
+        <w:rPr>
+          <w:rFonts w:ascii="Palatino Linotype" w:hAnsi="Palatino Linotype"/>
+          <w:bCs/>
+          <w:sz w:val="20"/>
+          <w:szCs w:val="20"/>
+        </w:rPr>
+        <w:t>{{ admin_license_suspension.explanation }}</w:t>
       </w:r>
       <w:r>
         <w:rPr>
@@ -5102,7 +3327,6 @@
         </w:rPr>
         <w:t xml:space="preserve">{% endif %}{% endif %}{% if </w:t>
       </w:r>
-      <w:proofErr w:type="spellStart"/>
       <w:r>
         <w:rPr>
           <w:rFonts w:ascii="Palatino Linotype" w:hAnsi="Palatino Linotype"/>
@@ -5113,7 +3337,6 @@
         </w:rPr>
         <w:t>bond_conditions.public_safety_suspension</w:t>
       </w:r>
-      <w:proofErr w:type="spellEnd"/>
       <w:r>
         <w:rPr>
           <w:rFonts w:ascii="Palatino Linotype" w:hAnsi="Palatino Linotype"/>
@@ -5181,60 +3404,17 @@
           <w:sz w:val="20"/>
           <w:szCs w:val="20"/>
         </w:rPr>
-        <w:t xml:space="preserve">The Court imposes a public safety suspension pursuant to R.C. 4511.196(B). Defendant shall not operate any vehicle until further order of this </w:t>
-      </w:r>
-      <w:proofErr w:type="gramStart"/>
-      <w:r>
-        <w:rPr>
-          <w:rFonts w:ascii="Palatino Linotype" w:hAnsi="Palatino Linotype"/>
-          <w:bCs/>
-          <w:sz w:val="20"/>
-          <w:szCs w:val="20"/>
-        </w:rPr>
-        <w:t>Court.</w:t>
-      </w:r>
-      <w:r>
-        <w:rPr>
-          <w:rFonts w:ascii="Palatino Linotype" w:hAnsi="Palatino Linotype"/>
-          <w:bCs/>
-          <w:color w:val="FF0000"/>
-          <w:sz w:val="20"/>
-          <w:szCs w:val="20"/>
-        </w:rPr>
-        <w:t>{</w:t>
-      </w:r>
-      <w:proofErr w:type="gramEnd"/>
-      <w:r>
-        <w:rPr>
-          <w:rFonts w:ascii="Palatino Linotype" w:hAnsi="Palatino Linotype"/>
-          <w:bCs/>
-          <w:color w:val="FF0000"/>
-          <w:sz w:val="20"/>
-          <w:szCs w:val="20"/>
-        </w:rPr>
-        <w:t xml:space="preserve">% endif %}{% if </w:t>
-      </w:r>
-      <w:proofErr w:type="spellStart"/>
-      <w:r>
-        <w:rPr>
-          <w:rFonts w:ascii="Palatino Linotype" w:hAnsi="Palatino Linotype"/>
-          <w:bCs/>
-          <w:color w:val="FF0000"/>
-          <w:sz w:val="20"/>
-          <w:szCs w:val="20"/>
-        </w:rPr>
-        <w:t>vehicle_seizure.ordered</w:t>
-      </w:r>
-      <w:proofErr w:type="spellEnd"/>
-      <w:r>
-        <w:rPr>
-          <w:rFonts w:ascii="Palatino Linotype" w:hAnsi="Palatino Linotype"/>
-          <w:bCs/>
-          <w:color w:val="FF0000"/>
-          <w:sz w:val="20"/>
-          <w:szCs w:val="20"/>
-        </w:rPr>
-        <w:t xml:space="preserve"> is true %}</w:t>
+        <w:t>The Court imposes a public safety suspension pursuant to R.C. 4511.196(B). Defendant shall not operate any vehicle until further order of this Court.</w:t>
+      </w:r>
+      <w:r>
+        <w:rPr>
+          <w:rFonts w:ascii="Palatino Linotype" w:hAnsi="Palatino Linotype"/>
+          <w:bCs/>
+          <w:color w:val="FF0000"/>
+          <w:sz w:val="20"/>
+          <w:szCs w:val="20"/>
+        </w:rPr>
+        <w:t>{% endif %}{% if vehicle_seizure.ordered is true %}</w:t>
       </w:r>
       <w:r>
         <w:rPr>
@@ -5292,121 +3472,15 @@
           <w:sz w:val="20"/>
           <w:szCs w:val="20"/>
         </w:rPr>
-        <w:t xml:space="preserve">A </w:t>
-      </w:r>
-      <w:proofErr w:type="gramStart"/>
-      <w:r>
-        <w:rPr>
-          <w:rFonts w:ascii="Palatino Linotype" w:hAnsi="Palatino Linotype"/>
-          <w:bCs/>
-          <w:sz w:val="20"/>
-          <w:szCs w:val="20"/>
-        </w:rPr>
-        <w:t xml:space="preserve">{{ </w:t>
-      </w:r>
-      <w:proofErr w:type="spellStart"/>
-      <w:r>
-        <w:rPr>
-          <w:rFonts w:ascii="Palatino Linotype" w:hAnsi="Palatino Linotype"/>
-          <w:bCs/>
-          <w:sz w:val="20"/>
-          <w:szCs w:val="20"/>
-        </w:rPr>
-        <w:t>vehicle</w:t>
-      </w:r>
-      <w:proofErr w:type="gramEnd"/>
-      <w:r>
-        <w:rPr>
-          <w:rFonts w:ascii="Palatino Linotype" w:hAnsi="Palatino Linotype"/>
-          <w:bCs/>
-          <w:sz w:val="20"/>
-          <w:szCs w:val="20"/>
-        </w:rPr>
-        <w:t>_seizure.vehicle_make_model</w:t>
-      </w:r>
-      <w:proofErr w:type="spellEnd"/>
-      <w:r>
-        <w:rPr>
-          <w:rFonts w:ascii="Palatino Linotype" w:hAnsi="Palatino Linotype"/>
-          <w:bCs/>
-          <w:sz w:val="20"/>
-          <w:szCs w:val="20"/>
-        </w:rPr>
-        <w:t xml:space="preserve"> }}, license plate {{ </w:t>
-      </w:r>
-      <w:proofErr w:type="spellStart"/>
-      <w:r>
-        <w:rPr>
-          <w:rFonts w:ascii="Palatino Linotype" w:hAnsi="Palatino Linotype"/>
-          <w:bCs/>
-          <w:sz w:val="20"/>
-          <w:szCs w:val="20"/>
-        </w:rPr>
-        <w:t>vehicle_seizure.vehicle_license_plate</w:t>
-      </w:r>
-      <w:proofErr w:type="spellEnd"/>
-      <w:r>
-        <w:rPr>
-          <w:rFonts w:ascii="Palatino Linotype" w:hAnsi="Palatino Linotype"/>
-          <w:bCs/>
-          <w:sz w:val="20"/>
-          <w:szCs w:val="20"/>
-        </w:rPr>
-        <w:t xml:space="preserve"> }}, was seized by law enforcement pursuant to R.C. 4511.195 or 4510.41. </w:t>
-      </w:r>
-      <w:proofErr w:type="gramStart"/>
-      <w:r>
-        <w:rPr>
-          <w:rFonts w:ascii="Palatino Linotype" w:hAnsi="Palatino Linotype"/>
-          <w:sz w:val="20"/>
-          <w:szCs w:val="20"/>
-        </w:rPr>
-        <w:t xml:space="preserve">{{ </w:t>
-      </w:r>
-      <w:proofErr w:type="spellStart"/>
-      <w:r>
-        <w:rPr>
-          <w:rFonts w:ascii="Palatino Linotype" w:hAnsi="Palatino Linotype"/>
-          <w:sz w:val="20"/>
-          <w:szCs w:val="20"/>
-        </w:rPr>
-        <w:t>defendant</w:t>
-      </w:r>
-      <w:proofErr w:type="gramEnd"/>
-      <w:r>
-        <w:rPr>
-          <w:rFonts w:ascii="Palatino Linotype" w:hAnsi="Palatino Linotype"/>
-          <w:sz w:val="20"/>
-          <w:szCs w:val="20"/>
-        </w:rPr>
-        <w:t>.first_name</w:t>
-      </w:r>
-      <w:proofErr w:type="spellEnd"/>
-      <w:r>
-        <w:rPr>
-          <w:rFonts w:ascii="Palatino Linotype" w:hAnsi="Palatino Linotype"/>
-          <w:sz w:val="20"/>
-          <w:szCs w:val="20"/>
-        </w:rPr>
-        <w:t xml:space="preserve"> }} {{ </w:t>
-      </w:r>
-      <w:proofErr w:type="spellStart"/>
-      <w:r>
-        <w:rPr>
-          <w:rFonts w:ascii="Palatino Linotype" w:hAnsi="Palatino Linotype"/>
-          <w:sz w:val="20"/>
-          <w:szCs w:val="20"/>
-        </w:rPr>
-        <w:t>defendant.last_name</w:t>
-      </w:r>
-      <w:proofErr w:type="spellEnd"/>
-      <w:r>
-        <w:rPr>
-          <w:rFonts w:ascii="Palatino Linotype" w:hAnsi="Palatino Linotype"/>
-          <w:sz w:val="20"/>
-          <w:szCs w:val="20"/>
-        </w:rPr>
-        <w:t xml:space="preserve"> }}</w:t>
+        <w:t xml:space="preserve">A {{ vehicle_seizure.vehicle_make_model }}, license plate {{ vehicle_seizure.vehicle_license_plate }}, was seized by law enforcement pursuant to R.C. 4511.195 or 4510.41. </w:t>
+      </w:r>
+      <w:r>
+        <w:rPr>
+          <w:rFonts w:ascii="Palatino Linotype" w:hAnsi="Palatino Linotype"/>
+          <w:sz w:val="20"/>
+          <w:szCs w:val="20"/>
+        </w:rPr>
+        <w:t>{{ defendant.first_name }} {{ defendant.last_name }}</w:t>
       </w:r>
       <w:r>
         <w:rPr>
@@ -5425,61 +3499,17 @@
           <w:sz w:val="20"/>
           <w:szCs w:val="20"/>
         </w:rPr>
-        <w:t xml:space="preserve"> {% if </w:t>
-      </w:r>
-      <w:proofErr w:type="spellStart"/>
-      <w:r>
-        <w:rPr>
-          <w:rFonts w:ascii="Palatino Linotype" w:hAnsi="Palatino Linotype"/>
-          <w:bCs/>
-          <w:color w:val="FF0000"/>
-          <w:sz w:val="20"/>
-          <w:szCs w:val="20"/>
-        </w:rPr>
-        <w:t>vehicle_seizure.tow_to_residence</w:t>
-      </w:r>
-      <w:proofErr w:type="spellEnd"/>
-      <w:r>
-        <w:rPr>
-          <w:rFonts w:ascii="Palatino Linotype" w:hAnsi="Palatino Linotype"/>
-          <w:bCs/>
-          <w:color w:val="FF0000"/>
-          <w:sz w:val="20"/>
-          <w:szCs w:val="20"/>
-        </w:rPr>
-        <w:t xml:space="preserve"> is true </w:t>
-      </w:r>
-      <w:proofErr w:type="gramStart"/>
-      <w:r>
-        <w:rPr>
-          <w:rFonts w:ascii="Palatino Linotype" w:hAnsi="Palatino Linotype"/>
-          <w:bCs/>
-          <w:color w:val="FF0000"/>
-          <w:sz w:val="20"/>
-          <w:szCs w:val="20"/>
-        </w:rPr>
-        <w:t>%}</w:t>
-      </w:r>
-      <w:r>
-        <w:rPr>
-          <w:rFonts w:ascii="Palatino Linotype" w:hAnsi="Palatino Linotype"/>
-          <w:bCs/>
-          <w:color w:val="FF0000"/>
-          <w:sz w:val="20"/>
-          <w:szCs w:val="20"/>
-        </w:rPr>
-        <w:t>{</w:t>
-      </w:r>
-      <w:proofErr w:type="gramEnd"/>
-      <w:r>
-        <w:rPr>
-          <w:rFonts w:ascii="Palatino Linotype" w:hAnsi="Palatino Linotype"/>
-          <w:bCs/>
-          <w:color w:val="FF0000"/>
-          <w:sz w:val="20"/>
-          <w:szCs w:val="20"/>
-        </w:rPr>
-        <w:t>{ ‘\n’ }}</w:t>
+        <w:t xml:space="preserve"> {% if vehicle_seizure.tow_to_residence is true %}</w:t>
+      </w:r>
+      <w:r>
+        <w:rPr>
+          <w:rFonts w:ascii="Palatino Linotype" w:hAnsi="Palatino Linotype"/>
+          <w:bCs/>
+          <w:color w:val="FF0000"/>
+          <w:sz w:val="20"/>
+          <w:szCs w:val="20"/>
+        </w:rPr>
+        <w:t>{{ ‘\n’ }}</w:t>
       </w:r>
       <w:r>
         <w:rPr>
@@ -5521,51 +3551,7 @@
           <w:sz w:val="20"/>
           <w:szCs w:val="20"/>
         </w:rPr>
-        <w:t xml:space="preserve"> {% endif </w:t>
-      </w:r>
-      <w:proofErr w:type="gramStart"/>
-      <w:r>
-        <w:rPr>
-          <w:rFonts w:ascii="Palatino Linotype" w:hAnsi="Palatino Linotype"/>
-          <w:bCs/>
-          <w:color w:val="FF0000"/>
-          <w:sz w:val="20"/>
-          <w:szCs w:val="20"/>
-        </w:rPr>
-        <w:t>%}{</w:t>
-      </w:r>
-      <w:proofErr w:type="gramEnd"/>
-      <w:r>
-        <w:rPr>
-          <w:rFonts w:ascii="Palatino Linotype" w:hAnsi="Palatino Linotype"/>
-          <w:bCs/>
-          <w:color w:val="FF0000"/>
-          <w:sz w:val="20"/>
-          <w:szCs w:val="20"/>
-        </w:rPr>
-        <w:t xml:space="preserve">% if </w:t>
-      </w:r>
-      <w:proofErr w:type="spellStart"/>
-      <w:r>
-        <w:rPr>
-          <w:rFonts w:ascii="Palatino Linotype" w:hAnsi="Palatino Linotype"/>
-          <w:bCs/>
-          <w:color w:val="FF0000"/>
-          <w:sz w:val="20"/>
-          <w:szCs w:val="20"/>
-        </w:rPr>
-        <w:t>vehicle_seizure.motion_to_return_vehicle</w:t>
-      </w:r>
-      <w:proofErr w:type="spellEnd"/>
-      <w:r>
-        <w:rPr>
-          <w:rFonts w:ascii="Palatino Linotype" w:hAnsi="Palatino Linotype"/>
-          <w:bCs/>
-          <w:color w:val="FF0000"/>
-          <w:sz w:val="20"/>
-          <w:szCs w:val="20"/>
-        </w:rPr>
-        <w:t xml:space="preserve"> is true %}</w:t>
+        <w:t xml:space="preserve"> {% endif %}{% if vehicle_seizure.motion_to_return_vehicle is true %}</w:t>
       </w:r>
       <w:r>
         <w:rPr>
@@ -5607,141 +3593,17 @@
           <w:sz w:val="20"/>
           <w:szCs w:val="20"/>
         </w:rPr>
-        <w:t xml:space="preserve">Defendant submitted a motion for return of the vehicle pending trial. The State </w:t>
-      </w:r>
-      <w:proofErr w:type="gramStart"/>
-      <w:r>
-        <w:rPr>
-          <w:rFonts w:ascii="Palatino Linotype" w:hAnsi="Palatino Linotype"/>
-          <w:bCs/>
-          <w:sz w:val="20"/>
-          <w:szCs w:val="20"/>
-        </w:rPr>
-        <w:t xml:space="preserve">{{ </w:t>
-      </w:r>
-      <w:proofErr w:type="spellStart"/>
-      <w:r>
-        <w:rPr>
-          <w:rFonts w:ascii="Palatino Linotype" w:hAnsi="Palatino Linotype"/>
-          <w:bCs/>
-          <w:sz w:val="20"/>
-          <w:szCs w:val="20"/>
-        </w:rPr>
-        <w:t>vehicle</w:t>
-      </w:r>
-      <w:proofErr w:type="gramEnd"/>
-      <w:r>
-        <w:rPr>
-          <w:rFonts w:ascii="Palatino Linotype" w:hAnsi="Palatino Linotype"/>
-          <w:bCs/>
-          <w:sz w:val="20"/>
-          <w:szCs w:val="20"/>
-        </w:rPr>
-        <w:t>_seizure.state_opposes</w:t>
-      </w:r>
-      <w:proofErr w:type="spellEnd"/>
-      <w:r>
-        <w:rPr>
-          <w:rFonts w:ascii="Palatino Linotype" w:hAnsi="Palatino Linotype"/>
-          <w:bCs/>
-          <w:sz w:val="20"/>
-          <w:szCs w:val="20"/>
-        </w:rPr>
-        <w:t xml:space="preserve"> }} to the motion. Defendant’s motion is </w:t>
-      </w:r>
-      <w:proofErr w:type="gramStart"/>
-      <w:r>
-        <w:rPr>
-          <w:rFonts w:ascii="Palatino Linotype" w:hAnsi="Palatino Linotype"/>
-          <w:bCs/>
-          <w:sz w:val="20"/>
-          <w:szCs w:val="20"/>
-        </w:rPr>
-        <w:t xml:space="preserve">{{ </w:t>
-      </w:r>
-      <w:proofErr w:type="spellStart"/>
-      <w:r>
-        <w:rPr>
-          <w:rFonts w:ascii="Palatino Linotype" w:hAnsi="Palatino Linotype"/>
-          <w:bCs/>
-          <w:sz w:val="20"/>
-          <w:szCs w:val="20"/>
-        </w:rPr>
-        <w:t>vehicle</w:t>
-      </w:r>
-      <w:proofErr w:type="gramEnd"/>
-      <w:r>
-        <w:rPr>
-          <w:rFonts w:ascii="Palatino Linotype" w:hAnsi="Palatino Linotype"/>
-          <w:bCs/>
-          <w:sz w:val="20"/>
-          <w:szCs w:val="20"/>
-        </w:rPr>
-        <w:t>_seizure.disposition_motion_to_return</w:t>
-      </w:r>
-      <w:proofErr w:type="spellEnd"/>
-      <w:r>
-        <w:rPr>
-          <w:rFonts w:ascii="Palatino Linotype" w:hAnsi="Palatino Linotype"/>
-          <w:bCs/>
-          <w:sz w:val="20"/>
-          <w:szCs w:val="20"/>
-        </w:rPr>
-        <w:t xml:space="preserve"> }}. </w:t>
-      </w:r>
-      <w:r>
-        <w:rPr>
-          <w:rFonts w:ascii="Palatino Linotype" w:hAnsi="Palatino Linotype"/>
-          <w:bCs/>
-          <w:color w:val="FF0000"/>
-          <w:sz w:val="20"/>
-          <w:szCs w:val="20"/>
-        </w:rPr>
-        <w:t xml:space="preserve">{% if </w:t>
-      </w:r>
-      <w:proofErr w:type="spellStart"/>
-      <w:r>
-        <w:rPr>
-          <w:rFonts w:ascii="Palatino Linotype" w:hAnsi="Palatino Linotype"/>
-          <w:bCs/>
-          <w:color w:val="FF0000"/>
-          <w:sz w:val="20"/>
-          <w:szCs w:val="20"/>
-        </w:rPr>
-        <w:t>vehicle_</w:t>
-      </w:r>
-      <w:proofErr w:type="gramStart"/>
-      <w:r>
-        <w:rPr>
-          <w:rFonts w:ascii="Palatino Linotype" w:hAnsi="Palatino Linotype"/>
-          <w:bCs/>
-          <w:color w:val="FF0000"/>
-          <w:sz w:val="20"/>
-          <w:szCs w:val="20"/>
-        </w:rPr>
-        <w:t>seizure.disposition</w:t>
-      </w:r>
-      <w:proofErr w:type="gramEnd"/>
-      <w:r>
-        <w:rPr>
-          <w:rFonts w:ascii="Palatino Linotype" w:hAnsi="Palatino Linotype"/>
-          <w:bCs/>
-          <w:color w:val="FF0000"/>
-          <w:sz w:val="20"/>
-          <w:szCs w:val="20"/>
-        </w:rPr>
-        <w:t>_motion_to_return</w:t>
-      </w:r>
-      <w:proofErr w:type="spellEnd"/>
-      <w:r>
-        <w:rPr>
-          <w:rFonts w:ascii="Palatino Linotype" w:hAnsi="Palatino Linotype"/>
-          <w:bCs/>
-          <w:color w:val="FF0000"/>
-          <w:sz w:val="20"/>
-          <w:szCs w:val="20"/>
-        </w:rPr>
-        <w:t xml:space="preserve"> == ‘Granted’ %}</w:t>
+        <w:t xml:space="preserve">Defendant submitted a motion for return of the vehicle pending trial. The State {{ vehicle_seizure.state_opposes }} to the motion. Defendant’s motion is {{ vehicle_seizure.disposition_motion_to_return }}. </w:t>
+      </w:r>
+      <w:r>
+        <w:rPr>
+          <w:rFonts w:ascii="Palatino Linotype" w:hAnsi="Palatino Linotype"/>
+          <w:bCs/>
+          <w:color w:val="FF0000"/>
+          <w:sz w:val="20"/>
+          <w:szCs w:val="20"/>
+        </w:rPr>
+        <w:t>{% if vehicle_seizure.disposition_motion_to_return == ‘Granted’ %}</w:t>
       </w:r>
       <w:r>
         <w:rPr>
@@ -5780,29 +3642,7 @@
           <w:sz w:val="20"/>
           <w:szCs w:val="20"/>
         </w:rPr>
-        <w:t xml:space="preserve">if </w:t>
-      </w:r>
-      <w:proofErr w:type="spellStart"/>
-      <w:r>
-        <w:rPr>
-          <w:rFonts w:ascii="Palatino Linotype" w:hAnsi="Palatino Linotype"/>
-          <w:bCs/>
-          <w:color w:val="FF0000"/>
-          <w:sz w:val="20"/>
-          <w:szCs w:val="20"/>
-        </w:rPr>
-        <w:t>other_conditions.ordered</w:t>
-      </w:r>
-      <w:proofErr w:type="spellEnd"/>
-      <w:r>
-        <w:rPr>
-          <w:rFonts w:ascii="Palatino Linotype" w:hAnsi="Palatino Linotype"/>
-          <w:bCs/>
-          <w:color w:val="FF0000"/>
-          <w:sz w:val="20"/>
-          <w:szCs w:val="20"/>
-        </w:rPr>
-        <w:t xml:space="preserve"> is true %}</w:t>
+        <w:t>if other_conditions.ordered is true %}</w:t>
       </w:r>
       <w:r>
         <w:rPr>
@@ -5856,54 +3696,14 @@
           <w:szCs w:val="20"/>
         </w:rPr>
       </w:pPr>
-      <w:proofErr w:type="gramStart"/>
-      <w:r>
-        <w:rPr>
-          <w:rFonts w:ascii="Palatino Linotype" w:hAnsi="Palatino Linotype"/>
-          <w:bCs/>
-          <w:sz w:val="20"/>
-          <w:szCs w:val="20"/>
-        </w:rPr>
-        <w:t xml:space="preserve">{{ </w:t>
-      </w:r>
-      <w:proofErr w:type="spellStart"/>
-      <w:r>
-        <w:rPr>
-          <w:rFonts w:ascii="Palatino Linotype" w:hAnsi="Palatino Linotype"/>
-          <w:bCs/>
-          <w:sz w:val="20"/>
-          <w:szCs w:val="20"/>
-        </w:rPr>
-        <w:t>other</w:t>
-      </w:r>
-      <w:proofErr w:type="gramEnd"/>
-      <w:r>
-        <w:rPr>
-          <w:rFonts w:ascii="Palatino Linotype" w:hAnsi="Palatino Linotype"/>
-          <w:bCs/>
-          <w:sz w:val="20"/>
-          <w:szCs w:val="20"/>
-        </w:rPr>
-        <w:t>_conditions.terms</w:t>
-      </w:r>
-      <w:proofErr w:type="spellEnd"/>
-      <w:r>
-        <w:rPr>
-          <w:rFonts w:ascii="Palatino Linotype" w:hAnsi="Palatino Linotype"/>
-          <w:bCs/>
-          <w:sz w:val="20"/>
-          <w:szCs w:val="20"/>
-        </w:rPr>
-        <w:t xml:space="preserve"> }}</w:t>
-      </w:r>
-      <w:r>
-        <w:rPr>
-          <w:rFonts w:ascii="Palatino Linotype" w:hAnsi="Palatino Linotype"/>
-          <w:bCs/>
-          <w:sz w:val="20"/>
-          <w:szCs w:val="20"/>
-        </w:rPr>
-        <w:t>.</w:t>
+      <w:r>
+        <w:rPr>
+          <w:rFonts w:ascii="Palatino Linotype" w:hAnsi="Palatino Linotype"/>
+          <w:bCs/>
+          <w:sz w:val="20"/>
+          <w:szCs w:val="20"/>
+        </w:rPr>
+        <w:t>{{ other_conditions.terms }}</w:t>
       </w:r>
       <w:r>
         <w:rPr>
@@ -6052,66 +3852,29 @@
         </w:rPr>
         <w:tab/>
       </w:r>
-      <w:proofErr w:type="gramStart"/>
-      <w:r>
-        <w:rPr>
-          <w:rFonts w:ascii="Palatino Linotype" w:hAnsi="Palatino Linotype"/>
-          <w:sz w:val="20"/>
-          <w:szCs w:val="20"/>
-        </w:rPr>
-        <w:t xml:space="preserve">{{ </w:t>
-      </w:r>
-      <w:proofErr w:type="spellStart"/>
-      <w:r>
-        <w:rPr>
-          <w:rFonts w:ascii="Palatino Linotype" w:hAnsi="Palatino Linotype"/>
-          <w:sz w:val="20"/>
-          <w:szCs w:val="20"/>
-        </w:rPr>
-        <w:t>judicial</w:t>
-      </w:r>
-      <w:proofErr w:type="gramEnd"/>
-      <w:r>
-        <w:rPr>
-          <w:rFonts w:ascii="Palatino Linotype" w:hAnsi="Palatino Linotype"/>
-          <w:sz w:val="20"/>
-          <w:szCs w:val="20"/>
-        </w:rPr>
-        <w:t>_officer.officer_</w:t>
-      </w:r>
-      <w:r>
-        <w:rPr>
-          <w:rFonts w:ascii="Palatino Linotype" w:hAnsi="Palatino Linotype"/>
-          <w:sz w:val="20"/>
-          <w:szCs w:val="20"/>
-        </w:rPr>
-        <w:t>type</w:t>
-      </w:r>
-      <w:proofErr w:type="spellEnd"/>
-      <w:r>
-        <w:rPr>
-          <w:rFonts w:ascii="Palatino Linotype" w:hAnsi="Palatino Linotype"/>
-          <w:sz w:val="20"/>
-          <w:szCs w:val="20"/>
-        </w:rPr>
-        <w:t xml:space="preserve"> }} </w:t>
-      </w:r>
-      <w:r>
-        <w:rPr>
-          <w:rFonts w:ascii="Palatino Linotype" w:hAnsi="Palatino Linotype"/>
-          <w:sz w:val="20"/>
-          <w:szCs w:val="20"/>
-        </w:rPr>
-        <w:t xml:space="preserve">{{ </w:t>
-      </w:r>
-      <w:proofErr w:type="spellStart"/>
-      <w:r>
-        <w:rPr>
-          <w:rFonts w:ascii="Palatino Linotype" w:hAnsi="Palatino Linotype"/>
-          <w:sz w:val="20"/>
-          <w:szCs w:val="20"/>
-        </w:rPr>
-        <w:t>judicial_officer</w:t>
+      <w:r>
+        <w:rPr>
+          <w:rFonts w:ascii="Palatino Linotype" w:hAnsi="Palatino Linotype"/>
+          <w:sz w:val="20"/>
+          <w:szCs w:val="20"/>
+        </w:rPr>
+        <w:t>{{ judicial_officer.officer_</w:t>
+      </w:r>
+      <w:r>
+        <w:rPr>
+          <w:rFonts w:ascii="Palatino Linotype" w:hAnsi="Palatino Linotype"/>
+          <w:sz w:val="20"/>
+          <w:szCs w:val="20"/>
+        </w:rPr>
+        <w:t xml:space="preserve">type }} </w:t>
+      </w:r>
+      <w:r>
+        <w:rPr>
+          <w:rFonts w:ascii="Palatino Linotype" w:hAnsi="Palatino Linotype"/>
+          <w:sz w:val="20"/>
+          <w:szCs w:val="20"/>
+        </w:rPr>
+        <w:t>{{ judicial_officer</w:t>
       </w:r>
       <w:r>
         <w:rPr>
@@ -6121,7 +3884,6 @@
         </w:rPr>
         <w:t>.first_name</w:t>
       </w:r>
-      <w:proofErr w:type="spellEnd"/>
       <w:r>
         <w:rPr>
           <w:rFonts w:ascii="Palatino Linotype" w:hAnsi="Palatino Linotype"/>
@@ -6144,25 +3906,7 @@
           <w:sz w:val="20"/>
           <w:szCs w:val="20"/>
         </w:rPr>
-        <w:t xml:space="preserve">{{ </w:t>
-      </w:r>
-      <w:proofErr w:type="spellStart"/>
-      <w:r>
-        <w:rPr>
-          <w:rFonts w:ascii="Palatino Linotype" w:hAnsi="Palatino Linotype"/>
-          <w:sz w:val="20"/>
-          <w:szCs w:val="20"/>
-        </w:rPr>
-        <w:t>judicial_officer.last_name</w:t>
-      </w:r>
-      <w:proofErr w:type="spellEnd"/>
-      <w:r>
-        <w:rPr>
-          <w:rFonts w:ascii="Palatino Linotype" w:hAnsi="Palatino Linotype"/>
-          <w:sz w:val="20"/>
-          <w:szCs w:val="20"/>
-        </w:rPr>
-        <w:t xml:space="preserve"> }}</w:t>
+        <w:t>{{ judicial_officer.last_name }}</w:t>
       </w:r>
     </w:p>
     <w:p>
@@ -6225,29 +3969,7 @@
           <w:sz w:val="20"/>
           <w:szCs w:val="20"/>
         </w:rPr>
-        <w:t xml:space="preserve">% if </w:t>
-      </w:r>
-      <w:proofErr w:type="spellStart"/>
-      <w:r>
-        <w:rPr>
-          <w:rFonts w:ascii="Palatino Linotype" w:hAnsi="Palatino Linotype"/>
-          <w:bCs/>
-          <w:color w:val="FF0000"/>
-          <w:sz w:val="20"/>
-          <w:szCs w:val="20"/>
-        </w:rPr>
-        <w:t>judicial_</w:t>
-      </w:r>
-      <w:proofErr w:type="gramStart"/>
-      <w:r>
-        <w:rPr>
-          <w:rFonts w:ascii="Palatino Linotype" w:hAnsi="Palatino Linotype"/>
-          <w:bCs/>
-          <w:color w:val="FF0000"/>
-          <w:sz w:val="20"/>
-          <w:szCs w:val="20"/>
-        </w:rPr>
-        <w:t>of</w:t>
+        <w:t>% if judicial_of</w:t>
       </w:r>
       <w:r>
         <w:rPr>
@@ -6269,27 +3991,15 @@
         </w:rPr>
         <w:t>.officer</w:t>
       </w:r>
-      <w:proofErr w:type="gramEnd"/>
-      <w:r>
-        <w:rPr>
-          <w:rFonts w:ascii="Palatino Linotype" w:hAnsi="Palatino Linotype"/>
-          <w:bCs/>
-          <w:color w:val="FF0000"/>
-          <w:sz w:val="20"/>
-          <w:szCs w:val="20"/>
-        </w:rPr>
-        <w:t>_type</w:t>
-      </w:r>
-      <w:proofErr w:type="spellEnd"/>
-      <w:r>
-        <w:rPr>
-          <w:rFonts w:ascii="Palatino Linotype" w:hAnsi="Palatino Linotype"/>
-          <w:bCs/>
-          <w:color w:val="FF0000"/>
-          <w:sz w:val="20"/>
-          <w:szCs w:val="20"/>
-        </w:rPr>
-        <w:t xml:space="preserve">  ==  ‘Magistrate’ %}</w:t>
+      <w:r>
+        <w:rPr>
+          <w:rFonts w:ascii="Palatino Linotype" w:hAnsi="Palatino Linotype"/>
+          <w:bCs/>
+          <w:color w:val="FF0000"/>
+          <w:sz w:val="20"/>
+          <w:szCs w:val="20"/>
+        </w:rPr>
+        <w:t>_type  ==  ‘Magistrate’ %}</w:t>
       </w:r>
     </w:p>
     <w:p>
@@ -6449,61 +4159,7 @@
           <w:sz w:val="16"/>
           <w:szCs w:val="16"/>
         </w:rPr>
-        <w:t xml:space="preserve">Prosecutor’s Office: PS    OM     EM; Defendant’s Attorney: PS     OM     EM; </w:t>
-      </w:r>
-      <w:proofErr w:type="gramStart"/>
-      <w:r>
-        <w:rPr>
-          <w:rFonts w:ascii="Palatino Linotype" w:hAnsi="Palatino Linotype"/>
-          <w:sz w:val="16"/>
-          <w:szCs w:val="16"/>
-        </w:rPr>
-        <w:t xml:space="preserve">{{ </w:t>
-      </w:r>
-      <w:proofErr w:type="spellStart"/>
-      <w:r>
-        <w:rPr>
-          <w:rFonts w:ascii="Palatino Linotype" w:hAnsi="Palatino Linotype"/>
-          <w:sz w:val="16"/>
-          <w:szCs w:val="16"/>
-        </w:rPr>
-        <w:t>defendant</w:t>
-      </w:r>
-      <w:proofErr w:type="gramEnd"/>
-      <w:r>
-        <w:rPr>
-          <w:rFonts w:ascii="Palatino Linotype" w:hAnsi="Palatino Linotype"/>
-          <w:sz w:val="16"/>
-          <w:szCs w:val="16"/>
-        </w:rPr>
-        <w:t>.first_name</w:t>
-      </w:r>
-      <w:proofErr w:type="spellEnd"/>
-      <w:r>
-        <w:rPr>
-          <w:rFonts w:ascii="Palatino Linotype" w:hAnsi="Palatino Linotype"/>
-          <w:sz w:val="16"/>
-          <w:szCs w:val="16"/>
-        </w:rPr>
-        <w:t xml:space="preserve"> }} {{ </w:t>
-      </w:r>
-      <w:proofErr w:type="spellStart"/>
-      <w:r>
-        <w:rPr>
-          <w:rFonts w:ascii="Palatino Linotype" w:hAnsi="Palatino Linotype"/>
-          <w:sz w:val="16"/>
-          <w:szCs w:val="16"/>
-        </w:rPr>
-        <w:t>defendant.last_name</w:t>
-      </w:r>
-      <w:proofErr w:type="spellEnd"/>
-      <w:r>
-        <w:rPr>
-          <w:rFonts w:ascii="Palatino Linotype" w:hAnsi="Palatino Linotype"/>
-          <w:sz w:val="16"/>
-          <w:szCs w:val="16"/>
-        </w:rPr>
-        <w:t>}}: PS     OM     EM;</w:t>
+        <w:t>Prosecutor’s Office: PS    OM     EM; Defendant’s Attorney: PS     OM     EM; {{ defendant.first_name }} {{ defendant.last_name}}: PS     OM     EM;</w:t>
       </w:r>
       <w:r>
         <w:rPr>
@@ -6758,9 +4414,8 @@
         <w:sz w:val="20"/>
         <w:szCs w:val="20"/>
       </w:rPr>
-      <w:t xml:space="preserve">% if </w:t>
+      <w:t>% if judicial_officer.officer_type  ==  ‘Magistrate’ %}Magistrate Decision –</w:t>
     </w:r>
-    <w:proofErr w:type="spellStart"/>
     <w:r>
       <w:rPr>
         <w:rFonts w:ascii="Palatino Linotype" w:hAnsi="Palatino Linotype"/>
@@ -6768,9 +4423,8 @@
         <w:sz w:val="20"/>
         <w:szCs w:val="20"/>
       </w:rPr>
-      <w:t>judicial_</w:t>
+      <w:t xml:space="preserve"> </w:t>
     </w:r>
-    <w:proofErr w:type="gramStart"/>
     <w:r>
       <w:rPr>
         <w:rFonts w:ascii="Palatino Linotype" w:hAnsi="Palatino Linotype"/>
@@ -6778,9 +4432,8 @@
         <w:sz w:val="20"/>
         <w:szCs w:val="20"/>
       </w:rPr>
-      <w:t>officer.officer</w:t>
+      <w:t>Bond</w:t>
     </w:r>
-    <w:proofErr w:type="gramEnd"/>
     <w:r>
       <w:rPr>
         <w:rFonts w:ascii="Palatino Linotype" w:hAnsi="Palatino Linotype"/>
@@ -6788,9 +4441,8 @@
         <w:sz w:val="20"/>
         <w:szCs w:val="20"/>
       </w:rPr>
-      <w:t>_type</w:t>
+      <w:t xml:space="preserve"> Hearing</w:t>
     </w:r>
-    <w:proofErr w:type="spellEnd"/>
     <w:r>
       <w:rPr>
         <w:rFonts w:ascii="Palatino Linotype" w:hAnsi="Palatino Linotype"/>
@@ -6798,42 +4450,6 @@
         <w:sz w:val="20"/>
         <w:szCs w:val="20"/>
       </w:rPr>
-      <w:t xml:space="preserve">  ==  ‘Magistrate’ %}Magistrate Decision –</w:t>
-    </w:r>
-    <w:r>
-      <w:rPr>
-        <w:rFonts w:ascii="Palatino Linotype" w:hAnsi="Palatino Linotype"/>
-        <w:bCs/>
-        <w:sz w:val="20"/>
-        <w:szCs w:val="20"/>
-      </w:rPr>
-      <w:t xml:space="preserve"> </w:t>
-    </w:r>
-    <w:r>
-      <w:rPr>
-        <w:rFonts w:ascii="Palatino Linotype" w:hAnsi="Palatino Linotype"/>
-        <w:bCs/>
-        <w:sz w:val="20"/>
-        <w:szCs w:val="20"/>
-      </w:rPr>
-      <w:t>Bond</w:t>
-    </w:r>
-    <w:r>
-      <w:rPr>
-        <w:rFonts w:ascii="Palatino Linotype" w:hAnsi="Palatino Linotype"/>
-        <w:bCs/>
-        <w:sz w:val="20"/>
-        <w:szCs w:val="20"/>
-      </w:rPr>
-      <w:t xml:space="preserve"> Hearing</w:t>
-    </w:r>
-    <w:r>
-      <w:rPr>
-        <w:rFonts w:ascii="Palatino Linotype" w:hAnsi="Palatino Linotype"/>
-        <w:bCs/>
-        <w:sz w:val="20"/>
-        <w:szCs w:val="20"/>
-      </w:rPr>
       <w:t xml:space="preserve"> Entry</w:t>
     </w:r>
     <w:r>
@@ -6842,77 +4458,23 @@
         <w:sz w:val="20"/>
         <w:szCs w:val="20"/>
       </w:rPr>
-      <w:t xml:space="preserve">{% </w:t>
+      <w:t>{% elif judicial_officer.officer_type == ‘Judge’ %}</w:t>
     </w:r>
-    <w:proofErr w:type="spellStart"/>
     <w:r>
       <w:rPr>
         <w:rFonts w:ascii="Palatino Linotype" w:hAnsi="Palatino Linotype"/>
         <w:sz w:val="20"/>
         <w:szCs w:val="20"/>
       </w:rPr>
-      <w:t>elif</w:t>
+      <w:t>Bond Hearing</w:t>
     </w:r>
-    <w:proofErr w:type="spellEnd"/>
     <w:r>
       <w:rPr>
         <w:rFonts w:ascii="Palatino Linotype" w:hAnsi="Palatino Linotype"/>
         <w:sz w:val="20"/>
         <w:szCs w:val="20"/>
       </w:rPr>
-      <w:t xml:space="preserve"> </w:t>
-    </w:r>
-    <w:proofErr w:type="spellStart"/>
-    <w:r>
-      <w:rPr>
-        <w:rFonts w:ascii="Palatino Linotype" w:hAnsi="Palatino Linotype"/>
-        <w:sz w:val="20"/>
-        <w:szCs w:val="20"/>
-      </w:rPr>
-      <w:t>judicial_officer.officer_type</w:t>
-    </w:r>
-    <w:proofErr w:type="spellEnd"/>
-    <w:r>
-      <w:rPr>
-        <w:rFonts w:ascii="Palatino Linotype" w:hAnsi="Palatino Linotype"/>
-        <w:sz w:val="20"/>
-        <w:szCs w:val="20"/>
-      </w:rPr>
-      <w:t xml:space="preserve"> == ‘Judge’ %}</w:t>
-    </w:r>
-    <w:r>
-      <w:rPr>
-        <w:rFonts w:ascii="Palatino Linotype" w:hAnsi="Palatino Linotype"/>
-        <w:sz w:val="20"/>
-        <w:szCs w:val="20"/>
-      </w:rPr>
-      <w:t>Bond Hearing</w:t>
-    </w:r>
-    <w:r>
-      <w:rPr>
-        <w:rFonts w:ascii="Palatino Linotype" w:hAnsi="Palatino Linotype"/>
-        <w:sz w:val="20"/>
-        <w:szCs w:val="20"/>
-      </w:rPr>
-      <w:t xml:space="preserve"> Judgment Entry{% endif %} {{ </w:t>
-    </w:r>
-    <w:proofErr w:type="spellStart"/>
-    <w:r>
-      <w:rPr>
-        <w:rFonts w:ascii="Palatino Linotype" w:hAnsi="Palatino Linotype"/>
-        <w:sz w:val="20"/>
-        <w:szCs w:val="20"/>
-      </w:rPr>
-      <w:t>case_number</w:t>
-    </w:r>
-    <w:proofErr w:type="spellEnd"/>
-    <w:r>
-      <w:rPr>
-        <w:rFonts w:ascii="Palatino Linotype" w:hAnsi="Palatino Linotype"/>
-        <w:sz w:val="20"/>
-        <w:szCs w:val="20"/>
-      </w:rPr>
-      <w:t xml:space="preserve"> </w:t>
+      <w:t xml:space="preserve"> Judgment Entry{% endif %} {{ case_number </w:t>
     </w:r>
     <w:r>
       <w:rPr>

</xml_diff>

<commit_message>
Scheduling data loader enhancement complete and passing.
</commit_message>
<xml_diff>
--- a/tests/resources/Templates/Bond_Hearing_Template.docx
+++ b/tests/resources/Templates/Bond_Hearing_Template.docx
@@ -250,13 +250,23 @@
         </w:rPr>
         <w:t xml:space="preserve">.  </w:t>
       </w:r>
-      <w:r>
-        <w:rPr>
-          <w:rFonts w:ascii="Palatino Linotype" w:hAnsi="Palatino Linotype"/>
-          <w:sz w:val="20"/>
-          <w:szCs w:val="20"/>
-        </w:rPr>
-        <w:t>{{ case_number</w:t>
+      <w:proofErr w:type="gramStart"/>
+      <w:r>
+        <w:rPr>
+          <w:rFonts w:ascii="Palatino Linotype" w:hAnsi="Palatino Linotype"/>
+          <w:sz w:val="20"/>
+          <w:szCs w:val="20"/>
+        </w:rPr>
+        <w:t>{{ case</w:t>
+      </w:r>
+      <w:proofErr w:type="gramEnd"/>
+      <w:r>
+        <w:rPr>
+          <w:rFonts w:ascii="Palatino Linotype" w:hAnsi="Palatino Linotype"/>
+          <w:sz w:val="20"/>
+          <w:szCs w:val="20"/>
+        </w:rPr>
+        <w:t>_number</w:t>
       </w:r>
       <w:r>
         <w:rPr>
@@ -313,13 +323,23 @@
           <w:szCs w:val="20"/>
         </w:rPr>
       </w:pPr>
-      <w:r>
-        <w:rPr>
-          <w:rFonts w:ascii="Palatino Linotype" w:hAnsi="Palatino Linotype"/>
-          <w:sz w:val="20"/>
-          <w:szCs w:val="20"/>
-        </w:rPr>
-        <w:t>{{ defendant.</w:t>
+      <w:proofErr w:type="gramStart"/>
+      <w:r>
+        <w:rPr>
+          <w:rFonts w:ascii="Palatino Linotype" w:hAnsi="Palatino Linotype"/>
+          <w:sz w:val="20"/>
+          <w:szCs w:val="20"/>
+        </w:rPr>
+        <w:t>{{ defendant</w:t>
+      </w:r>
+      <w:proofErr w:type="gramEnd"/>
+      <w:r>
+        <w:rPr>
+          <w:rFonts w:ascii="Palatino Linotype" w:hAnsi="Palatino Linotype"/>
+          <w:sz w:val="20"/>
+          <w:szCs w:val="20"/>
+        </w:rPr>
+        <w:t>.</w:t>
       </w:r>
       <w:r>
         <w:rPr>
@@ -498,7 +518,27 @@
           <w:sz w:val="20"/>
           <w:szCs w:val="20"/>
         </w:rPr>
-        <w:t>% if judicial_officer.officer_</w:t>
+        <w:t>% if judicial_</w:t>
+      </w:r>
+      <w:proofErr w:type="gramStart"/>
+      <w:r>
+        <w:rPr>
+          <w:rFonts w:ascii="Palatino Linotype" w:hAnsi="Palatino Linotype"/>
+          <w:bCs/>
+          <w:sz w:val="20"/>
+          <w:szCs w:val="20"/>
+        </w:rPr>
+        <w:t>officer.officer</w:t>
+      </w:r>
+      <w:proofErr w:type="gramEnd"/>
+      <w:r>
+        <w:rPr>
+          <w:rFonts w:ascii="Palatino Linotype" w:hAnsi="Palatino Linotype"/>
+          <w:bCs/>
+          <w:sz w:val="20"/>
+          <w:szCs w:val="20"/>
+        </w:rPr>
+        <w:t>_</w:t>
       </w:r>
       <w:r>
         <w:rPr>
@@ -627,7 +667,25 @@
           <w:sz w:val="20"/>
           <w:szCs w:val="20"/>
         </w:rPr>
-        <w:t>{% elif judicial_officer.officer_</w:t>
+        <w:t>{% elif judicial_</w:t>
+      </w:r>
+      <w:proofErr w:type="gramStart"/>
+      <w:r>
+        <w:rPr>
+          <w:rFonts w:ascii="Palatino Linotype" w:hAnsi="Palatino Linotype"/>
+          <w:sz w:val="20"/>
+          <w:szCs w:val="20"/>
+        </w:rPr>
+        <w:t>officer.officer</w:t>
+      </w:r>
+      <w:proofErr w:type="gramEnd"/>
+      <w:r>
+        <w:rPr>
+          <w:rFonts w:ascii="Palatino Linotype" w:hAnsi="Palatino Linotype"/>
+          <w:sz w:val="20"/>
+          <w:szCs w:val="20"/>
+        </w:rPr>
+        <w:t>_</w:t>
       </w:r>
       <w:r>
         <w:rPr>
@@ -793,7 +851,25 @@
           <w:sz w:val="20"/>
           <w:szCs w:val="20"/>
         </w:rPr>
-        <w:t xml:space="preserve"> on {{ plea_trial_date }}</w:t>
+        <w:t xml:space="preserve"> on </w:t>
+      </w:r>
+      <w:proofErr w:type="gramStart"/>
+      <w:r>
+        <w:rPr>
+          <w:rFonts w:ascii="Palatino Linotype" w:hAnsi="Palatino Linotype"/>
+          <w:sz w:val="20"/>
+          <w:szCs w:val="20"/>
+        </w:rPr>
+        <w:t>{{ plea</w:t>
+      </w:r>
+      <w:proofErr w:type="gramEnd"/>
+      <w:r>
+        <w:rPr>
+          <w:rFonts w:ascii="Palatino Linotype" w:hAnsi="Palatino Linotype"/>
+          <w:sz w:val="20"/>
+          <w:szCs w:val="20"/>
+        </w:rPr>
+        <w:t>_trial_date }}</w:t>
       </w:r>
       <w:r>
         <w:rPr>
@@ -850,7 +926,27 @@
           <w:sz w:val="20"/>
           <w:szCs w:val="20"/>
         </w:rPr>
-        <w:t>{% if defense_counsel_waived is false %}Defendant was represented by {{ defense_counsel }}, {{ defense_counsel_type }}.</w:t>
+        <w:t xml:space="preserve">{% if defense_counsel_waived is false </w:t>
+      </w:r>
+      <w:proofErr w:type="gramStart"/>
+      <w:r>
+        <w:rPr>
+          <w:rFonts w:ascii="Palatino Linotype" w:hAnsi="Palatino Linotype"/>
+          <w:bCs/>
+          <w:sz w:val="20"/>
+          <w:szCs w:val="20"/>
+        </w:rPr>
+        <w:t>%}Defendant</w:t>
+      </w:r>
+      <w:proofErr w:type="gramEnd"/>
+      <w:r>
+        <w:rPr>
+          <w:rFonts w:ascii="Palatino Linotype" w:hAnsi="Palatino Linotype"/>
+          <w:bCs/>
+          <w:sz w:val="20"/>
+          <w:szCs w:val="20"/>
+        </w:rPr>
+        <w:t xml:space="preserve"> was represented by {{ defense_counsel }}, {{ defense_counsel_type }}.</w:t>
       </w:r>
       <w:r>
         <w:rPr>
@@ -868,7 +964,27 @@
           <w:sz w:val="20"/>
           <w:szCs w:val="20"/>
         </w:rPr>
-        <w:t xml:space="preserve">{% elif defense_counsel_waived is true %}Defendant </w:t>
+        <w:t xml:space="preserve">{% elif defense_counsel_waived is true </w:t>
+      </w:r>
+      <w:proofErr w:type="gramStart"/>
+      <w:r>
+        <w:rPr>
+          <w:rFonts w:ascii="Palatino Linotype" w:hAnsi="Palatino Linotype"/>
+          <w:bCs/>
+          <w:sz w:val="20"/>
+          <w:szCs w:val="20"/>
+        </w:rPr>
+        <w:t>%}Defendant</w:t>
+      </w:r>
+      <w:proofErr w:type="gramEnd"/>
+      <w:r>
+        <w:rPr>
+          <w:rFonts w:ascii="Palatino Linotype" w:hAnsi="Palatino Linotype"/>
+          <w:bCs/>
+          <w:sz w:val="20"/>
+          <w:szCs w:val="20"/>
+        </w:rPr>
+        <w:t xml:space="preserve"> </w:t>
       </w:r>
       <w:r>
         <w:rPr>
@@ -941,16 +1057,56 @@
           <w:sz w:val="20"/>
           <w:szCs w:val="20"/>
         </w:rPr>
-        <w:t xml:space="preserve">{% if bond_conditions.bond_modification_decision == ‘request to modify bond is denied’ %}The request to modify Defendant's bond in this case is DENIED. The </w:t>
-      </w:r>
-      <w:r>
-        <w:rPr>
-          <w:rFonts w:ascii="Palatino Linotype" w:hAnsi="Palatino Linotype"/>
-          <w:bCs/>
-          <w:sz w:val="20"/>
-          <w:szCs w:val="20"/>
-        </w:rPr>
-        <w:t xml:space="preserve">bond terms and conditions previously imposed in this case shall remain in effect. {% elif bond_conditions.bond_modification_decision == ‘request to </w:t>
+        <w:t>{% if bond_</w:t>
+      </w:r>
+      <w:proofErr w:type="gramStart"/>
+      <w:r>
+        <w:rPr>
+          <w:rFonts w:ascii="Palatino Linotype" w:hAnsi="Palatino Linotype"/>
+          <w:bCs/>
+          <w:sz w:val="20"/>
+          <w:szCs w:val="20"/>
+        </w:rPr>
+        <w:t>conditions.bond</w:t>
+      </w:r>
+      <w:proofErr w:type="gramEnd"/>
+      <w:r>
+        <w:rPr>
+          <w:rFonts w:ascii="Palatino Linotype" w:hAnsi="Palatino Linotype"/>
+          <w:bCs/>
+          <w:sz w:val="20"/>
+          <w:szCs w:val="20"/>
+        </w:rPr>
+        <w:t xml:space="preserve">_modification_decision == ‘request to modify bond is denied’ %}The request to modify Defendant's bond in this case is DENIED. The </w:t>
+      </w:r>
+      <w:r>
+        <w:rPr>
+          <w:rFonts w:ascii="Palatino Linotype" w:hAnsi="Palatino Linotype"/>
+          <w:bCs/>
+          <w:sz w:val="20"/>
+          <w:szCs w:val="20"/>
+        </w:rPr>
+        <w:t>bond terms and conditions previously imposed in this case shall remain in effect. {% elif bond_</w:t>
+      </w:r>
+      <w:proofErr w:type="gramStart"/>
+      <w:r>
+        <w:rPr>
+          <w:rFonts w:ascii="Palatino Linotype" w:hAnsi="Palatino Linotype"/>
+          <w:bCs/>
+          <w:sz w:val="20"/>
+          <w:szCs w:val="20"/>
+        </w:rPr>
+        <w:t>conditions.bond</w:t>
+      </w:r>
+      <w:proofErr w:type="gramEnd"/>
+      <w:r>
+        <w:rPr>
+          <w:rFonts w:ascii="Palatino Linotype" w:hAnsi="Palatino Linotype"/>
+          <w:bCs/>
+          <w:sz w:val="20"/>
+          <w:szCs w:val="20"/>
+        </w:rPr>
+        <w:t xml:space="preserve">_modification_decision == ‘request to </w:t>
       </w:r>
       <w:r>
         <w:rPr>
@@ -968,7 +1124,27 @@
           <w:sz w:val="20"/>
           <w:szCs w:val="20"/>
         </w:rPr>
-        <w:t>{% elif bond_conditions.bond_modification_decision == ‘request to modify bond is granted’ %</w:t>
+        <w:t>{% elif bond_</w:t>
+      </w:r>
+      <w:proofErr w:type="gramStart"/>
+      <w:r>
+        <w:rPr>
+          <w:rFonts w:ascii="Palatino Linotype" w:hAnsi="Palatino Linotype"/>
+          <w:bCs/>
+          <w:sz w:val="20"/>
+          <w:szCs w:val="20"/>
+        </w:rPr>
+        <w:t>conditions.bond</w:t>
+      </w:r>
+      <w:proofErr w:type="gramEnd"/>
+      <w:r>
+        <w:rPr>
+          <w:rFonts w:ascii="Palatino Linotype" w:hAnsi="Palatino Linotype"/>
+          <w:bCs/>
+          <w:sz w:val="20"/>
+          <w:szCs w:val="20"/>
+        </w:rPr>
+        <w:t>_modification_decision == ‘request to modify bond is granted’ %</w:t>
       </w:r>
       <w:r>
         <w:rPr>
@@ -995,16 +1171,56 @@
           <w:sz w:val="20"/>
           <w:szCs w:val="20"/>
         </w:rPr>
-        <w:t xml:space="preserve">{% elif bond_conditions.bond_modification_decision == ‘request to revoke bond is granted’ %}The Court finds that </w:t>
-      </w:r>
-      <w:r>
-        <w:rPr>
-          <w:rFonts w:ascii="Palatino Linotype" w:hAnsi="Palatino Linotype"/>
-          <w:bCs/>
-          <w:sz w:val="20"/>
-          <w:szCs w:val="20"/>
-        </w:rPr>
-        <w:t xml:space="preserve">the Defendant has violated the terms and conditions of the bond previously imposed in this case. Therefore, in order to assure the Defendant’s appearance in Court and the protection and safety of the community, the </w:t>
+        <w:t>{% elif bond_</w:t>
+      </w:r>
+      <w:proofErr w:type="gramStart"/>
+      <w:r>
+        <w:rPr>
+          <w:rFonts w:ascii="Palatino Linotype" w:hAnsi="Palatino Linotype"/>
+          <w:bCs/>
+          <w:sz w:val="20"/>
+          <w:szCs w:val="20"/>
+        </w:rPr>
+        <w:t>conditions.bond</w:t>
+      </w:r>
+      <w:proofErr w:type="gramEnd"/>
+      <w:r>
+        <w:rPr>
+          <w:rFonts w:ascii="Palatino Linotype" w:hAnsi="Palatino Linotype"/>
+          <w:bCs/>
+          <w:sz w:val="20"/>
+          <w:szCs w:val="20"/>
+        </w:rPr>
+        <w:t xml:space="preserve">_modification_decision == ‘request to revoke bond is granted’ %}The Court finds that </w:t>
+      </w:r>
+      <w:r>
+        <w:rPr>
+          <w:rFonts w:ascii="Palatino Linotype" w:hAnsi="Palatino Linotype"/>
+          <w:bCs/>
+          <w:sz w:val="20"/>
+          <w:szCs w:val="20"/>
+        </w:rPr>
+        <w:t xml:space="preserve">the Defendant has violated the terms and conditions of the bond previously imposed in this case. Therefore, </w:t>
+      </w:r>
+      <w:proofErr w:type="gramStart"/>
+      <w:r>
+        <w:rPr>
+          <w:rFonts w:ascii="Palatino Linotype" w:hAnsi="Palatino Linotype"/>
+          <w:bCs/>
+          <w:sz w:val="20"/>
+          <w:szCs w:val="20"/>
+        </w:rPr>
+        <w:t>in order to</w:t>
+      </w:r>
+      <w:proofErr w:type="gramEnd"/>
+      <w:r>
+        <w:rPr>
+          <w:rFonts w:ascii="Palatino Linotype" w:hAnsi="Palatino Linotype"/>
+          <w:bCs/>
+          <w:sz w:val="20"/>
+          <w:szCs w:val="20"/>
+        </w:rPr>
+        <w:t xml:space="preserve"> assure the Defendant’s appearance in Court and the protection and safety of the community, the </w:t>
       </w:r>
       <w:r>
         <w:rPr>
@@ -1085,7 +1301,27 @@
           <w:sz w:val="20"/>
           <w:szCs w:val="20"/>
         </w:rPr>
-        <w:t>{% if bond_conditions.bond_modification_decision == ‘request to modify bond is granted’ %}</w:t>
+        <w:t>{% if bond_</w:t>
+      </w:r>
+      <w:proofErr w:type="gramStart"/>
+      <w:r>
+        <w:rPr>
+          <w:rFonts w:ascii="Palatino Linotype" w:hAnsi="Palatino Linotype"/>
+          <w:bCs/>
+          <w:sz w:val="20"/>
+          <w:szCs w:val="20"/>
+        </w:rPr>
+        <w:t>conditions.bond</w:t>
+      </w:r>
+      <w:proofErr w:type="gramEnd"/>
+      <w:r>
+        <w:rPr>
+          <w:rFonts w:ascii="Palatino Linotype" w:hAnsi="Palatino Linotype"/>
+          <w:bCs/>
+          <w:sz w:val="20"/>
+          <w:szCs w:val="20"/>
+        </w:rPr>
+        <w:t>_modification_decision == ‘request to modify bond is granted’ %}</w:t>
       </w:r>
       <w:r>
         <w:rPr>
@@ -1138,17 +1374,38 @@
           <w:sz w:val="20"/>
           <w:szCs w:val="20"/>
         </w:rPr>
-        <w:t xml:space="preserve"> the community.  In determining the type and amount of bail, the Court considered each of the enumerated factors in Crim. R. 46(C)</w:t>
-      </w:r>
-      <w:r>
-        <w:rPr>
-          <w:rFonts w:ascii="Palatino Linotype" w:hAnsi="Palatino Linotype"/>
-          <w:bCs/>
-          <w:color w:val="FF0000"/>
-          <w:sz w:val="20"/>
-          <w:szCs w:val="20"/>
-        </w:rPr>
-        <w:t>{% if domestic_violence_</w:t>
+        <w:t xml:space="preserve"> the community.  In determining the type and amount of bail, the Court considered each of the enumerated factors in Crim. R. 46(C</w:t>
+      </w:r>
+      <w:proofErr w:type="gramStart"/>
+      <w:r>
+        <w:rPr>
+          <w:rFonts w:ascii="Palatino Linotype" w:hAnsi="Palatino Linotype"/>
+          <w:bCs/>
+          <w:sz w:val="20"/>
+          <w:szCs w:val="20"/>
+        </w:rPr>
+        <w:t>)</w:t>
+      </w:r>
+      <w:r>
+        <w:rPr>
+          <w:rFonts w:ascii="Palatino Linotype" w:hAnsi="Palatino Linotype"/>
+          <w:bCs/>
+          <w:color w:val="FF0000"/>
+          <w:sz w:val="20"/>
+          <w:szCs w:val="20"/>
+        </w:rPr>
+        <w:t>{</w:t>
+      </w:r>
+      <w:proofErr w:type="gramEnd"/>
+      <w:r>
+        <w:rPr>
+          <w:rFonts w:ascii="Palatino Linotype" w:hAnsi="Palatino Linotype"/>
+          <w:bCs/>
+          <w:color w:val="FF0000"/>
+          <w:sz w:val="20"/>
+          <w:szCs w:val="20"/>
+        </w:rPr>
+        <w:t>% if domestic_violence_</w:t>
       </w:r>
       <w:r>
         <w:rPr>
@@ -1258,17 +1515,39 @@
           <w:sz w:val="20"/>
           <w:szCs w:val="20"/>
         </w:rPr>
-        <w:t>bond_conditions</w:t>
-      </w:r>
-      <w:r>
-        <w:rPr>
-          <w:rFonts w:ascii="Palatino Linotype" w:hAnsi="Palatino Linotype"/>
-          <w:bCs/>
-          <w:color w:val="FF0000"/>
-          <w:sz w:val="20"/>
-          <w:szCs w:val="20"/>
-        </w:rPr>
-        <w:t>.bond_type == ‘10% Deposit, Cash or Surety</w:t>
+        <w:t>bond_</w:t>
+      </w:r>
+      <w:proofErr w:type="gramStart"/>
+      <w:r>
+        <w:rPr>
+          <w:rFonts w:ascii="Palatino Linotype" w:hAnsi="Palatino Linotype"/>
+          <w:bCs/>
+          <w:color w:val="FF0000"/>
+          <w:sz w:val="20"/>
+          <w:szCs w:val="20"/>
+        </w:rPr>
+        <w:t>conditions</w:t>
+      </w:r>
+      <w:r>
+        <w:rPr>
+          <w:rFonts w:ascii="Palatino Linotype" w:hAnsi="Palatino Linotype"/>
+          <w:bCs/>
+          <w:color w:val="FF0000"/>
+          <w:sz w:val="20"/>
+          <w:szCs w:val="20"/>
+        </w:rPr>
+        <w:t>.bond</w:t>
+      </w:r>
+      <w:proofErr w:type="gramEnd"/>
+      <w:r>
+        <w:rPr>
+          <w:rFonts w:ascii="Palatino Linotype" w:hAnsi="Palatino Linotype"/>
+          <w:bCs/>
+          <w:color w:val="FF0000"/>
+          <w:sz w:val="20"/>
+          <w:szCs w:val="20"/>
+        </w:rPr>
+        <w:t>_type == ‘10% Deposit, Cash or Surety</w:t>
       </w:r>
       <w:r>
         <w:rPr>
@@ -1438,8 +1717,9 @@
           <w:szCs w:val="20"/>
           <w:u w:val="single"/>
         </w:rPr>
-        <w:t xml:space="preserve">Defendant shall post a {{ </w:t>
-      </w:r>
+        <w:t xml:space="preserve">Defendant shall post a </w:t>
+      </w:r>
+      <w:proofErr w:type="gramStart"/>
       <w:r>
         <w:rPr>
           <w:rFonts w:ascii="Palatino Linotype" w:hAnsi="Palatino Linotype"/>
@@ -1448,7 +1728,28 @@
           <w:szCs w:val="20"/>
           <w:u w:val="single"/>
         </w:rPr>
-        <w:t>bond_conditions</w:t>
+        <w:t xml:space="preserve">{{ </w:t>
+      </w:r>
+      <w:r>
+        <w:rPr>
+          <w:rFonts w:ascii="Palatino Linotype" w:hAnsi="Palatino Linotype"/>
+          <w:bCs/>
+          <w:sz w:val="20"/>
+          <w:szCs w:val="20"/>
+          <w:u w:val="single"/>
+        </w:rPr>
+        <w:t>bond</w:t>
+      </w:r>
+      <w:proofErr w:type="gramEnd"/>
+      <w:r>
+        <w:rPr>
+          <w:rFonts w:ascii="Palatino Linotype" w:hAnsi="Palatino Linotype"/>
+          <w:bCs/>
+          <w:sz w:val="20"/>
+          <w:szCs w:val="20"/>
+          <w:u w:val="single"/>
+        </w:rPr>
+        <w:t>_conditions</w:t>
       </w:r>
       <w:r>
         <w:rPr>
@@ -1645,17 +1946,39 @@
           <w:sz w:val="20"/>
           <w:szCs w:val="20"/>
         </w:rPr>
-        <w:t>bond_conditions</w:t>
-      </w:r>
-      <w:r>
-        <w:rPr>
-          <w:rFonts w:ascii="Palatino Linotype" w:hAnsi="Palatino Linotype"/>
-          <w:bCs/>
-          <w:color w:val="FF0000"/>
-          <w:sz w:val="20"/>
-          <w:szCs w:val="20"/>
-        </w:rPr>
-        <w:t>.bond_type == ‘Recognizance (OR) Bond’ %}</w:t>
+        <w:t>bond_</w:t>
+      </w:r>
+      <w:proofErr w:type="gramStart"/>
+      <w:r>
+        <w:rPr>
+          <w:rFonts w:ascii="Palatino Linotype" w:hAnsi="Palatino Linotype"/>
+          <w:bCs/>
+          <w:color w:val="FF0000"/>
+          <w:sz w:val="20"/>
+          <w:szCs w:val="20"/>
+        </w:rPr>
+        <w:t>conditions</w:t>
+      </w:r>
+      <w:r>
+        <w:rPr>
+          <w:rFonts w:ascii="Palatino Linotype" w:hAnsi="Palatino Linotype"/>
+          <w:bCs/>
+          <w:color w:val="FF0000"/>
+          <w:sz w:val="20"/>
+          <w:szCs w:val="20"/>
+        </w:rPr>
+        <w:t>.bond</w:t>
+      </w:r>
+      <w:proofErr w:type="gramEnd"/>
+      <w:r>
+        <w:rPr>
+          <w:rFonts w:ascii="Palatino Linotype" w:hAnsi="Palatino Linotype"/>
+          <w:bCs/>
+          <w:color w:val="FF0000"/>
+          <w:sz w:val="20"/>
+          <w:szCs w:val="20"/>
+        </w:rPr>
+        <w:t>_type == ‘Recognizance (OR) Bond’ %}</w:t>
       </w:r>
     </w:p>
     <w:p>
@@ -1685,7 +2008,18 @@
           <w:szCs w:val="20"/>
           <w:u w:val="single"/>
         </w:rPr>
-        <w:t>The defendant shall execute a personal recognizance bond</w:t>
+        <w:t xml:space="preserve">The defendant shall execute a personal recognizance </w:t>
+      </w:r>
+      <w:proofErr w:type="gramStart"/>
+      <w:r>
+        <w:rPr>
+          <w:rFonts w:ascii="Palatino Linotype" w:hAnsi="Palatino Linotype"/>
+          <w:bCs/>
+          <w:sz w:val="20"/>
+          <w:szCs w:val="20"/>
+          <w:u w:val="single"/>
+        </w:rPr>
+        <w:t>bond</w:t>
       </w:r>
       <w:r>
         <w:rPr>
@@ -1704,7 +2038,18 @@
           <w:sz w:val="20"/>
           <w:szCs w:val="20"/>
         </w:rPr>
-        <w:t>{% endif %}</w:t>
+        <w:t>{</w:t>
+      </w:r>
+      <w:proofErr w:type="gramEnd"/>
+      <w:r>
+        <w:rPr>
+          <w:rFonts w:ascii="Palatino Linotype" w:hAnsi="Palatino Linotype"/>
+          <w:bCs/>
+          <w:color w:val="FF0000"/>
+          <w:sz w:val="20"/>
+          <w:szCs w:val="20"/>
+        </w:rPr>
+        <w:t>% endif %}</w:t>
       </w:r>
     </w:p>
     <w:p>
@@ -1821,17 +2166,38 @@
           <w:sz w:val="20"/>
           <w:szCs w:val="20"/>
         </w:rPr>
-        <w:t>Defendant shall provide written notice to the Clerk of Court at least 10 days prior to any change of address.</w:t>
-      </w:r>
-      <w:r>
-        <w:rPr>
-          <w:rFonts w:ascii="Palatino Linotype" w:hAnsi="Palatino Linotype"/>
-          <w:bCs/>
-          <w:color w:val="FF0000"/>
-          <w:sz w:val="20"/>
-          <w:szCs w:val="20"/>
-        </w:rPr>
-        <w:t>{% if bond_conditions.comply_protection_order is true %}</w:t>
+        <w:t xml:space="preserve">Defendant shall provide written notice to the Clerk of Court at least 10 days prior to any change of </w:t>
+      </w:r>
+      <w:proofErr w:type="gramStart"/>
+      <w:r>
+        <w:rPr>
+          <w:rFonts w:ascii="Palatino Linotype" w:hAnsi="Palatino Linotype"/>
+          <w:bCs/>
+          <w:sz w:val="20"/>
+          <w:szCs w:val="20"/>
+        </w:rPr>
+        <w:t>address.</w:t>
+      </w:r>
+      <w:r>
+        <w:rPr>
+          <w:rFonts w:ascii="Palatino Linotype" w:hAnsi="Palatino Linotype"/>
+          <w:bCs/>
+          <w:color w:val="FF0000"/>
+          <w:sz w:val="20"/>
+          <w:szCs w:val="20"/>
+        </w:rPr>
+        <w:t>{</w:t>
+      </w:r>
+      <w:proofErr w:type="gramEnd"/>
+      <w:r>
+        <w:rPr>
+          <w:rFonts w:ascii="Palatino Linotype" w:hAnsi="Palatino Linotype"/>
+          <w:bCs/>
+          <w:color w:val="FF0000"/>
+          <w:sz w:val="20"/>
+          <w:szCs w:val="20"/>
+        </w:rPr>
+        <w:t>% if bond_conditions.comply_protection_order is true %}</w:t>
       </w:r>
     </w:p>
     <w:p>
@@ -1878,17 +2244,38 @@
           <w:sz w:val="20"/>
           <w:szCs w:val="20"/>
         </w:rPr>
-        <w:t xml:space="preserve"> in this case.</w:t>
-      </w:r>
-      <w:r>
-        <w:rPr>
-          <w:rFonts w:ascii="Palatino Linotype" w:hAnsi="Palatino Linotype"/>
-          <w:bCs/>
-          <w:color w:val="FF0000"/>
-          <w:sz w:val="20"/>
-          <w:szCs w:val="20"/>
-        </w:rPr>
-        <w:t>{% endif %}</w:t>
+        <w:t xml:space="preserve"> in this </w:t>
+      </w:r>
+      <w:proofErr w:type="gramStart"/>
+      <w:r>
+        <w:rPr>
+          <w:rFonts w:ascii="Palatino Linotype" w:hAnsi="Palatino Linotype"/>
+          <w:bCs/>
+          <w:sz w:val="20"/>
+          <w:szCs w:val="20"/>
+        </w:rPr>
+        <w:t>case.</w:t>
+      </w:r>
+      <w:r>
+        <w:rPr>
+          <w:rFonts w:ascii="Palatino Linotype" w:hAnsi="Palatino Linotype"/>
+          <w:bCs/>
+          <w:color w:val="FF0000"/>
+          <w:sz w:val="20"/>
+          <w:szCs w:val="20"/>
+        </w:rPr>
+        <w:t>{</w:t>
+      </w:r>
+      <w:proofErr w:type="gramEnd"/>
+      <w:r>
+        <w:rPr>
+          <w:rFonts w:ascii="Palatino Linotype" w:hAnsi="Palatino Linotype"/>
+          <w:bCs/>
+          <w:color w:val="FF0000"/>
+          <w:sz w:val="20"/>
+          <w:szCs w:val="20"/>
+        </w:rPr>
+        <w:t>% endif %}</w:t>
       </w:r>
       <w:r>
         <w:rPr>
@@ -1937,6 +2324,7 @@
         </w:rPr>
         <w:t xml:space="preserve"> </w:t>
       </w:r>
+      <w:proofErr w:type="gramStart"/>
       <w:r>
         <w:rPr>
           <w:rFonts w:ascii="Palatino Linotype" w:hAnsi="Palatino Linotype"/>
@@ -1946,7 +2334,19 @@
           <w:szCs w:val="20"/>
           <w:u w:val="single"/>
         </w:rPr>
-        <w:t>{{ no_contact.name }}</w:t>
+        <w:t>{{ no_contact.name</w:t>
+      </w:r>
+      <w:proofErr w:type="gramEnd"/>
+      <w:r>
+        <w:rPr>
+          <w:rFonts w:ascii="Palatino Linotype" w:hAnsi="Palatino Linotype"/>
+          <w:b/>
+          <w:bCs/>
+          <w:sz w:val="20"/>
+          <w:szCs w:val="20"/>
+          <w:u w:val="single"/>
+        </w:rPr>
+        <w:t xml:space="preserve"> }}</w:t>
       </w:r>
       <w:r>
         <w:rPr>
@@ -2074,6 +2474,7 @@
         </w:rPr>
         <w:t xml:space="preserve"> </w:t>
       </w:r>
+      <w:proofErr w:type="gramStart"/>
       <w:r>
         <w:rPr>
           <w:rFonts w:ascii="Palatino Linotype" w:hAnsi="Palatino Linotype"/>
@@ -2083,7 +2484,19 @@
           <w:szCs w:val="20"/>
           <w:u w:val="single"/>
         </w:rPr>
-        <w:t>{{ domestic_violence_conditions.residence_address }}</w:t>
+        <w:t>{{ domestic</w:t>
+      </w:r>
+      <w:proofErr w:type="gramEnd"/>
+      <w:r>
+        <w:rPr>
+          <w:rFonts w:ascii="Palatino Linotype" w:hAnsi="Palatino Linotype"/>
+          <w:b/>
+          <w:bCs/>
+          <w:sz w:val="20"/>
+          <w:szCs w:val="20"/>
+          <w:u w:val="single"/>
+        </w:rPr>
+        <w:t>_violence_conditions.residence_address }}</w:t>
       </w:r>
       <w:r>
         <w:rPr>
@@ -2194,7 +2607,27 @@
           <w:sz w:val="20"/>
           <w:szCs w:val="20"/>
         </w:rPr>
-        <w:t>Defendant shall not interfere with the named person’s right to occupy the residence including, but not limited to cancelling utilities or insurance or interrupting telecommunications (e.g. telephone, internet, or cable) service, mail delivery, or the delivery of any other documents or items.</w:t>
+        <w:t>Defendant shall not interfere with the named person’s right to occupy the residence including, but not limited to cancelling utilities or insurance or interrupting telecommunications (</w:t>
+      </w:r>
+      <w:proofErr w:type="gramStart"/>
+      <w:r>
+        <w:rPr>
+          <w:rFonts w:ascii="Palatino Linotype" w:hAnsi="Palatino Linotype"/>
+          <w:bCs/>
+          <w:sz w:val="20"/>
+          <w:szCs w:val="20"/>
+        </w:rPr>
+        <w:t>e.g.</w:t>
+      </w:r>
+      <w:proofErr w:type="gramEnd"/>
+      <w:r>
+        <w:rPr>
+          <w:rFonts w:ascii="Palatino Linotype" w:hAnsi="Palatino Linotype"/>
+          <w:bCs/>
+          <w:sz w:val="20"/>
+          <w:szCs w:val="20"/>
+        </w:rPr>
+        <w:t xml:space="preserve"> telephone, internet, or cable) service, mail delivery, or the delivery of any other documents or items.</w:t>
       </w:r>
       <w:r>
         <w:rPr>
@@ -2231,7 +2664,17 @@
           <w:sz w:val="20"/>
           <w:szCs w:val="20"/>
         </w:rPr>
-        <w:t>Defendant shall surrender all keys and garage door openers to the above residence within 24 hours of service of this Order to the arresting agency.</w:t>
+        <w:t xml:space="preserve">Defendant shall surrender all keys and garage door openers to the above residence within 24 hours of service of this Order to the arresting </w:t>
+      </w:r>
+      <w:proofErr w:type="gramStart"/>
+      <w:r>
+        <w:rPr>
+          <w:rFonts w:ascii="Palatino Linotype" w:hAnsi="Palatino Linotype"/>
+          <w:bCs/>
+          <w:sz w:val="20"/>
+          <w:szCs w:val="20"/>
+        </w:rPr>
+        <w:t>agency.</w:t>
       </w:r>
       <w:r>
         <w:rPr>
@@ -2243,6 +2686,7 @@
         </w:rPr>
         <w:t>{</w:t>
       </w:r>
+      <w:proofErr w:type="gramEnd"/>
       <w:r>
         <w:rPr>
           <w:rFonts w:ascii="Palatino Linotype" w:hAnsi="Palatino Linotype"/>
@@ -2318,6 +2762,7 @@
         </w:rPr>
         <w:t xml:space="preserve"> to the arresting agency no later than </w:t>
       </w:r>
+      <w:proofErr w:type="gramStart"/>
       <w:r>
         <w:rPr>
           <w:rFonts w:ascii="Palatino Linotype" w:hAnsi="Palatino Linotype"/>
@@ -2327,7 +2772,19 @@
           <w:szCs w:val="20"/>
           <w:u w:val="single"/>
         </w:rPr>
-        <w:t>{{ domestic_violence_conditions.surrender_weapons_date }}</w:t>
+        <w:t>{{ domestic</w:t>
+      </w:r>
+      <w:proofErr w:type="gramEnd"/>
+      <w:r>
+        <w:rPr>
+          <w:rFonts w:ascii="Palatino Linotype" w:hAnsi="Palatino Linotype"/>
+          <w:b/>
+          <w:bCs/>
+          <w:sz w:val="20"/>
+          <w:szCs w:val="20"/>
+          <w:u w:val="single"/>
+        </w:rPr>
+        <w:t>_violence_conditions.surrender_weapons_date }}</w:t>
       </w:r>
       <w:r>
         <w:rPr>
@@ -2372,17 +2829,38 @@
           <w:sz w:val="20"/>
           <w:szCs w:val="20"/>
         </w:rPr>
-        <w:t xml:space="preserve"> accepted by the arresting agency shall be held in protective custody for the duration of this Order.</w:t>
-      </w:r>
-      <w:r>
-        <w:rPr>
-          <w:rFonts w:ascii="Palatino Linotype" w:hAnsi="Palatino Linotype"/>
-          <w:bCs/>
-          <w:color w:val="FF0000"/>
-          <w:sz w:val="20"/>
-          <w:szCs w:val="20"/>
-        </w:rPr>
-        <w:t>{% endif %}</w:t>
+        <w:t xml:space="preserve"> accepted by the arresting agency shall be held in protective custody for the duration of this </w:t>
+      </w:r>
+      <w:proofErr w:type="gramStart"/>
+      <w:r>
+        <w:rPr>
+          <w:rFonts w:ascii="Palatino Linotype" w:hAnsi="Palatino Linotype"/>
+          <w:bCs/>
+          <w:sz w:val="20"/>
+          <w:szCs w:val="20"/>
+        </w:rPr>
+        <w:t>Order.</w:t>
+      </w:r>
+      <w:r>
+        <w:rPr>
+          <w:rFonts w:ascii="Palatino Linotype" w:hAnsi="Palatino Linotype"/>
+          <w:bCs/>
+          <w:color w:val="FF0000"/>
+          <w:sz w:val="20"/>
+          <w:szCs w:val="20"/>
+        </w:rPr>
+        <w:t>{</w:t>
+      </w:r>
+      <w:proofErr w:type="gramEnd"/>
+      <w:r>
+        <w:rPr>
+          <w:rFonts w:ascii="Palatino Linotype" w:hAnsi="Palatino Linotype"/>
+          <w:bCs/>
+          <w:color w:val="FF0000"/>
+          <w:sz w:val="20"/>
+          <w:szCs w:val="20"/>
+        </w:rPr>
+        <w:t>% endif %}</w:t>
       </w:r>
       <w:r>
         <w:rPr>
@@ -2452,17 +2930,38 @@
           <w:sz w:val="20"/>
           <w:szCs w:val="20"/>
         </w:rPr>
-        <w:t>Defendant shall maintain sobriety while on bond, and shall not possess, consume, or purchase alcohol or drugs of abuse.</w:t>
-      </w:r>
-      <w:r>
-        <w:rPr>
-          <w:rFonts w:ascii="Palatino Linotype" w:hAnsi="Palatino Linotype"/>
-          <w:bCs/>
-          <w:color w:val="FF0000"/>
-          <w:sz w:val="20"/>
-          <w:szCs w:val="20"/>
-        </w:rPr>
-        <w:t>{% endif %}</w:t>
+        <w:t xml:space="preserve">Defendant shall maintain sobriety while on bond, shall not possess, consume, or purchase alcohol or drugs of abuse, and shall submit to drug and alcohol testing as directed by the Office of Community </w:t>
+      </w:r>
+      <w:proofErr w:type="gramStart"/>
+      <w:r>
+        <w:rPr>
+          <w:rFonts w:ascii="Palatino Linotype" w:hAnsi="Palatino Linotype"/>
+          <w:bCs/>
+          <w:sz w:val="20"/>
+          <w:szCs w:val="20"/>
+        </w:rPr>
+        <w:t>Control.</w:t>
+      </w:r>
+      <w:r>
+        <w:rPr>
+          <w:rFonts w:ascii="Palatino Linotype" w:hAnsi="Palatino Linotype"/>
+          <w:bCs/>
+          <w:color w:val="FF0000"/>
+          <w:sz w:val="20"/>
+          <w:szCs w:val="20"/>
+        </w:rPr>
+        <w:t>{</w:t>
+      </w:r>
+      <w:proofErr w:type="gramEnd"/>
+      <w:r>
+        <w:rPr>
+          <w:rFonts w:ascii="Palatino Linotype" w:hAnsi="Palatino Linotype"/>
+          <w:bCs/>
+          <w:color w:val="FF0000"/>
+          <w:sz w:val="20"/>
+          <w:szCs w:val="20"/>
+        </w:rPr>
+        <w:t>% endif %}</w:t>
       </w:r>
       <w:r>
         <w:rPr>
@@ -2520,17 +3019,38 @@
           <w:sz w:val="20"/>
           <w:szCs w:val="20"/>
         </w:rPr>
-        <w:t>Defendant shall forthwith report to the Office of Community Control to obtain an alcohol and drug assessment and comply with any treatment recommendations.</w:t>
-      </w:r>
-      <w:r>
-        <w:rPr>
-          <w:rFonts w:ascii="Palatino Linotype" w:hAnsi="Palatino Linotype"/>
-          <w:bCs/>
-          <w:color w:val="FF0000"/>
-          <w:sz w:val="20"/>
-          <w:szCs w:val="20"/>
-        </w:rPr>
-        <w:t>{% endif %}{% if bond_conditions</w:t>
+        <w:t xml:space="preserve">Defendant shall forthwith report to the Office of Community Control to obtain an alcohol and drug assessment and comply with any treatment </w:t>
+      </w:r>
+      <w:proofErr w:type="gramStart"/>
+      <w:r>
+        <w:rPr>
+          <w:rFonts w:ascii="Palatino Linotype" w:hAnsi="Palatino Linotype"/>
+          <w:bCs/>
+          <w:sz w:val="20"/>
+          <w:szCs w:val="20"/>
+        </w:rPr>
+        <w:t>recommendations.</w:t>
+      </w:r>
+      <w:r>
+        <w:rPr>
+          <w:rFonts w:ascii="Palatino Linotype" w:hAnsi="Palatino Linotype"/>
+          <w:bCs/>
+          <w:color w:val="FF0000"/>
+          <w:sz w:val="20"/>
+          <w:szCs w:val="20"/>
+        </w:rPr>
+        <w:t>{</w:t>
+      </w:r>
+      <w:proofErr w:type="gramEnd"/>
+      <w:r>
+        <w:rPr>
+          <w:rFonts w:ascii="Palatino Linotype" w:hAnsi="Palatino Linotype"/>
+          <w:bCs/>
+          <w:color w:val="FF0000"/>
+          <w:sz w:val="20"/>
+          <w:szCs w:val="20"/>
+        </w:rPr>
+        <w:t>% endif %}{% if bond_conditions</w:t>
       </w:r>
       <w:r>
         <w:rPr>
@@ -2596,17 +3116,38 @@
           <w:sz w:val="20"/>
           <w:szCs w:val="20"/>
         </w:rPr>
-        <w:t xml:space="preserve"> assessment and comply with any treatment recommendations.</w:t>
-      </w:r>
-      <w:r>
-        <w:rPr>
-          <w:rFonts w:ascii="Palatino Linotype" w:hAnsi="Palatino Linotype"/>
-          <w:bCs/>
-          <w:color w:val="FF0000"/>
-          <w:sz w:val="20"/>
-          <w:szCs w:val="20"/>
-        </w:rPr>
-        <w:t xml:space="preserve">{% endif %}{% if </w:t>
+        <w:t xml:space="preserve"> assessment and comply with any treatment </w:t>
+      </w:r>
+      <w:proofErr w:type="gramStart"/>
+      <w:r>
+        <w:rPr>
+          <w:rFonts w:ascii="Palatino Linotype" w:hAnsi="Palatino Linotype"/>
+          <w:bCs/>
+          <w:sz w:val="20"/>
+          <w:szCs w:val="20"/>
+        </w:rPr>
+        <w:t>recommendations.</w:t>
+      </w:r>
+      <w:r>
+        <w:rPr>
+          <w:rFonts w:ascii="Palatino Linotype" w:hAnsi="Palatino Linotype"/>
+          <w:bCs/>
+          <w:color w:val="FF0000"/>
+          <w:sz w:val="20"/>
+          <w:szCs w:val="20"/>
+        </w:rPr>
+        <w:t>{</w:t>
+      </w:r>
+      <w:proofErr w:type="gramEnd"/>
+      <w:r>
+        <w:rPr>
+          <w:rFonts w:ascii="Palatino Linotype" w:hAnsi="Palatino Linotype"/>
+          <w:bCs/>
+          <w:color w:val="FF0000"/>
+          <w:sz w:val="20"/>
+          <w:szCs w:val="20"/>
+        </w:rPr>
+        <w:t xml:space="preserve">% endif %}{% if </w:t>
       </w:r>
       <w:r>
         <w:rPr>
@@ -2654,17 +3195,38 @@
           <w:sz w:val="20"/>
           <w:szCs w:val="20"/>
         </w:rPr>
-        <w:t>Defendant shall report to the Office of Community Control forthwith to determine a schedule for alcohol tests with the AB (Alcohol) Kisok.</w:t>
-      </w:r>
-      <w:r>
-        <w:rPr>
-          <w:rFonts w:ascii="Palatino Linotype" w:hAnsi="Palatino Linotype"/>
-          <w:bCs/>
-          <w:color w:val="FF0000"/>
-          <w:sz w:val="20"/>
-          <w:szCs w:val="20"/>
-        </w:rPr>
-        <w:t xml:space="preserve">{% endif %}{% if </w:t>
+        <w:t xml:space="preserve">Defendant shall report to the Office of Community Control forthwith to determine a schedule for alcohol tests with the AB (Alcohol) </w:t>
+      </w:r>
+      <w:proofErr w:type="gramStart"/>
+      <w:r>
+        <w:rPr>
+          <w:rFonts w:ascii="Palatino Linotype" w:hAnsi="Palatino Linotype"/>
+          <w:bCs/>
+          <w:sz w:val="20"/>
+          <w:szCs w:val="20"/>
+        </w:rPr>
+        <w:t>Kisok.</w:t>
+      </w:r>
+      <w:r>
+        <w:rPr>
+          <w:rFonts w:ascii="Palatino Linotype" w:hAnsi="Palatino Linotype"/>
+          <w:bCs/>
+          <w:color w:val="FF0000"/>
+          <w:sz w:val="20"/>
+          <w:szCs w:val="20"/>
+        </w:rPr>
+        <w:t>{</w:t>
+      </w:r>
+      <w:proofErr w:type="gramEnd"/>
+      <w:r>
+        <w:rPr>
+          <w:rFonts w:ascii="Palatino Linotype" w:hAnsi="Palatino Linotype"/>
+          <w:bCs/>
+          <w:color w:val="FF0000"/>
+          <w:sz w:val="20"/>
+          <w:szCs w:val="20"/>
+        </w:rPr>
+        <w:t xml:space="preserve">% endif %}{% if </w:t>
       </w:r>
       <w:r>
         <w:rPr>
@@ -2714,6 +3276,7 @@
         </w:rPr>
         <w:t xml:space="preserve">Defendant shall report to the Specialized Docket Coordinator to complete screening for admission to </w:t>
       </w:r>
+      <w:proofErr w:type="gramStart"/>
       <w:r>
         <w:rPr>
           <w:rFonts w:ascii="Palatino Linotype" w:hAnsi="Palatino Linotype"/>
@@ -2740,7 +3303,17 @@
           <w:sz w:val="20"/>
           <w:szCs w:val="20"/>
         </w:rPr>
-        <w:t>bond_conditions</w:t>
+        <w:t>bond</w:t>
+      </w:r>
+      <w:proofErr w:type="gramEnd"/>
+      <w:r>
+        <w:rPr>
+          <w:rFonts w:ascii="Palatino Linotype" w:hAnsi="Palatino Linotype"/>
+          <w:bCs/>
+          <w:sz w:val="20"/>
+          <w:szCs w:val="20"/>
+        </w:rPr>
+        <w:t>_conditions</w:t>
       </w:r>
       <w:r>
         <w:rPr>
@@ -2898,26 +3471,46 @@
           <w:sz w:val="20"/>
           <w:szCs w:val="20"/>
         </w:rPr>
-        <w:t xml:space="preserve"> {{</w:t>
-      </w:r>
-      <w:r>
-        <w:rPr>
-          <w:rFonts w:ascii="Palatino Linotype" w:hAnsi="Palatino Linotype"/>
-          <w:bCs/>
-          <w:color w:val="FF0000"/>
-          <w:sz w:val="20"/>
-          <w:szCs w:val="20"/>
-        </w:rPr>
         <w:t xml:space="preserve"> </w:t>
       </w:r>
-      <w:r>
-        <w:rPr>
-          <w:rFonts w:ascii="Palatino Linotype" w:hAnsi="Palatino Linotype"/>
-          <w:bCs/>
-          <w:sz w:val="20"/>
-          <w:szCs w:val="20"/>
-        </w:rPr>
-        <w:t>bond_conditions</w:t>
+      <w:proofErr w:type="gramStart"/>
+      <w:r>
+        <w:rPr>
+          <w:rFonts w:ascii="Palatino Linotype" w:hAnsi="Palatino Linotype"/>
+          <w:bCs/>
+          <w:sz w:val="20"/>
+          <w:szCs w:val="20"/>
+        </w:rPr>
+        <w:t>{{</w:t>
+      </w:r>
+      <w:r>
+        <w:rPr>
+          <w:rFonts w:ascii="Palatino Linotype" w:hAnsi="Palatino Linotype"/>
+          <w:bCs/>
+          <w:color w:val="FF0000"/>
+          <w:sz w:val="20"/>
+          <w:szCs w:val="20"/>
+        </w:rPr>
+        <w:t xml:space="preserve"> </w:t>
+      </w:r>
+      <w:r>
+        <w:rPr>
+          <w:rFonts w:ascii="Palatino Linotype" w:hAnsi="Palatino Linotype"/>
+          <w:bCs/>
+          <w:sz w:val="20"/>
+          <w:szCs w:val="20"/>
+        </w:rPr>
+        <w:t>bond</w:t>
+      </w:r>
+      <w:proofErr w:type="gramEnd"/>
+      <w:r>
+        <w:rPr>
+          <w:rFonts w:ascii="Palatino Linotype" w:hAnsi="Palatino Linotype"/>
+          <w:bCs/>
+          <w:sz w:val="20"/>
+          <w:szCs w:val="20"/>
+        </w:rPr>
+        <w:t>_conditions</w:t>
       </w:r>
       <w:r>
         <w:rPr>
@@ -2955,7 +3548,29 @@
           <w:sz w:val="20"/>
           <w:szCs w:val="20"/>
         </w:rPr>
-        <w:t>% if bond_conditions.monitoring_type == ‘</w:t>
+        <w:t>% if bond_</w:t>
+      </w:r>
+      <w:proofErr w:type="gramStart"/>
+      <w:r>
+        <w:rPr>
+          <w:rFonts w:ascii="Palatino Linotype" w:hAnsi="Palatino Linotype"/>
+          <w:bCs/>
+          <w:color w:val="FF0000"/>
+          <w:sz w:val="20"/>
+          <w:szCs w:val="20"/>
+        </w:rPr>
+        <w:t>conditions.monitoring</w:t>
+      </w:r>
+      <w:proofErr w:type="gramEnd"/>
+      <w:r>
+        <w:rPr>
+          <w:rFonts w:ascii="Palatino Linotype" w:hAnsi="Palatino Linotype"/>
+          <w:bCs/>
+          <w:color w:val="FF0000"/>
+          <w:sz w:val="20"/>
+          <w:szCs w:val="20"/>
+        </w:rPr>
+        <w:t>_type == ‘</w:t>
       </w:r>
       <w:r>
         <w:rPr>
@@ -3032,17 +3647,39 @@
           <w:sz w:val="20"/>
           <w:szCs w:val="20"/>
         </w:rPr>
+        <w:t xml:space="preserve">% endif </w:t>
+      </w:r>
+      <w:proofErr w:type="gramStart"/>
+      <w:r>
+        <w:rPr>
+          <w:rFonts w:ascii="Palatino Linotype" w:hAnsi="Palatino Linotype"/>
+          <w:bCs/>
+          <w:color w:val="FF0000"/>
+          <w:sz w:val="20"/>
+          <w:szCs w:val="20"/>
+        </w:rPr>
+        <w:t>%}</w:t>
+      </w:r>
+      <w:r>
+        <w:rPr>
+          <w:rFonts w:ascii="Palatino Linotype" w:hAnsi="Palatino Linotype"/>
+          <w:bCs/>
+          <w:color w:val="FF0000"/>
+          <w:sz w:val="20"/>
+          <w:szCs w:val="20"/>
+        </w:rPr>
+        <w:t>{</w:t>
+      </w:r>
+      <w:proofErr w:type="gramEnd"/>
+      <w:r>
+        <w:rPr>
+          <w:rFonts w:ascii="Palatino Linotype" w:hAnsi="Palatino Linotype"/>
+          <w:bCs/>
+          <w:color w:val="FF0000"/>
+          <w:sz w:val="20"/>
+          <w:szCs w:val="20"/>
+        </w:rPr>
         <w:t>% endif %}</w:t>
-      </w:r>
-      <w:r>
-        <w:rPr>
-          <w:rFonts w:ascii="Palatino Linotype" w:hAnsi="Palatino Linotype"/>
-          <w:bCs/>
-          <w:color w:val="FF0000"/>
-          <w:sz w:val="20"/>
-          <w:szCs w:val="20"/>
-        </w:rPr>
-        <w:t>{% endif %}</w:t>
       </w:r>
       <w:r>
         <w:rPr>
@@ -3091,6 +3728,7 @@
         </w:rPr>
         <w:t xml:space="preserve"> </w:t>
       </w:r>
+      <w:proofErr w:type="gramStart"/>
       <w:r>
         <w:rPr>
           <w:rFonts w:ascii="Palatino Linotype" w:hAnsi="Palatino Linotype"/>
@@ -3100,7 +3738,19 @@
           <w:szCs w:val="20"/>
           <w:u w:val="single"/>
         </w:rPr>
-        <w:t>{{ custodial_supervision.supervisor }}</w:t>
+        <w:t>{{ custodial</w:t>
+      </w:r>
+      <w:proofErr w:type="gramEnd"/>
+      <w:r>
+        <w:rPr>
+          <w:rFonts w:ascii="Palatino Linotype" w:hAnsi="Palatino Linotype"/>
+          <w:b/>
+          <w:bCs/>
+          <w:sz w:val="20"/>
+          <w:szCs w:val="20"/>
+          <w:u w:val="single"/>
+        </w:rPr>
+        <w:t>_supervision.supervisor }}</w:t>
       </w:r>
       <w:r>
         <w:rPr>
@@ -3210,7 +3860,29 @@
           <w:sz w:val="20"/>
           <w:szCs w:val="20"/>
         </w:rPr>
-        <w:t>{% if admin_license_suspension.objection == ‘Yes’ %}</w:t>
+        <w:t>{% if admin_license_</w:t>
+      </w:r>
+      <w:proofErr w:type="gramStart"/>
+      <w:r>
+        <w:rPr>
+          <w:rFonts w:ascii="Palatino Linotype" w:hAnsi="Palatino Linotype"/>
+          <w:bCs/>
+          <w:color w:val="FF0000"/>
+          <w:sz w:val="20"/>
+          <w:szCs w:val="20"/>
+        </w:rPr>
+        <w:t>suspension.objection</w:t>
+      </w:r>
+      <w:proofErr w:type="gramEnd"/>
+      <w:r>
+        <w:rPr>
+          <w:rFonts w:ascii="Palatino Linotype" w:hAnsi="Palatino Linotype"/>
+          <w:bCs/>
+          <w:color w:val="FF0000"/>
+          <w:sz w:val="20"/>
+          <w:szCs w:val="20"/>
+        </w:rPr>
+        <w:t xml:space="preserve"> == ‘Yes’ %}</w:t>
       </w:r>
       <w:r>
         <w:rPr>
@@ -3229,7 +3901,29 @@
           <w:sz w:val="20"/>
           <w:szCs w:val="20"/>
         </w:rPr>
-        <w:t>{% elif admin_license_suspension.objection == ‘No’ %}</w:t>
+        <w:t>{% elif admin_license_</w:t>
+      </w:r>
+      <w:proofErr w:type="gramStart"/>
+      <w:r>
+        <w:rPr>
+          <w:rFonts w:ascii="Palatino Linotype" w:hAnsi="Palatino Linotype"/>
+          <w:bCs/>
+          <w:color w:val="FF0000"/>
+          <w:sz w:val="20"/>
+          <w:szCs w:val="20"/>
+        </w:rPr>
+        <w:t>suspension.objection</w:t>
+      </w:r>
+      <w:proofErr w:type="gramEnd"/>
+      <w:r>
+        <w:rPr>
+          <w:rFonts w:ascii="Palatino Linotype" w:hAnsi="Palatino Linotype"/>
+          <w:bCs/>
+          <w:color w:val="FF0000"/>
+          <w:sz w:val="20"/>
+          <w:szCs w:val="20"/>
+        </w:rPr>
+        <w:t xml:space="preserve"> == ‘No’ %}</w:t>
       </w:r>
       <w:r>
         <w:rPr>
@@ -3248,7 +3942,29 @@
           <w:sz w:val="20"/>
           <w:szCs w:val="20"/>
         </w:rPr>
-        <w:t>{% endif %}{% if admin_license_suspension.disposition == ‘Granted’ %}</w:t>
+        <w:t xml:space="preserve">{% endif </w:t>
+      </w:r>
+      <w:proofErr w:type="gramStart"/>
+      <w:r>
+        <w:rPr>
+          <w:rFonts w:ascii="Palatino Linotype" w:hAnsi="Palatino Linotype"/>
+          <w:bCs/>
+          <w:color w:val="FF0000"/>
+          <w:sz w:val="20"/>
+          <w:szCs w:val="20"/>
+        </w:rPr>
+        <w:t>%}{</w:t>
+      </w:r>
+      <w:proofErr w:type="gramEnd"/>
+      <w:r>
+        <w:rPr>
+          <w:rFonts w:ascii="Palatino Linotype" w:hAnsi="Palatino Linotype"/>
+          <w:bCs/>
+          <w:color w:val="FF0000"/>
+          <w:sz w:val="20"/>
+          <w:szCs w:val="20"/>
+        </w:rPr>
+        <w:t>% if admin_license_suspension.disposition == ‘Granted’ %}</w:t>
       </w:r>
       <w:r>
         <w:rPr>
@@ -3267,37 +3983,80 @@
           <w:sz w:val="20"/>
           <w:szCs w:val="20"/>
         </w:rPr>
-        <w:t>{% elif admin_license_suspension.disposition == ‘Denied’ %}</w:t>
-      </w:r>
-      <w:r>
-        <w:rPr>
-          <w:rFonts w:ascii="Palatino Linotype" w:hAnsi="Palatino Linotype"/>
-          <w:bCs/>
-          <w:sz w:val="20"/>
-          <w:szCs w:val="20"/>
-        </w:rPr>
-        <w:t xml:space="preserve">The Court DENIED the administrative license suspension and the administrative license suspension IS NOT STAYED. </w:t>
-      </w:r>
-      <w:r>
-        <w:rPr>
-          <w:rFonts w:ascii="Palatino Linotype" w:hAnsi="Palatino Linotype"/>
-          <w:bCs/>
-          <w:color w:val="FF0000"/>
-          <w:sz w:val="20"/>
-          <w:szCs w:val="20"/>
-        </w:rPr>
-        <w:t xml:space="preserve">{% endif %}{% if </w:t>
-      </w:r>
-      <w:r>
-        <w:rPr>
-          <w:rFonts w:ascii="Palatino Linotype" w:hAnsi="Palatino Linotype"/>
-          <w:bCs/>
-          <w:color w:val="FF0000"/>
+        <w:t>{% elif admin_license_</w:t>
+      </w:r>
+      <w:proofErr w:type="gramStart"/>
+      <w:r>
+        <w:rPr>
+          <w:rFonts w:ascii="Palatino Linotype" w:hAnsi="Palatino Linotype"/>
+          <w:bCs/>
+          <w:color w:val="FF0000"/>
+          <w:sz w:val="20"/>
+          <w:szCs w:val="20"/>
+        </w:rPr>
+        <w:t>suspension.disposition</w:t>
+      </w:r>
+      <w:proofErr w:type="gramEnd"/>
+      <w:r>
+        <w:rPr>
+          <w:rFonts w:ascii="Palatino Linotype" w:hAnsi="Palatino Linotype"/>
+          <w:bCs/>
+          <w:color w:val="FF0000"/>
+          <w:sz w:val="20"/>
+          <w:szCs w:val="20"/>
+        </w:rPr>
+        <w:t xml:space="preserve"> == ‘Denied’ %}</w:t>
+      </w:r>
+      <w:r>
+        <w:rPr>
+          <w:rFonts w:ascii="Palatino Linotype" w:hAnsi="Palatino Linotype"/>
+          <w:bCs/>
+          <w:sz w:val="20"/>
+          <w:szCs w:val="20"/>
+        </w:rPr>
+        <w:t xml:space="preserve">The Court DENIED the administrative license suspension </w:t>
+      </w:r>
+      <w:r>
+        <w:rPr>
+          <w:rFonts w:ascii="Palatino Linotype" w:hAnsi="Palatino Linotype"/>
+          <w:bCs/>
           <w:sz w:val="20"/>
           <w:szCs w:val="20"/>
         </w:rPr>
         <w:lastRenderedPageBreak/>
-        <w:t>admin_license_suspension.explanation is not none %}</w:t>
+        <w:t xml:space="preserve">and the administrative license suspension IS NOT STAYED. </w:t>
+      </w:r>
+      <w:r>
+        <w:rPr>
+          <w:rFonts w:ascii="Palatino Linotype" w:hAnsi="Palatino Linotype"/>
+          <w:bCs/>
+          <w:color w:val="FF0000"/>
+          <w:sz w:val="20"/>
+          <w:szCs w:val="20"/>
+        </w:rPr>
+        <w:t xml:space="preserve">{% endif </w:t>
+      </w:r>
+      <w:proofErr w:type="gramStart"/>
+      <w:r>
+        <w:rPr>
+          <w:rFonts w:ascii="Palatino Linotype" w:hAnsi="Palatino Linotype"/>
+          <w:bCs/>
+          <w:color w:val="FF0000"/>
+          <w:sz w:val="20"/>
+          <w:szCs w:val="20"/>
+        </w:rPr>
+        <w:t>%}{</w:t>
+      </w:r>
+      <w:proofErr w:type="gramEnd"/>
+      <w:r>
+        <w:rPr>
+          <w:rFonts w:ascii="Palatino Linotype" w:hAnsi="Palatino Linotype"/>
+          <w:bCs/>
+          <w:color w:val="FF0000"/>
+          <w:sz w:val="20"/>
+          <w:szCs w:val="20"/>
+        </w:rPr>
+        <w:t>% if admin_license_suspension.explanation is not none %}</w:t>
       </w:r>
       <w:r>
         <w:rPr>
@@ -3404,17 +4163,38 @@
           <w:sz w:val="20"/>
           <w:szCs w:val="20"/>
         </w:rPr>
-        <w:t>The Court imposes a public safety suspension pursuant to R.C. 4511.196(B). Defendant shall not operate any vehicle until further order of this Court.</w:t>
-      </w:r>
-      <w:r>
-        <w:rPr>
-          <w:rFonts w:ascii="Palatino Linotype" w:hAnsi="Palatino Linotype"/>
-          <w:bCs/>
-          <w:color w:val="FF0000"/>
-          <w:sz w:val="20"/>
-          <w:szCs w:val="20"/>
-        </w:rPr>
-        <w:t>{% endif %}{% if vehicle_seizure.ordered is true %}</w:t>
+        <w:t xml:space="preserve">The Court imposes a public safety suspension pursuant to R.C. 4511.196(B). Defendant shall not operate any vehicle until further order of this </w:t>
+      </w:r>
+      <w:proofErr w:type="gramStart"/>
+      <w:r>
+        <w:rPr>
+          <w:rFonts w:ascii="Palatino Linotype" w:hAnsi="Palatino Linotype"/>
+          <w:bCs/>
+          <w:sz w:val="20"/>
+          <w:szCs w:val="20"/>
+        </w:rPr>
+        <w:t>Court.</w:t>
+      </w:r>
+      <w:r>
+        <w:rPr>
+          <w:rFonts w:ascii="Palatino Linotype" w:hAnsi="Palatino Linotype"/>
+          <w:bCs/>
+          <w:color w:val="FF0000"/>
+          <w:sz w:val="20"/>
+          <w:szCs w:val="20"/>
+        </w:rPr>
+        <w:t>{</w:t>
+      </w:r>
+      <w:proofErr w:type="gramEnd"/>
+      <w:r>
+        <w:rPr>
+          <w:rFonts w:ascii="Palatino Linotype" w:hAnsi="Palatino Linotype"/>
+          <w:bCs/>
+          <w:color w:val="FF0000"/>
+          <w:sz w:val="20"/>
+          <w:szCs w:val="20"/>
+        </w:rPr>
+        <w:t>% endif %}{% if vehicle_seizure.ordered is true %}</w:t>
       </w:r>
       <w:r>
         <w:rPr>
@@ -3472,15 +4252,45 @@
           <w:sz w:val="20"/>
           <w:szCs w:val="20"/>
         </w:rPr>
-        <w:t xml:space="preserve">A {{ vehicle_seizure.vehicle_make_model }}, license plate {{ vehicle_seizure.vehicle_license_plate }}, was seized by law enforcement pursuant to R.C. 4511.195 or 4510.41. </w:t>
-      </w:r>
-      <w:r>
-        <w:rPr>
-          <w:rFonts w:ascii="Palatino Linotype" w:hAnsi="Palatino Linotype"/>
-          <w:sz w:val="20"/>
-          <w:szCs w:val="20"/>
-        </w:rPr>
-        <w:t>{{ defendant.first_name }} {{ defendant.last_name }}</w:t>
+        <w:t xml:space="preserve">A </w:t>
+      </w:r>
+      <w:proofErr w:type="gramStart"/>
+      <w:r>
+        <w:rPr>
+          <w:rFonts w:ascii="Palatino Linotype" w:hAnsi="Palatino Linotype"/>
+          <w:bCs/>
+          <w:sz w:val="20"/>
+          <w:szCs w:val="20"/>
+        </w:rPr>
+        <w:t>{{ vehicle</w:t>
+      </w:r>
+      <w:proofErr w:type="gramEnd"/>
+      <w:r>
+        <w:rPr>
+          <w:rFonts w:ascii="Palatino Linotype" w:hAnsi="Palatino Linotype"/>
+          <w:bCs/>
+          <w:sz w:val="20"/>
+          <w:szCs w:val="20"/>
+        </w:rPr>
+        <w:t xml:space="preserve">_seizure.vehicle_make_model }}, license plate {{ vehicle_seizure.vehicle_license_plate }}, was seized by law enforcement pursuant to R.C. 4511.195 or 4510.41. </w:t>
+      </w:r>
+      <w:proofErr w:type="gramStart"/>
+      <w:r>
+        <w:rPr>
+          <w:rFonts w:ascii="Palatino Linotype" w:hAnsi="Palatino Linotype"/>
+          <w:sz w:val="20"/>
+          <w:szCs w:val="20"/>
+        </w:rPr>
+        <w:t>{{ defendant</w:t>
+      </w:r>
+      <w:proofErr w:type="gramEnd"/>
+      <w:r>
+        <w:rPr>
+          <w:rFonts w:ascii="Palatino Linotype" w:hAnsi="Palatino Linotype"/>
+          <w:sz w:val="20"/>
+          <w:szCs w:val="20"/>
+        </w:rPr>
+        <w:t>.first_name }} {{ defendant.last_name }}</w:t>
       </w:r>
       <w:r>
         <w:rPr>
@@ -3499,17 +4309,39 @@
           <w:sz w:val="20"/>
           <w:szCs w:val="20"/>
         </w:rPr>
-        <w:t xml:space="preserve"> {% if vehicle_seizure.tow_to_residence is true %}</w:t>
-      </w:r>
-      <w:r>
-        <w:rPr>
-          <w:rFonts w:ascii="Palatino Linotype" w:hAnsi="Palatino Linotype"/>
-          <w:bCs/>
-          <w:color w:val="FF0000"/>
-          <w:sz w:val="20"/>
-          <w:szCs w:val="20"/>
-        </w:rPr>
-        <w:t>{{ ‘\n’ }}</w:t>
+        <w:t xml:space="preserve"> {% if vehicle_seizure.tow_to_residence is true </w:t>
+      </w:r>
+      <w:proofErr w:type="gramStart"/>
+      <w:r>
+        <w:rPr>
+          <w:rFonts w:ascii="Palatino Linotype" w:hAnsi="Palatino Linotype"/>
+          <w:bCs/>
+          <w:color w:val="FF0000"/>
+          <w:sz w:val="20"/>
+          <w:szCs w:val="20"/>
+        </w:rPr>
+        <w:t>%}</w:t>
+      </w:r>
+      <w:r>
+        <w:rPr>
+          <w:rFonts w:ascii="Palatino Linotype" w:hAnsi="Palatino Linotype"/>
+          <w:bCs/>
+          <w:color w:val="FF0000"/>
+          <w:sz w:val="20"/>
+          <w:szCs w:val="20"/>
+        </w:rPr>
+        <w:t>{</w:t>
+      </w:r>
+      <w:proofErr w:type="gramEnd"/>
+      <w:r>
+        <w:rPr>
+          <w:rFonts w:ascii="Palatino Linotype" w:hAnsi="Palatino Linotype"/>
+          <w:bCs/>
+          <w:color w:val="FF0000"/>
+          <w:sz w:val="20"/>
+          <w:szCs w:val="20"/>
+        </w:rPr>
+        <w:t>{ ‘\n’ }}</w:t>
       </w:r>
       <w:r>
         <w:rPr>
@@ -3551,7 +4383,29 @@
           <w:sz w:val="20"/>
           <w:szCs w:val="20"/>
         </w:rPr>
-        <w:t xml:space="preserve"> {% endif %}{% if vehicle_seizure.motion_to_return_vehicle is true %}</w:t>
+        <w:t xml:space="preserve"> {% endif </w:t>
+      </w:r>
+      <w:proofErr w:type="gramStart"/>
+      <w:r>
+        <w:rPr>
+          <w:rFonts w:ascii="Palatino Linotype" w:hAnsi="Palatino Linotype"/>
+          <w:bCs/>
+          <w:color w:val="FF0000"/>
+          <w:sz w:val="20"/>
+          <w:szCs w:val="20"/>
+        </w:rPr>
+        <w:t>%}{</w:t>
+      </w:r>
+      <w:proofErr w:type="gramEnd"/>
+      <w:r>
+        <w:rPr>
+          <w:rFonts w:ascii="Palatino Linotype" w:hAnsi="Palatino Linotype"/>
+          <w:bCs/>
+          <w:color w:val="FF0000"/>
+          <w:sz w:val="20"/>
+          <w:szCs w:val="20"/>
+        </w:rPr>
+        <w:t>% if vehicle_seizure.motion_to_return_vehicle is true %}</w:t>
       </w:r>
       <w:r>
         <w:rPr>
@@ -3593,17 +4447,79 @@
           <w:sz w:val="20"/>
           <w:szCs w:val="20"/>
         </w:rPr>
-        <w:t xml:space="preserve">Defendant submitted a motion for return of the vehicle pending trial. The State {{ vehicle_seizure.state_opposes }} to the motion. Defendant’s motion is {{ vehicle_seizure.disposition_motion_to_return }}. </w:t>
-      </w:r>
-      <w:r>
-        <w:rPr>
-          <w:rFonts w:ascii="Palatino Linotype" w:hAnsi="Palatino Linotype"/>
-          <w:bCs/>
-          <w:color w:val="FF0000"/>
-          <w:sz w:val="20"/>
-          <w:szCs w:val="20"/>
-        </w:rPr>
-        <w:t>{% if vehicle_seizure.disposition_motion_to_return == ‘Granted’ %}</w:t>
+        <w:t xml:space="preserve">Defendant submitted a motion for return of the vehicle pending trial. The State </w:t>
+      </w:r>
+      <w:proofErr w:type="gramStart"/>
+      <w:r>
+        <w:rPr>
+          <w:rFonts w:ascii="Palatino Linotype" w:hAnsi="Palatino Linotype"/>
+          <w:bCs/>
+          <w:sz w:val="20"/>
+          <w:szCs w:val="20"/>
+        </w:rPr>
+        <w:t>{{ vehicle</w:t>
+      </w:r>
+      <w:proofErr w:type="gramEnd"/>
+      <w:r>
+        <w:rPr>
+          <w:rFonts w:ascii="Palatino Linotype" w:hAnsi="Palatino Linotype"/>
+          <w:bCs/>
+          <w:sz w:val="20"/>
+          <w:szCs w:val="20"/>
+        </w:rPr>
+        <w:t xml:space="preserve">_seizure.state_opposes }} to the motion. Defendant’s motion is </w:t>
+      </w:r>
+      <w:proofErr w:type="gramStart"/>
+      <w:r>
+        <w:rPr>
+          <w:rFonts w:ascii="Palatino Linotype" w:hAnsi="Palatino Linotype"/>
+          <w:bCs/>
+          <w:sz w:val="20"/>
+          <w:szCs w:val="20"/>
+        </w:rPr>
+        <w:t>{{ vehicle</w:t>
+      </w:r>
+      <w:proofErr w:type="gramEnd"/>
+      <w:r>
+        <w:rPr>
+          <w:rFonts w:ascii="Palatino Linotype" w:hAnsi="Palatino Linotype"/>
+          <w:bCs/>
+          <w:sz w:val="20"/>
+          <w:szCs w:val="20"/>
+        </w:rPr>
+        <w:t xml:space="preserve">_seizure.disposition_motion_to_return }}. </w:t>
+      </w:r>
+      <w:r>
+        <w:rPr>
+          <w:rFonts w:ascii="Palatino Linotype" w:hAnsi="Palatino Linotype"/>
+          <w:bCs/>
+          <w:color w:val="FF0000"/>
+          <w:sz w:val="20"/>
+          <w:szCs w:val="20"/>
+        </w:rPr>
+        <w:t>{% if vehicle_</w:t>
+      </w:r>
+      <w:proofErr w:type="gramStart"/>
+      <w:r>
+        <w:rPr>
+          <w:rFonts w:ascii="Palatino Linotype" w:hAnsi="Palatino Linotype"/>
+          <w:bCs/>
+          <w:color w:val="FF0000"/>
+          <w:sz w:val="20"/>
+          <w:szCs w:val="20"/>
+        </w:rPr>
+        <w:t>seizure.disposition</w:t>
+      </w:r>
+      <w:proofErr w:type="gramEnd"/>
+      <w:r>
+        <w:rPr>
+          <w:rFonts w:ascii="Palatino Linotype" w:hAnsi="Palatino Linotype"/>
+          <w:bCs/>
+          <w:color w:val="FF0000"/>
+          <w:sz w:val="20"/>
+          <w:szCs w:val="20"/>
+        </w:rPr>
+        <w:t>_motion_to_return == ‘Granted’ %}</w:t>
       </w:r>
       <w:r>
         <w:rPr>
@@ -3696,14 +4612,25 @@
           <w:szCs w:val="20"/>
         </w:rPr>
       </w:pPr>
-      <w:r>
-        <w:rPr>
-          <w:rFonts w:ascii="Palatino Linotype" w:hAnsi="Palatino Linotype"/>
-          <w:bCs/>
-          <w:sz w:val="20"/>
-          <w:szCs w:val="20"/>
-        </w:rPr>
-        <w:t>{{ other_conditions.terms }}</w:t>
+      <w:proofErr w:type="gramStart"/>
+      <w:r>
+        <w:rPr>
+          <w:rFonts w:ascii="Palatino Linotype" w:hAnsi="Palatino Linotype"/>
+          <w:bCs/>
+          <w:sz w:val="20"/>
+          <w:szCs w:val="20"/>
+        </w:rPr>
+        <w:t>{{ other</w:t>
+      </w:r>
+      <w:proofErr w:type="gramEnd"/>
+      <w:r>
+        <w:rPr>
+          <w:rFonts w:ascii="Palatino Linotype" w:hAnsi="Palatino Linotype"/>
+          <w:bCs/>
+          <w:sz w:val="20"/>
+          <w:szCs w:val="20"/>
+        </w:rPr>
+        <w:t>_conditions.terms }}</w:t>
       </w:r>
       <w:r>
         <w:rPr>
@@ -3852,13 +4779,23 @@
         </w:rPr>
         <w:tab/>
       </w:r>
-      <w:r>
-        <w:rPr>
-          <w:rFonts w:ascii="Palatino Linotype" w:hAnsi="Palatino Linotype"/>
-          <w:sz w:val="20"/>
-          <w:szCs w:val="20"/>
-        </w:rPr>
-        <w:t>{{ judicial_officer.officer_</w:t>
+      <w:proofErr w:type="gramStart"/>
+      <w:r>
+        <w:rPr>
+          <w:rFonts w:ascii="Palatino Linotype" w:hAnsi="Palatino Linotype"/>
+          <w:sz w:val="20"/>
+          <w:szCs w:val="20"/>
+        </w:rPr>
+        <w:t>{{ judicial</w:t>
+      </w:r>
+      <w:proofErr w:type="gramEnd"/>
+      <w:r>
+        <w:rPr>
+          <w:rFonts w:ascii="Palatino Linotype" w:hAnsi="Palatino Linotype"/>
+          <w:sz w:val="20"/>
+          <w:szCs w:val="20"/>
+        </w:rPr>
+        <w:t>_officer.officer_</w:t>
       </w:r>
       <w:r>
         <w:rPr>
@@ -3969,7 +4906,18 @@
           <w:sz w:val="20"/>
           <w:szCs w:val="20"/>
         </w:rPr>
-        <w:t>% if judicial_of</w:t>
+        <w:t>% if judicial_</w:t>
+      </w:r>
+      <w:proofErr w:type="gramStart"/>
+      <w:r>
+        <w:rPr>
+          <w:rFonts w:ascii="Palatino Linotype" w:hAnsi="Palatino Linotype"/>
+          <w:bCs/>
+          <w:color w:val="FF0000"/>
+          <w:sz w:val="20"/>
+          <w:szCs w:val="20"/>
+        </w:rPr>
+        <w:t>of</w:t>
       </w:r>
       <w:r>
         <w:rPr>
@@ -3991,6 +4939,7 @@
         </w:rPr>
         <w:t>.officer</w:t>
       </w:r>
+      <w:proofErr w:type="gramEnd"/>
       <w:r>
         <w:rPr>
           <w:rFonts w:ascii="Palatino Linotype" w:hAnsi="Palatino Linotype"/>
@@ -4159,7 +5108,25 @@
           <w:sz w:val="16"/>
           <w:szCs w:val="16"/>
         </w:rPr>
-        <w:t>Prosecutor’s Office: PS    OM     EM; Defendant’s Attorney: PS     OM     EM; {{ defendant.first_name }} {{ defendant.last_name}}: PS     OM     EM;</w:t>
+        <w:t xml:space="preserve">Prosecutor’s Office: PS    OM     EM; Defendant’s Attorney: PS     OM     EM; </w:t>
+      </w:r>
+      <w:proofErr w:type="gramStart"/>
+      <w:r>
+        <w:rPr>
+          <w:rFonts w:ascii="Palatino Linotype" w:hAnsi="Palatino Linotype"/>
+          <w:sz w:val="16"/>
+          <w:szCs w:val="16"/>
+        </w:rPr>
+        <w:t>{{ defendant</w:t>
+      </w:r>
+      <w:proofErr w:type="gramEnd"/>
+      <w:r>
+        <w:rPr>
+          <w:rFonts w:ascii="Palatino Linotype" w:hAnsi="Palatino Linotype"/>
+          <w:sz w:val="16"/>
+          <w:szCs w:val="16"/>
+        </w:rPr>
+        <w:t>.first_name }} {{ defendant.last_name}}: PS     OM     EM;</w:t>
       </w:r>
       <w:r>
         <w:rPr>
@@ -4270,6 +5237,7 @@
           <w:docPartUnique/>
         </w:docPartObj>
       </w:sdtPr>
+      <w:sdtEndPr/>
       <w:sdtContent>
         <w:r>
           <w:rPr>
@@ -4414,7 +5382,27 @@
         <w:sz w:val="20"/>
         <w:szCs w:val="20"/>
       </w:rPr>
-      <w:t>% if judicial_officer.officer_type  ==  ‘Magistrate’ %}Magistrate Decision –</w:t>
+      <w:t>% if judicial_</w:t>
+    </w:r>
+    <w:proofErr w:type="gramStart"/>
+    <w:r>
+      <w:rPr>
+        <w:rFonts w:ascii="Palatino Linotype" w:hAnsi="Palatino Linotype"/>
+        <w:bCs/>
+        <w:sz w:val="20"/>
+        <w:szCs w:val="20"/>
+      </w:rPr>
+      <w:t>officer.officer</w:t>
+    </w:r>
+    <w:proofErr w:type="gramEnd"/>
+    <w:r>
+      <w:rPr>
+        <w:rFonts w:ascii="Palatino Linotype" w:hAnsi="Palatino Linotype"/>
+        <w:bCs/>
+        <w:sz w:val="20"/>
+        <w:szCs w:val="20"/>
+      </w:rPr>
+      <w:t>_type  ==  ‘Magistrate’ %}Magistrate Decision –</w:t>
     </w:r>
     <w:r>
       <w:rPr>

</xml_diff>